<commit_message>
Modificacion planning report grupal D02
</commit_message>
<xml_diff>
--- a/reports/Group/D02/Planning Report - D02.docx
+++ b/reports/Group/D02/Planning Report - D02.docx
@@ -1,6 +1,6 @@
 
 <file path=word/document.xml><?xml version="1.0" encoding="utf-8"?>
-<w:document xmlns:wpc="http://schemas.microsoft.com/office/word/2010/wordprocessingCanvas" xmlns:cx="http://schemas.microsoft.com/office/drawing/2014/chartex" xmlns:cx1="http://schemas.microsoft.com/office/drawing/2015/9/8/chartex" xmlns:cx2="http://schemas.microsoft.com/office/drawing/2015/10/21/chartex" xmlns:cx3="http://schemas.microsoft.com/office/drawing/2016/5/9/chartex" xmlns:cx4="http://schemas.microsoft.com/office/drawing/2016/5/10/chartex" xmlns:cx5="http://schemas.microsoft.com/office/drawing/2016/5/11/chartex" xmlns:cx6="http://schemas.microsoft.com/office/drawing/2016/5/12/chartex" xmlns:cx7="http://schemas.microsoft.com/office/drawing/2016/5/13/chartex" xmlns:cx8="http://schemas.microsoft.com/office/drawing/2016/5/14/chartex" xmlns:mc="http://schemas.openxmlformats.org/markup-compatibility/2006" xmlns:aink="http://schemas.microsoft.com/office/drawing/2016/ink" xmlns:am3d="http://schemas.microsoft.com/office/drawing/2017/model3d" xmlns:o="urn:schemas-microsoft-com:office:office" xmlns:oel="http://schemas.microsoft.com/office/2019/extlst" xmlns:r="http://schemas.openxmlformats.org/officeDocument/2006/relationships" xmlns:m="http://schemas.openxmlformats.org/officeDocument/2006/math" xmlns:v="urn:schemas-microsoft-com:vml" xmlns:wp14="http://schemas.microsoft.com/office/word/2010/wordprocessingDrawing" xmlns:wp="http://schemas.openxmlformats.org/drawingml/2006/wordprocessingDrawing" xmlns:w10="urn:schemas-microsoft-com:office:word" xmlns:w="http://schemas.openxmlformats.org/wordprocessingml/2006/main" xmlns:w14="http://schemas.microsoft.com/office/word/2010/wordml" xmlns:w15="http://schemas.microsoft.com/office/word/2012/wordml" xmlns:w16cex="http://schemas.microsoft.com/office/word/2018/wordml/cex" xmlns:w16cid="http://schemas.microsoft.com/office/word/2016/wordml/cid" xmlns:w16="http://schemas.microsoft.com/office/word/2018/wordml" xmlns:w16sdtdh="http://schemas.microsoft.com/office/word/2020/wordml/sdtdatahash" xmlns:w16se="http://schemas.microsoft.com/office/word/2015/wordml/symex" xmlns:wpg="http://schemas.microsoft.com/office/word/2010/wordprocessingGroup" xmlns:wpi="http://schemas.microsoft.com/office/word/2010/wordprocessingInk" xmlns:wne="http://schemas.microsoft.com/office/word/2006/wordml" xmlns:wps="http://schemas.microsoft.com/office/word/2010/wordprocessingShape" mc:Ignorable="w14 w15 w16se w16cid w16 w16cex w16sdtdh wp14">
+<w:document xmlns:wpc="http://schemas.microsoft.com/office/word/2010/wordprocessingCanvas" xmlns:cx="http://schemas.microsoft.com/office/drawing/2014/chartex" xmlns:cx1="http://schemas.microsoft.com/office/drawing/2015/9/8/chartex" xmlns:cx2="http://schemas.microsoft.com/office/drawing/2015/10/21/chartex" xmlns:cx3="http://schemas.microsoft.com/office/drawing/2016/5/9/chartex" xmlns:cx4="http://schemas.microsoft.com/office/drawing/2016/5/10/chartex" xmlns:cx5="http://schemas.microsoft.com/office/drawing/2016/5/11/chartex" xmlns:cx6="http://schemas.microsoft.com/office/drawing/2016/5/12/chartex" xmlns:cx7="http://schemas.microsoft.com/office/drawing/2016/5/13/chartex" xmlns:cx8="http://schemas.microsoft.com/office/drawing/2016/5/14/chartex" xmlns:mc="http://schemas.openxmlformats.org/markup-compatibility/2006" xmlns:aink="http://schemas.microsoft.com/office/drawing/2016/ink" xmlns:am3d="http://schemas.microsoft.com/office/drawing/2017/model3d" xmlns:o="urn:schemas-microsoft-com:office:office" xmlns:r="http://schemas.openxmlformats.org/officeDocument/2006/relationships" xmlns:m="http://schemas.openxmlformats.org/officeDocument/2006/math" xmlns:v="urn:schemas-microsoft-com:vml" xmlns:wp14="http://schemas.microsoft.com/office/word/2010/wordprocessingDrawing" xmlns:wp="http://schemas.openxmlformats.org/drawingml/2006/wordprocessingDrawing" xmlns:w10="urn:schemas-microsoft-com:office:word" xmlns:w="http://schemas.openxmlformats.org/wordprocessingml/2006/main" xmlns:w14="http://schemas.microsoft.com/office/word/2010/wordml" xmlns:w15="http://schemas.microsoft.com/office/word/2012/wordml" xmlns:w16cid="http://schemas.microsoft.com/office/word/2016/wordml/cid" xmlns:w16se="http://schemas.microsoft.com/office/word/2015/wordml/symex" xmlns:wpg="http://schemas.microsoft.com/office/word/2010/wordprocessingGroup" xmlns:wpi="http://schemas.microsoft.com/office/word/2010/wordprocessingInk" xmlns:wne="http://schemas.microsoft.com/office/word/2006/wordml" xmlns:wps="http://schemas.microsoft.com/office/word/2010/wordprocessingShape" mc:Ignorable="w14 w15 w16se w16cid wp14">
   <w:body>
     <w:p>
       <w:pPr>
@@ -307,10 +307,7 @@
             <w:fldChar w:fldCharType="begin"/>
           </w:r>
           <w:r>
-            <w:instrText xml:space="preserve"> </w:instrText>
-          </w:r>
-          <w:r>
-            <w:instrText>TOC \h \u \z \t "Heading 1,1,Heading 2,2,Heading 3,3,Heading 4,4,Heading 5,5,Heading 6,6,"</w:instrText>
+            <w:instrText xml:space="preserve"> TOC \h \u \z \t "Heading 1,1,Heading 2,2,Heading 3,3,Heading 4,4,Heading 5,5,Heading 6,6,"</w:instrText>
           </w:r>
           <w:r>
             <w:fldChar w:fldCharType="separate"/>
@@ -376,10 +373,7 @@
             <w:fldChar w:fldCharType="begin"/>
           </w:r>
           <w:r>
-            <w:instrText xml:space="preserve"> PAGEREF _heading=h.2e</w:instrText>
-          </w:r>
-          <w:r>
-            <w:instrText xml:space="preserve">t92p0 \h </w:instrText>
+            <w:instrText xml:space="preserve"> PAGEREF _heading=h.2et92p0 \h </w:instrText>
           </w:r>
           <w:r>
             <w:fldChar w:fldCharType="separate"/>
@@ -505,6 +499,7 @@
           <w:sz w:val="32"/>
           <w:szCs w:val="32"/>
         </w:rPr>
+        <w:lastRenderedPageBreak/>
         <w:t>Resumen</w:t>
       </w:r>
       <w:r>
@@ -526,15 +521,25 @@
           <w:sz w:val="26"/>
           <w:szCs w:val="26"/>
         </w:rPr>
-        <w:t xml:space="preserve">En este documento se puede comprobar cómo hemos gestionado cada tarea grupal, desde su planificación inicial por parte del manager, pasando por su estimación en tiempo y llegando finalmente al coste real </w:t>
-      </w:r>
+        <w:t xml:space="preserve">En este documento se puede comprobar cómo hemos gestionado cada tarea grupal, desde su planificación inicial por parte del manager, pasando por su estimación en tiempo y llegando finalmente al coste real de cada tarea desarrollada. Se mostrarán primero las tareas estimadas con los datos del desarrollador </w:t>
+      </w:r>
+      <w:proofErr w:type="gramStart"/>
       <w:r>
         <w:rPr>
           <w:sz w:val="26"/>
           <w:szCs w:val="26"/>
         </w:rPr>
-        <w:t xml:space="preserve">de cada tarea desarrollada. Se mostrarán primero las tareas estimadas con los datos del desarrollador encargado así como un registro de </w:t>
-      </w:r>
+        <w:t>encargado</w:t>
+      </w:r>
+      <w:proofErr w:type="gramEnd"/>
+      <w:r>
+        <w:rPr>
+          <w:sz w:val="26"/>
+          <w:szCs w:val="26"/>
+        </w:rPr>
+        <w:t xml:space="preserve"> así como un registro de </w:t>
+      </w:r>
+      <w:proofErr w:type="spellStart"/>
       <w:r>
         <w:rPr>
           <w:i/>
@@ -543,12 +548,29 @@
         </w:rPr>
         <w:t>Clockify</w:t>
       </w:r>
+      <w:proofErr w:type="spellEnd"/>
       <w:r>
         <w:rPr>
           <w:sz w:val="26"/>
           <w:szCs w:val="26"/>
         </w:rPr>
-        <w:t xml:space="preserve"> de las horas invertidas en su realización. Por último mostraremos los costes asociados a la estimación en comparación a los costes reales y se completará un listado con la bibliografía empleada al final del documento.</w:t>
+        <w:t xml:space="preserve"> de las horas invertidas en su realización. Por </w:t>
+      </w:r>
+      <w:proofErr w:type="gramStart"/>
+      <w:r>
+        <w:rPr>
+          <w:sz w:val="26"/>
+          <w:szCs w:val="26"/>
+        </w:rPr>
+        <w:t>último</w:t>
+      </w:r>
+      <w:proofErr w:type="gramEnd"/>
+      <w:r>
+        <w:rPr>
+          <w:sz w:val="26"/>
+          <w:szCs w:val="26"/>
+        </w:rPr>
+        <w:t xml:space="preserve"> mostraremos los costes asociados a la estimación en comparación a los costes reales y se completará un listado con la bibliografía empleada al final del documento.</w:t>
       </w:r>
     </w:p>
     <w:p>
@@ -802,8 +824,21 @@
               <w:widowControl w:val="0"/>
               <w:spacing w:line="240" w:lineRule="auto"/>
             </w:pPr>
-            <w:r>
-              <w:t>Planning Report D01</w:t>
+            <w:proofErr w:type="spellStart"/>
+            <w:r>
+              <w:t>Planning</w:t>
+            </w:r>
+            <w:proofErr w:type="spellEnd"/>
+            <w:r>
+              <w:t xml:space="preserve"> </w:t>
+            </w:r>
+            <w:proofErr w:type="spellStart"/>
+            <w:r>
+              <w:t>Report</w:t>
+            </w:r>
+            <w:proofErr w:type="spellEnd"/>
+            <w:r>
+              <w:t xml:space="preserve"> D01</w:t>
             </w:r>
           </w:p>
         </w:tc>
@@ -1027,12 +1062,28 @@
             <w:r>
               <w:t xml:space="preserve">Corrección del documento tras </w:t>
             </w:r>
+            <w:proofErr w:type="spellStart"/>
             <w:r>
               <w:rPr>
                 <w:i/>
               </w:rPr>
-              <w:t>First Call</w:t>
-            </w:r>
+              <w:t>First</w:t>
+            </w:r>
+            <w:proofErr w:type="spellEnd"/>
+            <w:r>
+              <w:rPr>
+                <w:i/>
+              </w:rPr>
+              <w:t xml:space="preserve"> </w:t>
+            </w:r>
+            <w:proofErr w:type="spellStart"/>
+            <w:r>
+              <w:rPr>
+                <w:i/>
+              </w:rPr>
+              <w:t>Call</w:t>
+            </w:r>
+            <w:proofErr w:type="spellEnd"/>
             <w:r>
               <w:t xml:space="preserve"> para Julio</w:t>
             </w:r>
@@ -1102,14 +1153,102 @@
               </w:rPr>
             </w:pPr>
             <w:r>
-              <w:t xml:space="preserve">Corrección del documento tras Second </w:t>
-            </w:r>
+              <w:t xml:space="preserve">Corrección del documento tras </w:t>
+            </w:r>
+            <w:proofErr w:type="spellStart"/>
+            <w:r>
+              <w:t>Second</w:t>
+            </w:r>
+            <w:proofErr w:type="spellEnd"/>
+            <w:r>
+              <w:t xml:space="preserve"> </w:t>
+            </w:r>
+            <w:proofErr w:type="spellStart"/>
             <w:r>
               <w:rPr>
                 <w:i/>
               </w:rPr>
               <w:t>Call</w:t>
             </w:r>
+            <w:proofErr w:type="spellEnd"/>
+          </w:p>
+        </w:tc>
+      </w:tr>
+      <w:tr>
+        <w:tc>
+          <w:tcPr>
+            <w:tcW w:w="1380" w:type="dxa"/>
+            <w:shd w:val="clear" w:color="auto" w:fill="auto"/>
+            <w:tcMar>
+              <w:top w:w="100" w:type="dxa"/>
+              <w:left w:w="100" w:type="dxa"/>
+              <w:bottom w:w="100" w:type="dxa"/>
+              <w:right w:w="100" w:type="dxa"/>
+            </w:tcMar>
+          </w:tcPr>
+          <w:p>
+            <w:pPr>
+              <w:widowControl w:val="0"/>
+              <w:spacing w:line="240" w:lineRule="auto"/>
+            </w:pPr>
+            <w:r>
+              <w:t>V6</w:t>
+            </w:r>
+          </w:p>
+        </w:tc>
+        <w:tc>
+          <w:tcPr>
+            <w:tcW w:w="2010" w:type="dxa"/>
+            <w:shd w:val="clear" w:color="auto" w:fill="auto"/>
+            <w:tcMar>
+              <w:top w:w="100" w:type="dxa"/>
+              <w:left w:w="100" w:type="dxa"/>
+              <w:bottom w:w="100" w:type="dxa"/>
+              <w:right w:w="100" w:type="dxa"/>
+            </w:tcMar>
+          </w:tcPr>
+          <w:p>
+            <w:pPr>
+              <w:widowControl w:val="0"/>
+              <w:spacing w:line="240" w:lineRule="auto"/>
+            </w:pPr>
+            <w:r>
+              <w:t>28/09/2023</w:t>
+            </w:r>
+          </w:p>
+        </w:tc>
+        <w:tc>
+          <w:tcPr>
+            <w:tcW w:w="3885" w:type="dxa"/>
+            <w:shd w:val="clear" w:color="auto" w:fill="auto"/>
+            <w:tcMar>
+              <w:top w:w="100" w:type="dxa"/>
+              <w:left w:w="100" w:type="dxa"/>
+              <w:bottom w:w="100" w:type="dxa"/>
+              <w:right w:w="100" w:type="dxa"/>
+            </w:tcMar>
+          </w:tcPr>
+          <w:p>
+            <w:pPr>
+              <w:widowControl w:val="0"/>
+              <w:spacing w:line="240" w:lineRule="auto"/>
+            </w:pPr>
+            <w:r>
+              <w:t xml:space="preserve">2º Corrección del documento tras </w:t>
+            </w:r>
+            <w:proofErr w:type="spellStart"/>
+            <w:r>
+              <w:t>Second</w:t>
+            </w:r>
+            <w:proofErr w:type="spellEnd"/>
+            <w:r>
+              <w:t xml:space="preserve"> </w:t>
+            </w:r>
+            <w:proofErr w:type="spellStart"/>
+            <w:r>
+              <w:t>Call</w:t>
+            </w:r>
+            <w:proofErr w:type="spellEnd"/>
           </w:p>
         </w:tc>
       </w:tr>
@@ -1265,13 +1404,15 @@
         </w:rPr>
       </w:pPr>
       <w:r>
-        <w:t>A continuación se redactan las tareas, seguido de la organización de tiempos que hemos llevado a cabo para el desa</w:t>
-      </w:r>
-      <w:r>
-        <w:t>rrollo de esta entrega, pues al constar de bastantes documentos, llevamos a cabo una reunión semanal a partir de las cual realizamos un reparto de dichas tareas (de manera consensuada y siempre equitativamente la carga de trabajo entre todos los miembros d</w:t>
-      </w:r>
-      <w:r>
-        <w:t>el equipo), así como proponer fecha de próxima reunión para la cual estas tareas tenían que estar finalizadas.</w:t>
+        <w:t xml:space="preserve">A </w:t>
+      </w:r>
+      <w:proofErr w:type="gramStart"/>
+      <w:r>
+        <w:t>continuación</w:t>
+      </w:r>
+      <w:proofErr w:type="gramEnd"/>
+      <w:r>
+        <w:t xml:space="preserve"> se redactan las tareas, seguido de la organización de tiempos que hemos llevado a cabo para el desarrollo de esta entrega, pues al constar de bastantes documentos, llevamos a cabo una reunión semanal a partir de las cual realizamos un reparto de dichas tareas (de manera consensuada y siempre equitativamente la carga de trabajo entre todos los miembros del equipo), así como proponer fecha de próxima reunión para la cual estas tareas tenían que estar finalizadas.</w:t>
       </w:r>
     </w:p>
     <w:p>
@@ -1447,12 +1588,28 @@
                 <w:b/>
               </w:rPr>
             </w:pPr>
-            <w:r>
-              <w:rPr>
-                <w:b/>
-              </w:rPr>
-              <w:t>System configuration</w:t>
-            </w:r>
+            <w:proofErr w:type="spellStart"/>
+            <w:r>
+              <w:rPr>
+                <w:b/>
+              </w:rPr>
+              <w:t>System</w:t>
+            </w:r>
+            <w:proofErr w:type="spellEnd"/>
+            <w:r>
+              <w:rPr>
+                <w:b/>
+              </w:rPr>
+              <w:t xml:space="preserve"> </w:t>
+            </w:r>
+            <w:proofErr w:type="spellStart"/>
+            <w:r>
+              <w:rPr>
+                <w:b/>
+              </w:rPr>
+              <w:t>configuration</w:t>
+            </w:r>
+            <w:proofErr w:type="spellEnd"/>
           </w:p>
         </w:tc>
       </w:tr>
@@ -1919,12 +2076,28 @@
                 <w:b/>
               </w:rPr>
             </w:pPr>
-            <w:r>
-              <w:rPr>
-                <w:b/>
-              </w:rPr>
-              <w:t>Bulletin message</w:t>
-            </w:r>
+            <w:proofErr w:type="spellStart"/>
+            <w:r>
+              <w:rPr>
+                <w:b/>
+              </w:rPr>
+              <w:t>Bulletin</w:t>
+            </w:r>
+            <w:proofErr w:type="spellEnd"/>
+            <w:r>
+              <w:rPr>
+                <w:b/>
+              </w:rPr>
+              <w:t xml:space="preserve"> </w:t>
+            </w:r>
+            <w:proofErr w:type="spellStart"/>
+            <w:r>
+              <w:rPr>
+                <w:b/>
+              </w:rPr>
+              <w:t>message</w:t>
+            </w:r>
+            <w:proofErr w:type="spellEnd"/>
           </w:p>
         </w:tc>
       </w:tr>
@@ -1974,7 +2147,15 @@
               <w:spacing w:line="240" w:lineRule="auto"/>
             </w:pPr>
             <w:r>
-              <w:t>Un administrador puede crear un mensaje “bulletin”</w:t>
+              <w:t>Un administrador puede crear un mensaje “</w:t>
+            </w:r>
+            <w:proofErr w:type="spellStart"/>
+            <w:r>
+              <w:t>bulletin</w:t>
+            </w:r>
+            <w:proofErr w:type="spellEnd"/>
+            <w:r>
+              <w:t>”</w:t>
             </w:r>
           </w:p>
         </w:tc>
@@ -2229,6 +2410,7 @@
               <w:rPr>
                 <w:b/>
               </w:rPr>
+              <w:lastRenderedPageBreak/>
               <w:t>Duración real</w:t>
             </w:r>
           </w:p>
@@ -2381,12 +2563,28 @@
                 <w:b/>
               </w:rPr>
             </w:pPr>
-            <w:r>
-              <w:rPr>
-                <w:b/>
-              </w:rPr>
-              <w:t>Offer advertise</w:t>
-            </w:r>
+            <w:proofErr w:type="spellStart"/>
+            <w:r>
+              <w:rPr>
+                <w:b/>
+              </w:rPr>
+              <w:t>Offer</w:t>
+            </w:r>
+            <w:proofErr w:type="spellEnd"/>
+            <w:r>
+              <w:rPr>
+                <w:b/>
+              </w:rPr>
+              <w:t xml:space="preserve"> </w:t>
+            </w:r>
+            <w:proofErr w:type="spellStart"/>
+            <w:r>
+              <w:rPr>
+                <w:b/>
+              </w:rPr>
+              <w:t>advertise</w:t>
+            </w:r>
+            <w:proofErr w:type="spellEnd"/>
           </w:p>
         </w:tc>
       </w:tr>
@@ -2847,8 +3045,16 @@
               <w:rPr>
                 <w:b/>
               </w:rPr>
-              <w:t>Note message</w:t>
-            </w:r>
+              <w:t xml:space="preserve">Note </w:t>
+            </w:r>
+            <w:proofErr w:type="spellStart"/>
+            <w:r>
+              <w:rPr>
+                <w:b/>
+              </w:rPr>
+              <w:t>message</w:t>
+            </w:r>
+            <w:proofErr w:type="spellEnd"/>
           </w:p>
         </w:tc>
       </w:tr>
@@ -3375,12 +3581,28 @@
                 <w:b/>
               </w:rPr>
             </w:pPr>
-            <w:r>
-              <w:rPr>
-                <w:b/>
-              </w:rPr>
-              <w:t>Dashboard indicators</w:t>
-            </w:r>
+            <w:proofErr w:type="spellStart"/>
+            <w:r>
+              <w:rPr>
+                <w:b/>
+              </w:rPr>
+              <w:t>Dashboard</w:t>
+            </w:r>
+            <w:proofErr w:type="spellEnd"/>
+            <w:r>
+              <w:rPr>
+                <w:b/>
+              </w:rPr>
+              <w:t xml:space="preserve"> </w:t>
+            </w:r>
+            <w:proofErr w:type="spellStart"/>
+            <w:r>
+              <w:rPr>
+                <w:b/>
+              </w:rPr>
+              <w:t>indicators</w:t>
+            </w:r>
+            <w:proofErr w:type="spellEnd"/>
           </w:p>
         </w:tc>
       </w:tr>
@@ -3842,11 +4064,19 @@
                 <w:b/>
               </w:rPr>
             </w:pPr>
-            <w:r>
-              <w:rPr>
-                <w:b/>
-              </w:rPr>
-              <w:t>Initial data</w:t>
+            <w:proofErr w:type="spellStart"/>
+            <w:r>
+              <w:rPr>
+                <w:b/>
+              </w:rPr>
+              <w:t>Initial</w:t>
+            </w:r>
+            <w:proofErr w:type="spellEnd"/>
+            <w:r>
+              <w:rPr>
+                <w:b/>
+              </w:rPr>
+              <w:t xml:space="preserve"> data</w:t>
             </w:r>
           </w:p>
         </w:tc>
@@ -4299,6 +4529,7 @@
               <w:rPr>
                 <w:b/>
               </w:rPr>
+              <w:lastRenderedPageBreak/>
               <w:t>Identificador</w:t>
             </w:r>
           </w:p>
@@ -4374,12 +4605,28 @@
                 <w:b/>
               </w:rPr>
             </w:pPr>
-            <w:r>
-              <w:rPr>
-                <w:b/>
-              </w:rPr>
-              <w:t>Analysis report</w:t>
-            </w:r>
+            <w:proofErr w:type="spellStart"/>
+            <w:r>
+              <w:rPr>
+                <w:b/>
+              </w:rPr>
+              <w:t>Analysis</w:t>
+            </w:r>
+            <w:proofErr w:type="spellEnd"/>
+            <w:r>
+              <w:rPr>
+                <w:b/>
+              </w:rPr>
+              <w:t xml:space="preserve"> </w:t>
+            </w:r>
+            <w:proofErr w:type="spellStart"/>
+            <w:r>
+              <w:rPr>
+                <w:b/>
+              </w:rPr>
+              <w:t>report</w:t>
+            </w:r>
+            <w:proofErr w:type="spellEnd"/>
           </w:p>
         </w:tc>
       </w:tr>
@@ -4854,11 +5101,33 @@
                 <w:b/>
               </w:rPr>
             </w:pPr>
-            <w:r>
-              <w:rPr>
-                <w:b/>
-              </w:rPr>
-              <w:t xml:space="preserve">Planning Report </w:t>
+            <w:proofErr w:type="spellStart"/>
+            <w:r>
+              <w:rPr>
+                <w:b/>
+              </w:rPr>
+              <w:t>Planning</w:t>
+            </w:r>
+            <w:proofErr w:type="spellEnd"/>
+            <w:r>
+              <w:rPr>
+                <w:b/>
+              </w:rPr>
+              <w:t xml:space="preserve"> </w:t>
+            </w:r>
+            <w:proofErr w:type="spellStart"/>
+            <w:r>
+              <w:rPr>
+                <w:b/>
+              </w:rPr>
+              <w:t>Report</w:t>
+            </w:r>
+            <w:proofErr w:type="spellEnd"/>
+            <w:r>
+              <w:rPr>
+                <w:b/>
+              </w:rPr>
+              <w:t xml:space="preserve"> </w:t>
             </w:r>
           </w:p>
         </w:tc>
@@ -5296,6 +5565,7 @@
               <w:rPr>
                 <w:b/>
               </w:rPr>
+              <w:lastRenderedPageBreak/>
               <w:t>Identificador</w:t>
             </w:r>
           </w:p>
@@ -5375,8 +5645,16 @@
               <w:rPr>
                 <w:b/>
               </w:rPr>
-              <w:t>UML model</w:t>
-            </w:r>
+              <w:t xml:space="preserve">UML </w:t>
+            </w:r>
+            <w:proofErr w:type="spellStart"/>
+            <w:r>
+              <w:rPr>
+                <w:b/>
+              </w:rPr>
+              <w:t>model</w:t>
+            </w:r>
+            <w:proofErr w:type="spellEnd"/>
           </w:p>
         </w:tc>
       </w:tr>
@@ -6285,6 +6563,7 @@
               <w:rPr>
                 <w:b/>
               </w:rPr>
+              <w:lastRenderedPageBreak/>
               <w:t>Identificador</w:t>
             </w:r>
           </w:p>
@@ -6364,8 +6643,30 @@
               <w:rPr>
                 <w:b/>
               </w:rPr>
-              <w:t>Entrega D02 para First Call</w:t>
-            </w:r>
+              <w:t xml:space="preserve">Entrega D02 para </w:t>
+            </w:r>
+            <w:proofErr w:type="spellStart"/>
+            <w:r>
+              <w:rPr>
+                <w:b/>
+              </w:rPr>
+              <w:t>First</w:t>
+            </w:r>
+            <w:proofErr w:type="spellEnd"/>
+            <w:r>
+              <w:rPr>
+                <w:b/>
+              </w:rPr>
+              <w:t xml:space="preserve"> </w:t>
+            </w:r>
+            <w:proofErr w:type="spellStart"/>
+            <w:r>
+              <w:rPr>
+                <w:b/>
+              </w:rPr>
+              <w:t>Call</w:t>
+            </w:r>
+            <w:proofErr w:type="spellEnd"/>
           </w:p>
         </w:tc>
       </w:tr>
@@ -6851,7 +7152,35 @@
               <w:rPr>
                 <w:b/>
               </w:rPr>
-              <w:t>Correcciones tras First Call en los documentos grupales</w:t>
+              <w:t xml:space="preserve">Correcciones tras </w:t>
+            </w:r>
+            <w:proofErr w:type="spellStart"/>
+            <w:r>
+              <w:rPr>
+                <w:b/>
+              </w:rPr>
+              <w:t>First</w:t>
+            </w:r>
+            <w:proofErr w:type="spellEnd"/>
+            <w:r>
+              <w:rPr>
+                <w:b/>
+              </w:rPr>
+              <w:t xml:space="preserve"> </w:t>
+            </w:r>
+            <w:proofErr w:type="spellStart"/>
+            <w:r>
+              <w:rPr>
+                <w:b/>
+              </w:rPr>
+              <w:t>Call</w:t>
+            </w:r>
+            <w:proofErr w:type="spellEnd"/>
+            <w:r>
+              <w:rPr>
+                <w:b/>
+              </w:rPr>
+              <w:t xml:space="preserve"> en los documentos grupales</w:t>
             </w:r>
           </w:p>
         </w:tc>
@@ -6902,7 +7231,47 @@
               <w:spacing w:line="240" w:lineRule="auto"/>
             </w:pPr>
             <w:r>
-              <w:t>Revisar y aplicar las correcciones detalladas en el informe tras la corrección de la entrega para First Call relacionadas con los documentos de Analysis y Planning Report del entregable D02</w:t>
+              <w:t xml:space="preserve">Revisar y aplicar las correcciones detalladas en el informe tras la corrección de la entrega para </w:t>
+            </w:r>
+            <w:proofErr w:type="spellStart"/>
+            <w:r>
+              <w:t>First</w:t>
+            </w:r>
+            <w:proofErr w:type="spellEnd"/>
+            <w:r>
+              <w:t xml:space="preserve"> </w:t>
+            </w:r>
+            <w:proofErr w:type="spellStart"/>
+            <w:r>
+              <w:t>Call</w:t>
+            </w:r>
+            <w:proofErr w:type="spellEnd"/>
+            <w:r>
+              <w:t xml:space="preserve"> relacionadas con los documentos de </w:t>
+            </w:r>
+            <w:proofErr w:type="spellStart"/>
+            <w:r>
+              <w:t>Analysis</w:t>
+            </w:r>
+            <w:proofErr w:type="spellEnd"/>
+            <w:r>
+              <w:t xml:space="preserve"> y </w:t>
+            </w:r>
+            <w:proofErr w:type="spellStart"/>
+            <w:r>
+              <w:t>Planning</w:t>
+            </w:r>
+            <w:proofErr w:type="spellEnd"/>
+            <w:r>
+              <w:t xml:space="preserve"> </w:t>
+            </w:r>
+            <w:proofErr w:type="spellStart"/>
+            <w:r>
+              <w:t>Report</w:t>
+            </w:r>
+            <w:proofErr w:type="spellEnd"/>
+            <w:r>
+              <w:t xml:space="preserve"> del entregable D02</w:t>
             </w:r>
           </w:p>
         </w:tc>
@@ -7353,8 +7722,30 @@
               <w:rPr>
                 <w:b/>
               </w:rPr>
-              <w:t>Entrega D02 para Second Call</w:t>
-            </w:r>
+              <w:t xml:space="preserve">Entrega D02 para </w:t>
+            </w:r>
+            <w:proofErr w:type="spellStart"/>
+            <w:r>
+              <w:rPr>
+                <w:b/>
+              </w:rPr>
+              <w:t>Second</w:t>
+            </w:r>
+            <w:proofErr w:type="spellEnd"/>
+            <w:r>
+              <w:rPr>
+                <w:b/>
+              </w:rPr>
+              <w:t xml:space="preserve"> </w:t>
+            </w:r>
+            <w:proofErr w:type="spellStart"/>
+            <w:r>
+              <w:rPr>
+                <w:b/>
+              </w:rPr>
+              <w:t>Call</w:t>
+            </w:r>
+            <w:proofErr w:type="spellEnd"/>
           </w:p>
         </w:tc>
       </w:tr>
@@ -7830,7 +8221,35 @@
               <w:rPr>
                 <w:b/>
               </w:rPr>
-              <w:t>Correcciones tras Second Call en los documentos grupales</w:t>
+              <w:t xml:space="preserve">Correcciones tras </w:t>
+            </w:r>
+            <w:proofErr w:type="spellStart"/>
+            <w:r>
+              <w:rPr>
+                <w:b/>
+              </w:rPr>
+              <w:t>Second</w:t>
+            </w:r>
+            <w:proofErr w:type="spellEnd"/>
+            <w:r>
+              <w:rPr>
+                <w:b/>
+              </w:rPr>
+              <w:t xml:space="preserve"> </w:t>
+            </w:r>
+            <w:proofErr w:type="spellStart"/>
+            <w:r>
+              <w:rPr>
+                <w:b/>
+              </w:rPr>
+              <w:t>Call</w:t>
+            </w:r>
+            <w:proofErr w:type="spellEnd"/>
+            <w:r>
+              <w:rPr>
+                <w:b/>
+              </w:rPr>
+              <w:t xml:space="preserve"> en los documentos grupales</w:t>
             </w:r>
           </w:p>
         </w:tc>
@@ -7881,7 +8300,47 @@
               <w:spacing w:line="240" w:lineRule="auto"/>
             </w:pPr>
             <w:r>
-              <w:t>Revisar y aplicar las correcciones detalladas en el informe tras la corrección de la entrega para Second Call relacionadas con los documentos de Analysis y Planning Report del entregable D02</w:t>
+              <w:t xml:space="preserve">Revisar y aplicar las correcciones detalladas en el informe tras la corrección de la entrega para </w:t>
+            </w:r>
+            <w:proofErr w:type="spellStart"/>
+            <w:r>
+              <w:t>Second</w:t>
+            </w:r>
+            <w:proofErr w:type="spellEnd"/>
+            <w:r>
+              <w:t xml:space="preserve"> </w:t>
+            </w:r>
+            <w:proofErr w:type="spellStart"/>
+            <w:r>
+              <w:t>Call</w:t>
+            </w:r>
+            <w:proofErr w:type="spellEnd"/>
+            <w:r>
+              <w:t xml:space="preserve"> relacionadas con los documentos de </w:t>
+            </w:r>
+            <w:proofErr w:type="spellStart"/>
+            <w:r>
+              <w:t>Analysis</w:t>
+            </w:r>
+            <w:proofErr w:type="spellEnd"/>
+            <w:r>
+              <w:t xml:space="preserve"> y </w:t>
+            </w:r>
+            <w:proofErr w:type="spellStart"/>
+            <w:r>
+              <w:t>Planning</w:t>
+            </w:r>
+            <w:proofErr w:type="spellEnd"/>
+            <w:r>
+              <w:t xml:space="preserve"> </w:t>
+            </w:r>
+            <w:proofErr w:type="spellStart"/>
+            <w:r>
+              <w:t>Report</w:t>
+            </w:r>
+            <w:proofErr w:type="spellEnd"/>
+            <w:r>
+              <w:t xml:space="preserve"> del entregable D02</w:t>
             </w:r>
           </w:p>
         </w:tc>
@@ -8290,6 +8749,7 @@
               <w:rPr>
                 <w:b/>
               </w:rPr>
+              <w:lastRenderedPageBreak/>
               <w:t>Título</w:t>
             </w:r>
           </w:p>
@@ -8317,8 +8777,58 @@
               <w:rPr>
                 <w:b/>
               </w:rPr>
-              <w:t>Correcciones tras Second Call en Peep Entity</w:t>
-            </w:r>
+              <w:t xml:space="preserve">Correcciones tras </w:t>
+            </w:r>
+            <w:proofErr w:type="spellStart"/>
+            <w:r>
+              <w:rPr>
+                <w:b/>
+              </w:rPr>
+              <w:t>Second</w:t>
+            </w:r>
+            <w:proofErr w:type="spellEnd"/>
+            <w:r>
+              <w:rPr>
+                <w:b/>
+              </w:rPr>
+              <w:t xml:space="preserve"> </w:t>
+            </w:r>
+            <w:proofErr w:type="spellStart"/>
+            <w:r>
+              <w:rPr>
+                <w:b/>
+              </w:rPr>
+              <w:t>Call</w:t>
+            </w:r>
+            <w:proofErr w:type="spellEnd"/>
+            <w:r>
+              <w:rPr>
+                <w:b/>
+              </w:rPr>
+              <w:t xml:space="preserve"> en </w:t>
+            </w:r>
+            <w:proofErr w:type="spellStart"/>
+            <w:r>
+              <w:rPr>
+                <w:b/>
+              </w:rPr>
+              <w:t>Peep</w:t>
+            </w:r>
+            <w:proofErr w:type="spellEnd"/>
+            <w:r>
+              <w:rPr>
+                <w:b/>
+              </w:rPr>
+              <w:t xml:space="preserve"> </w:t>
+            </w:r>
+            <w:proofErr w:type="spellStart"/>
+            <w:r>
+              <w:rPr>
+                <w:b/>
+              </w:rPr>
+              <w:t>Entity</w:t>
+            </w:r>
+            <w:proofErr w:type="spellEnd"/>
           </w:p>
         </w:tc>
       </w:tr>
@@ -8371,13 +8881,67 @@
               </w:rPr>
             </w:pPr>
             <w:r>
-              <w:t xml:space="preserve">Revisar y aplicar las correcciones detalladas en el informe tras la corrección de la entrega para Second Call relacionadas el requisito 8) Peep Entity. Descomentar restricción </w:t>
+              <w:t xml:space="preserve">Revisar y aplicar las correcciones detalladas en el informe tras la corrección de la entrega para </w:t>
+            </w:r>
+            <w:proofErr w:type="spellStart"/>
+            <w:r>
+              <w:t>Second</w:t>
+            </w:r>
+            <w:proofErr w:type="spellEnd"/>
+            <w:r>
+              <w:t xml:space="preserve"> </w:t>
+            </w:r>
+            <w:proofErr w:type="spellStart"/>
+            <w:r>
+              <w:t>Call</w:t>
+            </w:r>
+            <w:proofErr w:type="spellEnd"/>
+            <w:r>
+              <w:t xml:space="preserve"> relacionadas el requisito 8) </w:t>
+            </w:r>
+            <w:proofErr w:type="spellStart"/>
+            <w:r>
+              <w:t>Peep</w:t>
+            </w:r>
+            <w:proofErr w:type="spellEnd"/>
+            <w:r>
+              <w:t xml:space="preserve"> </w:t>
+            </w:r>
+            <w:proofErr w:type="spellStart"/>
+            <w:r>
+              <w:t>Entity</w:t>
+            </w:r>
+            <w:proofErr w:type="spellEnd"/>
+            <w:r>
+              <w:t xml:space="preserve">. </w:t>
+            </w:r>
+            <w:proofErr w:type="spellStart"/>
+            <w:r>
+              <w:t>Descomentar</w:t>
+            </w:r>
+            <w:proofErr w:type="spellEnd"/>
+            <w:r>
+              <w:t xml:space="preserve"> restricción </w:t>
             </w:r>
             <w:r>
               <w:rPr>
                 <w:i/>
               </w:rPr>
-              <w:t>@NotBlank.</w:t>
+              <w:t>@</w:t>
+            </w:r>
+            <w:proofErr w:type="spellStart"/>
+            <w:r>
+              <w:rPr>
+                <w:i/>
+              </w:rPr>
+              <w:t>NotBlank</w:t>
+            </w:r>
+            <w:proofErr w:type="spellEnd"/>
+            <w:r>
+              <w:rPr>
+                <w:i/>
+              </w:rPr>
+              <w:t>.</w:t>
             </w:r>
           </w:p>
         </w:tc>
@@ -8479,13 +9043,7 @@
               <w:rPr>
                 <w:b/>
               </w:rPr>
-              <w:t>Duración es</w:t>
-            </w:r>
-            <w:r>
-              <w:rPr>
-                <w:b/>
-              </w:rPr>
-              <w:t>timada</w:t>
+              <w:t>Duración estimada</w:t>
             </w:r>
           </w:p>
         </w:tc>
@@ -8556,6 +9114,9 @@
               <w:widowControl w:val="0"/>
               <w:spacing w:line="240" w:lineRule="auto"/>
             </w:pPr>
+            <w:r>
+              <w:t>28/09/2023</w:t>
+            </w:r>
           </w:p>
         </w:tc>
       </w:tr>
@@ -8604,6 +9165,9 @@
               <w:widowControl w:val="0"/>
               <w:spacing w:line="240" w:lineRule="auto"/>
             </w:pPr>
+            <w:r>
+              <w:t>28/09/2023</w:t>
+            </w:r>
           </w:p>
         </w:tc>
       </w:tr>
@@ -8652,6 +9216,9 @@
               <w:widowControl w:val="0"/>
               <w:spacing w:line="240" w:lineRule="auto"/>
             </w:pPr>
+            <w:r>
+              <w:t>5 minutos</w:t>
+            </w:r>
           </w:p>
         </w:tc>
       </w:tr>
@@ -8815,8 +9382,58 @@
               <w:rPr>
                 <w:b/>
               </w:rPr>
-              <w:t>Correcciones tras Second Call en Offer duration</w:t>
-            </w:r>
+              <w:t xml:space="preserve">Correcciones tras </w:t>
+            </w:r>
+            <w:proofErr w:type="spellStart"/>
+            <w:r>
+              <w:rPr>
+                <w:b/>
+              </w:rPr>
+              <w:t>Second</w:t>
+            </w:r>
+            <w:proofErr w:type="spellEnd"/>
+            <w:r>
+              <w:rPr>
+                <w:b/>
+              </w:rPr>
+              <w:t xml:space="preserve"> </w:t>
+            </w:r>
+            <w:proofErr w:type="spellStart"/>
+            <w:r>
+              <w:rPr>
+                <w:b/>
+              </w:rPr>
+              <w:t>Call</w:t>
+            </w:r>
+            <w:proofErr w:type="spellEnd"/>
+            <w:r>
+              <w:rPr>
+                <w:b/>
+              </w:rPr>
+              <w:t xml:space="preserve"> en </w:t>
+            </w:r>
+            <w:proofErr w:type="spellStart"/>
+            <w:r>
+              <w:rPr>
+                <w:b/>
+              </w:rPr>
+              <w:t>Offer</w:t>
+            </w:r>
+            <w:proofErr w:type="spellEnd"/>
+            <w:r>
+              <w:rPr>
+                <w:b/>
+              </w:rPr>
+              <w:t xml:space="preserve"> </w:t>
+            </w:r>
+            <w:proofErr w:type="spellStart"/>
+            <w:r>
+              <w:rPr>
+                <w:b/>
+              </w:rPr>
+              <w:t>duration</w:t>
+            </w:r>
+            <w:proofErr w:type="spellEnd"/>
           </w:p>
         </w:tc>
       </w:tr>
@@ -8869,7 +9486,39 @@
               </w:rPr>
             </w:pPr>
             <w:r>
-              <w:t>Revisar y aplicar las correcciones detalladas en el informe tras la corrección de la entrega para Second Call relacionadas el requisito Testing Requirements 3) donde las ofertas deben tener una duración mínima de 1 semana</w:t>
+              <w:t xml:space="preserve">Revisar y aplicar las correcciones detalladas en el informe tras la corrección de la entrega para </w:t>
+            </w:r>
+            <w:proofErr w:type="spellStart"/>
+            <w:r>
+              <w:t>Second</w:t>
+            </w:r>
+            <w:proofErr w:type="spellEnd"/>
+            <w:r>
+              <w:t xml:space="preserve"> </w:t>
+            </w:r>
+            <w:proofErr w:type="spellStart"/>
+            <w:r>
+              <w:t>Call</w:t>
+            </w:r>
+            <w:proofErr w:type="spellEnd"/>
+            <w:r>
+              <w:t xml:space="preserve"> relacionadas el requisito </w:t>
+            </w:r>
+            <w:proofErr w:type="spellStart"/>
+            <w:r>
+              <w:t>Testing</w:t>
+            </w:r>
+            <w:proofErr w:type="spellEnd"/>
+            <w:r>
+              <w:t xml:space="preserve"> </w:t>
+            </w:r>
+            <w:proofErr w:type="spellStart"/>
+            <w:r>
+              <w:t>Requirements</w:t>
+            </w:r>
+            <w:proofErr w:type="spellEnd"/>
+            <w:r>
+              <w:t xml:space="preserve"> 3) donde las ofertas deben tener una duración mínima de 1 semana</w:t>
             </w:r>
             <w:r>
               <w:rPr>
@@ -9269,6 +9918,7 @@
               <w:rPr>
                 <w:b/>
               </w:rPr>
+              <w:lastRenderedPageBreak/>
               <w:t>Título</w:t>
             </w:r>
           </w:p>
@@ -9296,8 +9946,30 @@
               <w:rPr>
                 <w:b/>
               </w:rPr>
-              <w:t>Preparación para la entrega D02 de Octubre/Noviembre para Third Call</w:t>
-            </w:r>
+              <w:t xml:space="preserve">Preparación para la entrega D02 de Octubre/Noviembre para </w:t>
+            </w:r>
+            <w:proofErr w:type="spellStart"/>
+            <w:r>
+              <w:rPr>
+                <w:b/>
+              </w:rPr>
+              <w:t>Third</w:t>
+            </w:r>
+            <w:proofErr w:type="spellEnd"/>
+            <w:r>
+              <w:rPr>
+                <w:b/>
+              </w:rPr>
+              <w:t xml:space="preserve"> </w:t>
+            </w:r>
+            <w:proofErr w:type="spellStart"/>
+            <w:r>
+              <w:rPr>
+                <w:b/>
+              </w:rPr>
+              <w:t>Call</w:t>
+            </w:r>
+            <w:proofErr w:type="spellEnd"/>
           </w:p>
         </w:tc>
       </w:tr>
@@ -9646,14 +10318,7 @@
           <w:sz w:val="26"/>
           <w:szCs w:val="26"/>
         </w:rPr>
-        <w:t>Después de contemplar las tablas de las distintas tareas grupales de este entregable, se mostrará una línea de costes estimados según la estimación inicial de las tareas, la cual será comparada con la línea de costes reales tras haber finalizado el entrega</w:t>
-      </w:r>
-      <w:r>
-        <w:rPr>
-          <w:sz w:val="26"/>
-          <w:szCs w:val="26"/>
-        </w:rPr>
-        <w:t>ble.</w:t>
+        <w:t>Después de contemplar las tablas de las distintas tareas grupales de este entregable, se mostrará una línea de costes estimados según la estimación inicial de las tareas, la cual será comparada con la línea de costes reales tras haber finalizado el entregable.</w:t>
       </w:r>
     </w:p>
     <w:p>
@@ -9724,8 +10389,17 @@
           <w:sz w:val="26"/>
           <w:szCs w:val="26"/>
         </w:rPr>
-        <w:t xml:space="preserve"> para Desarrolladores y Testers</w:t>
-      </w:r>
+        <w:t xml:space="preserve"> para Desarrolladores y </w:t>
+      </w:r>
+      <w:proofErr w:type="spellStart"/>
+      <w:r>
+        <w:rPr>
+          <w:sz w:val="26"/>
+          <w:szCs w:val="26"/>
+        </w:rPr>
+        <w:t>Testers</w:t>
+      </w:r>
+      <w:proofErr w:type="spellEnd"/>
     </w:p>
     <w:p>
       <w:pPr>
@@ -9992,7 +10666,21 @@
               <w:rPr>
                 <w:b/>
               </w:rPr>
-              <w:t>Tiempo empleado en  Rol 1</w:t>
+              <w:t xml:space="preserve">Tiempo empleado </w:t>
+            </w:r>
+            <w:proofErr w:type="gramStart"/>
+            <w:r>
+              <w:rPr>
+                <w:b/>
+              </w:rPr>
+              <w:t>en  Rol</w:t>
+            </w:r>
+            <w:proofErr w:type="gramEnd"/>
+            <w:r>
+              <w:rPr>
+                <w:b/>
+              </w:rPr>
+              <w:t xml:space="preserve"> 1</w:t>
             </w:r>
           </w:p>
         </w:tc>
@@ -10303,6 +10991,7 @@
               <w:rPr>
                 <w:b/>
               </w:rPr>
+              <w:lastRenderedPageBreak/>
               <w:t>Nombre</w:t>
             </w:r>
           </w:p>
@@ -10434,9 +11123,11 @@
               <w:widowControl w:val="0"/>
               <w:spacing w:line="240" w:lineRule="auto"/>
             </w:pPr>
+            <w:proofErr w:type="spellStart"/>
             <w:r>
               <w:t>Tester</w:t>
             </w:r>
+            <w:proofErr w:type="spellEnd"/>
           </w:p>
         </w:tc>
       </w:tr>
@@ -10465,7 +11156,21 @@
               <w:rPr>
                 <w:b/>
               </w:rPr>
-              <w:t>Tiempo empleado en  Rol 1</w:t>
+              <w:t xml:space="preserve">Tiempo empleado </w:t>
+            </w:r>
+            <w:proofErr w:type="gramStart"/>
+            <w:r>
+              <w:rPr>
+                <w:b/>
+              </w:rPr>
+              <w:t>en  Rol</w:t>
+            </w:r>
+            <w:proofErr w:type="gramEnd"/>
+            <w:r>
+              <w:rPr>
+                <w:b/>
+              </w:rPr>
+              <w:t xml:space="preserve"> 1</w:t>
             </w:r>
           </w:p>
         </w:tc>
@@ -10940,7 +11645,21 @@
               <w:rPr>
                 <w:b/>
               </w:rPr>
-              <w:t>Tiempo empleado en  Rol 1</w:t>
+              <w:t xml:space="preserve">Tiempo empleado </w:t>
+            </w:r>
+            <w:proofErr w:type="gramStart"/>
+            <w:r>
+              <w:rPr>
+                <w:b/>
+              </w:rPr>
+              <w:t>en  Rol</w:t>
+            </w:r>
+            <w:proofErr w:type="gramEnd"/>
+            <w:r>
+              <w:rPr>
+                <w:b/>
+              </w:rPr>
+              <w:t xml:space="preserve"> 1</w:t>
             </w:r>
           </w:p>
         </w:tc>
@@ -10971,6 +11690,8 @@
             </w:r>
           </w:p>
         </w:tc>
+        <w:bookmarkStart w:id="2" w:name="_GoBack"/>
+        <w:bookmarkEnd w:id="2"/>
       </w:tr>
       <w:tr>
         <w:tc>
@@ -11427,7 +12148,21 @@
               <w:rPr>
                 <w:b/>
               </w:rPr>
-              <w:t>Tiempo empleado en  Rol 1</w:t>
+              <w:t xml:space="preserve">Tiempo empleado </w:t>
+            </w:r>
+            <w:proofErr w:type="gramStart"/>
+            <w:r>
+              <w:rPr>
+                <w:b/>
+              </w:rPr>
+              <w:t>en  Rol</w:t>
+            </w:r>
+            <w:proofErr w:type="gramEnd"/>
+            <w:r>
+              <w:rPr>
+                <w:b/>
+              </w:rPr>
+              <w:t xml:space="preserve"> 1</w:t>
             </w:r>
           </w:p>
         </w:tc>
@@ -11729,6 +12464,7 @@
           <w:sz w:val="26"/>
           <w:szCs w:val="26"/>
         </w:rPr>
+        <w:lastRenderedPageBreak/>
         <w:t>A modo de resumen:</w:t>
       </w:r>
     </w:p>
@@ -11749,8 +12485,17 @@
           <w:sz w:val="26"/>
           <w:szCs w:val="26"/>
         </w:rPr>
-        <w:t>Costes totales estimados de desarrollo….</w:t>
-      </w:r>
+        <w:t xml:space="preserve">Costes totales estimados de </w:t>
+      </w:r>
+      <w:proofErr w:type="gramStart"/>
+      <w:r>
+        <w:rPr>
+          <w:sz w:val="26"/>
+          <w:szCs w:val="26"/>
+        </w:rPr>
+        <w:t>desarrollo….</w:t>
+      </w:r>
+      <w:proofErr w:type="gramEnd"/>
       <w:r>
         <w:rPr>
           <w:b/>
@@ -11777,7 +12522,15 @@
           <w:sz w:val="26"/>
           <w:szCs w:val="26"/>
         </w:rPr>
-        <w:t>Costes totales estimados de manager…...</w:t>
+        <w:t>Costes totales estimados de manager…</w:t>
+      </w:r>
+      <w:proofErr w:type="gramStart"/>
+      <w:r>
+        <w:rPr>
+          <w:sz w:val="26"/>
+          <w:szCs w:val="26"/>
+        </w:rPr>
+        <w:t>...</w:t>
       </w:r>
       <w:r>
         <w:rPr>
@@ -11785,7 +12538,16 @@
           <w:sz w:val="26"/>
           <w:szCs w:val="26"/>
         </w:rPr>
-        <w:t>(1h 38min) x 30€/h = 56.5€</w:t>
+        <w:t>(</w:t>
+      </w:r>
+      <w:proofErr w:type="gramEnd"/>
+      <w:r>
+        <w:rPr>
+          <w:b/>
+          <w:sz w:val="26"/>
+          <w:szCs w:val="26"/>
+        </w:rPr>
+        <w:t>1h 38min) x 30€/h = 56.5€</w:t>
       </w:r>
     </w:p>
     <w:p>
@@ -11805,7 +12567,31 @@
           <w:sz w:val="26"/>
           <w:szCs w:val="26"/>
         </w:rPr>
-        <w:t>Costes totales estimados de tester…...</w:t>
+        <w:t xml:space="preserve">Costes totales estimados de </w:t>
+      </w:r>
+      <w:proofErr w:type="spellStart"/>
+      <w:r>
+        <w:rPr>
+          <w:sz w:val="26"/>
+          <w:szCs w:val="26"/>
+        </w:rPr>
+        <w:t>tester</w:t>
+      </w:r>
+      <w:proofErr w:type="spellEnd"/>
+      <w:r>
+        <w:rPr>
+          <w:sz w:val="26"/>
+          <w:szCs w:val="26"/>
+        </w:rPr>
+        <w:t>…</w:t>
+      </w:r>
+      <w:proofErr w:type="gramStart"/>
+      <w:r>
+        <w:rPr>
+          <w:sz w:val="26"/>
+          <w:szCs w:val="26"/>
+        </w:rPr>
+        <w:t>...</w:t>
       </w:r>
       <w:r>
         <w:rPr>
@@ -11813,19 +12599,17 @@
           <w:sz w:val="26"/>
           <w:szCs w:val="26"/>
         </w:rPr>
-        <w:t>(1h 25min) x 20€/h = 8.33€</w:t>
-      </w:r>
-    </w:p>
-    <w:p>
-      <w:pPr>
-        <w:ind w:left="720"/>
-        <w:jc w:val="both"/>
+        <w:t>(</w:t>
+      </w:r>
+      <w:proofErr w:type="gramEnd"/>
+      <w:r>
         <w:rPr>
           <w:b/>
           <w:sz w:val="26"/>
           <w:szCs w:val="26"/>
         </w:rPr>
-      </w:pPr>
+        <w:t>1h 25min) x 20€/h = 8.33€</w:t>
+      </w:r>
     </w:p>
     <w:p>
       <w:pPr>
@@ -11840,107 +12624,166 @@
     </w:p>
     <w:p>
       <w:pPr>
-        <w:ind w:left="720" w:firstLine="720"/>
-        <w:jc w:val="both"/>
-        <w:rPr>
-          <w:sz w:val="26"/>
-          <w:szCs w:val="26"/>
-        </w:rPr>
-      </w:pPr>
-    </w:p>
-    <w:p>
-      <w:pPr>
-        <w:ind w:left="720" w:firstLine="720"/>
-        <w:jc w:val="both"/>
-        <w:rPr>
-          <w:sz w:val="26"/>
-          <w:szCs w:val="26"/>
-        </w:rPr>
-      </w:pPr>
-      <w:r>
-        <w:rPr>
-          <w:sz w:val="26"/>
-          <w:szCs w:val="26"/>
-        </w:rPr>
-        <w:t>Desglose:</w:t>
-      </w:r>
-    </w:p>
-    <w:p>
-      <w:pPr>
-        <w:ind w:left="720" w:firstLine="720"/>
-        <w:jc w:val="both"/>
-        <w:rPr>
-          <w:sz w:val="26"/>
-          <w:szCs w:val="26"/>
-        </w:rPr>
-      </w:pPr>
-    </w:p>
-    <w:p>
-      <w:pPr>
-        <w:ind w:left="720" w:firstLine="720"/>
-        <w:jc w:val="both"/>
-        <w:rPr>
-          <w:sz w:val="26"/>
-          <w:szCs w:val="26"/>
-        </w:rPr>
-      </w:pPr>
-      <w:r>
-        <w:rPr>
-          <w:sz w:val="26"/>
-          <w:szCs w:val="26"/>
-        </w:rPr>
-        <w:t xml:space="preserve">15 horas 51 min Desarrollo…. </w:t>
-      </w:r>
-      <w:r>
+        <w:ind w:left="720"/>
+        <w:jc w:val="both"/>
         <w:rPr>
           <w:b/>
           <w:sz w:val="26"/>
           <w:szCs w:val="26"/>
         </w:rPr>
-        <w:t>317€</w:t>
-      </w:r>
+      </w:pPr>
     </w:p>
     <w:p>
       <w:pPr>
         <w:ind w:left="720" w:firstLine="720"/>
         <w:jc w:val="both"/>
+        <w:rPr>
+          <w:sz w:val="26"/>
+          <w:szCs w:val="26"/>
+        </w:rPr>
+      </w:pPr>
+    </w:p>
+    <w:p>
+      <w:pPr>
+        <w:ind w:left="720" w:firstLine="720"/>
+        <w:jc w:val="both"/>
+        <w:rPr>
+          <w:sz w:val="26"/>
+          <w:szCs w:val="26"/>
+        </w:rPr>
+      </w:pPr>
+      <w:r>
+        <w:rPr>
+          <w:sz w:val="26"/>
+          <w:szCs w:val="26"/>
+        </w:rPr>
+        <w:t>Desglose:</w:t>
+      </w:r>
+    </w:p>
+    <w:p>
+      <w:pPr>
+        <w:ind w:left="720" w:firstLine="720"/>
+        <w:jc w:val="both"/>
+        <w:rPr>
+          <w:sz w:val="26"/>
+          <w:szCs w:val="26"/>
+        </w:rPr>
+      </w:pPr>
+    </w:p>
+    <w:p>
+      <w:pPr>
+        <w:ind w:left="720" w:firstLine="720"/>
+        <w:jc w:val="both"/>
+        <w:rPr>
+          <w:sz w:val="26"/>
+          <w:szCs w:val="26"/>
+        </w:rPr>
+      </w:pPr>
+      <w:r>
+        <w:rPr>
+          <w:sz w:val="26"/>
+          <w:szCs w:val="26"/>
+        </w:rPr>
+        <w:t xml:space="preserve">15 horas 51 min Desarrollo…. </w:t>
+      </w:r>
+      <w:r>
         <w:rPr>
           <w:b/>
           <w:sz w:val="26"/>
           <w:szCs w:val="26"/>
         </w:rPr>
-      </w:pPr>
-      <w:r>
-        <w:rPr>
-          <w:sz w:val="26"/>
-          <w:szCs w:val="26"/>
-        </w:rPr>
-        <w:t>1h 38min Manager………….…</w:t>
-      </w:r>
-      <w:r>
+        <w:t>317€</w:t>
+      </w:r>
+    </w:p>
+    <w:p>
+      <w:pPr>
+        <w:ind w:left="720" w:firstLine="720"/>
+        <w:jc w:val="both"/>
         <w:rPr>
           <w:b/>
           <w:sz w:val="26"/>
           <w:szCs w:val="26"/>
         </w:rPr>
-        <w:t>56.5€</w:t>
-      </w:r>
-    </w:p>
-    <w:p>
-      <w:pPr>
-        <w:ind w:left="720" w:firstLine="720"/>
-        <w:jc w:val="both"/>
+      </w:pPr>
+      <w:r>
         <w:rPr>
           <w:sz w:val="26"/>
           <w:szCs w:val="26"/>
         </w:rPr>
-      </w:pPr>
+        <w:t>1h 38min Manager……</w:t>
+      </w:r>
+      <w:proofErr w:type="gramStart"/>
       <w:r>
         <w:rPr>
           <w:sz w:val="26"/>
           <w:szCs w:val="26"/>
         </w:rPr>
-        <w:t>1 hora 25 min Tester…………..</w:t>
+        <w:t>…….</w:t>
+      </w:r>
+      <w:proofErr w:type="gramEnd"/>
+      <w:r>
+        <w:rPr>
+          <w:sz w:val="26"/>
+          <w:szCs w:val="26"/>
+        </w:rPr>
+        <w:t>…</w:t>
+      </w:r>
+      <w:r>
+        <w:rPr>
+          <w:b/>
+          <w:sz w:val="26"/>
+          <w:szCs w:val="26"/>
+        </w:rPr>
+        <w:t>56.5€</w:t>
+      </w:r>
+    </w:p>
+    <w:p>
+      <w:pPr>
+        <w:ind w:left="720" w:firstLine="720"/>
+        <w:jc w:val="both"/>
+        <w:rPr>
+          <w:sz w:val="26"/>
+          <w:szCs w:val="26"/>
+        </w:rPr>
+      </w:pPr>
+      <w:r>
+        <w:rPr>
+          <w:sz w:val="26"/>
+          <w:szCs w:val="26"/>
+        </w:rPr>
+        <w:t xml:space="preserve">1 hora 25 min </w:t>
+      </w:r>
+      <w:proofErr w:type="spellStart"/>
+      <w:r>
+        <w:rPr>
+          <w:sz w:val="26"/>
+          <w:szCs w:val="26"/>
+        </w:rPr>
+        <w:t>Tester</w:t>
+      </w:r>
+      <w:proofErr w:type="spellEnd"/>
+      <w:r>
+        <w:rPr>
+          <w:sz w:val="26"/>
+          <w:szCs w:val="26"/>
+        </w:rPr>
+        <w:t>……</w:t>
+      </w:r>
+      <w:proofErr w:type="gramStart"/>
+      <w:r>
+        <w:rPr>
+          <w:sz w:val="26"/>
+          <w:szCs w:val="26"/>
+        </w:rPr>
+        <w:t>…….</w:t>
+      </w:r>
+      <w:proofErr w:type="gramEnd"/>
+      <w:r>
+        <w:rPr>
+          <w:sz w:val="26"/>
+          <w:szCs w:val="26"/>
+        </w:rPr>
+        <w:t>.</w:t>
       </w:r>
       <w:r>
         <w:rPr>
@@ -12011,7 +12854,25 @@
           <w:sz w:val="24"/>
           <w:szCs w:val="24"/>
         </w:rPr>
-        <w:t>Desarrollador/Tester base: 20€/h</w:t>
+        <w:t>Desarrollador/</w:t>
+      </w:r>
+      <w:proofErr w:type="spellStart"/>
+      <w:r>
+        <w:rPr>
+          <w:rFonts w:ascii="Calibri" w:eastAsia="Calibri" w:hAnsi="Calibri" w:cs="Calibri"/>
+          <w:sz w:val="24"/>
+          <w:szCs w:val="24"/>
+        </w:rPr>
+        <w:t>Tester</w:t>
+      </w:r>
+      <w:proofErr w:type="spellEnd"/>
+      <w:r>
+        <w:rPr>
+          <w:rFonts w:ascii="Calibri" w:eastAsia="Calibri" w:hAnsi="Calibri" w:cs="Calibri"/>
+          <w:sz w:val="24"/>
+          <w:szCs w:val="24"/>
+        </w:rPr>
+        <w:t xml:space="preserve"> base: 20€/h</w:t>
       </w:r>
     </w:p>
     <w:p>
@@ -12100,15 +12961,7 @@
           <w:szCs w:val="24"/>
         </w:rPr>
         <w:tab/>
-        <w:t>Para este entregable, hemos tra</w:t>
-      </w:r>
-      <w:r>
-        <w:rPr>
-          <w:rFonts w:ascii="Calibri" w:eastAsia="Calibri" w:hAnsi="Calibri" w:cs="Calibri"/>
-          <w:sz w:val="24"/>
-          <w:szCs w:val="24"/>
-        </w:rPr>
-        <w:t xml:space="preserve">bajado un </w:t>
+        <w:t xml:space="preserve">Para este entregable, hemos trabajado un </w:t>
       </w:r>
       <w:r>
         <w:rPr>
@@ -12471,7 +13324,25 @@
           <w:sz w:val="24"/>
           <w:szCs w:val="24"/>
         </w:rPr>
-        <w:t>(Tester)</w:t>
+        <w:t>(</w:t>
+      </w:r>
+      <w:proofErr w:type="spellStart"/>
+      <w:r>
+        <w:rPr>
+          <w:rFonts w:ascii="Calibri" w:eastAsia="Calibri" w:hAnsi="Calibri" w:cs="Calibri"/>
+          <w:sz w:val="24"/>
+          <w:szCs w:val="24"/>
+        </w:rPr>
+        <w:t>Tester</w:t>
+      </w:r>
+      <w:proofErr w:type="spellEnd"/>
+      <w:r>
+        <w:rPr>
+          <w:rFonts w:ascii="Calibri" w:eastAsia="Calibri" w:hAnsi="Calibri" w:cs="Calibri"/>
+          <w:sz w:val="24"/>
+          <w:szCs w:val="24"/>
+        </w:rPr>
+        <w:t>)</w:t>
       </w:r>
     </w:p>
     <w:p>
@@ -12512,15 +13383,7 @@
           <w:sz w:val="24"/>
           <w:szCs w:val="24"/>
         </w:rPr>
-        <w:t>Esto suma u</w:t>
-      </w:r>
-      <w:r>
-        <w:rPr>
-          <w:rFonts w:ascii="Calibri" w:eastAsia="Calibri" w:hAnsi="Calibri" w:cs="Calibri"/>
-          <w:sz w:val="24"/>
-          <w:szCs w:val="24"/>
-        </w:rPr>
-        <w:t xml:space="preserve">n </w:t>
+        <w:t xml:space="preserve">Esto suma un </w:t>
       </w:r>
       <w:r>
         <w:rPr>
@@ -12798,13 +13661,23 @@
           <w:szCs w:val="24"/>
         </w:rPr>
       </w:pPr>
-      <w:r>
-        <w:rPr>
-          <w:rFonts w:ascii="Calibri" w:eastAsia="Calibri" w:hAnsi="Calibri" w:cs="Calibri"/>
-          <w:sz w:val="24"/>
-          <w:szCs w:val="24"/>
-        </w:rPr>
-        <w:t xml:space="preserve">Tester → </w:t>
+      <w:proofErr w:type="spellStart"/>
+      <w:r>
+        <w:rPr>
+          <w:rFonts w:ascii="Calibri" w:eastAsia="Calibri" w:hAnsi="Calibri" w:cs="Calibri"/>
+          <w:sz w:val="24"/>
+          <w:szCs w:val="24"/>
+        </w:rPr>
+        <w:t>Tester</w:t>
+      </w:r>
+      <w:proofErr w:type="spellEnd"/>
+      <w:r>
+        <w:rPr>
+          <w:rFonts w:ascii="Calibri" w:eastAsia="Calibri" w:hAnsi="Calibri" w:cs="Calibri"/>
+          <w:sz w:val="24"/>
+          <w:szCs w:val="24"/>
+        </w:rPr>
+        <w:t xml:space="preserve"> → </w:t>
       </w:r>
       <w:r>
         <w:rPr>
@@ -13196,15 +14069,16 @@
           <w:sz w:val="24"/>
           <w:szCs w:val="24"/>
         </w:rPr>
-        <w:t>individual medio de un equipo de desar</w:t>
-      </w:r>
-      <w:r>
-        <w:rPr>
-          <w:rFonts w:ascii="Calibri" w:eastAsia="Calibri" w:hAnsi="Calibri" w:cs="Calibri"/>
-          <w:sz w:val="24"/>
-          <w:szCs w:val="24"/>
-        </w:rPr>
-        <w:t xml:space="preserve">rollo valorado en  </w:t>
+        <w:t xml:space="preserve">individual medio de un equipo de desarrollo valorado </w:t>
+      </w:r>
+      <w:proofErr w:type="gramStart"/>
+      <w:r>
+        <w:rPr>
+          <w:rFonts w:ascii="Calibri" w:eastAsia="Calibri" w:hAnsi="Calibri" w:cs="Calibri"/>
+          <w:sz w:val="24"/>
+          <w:szCs w:val="24"/>
+        </w:rPr>
+        <w:t xml:space="preserve">en  </w:t>
       </w:r>
       <w:r>
         <w:rPr>
@@ -13213,7 +14087,17 @@
           <w:sz w:val="24"/>
           <w:szCs w:val="24"/>
         </w:rPr>
-        <w:t xml:space="preserve">2000€, </w:t>
+        <w:t>2000</w:t>
+      </w:r>
+      <w:proofErr w:type="gramEnd"/>
+      <w:r>
+        <w:rPr>
+          <w:rFonts w:ascii="Calibri" w:eastAsia="Calibri" w:hAnsi="Calibri" w:cs="Calibri"/>
+          <w:b/>
+          <w:sz w:val="24"/>
+          <w:szCs w:val="24"/>
+        </w:rPr>
+        <w:t xml:space="preserve">€, </w:t>
       </w:r>
       <w:r>
         <w:rPr>
@@ -13240,6 +14124,7 @@
         </w:rPr>
         <w:t xml:space="preserve"> que dura el proyecto, podemos obtener el coeficiente de amortización lineal asociado al coste total del </w:t>
       </w:r>
+      <w:proofErr w:type="spellStart"/>
       <w:r>
         <w:rPr>
           <w:rFonts w:ascii="Calibri" w:eastAsia="Calibri" w:hAnsi="Calibri" w:cs="Calibri"/>
@@ -13249,6 +14134,7 @@
         </w:rPr>
         <w:t>setup</w:t>
       </w:r>
+      <w:proofErr w:type="spellEnd"/>
       <w:r>
         <w:rPr>
           <w:rFonts w:ascii="Calibri" w:eastAsia="Calibri" w:hAnsi="Calibri" w:cs="Calibri"/>
@@ -13287,8 +14173,9 @@
           <w:sz w:val="24"/>
           <w:szCs w:val="24"/>
         </w:rPr>
-        <w:t>Amortización anual = Valor de adquisici</w:t>
-      </w:r>
+        <w:t xml:space="preserve">Amortización anual = Valor de adquisición * </w:t>
+      </w:r>
+      <w:proofErr w:type="gramStart"/>
       <w:r>
         <w:rPr>
           <w:rFonts w:ascii="Calibri" w:eastAsia="Calibri" w:hAnsi="Calibri" w:cs="Calibri"/>
@@ -13297,7 +14184,18 @@
           <w:sz w:val="24"/>
           <w:szCs w:val="24"/>
         </w:rPr>
-        <w:t>ón * coeficiente(%)</w:t>
+        <w:t>coeficiente(</w:t>
+      </w:r>
+      <w:proofErr w:type="gramEnd"/>
+      <w:r>
+        <w:rPr>
+          <w:rFonts w:ascii="Calibri" w:eastAsia="Calibri" w:hAnsi="Calibri" w:cs="Calibri"/>
+          <w:b/>
+          <w:i/>
+          <w:sz w:val="24"/>
+          <w:szCs w:val="24"/>
+        </w:rPr>
+        <w:t>%)</w:t>
       </w:r>
       <w:r>
         <w:rPr>
@@ -13433,6 +14331,7 @@
           <w:sz w:val="24"/>
           <w:szCs w:val="24"/>
         </w:rPr>
+        <w:lastRenderedPageBreak/>
         <w:t>José Joaquín Rojas Romero</w:t>
       </w:r>
       <w:r>
@@ -13484,16 +14383,9 @@
           <w:sz w:val="24"/>
           <w:szCs w:val="24"/>
         </w:rPr>
-        <w:t xml:space="preserve">15,98€ </w:t>
-      </w:r>
-      <w:r>
-        <w:rPr>
-          <w:rFonts w:ascii="Calibri" w:eastAsia="Calibri" w:hAnsi="Calibri" w:cs="Calibri"/>
-          <w:sz w:val="24"/>
-          <w:szCs w:val="24"/>
-        </w:rPr>
-        <w:t xml:space="preserve"> de amortización………</w:t>
-      </w:r>
+        <w:t>15,98</w:t>
+      </w:r>
+      <w:proofErr w:type="gramStart"/>
       <w:r>
         <w:rPr>
           <w:rFonts w:ascii="Calibri" w:eastAsia="Calibri" w:hAnsi="Calibri" w:cs="Calibri"/>
@@ -13501,6 +14393,32 @@
           <w:sz w:val="24"/>
           <w:szCs w:val="24"/>
         </w:rPr>
+        <w:t xml:space="preserve">€ </w:t>
+      </w:r>
+      <w:r>
+        <w:rPr>
+          <w:rFonts w:ascii="Calibri" w:eastAsia="Calibri" w:hAnsi="Calibri" w:cs="Calibri"/>
+          <w:sz w:val="24"/>
+          <w:szCs w:val="24"/>
+        </w:rPr>
+        <w:t xml:space="preserve"> de</w:t>
+      </w:r>
+      <w:proofErr w:type="gramEnd"/>
+      <w:r>
+        <w:rPr>
+          <w:rFonts w:ascii="Calibri" w:eastAsia="Calibri" w:hAnsi="Calibri" w:cs="Calibri"/>
+          <w:sz w:val="24"/>
+          <w:szCs w:val="24"/>
+        </w:rPr>
+        <w:t xml:space="preserve"> amortización………</w:t>
+      </w:r>
+      <w:r>
+        <w:rPr>
+          <w:rFonts w:ascii="Calibri" w:eastAsia="Calibri" w:hAnsi="Calibri" w:cs="Calibri"/>
+          <w:b/>
+          <w:sz w:val="24"/>
+          <w:szCs w:val="24"/>
+        </w:rPr>
         <w:t>Total 161,31€</w:t>
       </w:r>
     </w:p>
@@ -13643,7 +14561,25 @@
           <w:sz w:val="24"/>
           <w:szCs w:val="24"/>
         </w:rPr>
-        <w:t xml:space="preserve"> de amortización………………..</w:t>
+        <w:t xml:space="preserve"> de amortización…………</w:t>
+      </w:r>
+      <w:proofErr w:type="gramStart"/>
+      <w:r>
+        <w:rPr>
+          <w:rFonts w:ascii="Calibri" w:eastAsia="Calibri" w:hAnsi="Calibri" w:cs="Calibri"/>
+          <w:sz w:val="24"/>
+          <w:szCs w:val="24"/>
+        </w:rPr>
+        <w:t>…….</w:t>
+      </w:r>
+      <w:proofErr w:type="gramEnd"/>
+      <w:r>
+        <w:rPr>
+          <w:rFonts w:ascii="Calibri" w:eastAsia="Calibri" w:hAnsi="Calibri" w:cs="Calibri"/>
+          <w:sz w:val="24"/>
+          <w:szCs w:val="24"/>
+        </w:rPr>
+        <w:t>.</w:t>
       </w:r>
       <w:r>
         <w:rPr>
@@ -13715,15 +14651,25 @@
           <w:sz w:val="24"/>
           <w:szCs w:val="24"/>
         </w:rPr>
-        <w:t xml:space="preserve"> de amortización</w:t>
-      </w:r>
-      <w:r>
-        <w:rPr>
-          <w:rFonts w:ascii="Calibri" w:eastAsia="Calibri" w:hAnsi="Calibri" w:cs="Calibri"/>
-          <w:sz w:val="24"/>
-          <w:szCs w:val="24"/>
-        </w:rPr>
-        <w:t>………………………..</w:t>
+        <w:t xml:space="preserve"> de amortización…………………</w:t>
+      </w:r>
+      <w:proofErr w:type="gramStart"/>
+      <w:r>
+        <w:rPr>
+          <w:rFonts w:ascii="Calibri" w:eastAsia="Calibri" w:hAnsi="Calibri" w:cs="Calibri"/>
+          <w:sz w:val="24"/>
+          <w:szCs w:val="24"/>
+        </w:rPr>
+        <w:t>…….</w:t>
+      </w:r>
+      <w:proofErr w:type="gramEnd"/>
+      <w:r>
+        <w:rPr>
+          <w:rFonts w:ascii="Calibri" w:eastAsia="Calibri" w:hAnsi="Calibri" w:cs="Calibri"/>
+          <w:sz w:val="24"/>
+          <w:szCs w:val="24"/>
+        </w:rPr>
+        <w:t>.</w:t>
       </w:r>
       <w:r>
         <w:rPr>
@@ -13826,15 +14772,7 @@
           <w:sz w:val="24"/>
           <w:szCs w:val="24"/>
         </w:rPr>
-        <w:t>Cabe destacar que el tiempo empleado en estudiar los conocimientos previos se han incluido en el reporte de planificación grupal correspondi</w:t>
-      </w:r>
-      <w:r>
-        <w:rPr>
-          <w:rFonts w:ascii="Calibri" w:eastAsia="Calibri" w:hAnsi="Calibri" w:cs="Calibri"/>
-          <w:sz w:val="24"/>
-          <w:szCs w:val="24"/>
-        </w:rPr>
-        <w:t xml:space="preserve">ente, dejando en el reporte individual el tiempo íntegro necesario para realizar mis tareas específicas de manera individual. </w:t>
+        <w:t xml:space="preserve">Cabe destacar que el tiempo empleado en estudiar los conocimientos previos se han incluido en el reporte de planificación grupal correspondiente, dejando en el reporte individual el tiempo íntegro necesario para realizar mis tareas específicas de manera individual. </w:t>
       </w:r>
     </w:p>
     <w:p>
@@ -13853,15 +14791,25 @@
           <w:sz w:val="24"/>
           <w:szCs w:val="24"/>
         </w:rPr>
-        <w:t>El registro del tiempo empleado en todas las anteriores tareas se ha llevado a cabo usando Clockify. No se añaden costes personal</w:t>
-      </w:r>
-      <w:r>
-        <w:rPr>
-          <w:rFonts w:ascii="Calibri" w:eastAsia="Calibri" w:hAnsi="Calibri" w:cs="Calibri"/>
-          <w:sz w:val="24"/>
-          <w:szCs w:val="24"/>
-        </w:rPr>
-        <w:t>es debido a que no ha sido necesario aplicar gastos a nada más, al trabajar en la propia Universidad.</w:t>
+        <w:t xml:space="preserve">El registro del tiempo empleado en todas las anteriores tareas se ha llevado a cabo usando </w:t>
+      </w:r>
+      <w:proofErr w:type="spellStart"/>
+      <w:r>
+        <w:rPr>
+          <w:rFonts w:ascii="Calibri" w:eastAsia="Calibri" w:hAnsi="Calibri" w:cs="Calibri"/>
+          <w:sz w:val="24"/>
+          <w:szCs w:val="24"/>
+        </w:rPr>
+        <w:t>Clockify</w:t>
+      </w:r>
+      <w:proofErr w:type="spellEnd"/>
+      <w:r>
+        <w:rPr>
+          <w:rFonts w:ascii="Calibri" w:eastAsia="Calibri" w:hAnsi="Calibri" w:cs="Calibri"/>
+          <w:sz w:val="24"/>
+          <w:szCs w:val="24"/>
+        </w:rPr>
+        <w:t>. No se añaden costes personales debido a que no ha sido necesario aplicar gastos a nada más, al trabajar en la propia Universidad.</w:t>
       </w:r>
     </w:p>
     <w:p>
@@ -13891,13 +14839,23 @@
         </w:rPr>
         <w:t xml:space="preserve">Repaso de documentación en el último </w:t>
       </w:r>
+      <w:proofErr w:type="spellStart"/>
       <w:r>
         <w:rPr>
           <w:i/>
           <w:sz w:val="26"/>
           <w:szCs w:val="26"/>
         </w:rPr>
-        <w:t>Follow Up</w:t>
+        <w:t>Follow</w:t>
+      </w:r>
+      <w:proofErr w:type="spellEnd"/>
+      <w:r>
+        <w:rPr>
+          <w:i/>
+          <w:sz w:val="26"/>
+          <w:szCs w:val="26"/>
+        </w:rPr>
+        <w:t xml:space="preserve"> Up</w:t>
       </w:r>
       <w:r>
         <w:rPr>
@@ -13924,14 +14882,7 @@
           <w:sz w:val="26"/>
           <w:szCs w:val="26"/>
         </w:rPr>
-        <w:t>Reunión para preparar la</w:t>
-      </w:r>
-      <w:r>
-        <w:rPr>
-          <w:sz w:val="26"/>
-          <w:szCs w:val="26"/>
-        </w:rPr>
-        <w:t xml:space="preserve"> entrega y comprobar su correcta subida. Estuvimos todos los integrantes 1 hora.</w:t>
+        <w:t>Reunión para preparar la entrega y comprobar su correcta subida. Estuvimos todos los integrantes 1 hora.</w:t>
       </w:r>
     </w:p>
     <w:p>
@@ -14139,7 +15090,27 @@
               <w:sz w:val="26"/>
               <w:szCs w:val="26"/>
             </w:rPr>
-            <w:t>18 horas 9 minutos + 77 horas 50 minutos = 95 horas 59 minutosCORREGIR ←</w:t>
+            <w:t xml:space="preserve">18 horas 9 minutos + 77 horas 50 minutos = 95 horas 59 </w:t>
+          </w:r>
+          <w:proofErr w:type="spellStart"/>
+          <w:r>
+            <w:rPr>
+              <w:rFonts w:ascii="Arial Unicode MS" w:eastAsia="Arial Unicode MS" w:hAnsi="Arial Unicode MS" w:cs="Arial Unicode MS"/>
+              <w:b/>
+              <w:sz w:val="26"/>
+              <w:szCs w:val="26"/>
+            </w:rPr>
+            <w:t>minutosCORREGIR</w:t>
+          </w:r>
+          <w:proofErr w:type="spellEnd"/>
+          <w:r>
+            <w:rPr>
+              <w:rFonts w:ascii="Arial Unicode MS" w:eastAsia="Arial Unicode MS" w:hAnsi="Arial Unicode MS" w:cs="Arial Unicode MS"/>
+              <w:b/>
+              <w:sz w:val="26"/>
+              <w:szCs w:val="26"/>
+            </w:rPr>
+            <w:t xml:space="preserve"> ←</w:t>
           </w:r>
         </w:sdtContent>
       </w:sdt>
@@ -14148,8 +15119,8 @@
       <w:pPr>
         <w:pStyle w:val="Ttulo1"/>
       </w:pPr>
-      <w:bookmarkStart w:id="2" w:name="_heading=h.1fob9te" w:colFirst="0" w:colLast="0"/>
-      <w:bookmarkEnd w:id="2"/>
+      <w:bookmarkStart w:id="3" w:name="_heading=h.1fob9te" w:colFirst="0" w:colLast="0"/>
+      <w:bookmarkEnd w:id="3"/>
       <w:r>
         <w:t>Bibliografía</w:t>
       </w:r>
@@ -14171,7 +15142,23 @@
           <w:sz w:val="24"/>
           <w:szCs w:val="24"/>
         </w:rPr>
-        <w:t>Documento 08 Annexes, de los contenidos de la plataforma virtual de esta asignatura.</w:t>
+        <w:t xml:space="preserve">Documento 08 </w:t>
+      </w:r>
+      <w:proofErr w:type="spellStart"/>
+      <w:r>
+        <w:rPr>
+          <w:sz w:val="24"/>
+          <w:szCs w:val="24"/>
+        </w:rPr>
+        <w:t>Annexes</w:t>
+      </w:r>
+      <w:proofErr w:type="spellEnd"/>
+      <w:r>
+        <w:rPr>
+          <w:sz w:val="24"/>
+          <w:szCs w:val="24"/>
+        </w:rPr>
+        <w:t>, de los contenidos de la plataforma virtual de esta asignatura.</w:t>
       </w:r>
     </w:p>
     <w:p>
@@ -14191,7 +15178,49 @@
           <w:sz w:val="24"/>
           <w:szCs w:val="24"/>
         </w:rPr>
-        <w:t>S03 - Working together,  de los contenidos de la plataforma virtual de esta asignatura.</w:t>
+        <w:lastRenderedPageBreak/>
+        <w:t xml:space="preserve">S03 - </w:t>
+      </w:r>
+      <w:proofErr w:type="spellStart"/>
+      <w:r>
+        <w:rPr>
+          <w:sz w:val="24"/>
+          <w:szCs w:val="24"/>
+        </w:rPr>
+        <w:t>Working</w:t>
+      </w:r>
+      <w:proofErr w:type="spellEnd"/>
+      <w:r>
+        <w:rPr>
+          <w:sz w:val="24"/>
+          <w:szCs w:val="24"/>
+        </w:rPr>
+        <w:t xml:space="preserve"> </w:t>
+      </w:r>
+      <w:proofErr w:type="spellStart"/>
+      <w:proofErr w:type="gramStart"/>
+      <w:r>
+        <w:rPr>
+          <w:sz w:val="24"/>
+          <w:szCs w:val="24"/>
+        </w:rPr>
+        <w:t>together</w:t>
+      </w:r>
+      <w:proofErr w:type="spellEnd"/>
+      <w:r>
+        <w:rPr>
+          <w:sz w:val="24"/>
+          <w:szCs w:val="24"/>
+        </w:rPr>
+        <w:t>,  de</w:t>
+      </w:r>
+      <w:proofErr w:type="gramEnd"/>
+      <w:r>
+        <w:rPr>
+          <w:sz w:val="24"/>
+          <w:szCs w:val="24"/>
+        </w:rPr>
+        <w:t xml:space="preserve"> los contenidos de la plataforma virtual de esta asignatura.</w:t>
       </w:r>
     </w:p>
     <w:sectPr>
@@ -14207,7 +15236,7 @@
 </file>
 
 <file path=word/endnotes.xml><?xml version="1.0" encoding="utf-8"?>
-<w:endnotes xmlns:wpc="http://schemas.microsoft.com/office/word/2010/wordprocessingCanvas" xmlns:cx="http://schemas.microsoft.com/office/drawing/2014/chartex" xmlns:cx1="http://schemas.microsoft.com/office/drawing/2015/9/8/chartex" xmlns:cx2="http://schemas.microsoft.com/office/drawing/2015/10/21/chartex" xmlns:cx3="http://schemas.microsoft.com/office/drawing/2016/5/9/chartex" xmlns:cx4="http://schemas.microsoft.com/office/drawing/2016/5/10/chartex" xmlns:cx5="http://schemas.microsoft.com/office/drawing/2016/5/11/chartex" xmlns:cx6="http://schemas.microsoft.com/office/drawing/2016/5/12/chartex" xmlns:cx7="http://schemas.microsoft.com/office/drawing/2016/5/13/chartex" xmlns:cx8="http://schemas.microsoft.com/office/drawing/2016/5/14/chartex" xmlns:mc="http://schemas.openxmlformats.org/markup-compatibility/2006" xmlns:aink="http://schemas.microsoft.com/office/drawing/2016/ink" xmlns:am3d="http://schemas.microsoft.com/office/drawing/2017/model3d" xmlns:o="urn:schemas-microsoft-com:office:office" xmlns:oel="http://schemas.microsoft.com/office/2019/extlst" xmlns:r="http://schemas.openxmlformats.org/officeDocument/2006/relationships" xmlns:m="http://schemas.openxmlformats.org/officeDocument/2006/math" xmlns:v="urn:schemas-microsoft-com:vml" xmlns:wp14="http://schemas.microsoft.com/office/word/2010/wordprocessingDrawing" xmlns:wp="http://schemas.openxmlformats.org/drawingml/2006/wordprocessingDrawing" xmlns:w10="urn:schemas-microsoft-com:office:word" xmlns:w="http://schemas.openxmlformats.org/wordprocessingml/2006/main" xmlns:w14="http://schemas.microsoft.com/office/word/2010/wordml" xmlns:w15="http://schemas.microsoft.com/office/word/2012/wordml" xmlns:w16cex="http://schemas.microsoft.com/office/word/2018/wordml/cex" xmlns:w16cid="http://schemas.microsoft.com/office/word/2016/wordml/cid" xmlns:w16="http://schemas.microsoft.com/office/word/2018/wordml" xmlns:w16sdtdh="http://schemas.microsoft.com/office/word/2020/wordml/sdtdatahash" xmlns:w16se="http://schemas.microsoft.com/office/word/2015/wordml/symex" xmlns:wpg="http://schemas.microsoft.com/office/word/2010/wordprocessingGroup" xmlns:wpi="http://schemas.microsoft.com/office/word/2010/wordprocessingInk" xmlns:wne="http://schemas.microsoft.com/office/word/2006/wordml" xmlns:wps="http://schemas.microsoft.com/office/word/2010/wordprocessingShape" mc:Ignorable="w14 w15 w16se w16cid w16 w16cex w16sdtdh wp14">
+<w:endnotes xmlns:wpc="http://schemas.microsoft.com/office/word/2010/wordprocessingCanvas" xmlns:cx="http://schemas.microsoft.com/office/drawing/2014/chartex" xmlns:cx1="http://schemas.microsoft.com/office/drawing/2015/9/8/chartex" xmlns:cx2="http://schemas.microsoft.com/office/drawing/2015/10/21/chartex" xmlns:cx3="http://schemas.microsoft.com/office/drawing/2016/5/9/chartex" xmlns:cx4="http://schemas.microsoft.com/office/drawing/2016/5/10/chartex" xmlns:cx5="http://schemas.microsoft.com/office/drawing/2016/5/11/chartex" xmlns:cx6="http://schemas.microsoft.com/office/drawing/2016/5/12/chartex" xmlns:cx7="http://schemas.microsoft.com/office/drawing/2016/5/13/chartex" xmlns:cx8="http://schemas.microsoft.com/office/drawing/2016/5/14/chartex" xmlns:mc="http://schemas.openxmlformats.org/markup-compatibility/2006" xmlns:aink="http://schemas.microsoft.com/office/drawing/2016/ink" xmlns:am3d="http://schemas.microsoft.com/office/drawing/2017/model3d" xmlns:o="urn:schemas-microsoft-com:office:office" xmlns:r="http://schemas.openxmlformats.org/officeDocument/2006/relationships" xmlns:m="http://schemas.openxmlformats.org/officeDocument/2006/math" xmlns:v="urn:schemas-microsoft-com:vml" xmlns:wp14="http://schemas.microsoft.com/office/word/2010/wordprocessingDrawing" xmlns:wp="http://schemas.openxmlformats.org/drawingml/2006/wordprocessingDrawing" xmlns:w10="urn:schemas-microsoft-com:office:word" xmlns:w="http://schemas.openxmlformats.org/wordprocessingml/2006/main" xmlns:w14="http://schemas.microsoft.com/office/word/2010/wordml" xmlns:w15="http://schemas.microsoft.com/office/word/2012/wordml" xmlns:w16cid="http://schemas.microsoft.com/office/word/2016/wordml/cid" xmlns:w16se="http://schemas.microsoft.com/office/word/2015/wordml/symex" xmlns:wpg="http://schemas.microsoft.com/office/word/2010/wordprocessingGroup" xmlns:wpi="http://schemas.microsoft.com/office/word/2010/wordprocessingInk" xmlns:wne="http://schemas.microsoft.com/office/word/2006/wordml" xmlns:wps="http://schemas.microsoft.com/office/word/2010/wordprocessingShape" mc:Ignorable="w14 w15 w16se w16cid wp14">
   <w:endnote w:type="separator" w:id="-1">
     <w:p>
       <w:pPr>
@@ -14232,7 +15261,7 @@
 </file>
 
 <file path=word/footer1.xml><?xml version="1.0" encoding="utf-8"?>
-<w:ftr xmlns:wpc="http://schemas.microsoft.com/office/word/2010/wordprocessingCanvas" xmlns:cx="http://schemas.microsoft.com/office/drawing/2014/chartex" xmlns:cx1="http://schemas.microsoft.com/office/drawing/2015/9/8/chartex" xmlns:cx2="http://schemas.microsoft.com/office/drawing/2015/10/21/chartex" xmlns:cx3="http://schemas.microsoft.com/office/drawing/2016/5/9/chartex" xmlns:cx4="http://schemas.microsoft.com/office/drawing/2016/5/10/chartex" xmlns:cx5="http://schemas.microsoft.com/office/drawing/2016/5/11/chartex" xmlns:cx6="http://schemas.microsoft.com/office/drawing/2016/5/12/chartex" xmlns:cx7="http://schemas.microsoft.com/office/drawing/2016/5/13/chartex" xmlns:cx8="http://schemas.microsoft.com/office/drawing/2016/5/14/chartex" xmlns:mc="http://schemas.openxmlformats.org/markup-compatibility/2006" xmlns:aink="http://schemas.microsoft.com/office/drawing/2016/ink" xmlns:am3d="http://schemas.microsoft.com/office/drawing/2017/model3d" xmlns:o="urn:schemas-microsoft-com:office:office" xmlns:oel="http://schemas.microsoft.com/office/2019/extlst" xmlns:r="http://schemas.openxmlformats.org/officeDocument/2006/relationships" xmlns:m="http://schemas.openxmlformats.org/officeDocument/2006/math" xmlns:v="urn:schemas-microsoft-com:vml" xmlns:wp14="http://schemas.microsoft.com/office/word/2010/wordprocessingDrawing" xmlns:wp="http://schemas.openxmlformats.org/drawingml/2006/wordprocessingDrawing" xmlns:w10="urn:schemas-microsoft-com:office:word" xmlns:w="http://schemas.openxmlformats.org/wordprocessingml/2006/main" xmlns:w14="http://schemas.microsoft.com/office/word/2010/wordml" xmlns:w15="http://schemas.microsoft.com/office/word/2012/wordml" xmlns:w16cex="http://schemas.microsoft.com/office/word/2018/wordml/cex" xmlns:w16cid="http://schemas.microsoft.com/office/word/2016/wordml/cid" xmlns:w16="http://schemas.microsoft.com/office/word/2018/wordml" xmlns:w16sdtdh="http://schemas.microsoft.com/office/word/2020/wordml/sdtdatahash" xmlns:w16se="http://schemas.microsoft.com/office/word/2015/wordml/symex" xmlns:wpg="http://schemas.microsoft.com/office/word/2010/wordprocessingGroup" xmlns:wpi="http://schemas.microsoft.com/office/word/2010/wordprocessingInk" xmlns:wne="http://schemas.microsoft.com/office/word/2006/wordml" xmlns:wps="http://schemas.microsoft.com/office/word/2010/wordprocessingShape" mc:Ignorable="w14 w15 w16se w16cid w16 w16cex w16sdtdh wp14">
+<w:ftr xmlns:wpc="http://schemas.microsoft.com/office/word/2010/wordprocessingCanvas" xmlns:cx="http://schemas.microsoft.com/office/drawing/2014/chartex" xmlns:cx1="http://schemas.microsoft.com/office/drawing/2015/9/8/chartex" xmlns:cx2="http://schemas.microsoft.com/office/drawing/2015/10/21/chartex" xmlns:cx3="http://schemas.microsoft.com/office/drawing/2016/5/9/chartex" xmlns:cx4="http://schemas.microsoft.com/office/drawing/2016/5/10/chartex" xmlns:cx5="http://schemas.microsoft.com/office/drawing/2016/5/11/chartex" xmlns:cx6="http://schemas.microsoft.com/office/drawing/2016/5/12/chartex" xmlns:cx7="http://schemas.microsoft.com/office/drawing/2016/5/13/chartex" xmlns:cx8="http://schemas.microsoft.com/office/drawing/2016/5/14/chartex" xmlns:mc="http://schemas.openxmlformats.org/markup-compatibility/2006" xmlns:aink="http://schemas.microsoft.com/office/drawing/2016/ink" xmlns:am3d="http://schemas.microsoft.com/office/drawing/2017/model3d" xmlns:o="urn:schemas-microsoft-com:office:office" xmlns:r="http://schemas.openxmlformats.org/officeDocument/2006/relationships" xmlns:m="http://schemas.openxmlformats.org/officeDocument/2006/math" xmlns:v="urn:schemas-microsoft-com:vml" xmlns:wp14="http://schemas.microsoft.com/office/word/2010/wordprocessingDrawing" xmlns:wp="http://schemas.openxmlformats.org/drawingml/2006/wordprocessingDrawing" xmlns:w10="urn:schemas-microsoft-com:office:word" xmlns:w="http://schemas.openxmlformats.org/wordprocessingml/2006/main" xmlns:w14="http://schemas.microsoft.com/office/word/2010/wordml" xmlns:w15="http://schemas.microsoft.com/office/word/2012/wordml" xmlns:w16cid="http://schemas.microsoft.com/office/word/2016/wordml/cid" xmlns:w16se="http://schemas.microsoft.com/office/word/2015/wordml/symex" xmlns:wpg="http://schemas.microsoft.com/office/word/2010/wordprocessingGroup" xmlns:wpi="http://schemas.microsoft.com/office/word/2010/wordprocessingInk" xmlns:wne="http://schemas.microsoft.com/office/word/2006/wordml" xmlns:wps="http://schemas.microsoft.com/office/word/2010/wordprocessingShape" mc:Ignorable="w14 w15 w16se w16cid wp14">
   <w:p>
     <w:pPr>
       <w:jc w:val="right"/>
@@ -14260,7 +15289,7 @@
 </file>
 
 <file path=word/footnotes.xml><?xml version="1.0" encoding="utf-8"?>
-<w:footnotes xmlns:wpc="http://schemas.microsoft.com/office/word/2010/wordprocessingCanvas" xmlns:cx="http://schemas.microsoft.com/office/drawing/2014/chartex" xmlns:cx1="http://schemas.microsoft.com/office/drawing/2015/9/8/chartex" xmlns:cx2="http://schemas.microsoft.com/office/drawing/2015/10/21/chartex" xmlns:cx3="http://schemas.microsoft.com/office/drawing/2016/5/9/chartex" xmlns:cx4="http://schemas.microsoft.com/office/drawing/2016/5/10/chartex" xmlns:cx5="http://schemas.microsoft.com/office/drawing/2016/5/11/chartex" xmlns:cx6="http://schemas.microsoft.com/office/drawing/2016/5/12/chartex" xmlns:cx7="http://schemas.microsoft.com/office/drawing/2016/5/13/chartex" xmlns:cx8="http://schemas.microsoft.com/office/drawing/2016/5/14/chartex" xmlns:mc="http://schemas.openxmlformats.org/markup-compatibility/2006" xmlns:aink="http://schemas.microsoft.com/office/drawing/2016/ink" xmlns:am3d="http://schemas.microsoft.com/office/drawing/2017/model3d" xmlns:o="urn:schemas-microsoft-com:office:office" xmlns:oel="http://schemas.microsoft.com/office/2019/extlst" xmlns:r="http://schemas.openxmlformats.org/officeDocument/2006/relationships" xmlns:m="http://schemas.openxmlformats.org/officeDocument/2006/math" xmlns:v="urn:schemas-microsoft-com:vml" xmlns:wp14="http://schemas.microsoft.com/office/word/2010/wordprocessingDrawing" xmlns:wp="http://schemas.openxmlformats.org/drawingml/2006/wordprocessingDrawing" xmlns:w10="urn:schemas-microsoft-com:office:word" xmlns:w="http://schemas.openxmlformats.org/wordprocessingml/2006/main" xmlns:w14="http://schemas.microsoft.com/office/word/2010/wordml" xmlns:w15="http://schemas.microsoft.com/office/word/2012/wordml" xmlns:w16cex="http://schemas.microsoft.com/office/word/2018/wordml/cex" xmlns:w16cid="http://schemas.microsoft.com/office/word/2016/wordml/cid" xmlns:w16="http://schemas.microsoft.com/office/word/2018/wordml" xmlns:w16sdtdh="http://schemas.microsoft.com/office/word/2020/wordml/sdtdatahash" xmlns:w16se="http://schemas.microsoft.com/office/word/2015/wordml/symex" xmlns:wpg="http://schemas.microsoft.com/office/word/2010/wordprocessingGroup" xmlns:wpi="http://schemas.microsoft.com/office/word/2010/wordprocessingInk" xmlns:wne="http://schemas.microsoft.com/office/word/2006/wordml" xmlns:wps="http://schemas.microsoft.com/office/word/2010/wordprocessingShape" mc:Ignorable="w14 w15 w16se w16cid w16 w16cex w16sdtdh wp14">
+<w:footnotes xmlns:wpc="http://schemas.microsoft.com/office/word/2010/wordprocessingCanvas" xmlns:cx="http://schemas.microsoft.com/office/drawing/2014/chartex" xmlns:cx1="http://schemas.microsoft.com/office/drawing/2015/9/8/chartex" xmlns:cx2="http://schemas.microsoft.com/office/drawing/2015/10/21/chartex" xmlns:cx3="http://schemas.microsoft.com/office/drawing/2016/5/9/chartex" xmlns:cx4="http://schemas.microsoft.com/office/drawing/2016/5/10/chartex" xmlns:cx5="http://schemas.microsoft.com/office/drawing/2016/5/11/chartex" xmlns:cx6="http://schemas.microsoft.com/office/drawing/2016/5/12/chartex" xmlns:cx7="http://schemas.microsoft.com/office/drawing/2016/5/13/chartex" xmlns:cx8="http://schemas.microsoft.com/office/drawing/2016/5/14/chartex" xmlns:mc="http://schemas.openxmlformats.org/markup-compatibility/2006" xmlns:aink="http://schemas.microsoft.com/office/drawing/2016/ink" xmlns:am3d="http://schemas.microsoft.com/office/drawing/2017/model3d" xmlns:o="urn:schemas-microsoft-com:office:office" xmlns:r="http://schemas.openxmlformats.org/officeDocument/2006/relationships" xmlns:m="http://schemas.openxmlformats.org/officeDocument/2006/math" xmlns:v="urn:schemas-microsoft-com:vml" xmlns:wp14="http://schemas.microsoft.com/office/word/2010/wordprocessingDrawing" xmlns:wp="http://schemas.openxmlformats.org/drawingml/2006/wordprocessingDrawing" xmlns:w10="urn:schemas-microsoft-com:office:word" xmlns:w="http://schemas.openxmlformats.org/wordprocessingml/2006/main" xmlns:w14="http://schemas.microsoft.com/office/word/2010/wordml" xmlns:w15="http://schemas.microsoft.com/office/word/2012/wordml" xmlns:w16cid="http://schemas.microsoft.com/office/word/2016/wordml/cid" xmlns:w16se="http://schemas.microsoft.com/office/word/2015/wordml/symex" xmlns:wpg="http://schemas.microsoft.com/office/word/2010/wordprocessingGroup" xmlns:wpi="http://schemas.microsoft.com/office/word/2010/wordprocessingInk" xmlns:wne="http://schemas.microsoft.com/office/word/2006/wordml" xmlns:wps="http://schemas.microsoft.com/office/word/2010/wordprocessingShape" mc:Ignorable="w14 w15 w16se w16cid wp14">
   <w:footnote w:type="separator" w:id="-1">
     <w:p>
       <w:pPr>
@@ -14285,7 +15314,7 @@
 </file>
 
 <file path=word/header1.xml><?xml version="1.0" encoding="utf-8"?>
-<w:hdr xmlns:wpc="http://schemas.microsoft.com/office/word/2010/wordprocessingCanvas" xmlns:cx="http://schemas.microsoft.com/office/drawing/2014/chartex" xmlns:cx1="http://schemas.microsoft.com/office/drawing/2015/9/8/chartex" xmlns:cx2="http://schemas.microsoft.com/office/drawing/2015/10/21/chartex" xmlns:cx3="http://schemas.microsoft.com/office/drawing/2016/5/9/chartex" xmlns:cx4="http://schemas.microsoft.com/office/drawing/2016/5/10/chartex" xmlns:cx5="http://schemas.microsoft.com/office/drawing/2016/5/11/chartex" xmlns:cx6="http://schemas.microsoft.com/office/drawing/2016/5/12/chartex" xmlns:cx7="http://schemas.microsoft.com/office/drawing/2016/5/13/chartex" xmlns:cx8="http://schemas.microsoft.com/office/drawing/2016/5/14/chartex" xmlns:mc="http://schemas.openxmlformats.org/markup-compatibility/2006" xmlns:aink="http://schemas.microsoft.com/office/drawing/2016/ink" xmlns:am3d="http://schemas.microsoft.com/office/drawing/2017/model3d" xmlns:o="urn:schemas-microsoft-com:office:office" xmlns:oel="http://schemas.microsoft.com/office/2019/extlst" xmlns:r="http://schemas.openxmlformats.org/officeDocument/2006/relationships" xmlns:m="http://schemas.openxmlformats.org/officeDocument/2006/math" xmlns:v="urn:schemas-microsoft-com:vml" xmlns:wp14="http://schemas.microsoft.com/office/word/2010/wordprocessingDrawing" xmlns:wp="http://schemas.openxmlformats.org/drawingml/2006/wordprocessingDrawing" xmlns:w10="urn:schemas-microsoft-com:office:word" xmlns:w="http://schemas.openxmlformats.org/wordprocessingml/2006/main" xmlns:w14="http://schemas.microsoft.com/office/word/2010/wordml" xmlns:w15="http://schemas.microsoft.com/office/word/2012/wordml" xmlns:w16cex="http://schemas.microsoft.com/office/word/2018/wordml/cex" xmlns:w16cid="http://schemas.microsoft.com/office/word/2016/wordml/cid" xmlns:w16="http://schemas.microsoft.com/office/word/2018/wordml" xmlns:w16sdtdh="http://schemas.microsoft.com/office/word/2020/wordml/sdtdatahash" xmlns:w16se="http://schemas.microsoft.com/office/word/2015/wordml/symex" xmlns:wpg="http://schemas.microsoft.com/office/word/2010/wordprocessingGroup" xmlns:wpi="http://schemas.microsoft.com/office/word/2010/wordprocessingInk" xmlns:wne="http://schemas.microsoft.com/office/word/2006/wordml" xmlns:wps="http://schemas.microsoft.com/office/word/2010/wordprocessingShape" mc:Ignorable="w14 w15 w16se w16cid w16 w16cex w16sdtdh wp14">
+<w:hdr xmlns:wpc="http://schemas.microsoft.com/office/word/2010/wordprocessingCanvas" xmlns:cx="http://schemas.microsoft.com/office/drawing/2014/chartex" xmlns:cx1="http://schemas.microsoft.com/office/drawing/2015/9/8/chartex" xmlns:cx2="http://schemas.microsoft.com/office/drawing/2015/10/21/chartex" xmlns:cx3="http://schemas.microsoft.com/office/drawing/2016/5/9/chartex" xmlns:cx4="http://schemas.microsoft.com/office/drawing/2016/5/10/chartex" xmlns:cx5="http://schemas.microsoft.com/office/drawing/2016/5/11/chartex" xmlns:cx6="http://schemas.microsoft.com/office/drawing/2016/5/12/chartex" xmlns:cx7="http://schemas.microsoft.com/office/drawing/2016/5/13/chartex" xmlns:cx8="http://schemas.microsoft.com/office/drawing/2016/5/14/chartex" xmlns:mc="http://schemas.openxmlformats.org/markup-compatibility/2006" xmlns:aink="http://schemas.microsoft.com/office/drawing/2016/ink" xmlns:am3d="http://schemas.microsoft.com/office/drawing/2017/model3d" xmlns:o="urn:schemas-microsoft-com:office:office" xmlns:r="http://schemas.openxmlformats.org/officeDocument/2006/relationships" xmlns:m="http://schemas.openxmlformats.org/officeDocument/2006/math" xmlns:v="urn:schemas-microsoft-com:vml" xmlns:wp14="http://schemas.microsoft.com/office/word/2010/wordprocessingDrawing" xmlns:wp="http://schemas.openxmlformats.org/drawingml/2006/wordprocessingDrawing" xmlns:w10="urn:schemas-microsoft-com:office:word" xmlns:w="http://schemas.openxmlformats.org/wordprocessingml/2006/main" xmlns:w14="http://schemas.microsoft.com/office/word/2010/wordml" xmlns:w15="http://schemas.microsoft.com/office/word/2012/wordml" xmlns:w16cid="http://schemas.microsoft.com/office/word/2016/wordml/cid" xmlns:w16se="http://schemas.microsoft.com/office/word/2015/wordml/symex" xmlns:wpg="http://schemas.microsoft.com/office/word/2010/wordprocessingGroup" xmlns:wpi="http://schemas.microsoft.com/office/word/2010/wordprocessingInk" xmlns:wne="http://schemas.microsoft.com/office/word/2006/wordml" xmlns:wps="http://schemas.microsoft.com/office/word/2010/wordprocessingShape" mc:Ignorable="w14 w15 w16se w16cid wp14">
   <w:p>
     <w:pPr>
       <w:rPr>
@@ -14302,7 +15331,7 @@
         <w:sz w:val="18"/>
         <w:szCs w:val="18"/>
       </w:rPr>
-      <w:t xml:space="preserve">Grupo C1.04.02                                                    </w:t>
+      <w:t>Grupo C1.04.02                                                                                                     Sevilla, 2</w:t>
     </w:r>
     <w:r>
       <w:rPr>
@@ -14311,14 +15340,43 @@
         <w:sz w:val="18"/>
         <w:szCs w:val="18"/>
       </w:rPr>
-      <w:t xml:space="preserve">                                                 Sevilla, 24 de Septiembre 2023</w:t>
+      <w:t>8</w:t>
+    </w:r>
+    <w:r>
+      <w:rPr>
+        <w:b/>
+        <w:i/>
+        <w:sz w:val="18"/>
+        <w:szCs w:val="18"/>
+      </w:rPr>
+      <w:t xml:space="preserve"> de </w:t>
+    </w:r>
+    <w:proofErr w:type="gramStart"/>
+    <w:r>
+      <w:rPr>
+        <w:b/>
+        <w:i/>
+        <w:sz w:val="18"/>
+        <w:szCs w:val="18"/>
+      </w:rPr>
+      <w:t>Septiembre</w:t>
+    </w:r>
+    <w:proofErr w:type="gramEnd"/>
+    <w:r>
+      <w:rPr>
+        <w:b/>
+        <w:i/>
+        <w:sz w:val="18"/>
+        <w:szCs w:val="18"/>
+      </w:rPr>
+      <w:t xml:space="preserve"> 2023</w:t>
     </w:r>
   </w:p>
 </w:hdr>
 </file>
 
 <file path=word/numbering.xml><?xml version="1.0" encoding="utf-8"?>
-<w:numbering xmlns:wpc="http://schemas.microsoft.com/office/word/2010/wordprocessingCanvas" xmlns:cx="http://schemas.microsoft.com/office/drawing/2014/chartex" xmlns:cx1="http://schemas.microsoft.com/office/drawing/2015/9/8/chartex" xmlns:cx2="http://schemas.microsoft.com/office/drawing/2015/10/21/chartex" xmlns:cx3="http://schemas.microsoft.com/office/drawing/2016/5/9/chartex" xmlns:cx4="http://schemas.microsoft.com/office/drawing/2016/5/10/chartex" xmlns:cx5="http://schemas.microsoft.com/office/drawing/2016/5/11/chartex" xmlns:cx6="http://schemas.microsoft.com/office/drawing/2016/5/12/chartex" xmlns:cx7="http://schemas.microsoft.com/office/drawing/2016/5/13/chartex" xmlns:cx8="http://schemas.microsoft.com/office/drawing/2016/5/14/chartex" xmlns:mc="http://schemas.openxmlformats.org/markup-compatibility/2006" xmlns:aink="http://schemas.microsoft.com/office/drawing/2016/ink" xmlns:am3d="http://schemas.microsoft.com/office/drawing/2017/model3d" xmlns:o="urn:schemas-microsoft-com:office:office" xmlns:oel="http://schemas.microsoft.com/office/2019/extlst" xmlns:r="http://schemas.openxmlformats.org/officeDocument/2006/relationships" xmlns:m="http://schemas.openxmlformats.org/officeDocument/2006/math" xmlns:v="urn:schemas-microsoft-com:vml" xmlns:wp14="http://schemas.microsoft.com/office/word/2010/wordprocessingDrawing" xmlns:wp="http://schemas.openxmlformats.org/drawingml/2006/wordprocessingDrawing" xmlns:w10="urn:schemas-microsoft-com:office:word" xmlns:w="http://schemas.openxmlformats.org/wordprocessingml/2006/main" xmlns:w14="http://schemas.microsoft.com/office/word/2010/wordml" xmlns:w15="http://schemas.microsoft.com/office/word/2012/wordml" xmlns:w16cex="http://schemas.microsoft.com/office/word/2018/wordml/cex" xmlns:w16cid="http://schemas.microsoft.com/office/word/2016/wordml/cid" xmlns:w16="http://schemas.microsoft.com/office/word/2018/wordml" xmlns:w16sdtdh="http://schemas.microsoft.com/office/word/2020/wordml/sdtdatahash" xmlns:w16se="http://schemas.microsoft.com/office/word/2015/wordml/symex" xmlns:wpg="http://schemas.microsoft.com/office/word/2010/wordprocessingGroup" xmlns:wpi="http://schemas.microsoft.com/office/word/2010/wordprocessingInk" xmlns:wne="http://schemas.microsoft.com/office/word/2006/wordml" xmlns:wps="http://schemas.microsoft.com/office/word/2010/wordprocessingShape" mc:Ignorable="w14 w15 w16se w16cid w16 w16cex w16sdtdh wp14">
+<w:numbering xmlns:wpc="http://schemas.microsoft.com/office/word/2010/wordprocessingCanvas" xmlns:cx="http://schemas.microsoft.com/office/drawing/2014/chartex" xmlns:cx1="http://schemas.microsoft.com/office/drawing/2015/9/8/chartex" xmlns:cx2="http://schemas.microsoft.com/office/drawing/2015/10/21/chartex" xmlns:cx3="http://schemas.microsoft.com/office/drawing/2016/5/9/chartex" xmlns:cx4="http://schemas.microsoft.com/office/drawing/2016/5/10/chartex" xmlns:cx5="http://schemas.microsoft.com/office/drawing/2016/5/11/chartex" xmlns:cx6="http://schemas.microsoft.com/office/drawing/2016/5/12/chartex" xmlns:cx7="http://schemas.microsoft.com/office/drawing/2016/5/13/chartex" xmlns:cx8="http://schemas.microsoft.com/office/drawing/2016/5/14/chartex" xmlns:mc="http://schemas.openxmlformats.org/markup-compatibility/2006" xmlns:aink="http://schemas.microsoft.com/office/drawing/2016/ink" xmlns:am3d="http://schemas.microsoft.com/office/drawing/2017/model3d" xmlns:o="urn:schemas-microsoft-com:office:office" xmlns:r="http://schemas.openxmlformats.org/officeDocument/2006/relationships" xmlns:m="http://schemas.openxmlformats.org/officeDocument/2006/math" xmlns:v="urn:schemas-microsoft-com:vml" xmlns:wp14="http://schemas.microsoft.com/office/word/2010/wordprocessingDrawing" xmlns:wp="http://schemas.openxmlformats.org/drawingml/2006/wordprocessingDrawing" xmlns:w10="urn:schemas-microsoft-com:office:word" xmlns:w="http://schemas.openxmlformats.org/wordprocessingml/2006/main" xmlns:w14="http://schemas.microsoft.com/office/word/2010/wordml" xmlns:w15="http://schemas.microsoft.com/office/word/2012/wordml" xmlns:w16cid="http://schemas.microsoft.com/office/word/2016/wordml/cid" xmlns:w16se="http://schemas.microsoft.com/office/word/2015/wordml/symex" xmlns:wpg="http://schemas.microsoft.com/office/word/2010/wordprocessingGroup" xmlns:wpi="http://schemas.microsoft.com/office/word/2010/wordprocessingInk" xmlns:wne="http://schemas.microsoft.com/office/word/2006/wordml" xmlns:wps="http://schemas.microsoft.com/office/word/2010/wordprocessingShape" mc:Ignorable="w14 w15 w16se w16cid wp14">
   <w:abstractNum w:abstractNumId="0" w15:restartNumberingAfterBreak="0">
     <w:nsid w:val="013870DB"/>
     <w:multiLevelType w:val="multilevel"/>
@@ -15110,32 +16168,32 @@
       </w:rPr>
     </w:lvl>
   </w:abstractNum>
-  <w:num w:numId="1" w16cid:durableId="952058631">
+  <w:num w:numId="1">
     <w:abstractNumId w:val="3"/>
   </w:num>
-  <w:num w:numId="2" w16cid:durableId="1058092387">
+  <w:num w:numId="2">
     <w:abstractNumId w:val="4"/>
   </w:num>
-  <w:num w:numId="3" w16cid:durableId="897127984">
+  <w:num w:numId="3">
     <w:abstractNumId w:val="2"/>
   </w:num>
-  <w:num w:numId="4" w16cid:durableId="768476395">
+  <w:num w:numId="4">
     <w:abstractNumId w:val="1"/>
   </w:num>
-  <w:num w:numId="5" w16cid:durableId="2137985483">
+  <w:num w:numId="5">
     <w:abstractNumId w:val="6"/>
   </w:num>
-  <w:num w:numId="6" w16cid:durableId="493298737">
+  <w:num w:numId="6">
     <w:abstractNumId w:val="0"/>
   </w:num>
-  <w:num w:numId="7" w16cid:durableId="1768235445">
+  <w:num w:numId="7">
     <w:abstractNumId w:val="5"/>
   </w:num>
 </w:numbering>
 </file>
 
 <file path=word/styles.xml><?xml version="1.0" encoding="utf-8"?>
-<w:styles xmlns:mc="http://schemas.openxmlformats.org/markup-compatibility/2006" xmlns:r="http://schemas.openxmlformats.org/officeDocument/2006/relationships" xmlns:w="http://schemas.openxmlformats.org/wordprocessingml/2006/main" xmlns:w14="http://schemas.microsoft.com/office/word/2010/wordml" xmlns:w15="http://schemas.microsoft.com/office/word/2012/wordml" xmlns:w16cex="http://schemas.microsoft.com/office/word/2018/wordml/cex" xmlns:w16cid="http://schemas.microsoft.com/office/word/2016/wordml/cid" xmlns:w16="http://schemas.microsoft.com/office/word/2018/wordml" xmlns:w16sdtdh="http://schemas.microsoft.com/office/word/2020/wordml/sdtdatahash" xmlns:w16se="http://schemas.microsoft.com/office/word/2015/wordml/symex" mc:Ignorable="w14 w15 w16se w16cid w16 w16cex w16sdtdh">
+<w:styles xmlns:mc="http://schemas.openxmlformats.org/markup-compatibility/2006" xmlns:r="http://schemas.openxmlformats.org/officeDocument/2006/relationships" xmlns:w="http://schemas.openxmlformats.org/wordprocessingml/2006/main" xmlns:w14="http://schemas.microsoft.com/office/word/2010/wordml" xmlns:w15="http://schemas.microsoft.com/office/word/2012/wordml" xmlns:w16cid="http://schemas.microsoft.com/office/word/2016/wordml/cid" xmlns:w16se="http://schemas.microsoft.com/office/word/2015/wordml/symex" mc:Ignorable="w14 w15 w16se w16cid">
   <w:docDefaults>
     <w:rPrDefault>
       <w:rPr>
@@ -15151,7 +16209,7 @@
       </w:pPr>
     </w:pPrDefault>
   </w:docDefaults>
-  <w:latentStyles w:defLockedState="0" w:defUIPriority="99" w:defSemiHidden="0" w:defUnhideWhenUsed="0" w:defQFormat="0" w:count="376">
+  <w:latentStyles w:defLockedState="0" w:defUIPriority="99" w:defSemiHidden="0" w:defUnhideWhenUsed="0" w:defQFormat="0" w:count="375">
     <w:lsdException w:name="Normal" w:uiPriority="0" w:qFormat="1"/>
     <w:lsdException w:name="heading 1" w:uiPriority="9" w:qFormat="1"/>
     <w:lsdException w:name="heading 2" w:semiHidden="1" w:uiPriority="9" w:unhideWhenUsed="1" w:qFormat="1"/>
@@ -15527,7 +16585,6 @@
     <w:lsdException w:name="Smart Hyperlink" w:semiHidden="1" w:unhideWhenUsed="1"/>
     <w:lsdException w:name="Hashtag" w:semiHidden="1" w:unhideWhenUsed="1"/>
     <w:lsdException w:name="Unresolved Mention" w:semiHidden="1" w:unhideWhenUsed="1"/>
-    <w:lsdException w:name="Smart Link" w:semiHidden="1" w:unhideWhenUsed="1"/>
   </w:latentStyles>
   <w:style w:type="paragraph" w:default="1" w:styleId="Normal">
     <w:name w:val="Normal"/>
@@ -16467,6 +17524,50 @@
       </w:tblCellMar>
     </w:tblPr>
   </w:style>
+  <w:style w:type="paragraph" w:styleId="Encabezado">
+    <w:name w:val="header"/>
+    <w:basedOn w:val="Normal"/>
+    <w:link w:val="EncabezadoCar"/>
+    <w:uiPriority w:val="99"/>
+    <w:unhideWhenUsed/>
+    <w:rsid w:val="004D04D1"/>
+    <w:pPr>
+      <w:tabs>
+        <w:tab w:val="center" w:pos="4252"/>
+        <w:tab w:val="right" w:pos="8504"/>
+      </w:tabs>
+      <w:spacing w:line="240" w:lineRule="auto"/>
+    </w:pPr>
+  </w:style>
+  <w:style w:type="character" w:customStyle="1" w:styleId="EncabezadoCar">
+    <w:name w:val="Encabezado Car"/>
+    <w:basedOn w:val="Fuentedeprrafopredeter"/>
+    <w:link w:val="Encabezado"/>
+    <w:uiPriority w:val="99"/>
+    <w:rsid w:val="004D04D1"/>
+  </w:style>
+  <w:style w:type="paragraph" w:styleId="Piedepgina">
+    <w:name w:val="footer"/>
+    <w:basedOn w:val="Normal"/>
+    <w:link w:val="PiedepginaCar"/>
+    <w:uiPriority w:val="99"/>
+    <w:unhideWhenUsed/>
+    <w:rsid w:val="004D04D1"/>
+    <w:pPr>
+      <w:tabs>
+        <w:tab w:val="center" w:pos="4252"/>
+        <w:tab w:val="right" w:pos="8504"/>
+      </w:tabs>
+      <w:spacing w:line="240" w:lineRule="auto"/>
+    </w:pPr>
+  </w:style>
+  <w:style w:type="character" w:customStyle="1" w:styleId="PiedepginaCar">
+    <w:name w:val="Pie de página Car"/>
+    <w:basedOn w:val="Fuentedeprrafopredeter"/>
+    <w:link w:val="Piedepgina"/>
+    <w:uiPriority w:val="99"/>
+    <w:rsid w:val="004D04D1"/>
+  </w:style>
 </w:styles>
 </file>
 

</xml_diff>

<commit_message>
Documentación revisión grupal de planning
</commit_message>
<xml_diff>
--- a/reports/Group/D02/Planning Report - D02.docx
+++ b/reports/Group/D02/Planning Report - D02.docx
@@ -1,6 +1,6 @@
 
 <file path=word/document.xml><?xml version="1.0" encoding="utf-8"?>
-<w:document xmlns:wpc="http://schemas.microsoft.com/office/word/2010/wordprocessingCanvas" xmlns:cx="http://schemas.microsoft.com/office/drawing/2014/chartex" xmlns:cx1="http://schemas.microsoft.com/office/drawing/2015/9/8/chartex" xmlns:cx2="http://schemas.microsoft.com/office/drawing/2015/10/21/chartex" xmlns:cx3="http://schemas.microsoft.com/office/drawing/2016/5/9/chartex" xmlns:cx4="http://schemas.microsoft.com/office/drawing/2016/5/10/chartex" xmlns:cx5="http://schemas.microsoft.com/office/drawing/2016/5/11/chartex" xmlns:cx6="http://schemas.microsoft.com/office/drawing/2016/5/12/chartex" xmlns:cx7="http://schemas.microsoft.com/office/drawing/2016/5/13/chartex" xmlns:cx8="http://schemas.microsoft.com/office/drawing/2016/5/14/chartex" xmlns:mc="http://schemas.openxmlformats.org/markup-compatibility/2006" xmlns:aink="http://schemas.microsoft.com/office/drawing/2016/ink" xmlns:am3d="http://schemas.microsoft.com/office/drawing/2017/model3d" xmlns:o="urn:schemas-microsoft-com:office:office" xmlns:r="http://schemas.openxmlformats.org/officeDocument/2006/relationships" xmlns:m="http://schemas.openxmlformats.org/officeDocument/2006/math" xmlns:v="urn:schemas-microsoft-com:vml" xmlns:wp14="http://schemas.microsoft.com/office/word/2010/wordprocessingDrawing" xmlns:wp="http://schemas.openxmlformats.org/drawingml/2006/wordprocessingDrawing" xmlns:w10="urn:schemas-microsoft-com:office:word" xmlns:w="http://schemas.openxmlformats.org/wordprocessingml/2006/main" xmlns:w14="http://schemas.microsoft.com/office/word/2010/wordml" xmlns:w15="http://schemas.microsoft.com/office/word/2012/wordml" xmlns:w16cid="http://schemas.microsoft.com/office/word/2016/wordml/cid" xmlns:w16se="http://schemas.microsoft.com/office/word/2015/wordml/symex" xmlns:wpg="http://schemas.microsoft.com/office/word/2010/wordprocessingGroup" xmlns:wpi="http://schemas.microsoft.com/office/word/2010/wordprocessingInk" xmlns:wne="http://schemas.microsoft.com/office/word/2006/wordml" xmlns:wps="http://schemas.microsoft.com/office/word/2010/wordprocessingShape" mc:Ignorable="w14 w15 w16se w16cid wp14">
+<w:document xmlns:wpc="http://schemas.microsoft.com/office/word/2010/wordprocessingCanvas" xmlns:cx="http://schemas.microsoft.com/office/drawing/2014/chartex" xmlns:cx1="http://schemas.microsoft.com/office/drawing/2015/9/8/chartex" xmlns:cx2="http://schemas.microsoft.com/office/drawing/2015/10/21/chartex" xmlns:cx3="http://schemas.microsoft.com/office/drawing/2016/5/9/chartex" xmlns:cx4="http://schemas.microsoft.com/office/drawing/2016/5/10/chartex" xmlns:cx5="http://schemas.microsoft.com/office/drawing/2016/5/11/chartex" xmlns:cx6="http://schemas.microsoft.com/office/drawing/2016/5/12/chartex" xmlns:cx7="http://schemas.microsoft.com/office/drawing/2016/5/13/chartex" xmlns:cx8="http://schemas.microsoft.com/office/drawing/2016/5/14/chartex" xmlns:mc="http://schemas.openxmlformats.org/markup-compatibility/2006" xmlns:aink="http://schemas.microsoft.com/office/drawing/2016/ink" xmlns:am3d="http://schemas.microsoft.com/office/drawing/2017/model3d" xmlns:o="urn:schemas-microsoft-com:office:office" xmlns:oel="http://schemas.microsoft.com/office/2019/extlst" xmlns:r="http://schemas.openxmlformats.org/officeDocument/2006/relationships" xmlns:m="http://schemas.openxmlformats.org/officeDocument/2006/math" xmlns:v="urn:schemas-microsoft-com:vml" xmlns:wp14="http://schemas.microsoft.com/office/word/2010/wordprocessingDrawing" xmlns:wp="http://schemas.openxmlformats.org/drawingml/2006/wordprocessingDrawing" xmlns:w10="urn:schemas-microsoft-com:office:word" xmlns:w="http://schemas.openxmlformats.org/wordprocessingml/2006/main" xmlns:w14="http://schemas.microsoft.com/office/word/2010/wordml" xmlns:w15="http://schemas.microsoft.com/office/word/2012/wordml" xmlns:w16cex="http://schemas.microsoft.com/office/word/2018/wordml/cex" xmlns:w16cid="http://schemas.microsoft.com/office/word/2016/wordml/cid" xmlns:w16="http://schemas.microsoft.com/office/word/2018/wordml" xmlns:w16sdtdh="http://schemas.microsoft.com/office/word/2020/wordml/sdtdatahash" xmlns:w16se="http://schemas.microsoft.com/office/word/2015/wordml/symex" xmlns:wpg="http://schemas.microsoft.com/office/word/2010/wordprocessingGroup" xmlns:wpi="http://schemas.microsoft.com/office/word/2010/wordprocessingInk" xmlns:wne="http://schemas.microsoft.com/office/word/2006/wordml" xmlns:wps="http://schemas.microsoft.com/office/word/2010/wordprocessingShape" mc:Ignorable="w14 w15 w16se w16cid w16 w16cex w16sdtdh wp14">
   <w:body>
     <w:p>
       <w:pPr>
@@ -151,7 +151,23 @@
           <w:sz w:val="30"/>
           <w:szCs w:val="30"/>
         </w:rPr>
-        <w:t>C1.04.02</w:t>
+        <w:t>C</w:t>
+      </w:r>
+      <w:r>
+        <w:rPr>
+          <w:b/>
+          <w:sz w:val="30"/>
+          <w:szCs w:val="30"/>
+        </w:rPr>
+        <w:t>3</w:t>
+      </w:r>
+      <w:r>
+        <w:rPr>
+          <w:b/>
+          <w:sz w:val="30"/>
+          <w:szCs w:val="30"/>
+        </w:rPr>
+        <w:t>.04.02</w:t>
       </w:r>
     </w:p>
     <w:p>
@@ -251,235 +267,483 @@
         </w:rPr>
       </w:pPr>
     </w:p>
-    <w:p>
-      <w:pPr>
-        <w:rPr>
-          <w:b/>
-          <w:sz w:val="30"/>
-          <w:szCs w:val="30"/>
-        </w:rPr>
-      </w:pPr>
-    </w:p>
-    <w:p>
-      <w:pPr>
-        <w:rPr>
-          <w:b/>
-          <w:sz w:val="30"/>
-          <w:szCs w:val="30"/>
-        </w:rPr>
-      </w:pPr>
-      <w:r>
-        <w:rPr>
-          <w:b/>
-          <w:sz w:val="30"/>
-          <w:szCs w:val="30"/>
-        </w:rPr>
-        <w:t>Tabla de contenidos</w:t>
-      </w:r>
-    </w:p>
-    <w:p>
-      <w:pPr>
-        <w:rPr>
-          <w:b/>
-          <w:sz w:val="30"/>
-          <w:szCs w:val="30"/>
-        </w:rPr>
-      </w:pPr>
-    </w:p>
     <w:sdt>
       <w:sdtPr>
-        <w:id w:val="304285188"/>
+        <w:id w:val="-539281368"/>
         <w:docPartObj>
           <w:docPartGallery w:val="Table of Contents"/>
           <w:docPartUnique/>
         </w:docPartObj>
       </w:sdtPr>
-      <w:sdtEndPr/>
+      <w:sdtEndPr>
+        <w:rPr>
+          <w:b/>
+          <w:bCs/>
+        </w:rPr>
+      </w:sdtEndPr>
       <w:sdtContent>
         <w:p>
           <w:pPr>
+            <w:rPr>
+              <w:sz w:val="40"/>
+              <w:szCs w:val="40"/>
+            </w:rPr>
+          </w:pPr>
+          <w:r>
+            <w:rPr>
+              <w:sz w:val="40"/>
+              <w:szCs w:val="40"/>
+            </w:rPr>
+            <w:t>Tabla de contenido</w:t>
+          </w:r>
+        </w:p>
+        <w:p>
+          <w:pPr>
+            <w:pStyle w:val="TDC1"/>
             <w:tabs>
-              <w:tab w:val="right" w:pos="9025"/>
+              <w:tab w:val="right" w:leader="dot" w:pos="9019"/>
             </w:tabs>
-            <w:spacing w:before="80" w:line="240" w:lineRule="auto"/>
+            <w:rPr>
+              <w:rFonts w:asciiTheme="minorHAnsi" w:eastAsiaTheme="minorEastAsia" w:hAnsiTheme="minorHAnsi" w:cstheme="minorBidi"/>
+              <w:noProof/>
+              <w:kern w:val="2"/>
+              <w:lang w:val="es-ES"/>
+              <w14:ligatures w14:val="standardContextual"/>
+            </w:rPr>
           </w:pPr>
           <w:r>
             <w:fldChar w:fldCharType="begin"/>
           </w:r>
           <w:r>
-            <w:instrText xml:space="preserve"> TOC \h \u \z \t "Heading 1,1,Heading 2,2,Heading 3,3,Heading 4,4,Heading 5,5,Heading 6,6,"</w:instrText>
+            <w:instrText xml:space="preserve"> TOC \o "1-3" \h \z \u </w:instrText>
           </w:r>
           <w:r>
             <w:fldChar w:fldCharType="separate"/>
           </w:r>
-          <w:hyperlink w:anchor="_heading=h.3znysh7">
-            <w:r>
-              <w:rPr>
-                <w:b/>
+          <w:hyperlink w:anchor="_Toc146834723" w:history="1">
+            <w:r>
+              <w:rPr>
+                <w:rStyle w:val="Hipervnculo"/>
+                <w:noProof/>
               </w:rPr>
               <w:t>Resumen</w:t>
             </w:r>
+            <w:r>
+              <w:rPr>
+                <w:noProof/>
+                <w:webHidden/>
+              </w:rPr>
+              <w:tab/>
+            </w:r>
+            <w:r>
+              <w:rPr>
+                <w:noProof/>
+                <w:webHidden/>
+              </w:rPr>
+              <w:fldChar w:fldCharType="begin"/>
+            </w:r>
+            <w:r>
+              <w:rPr>
+                <w:noProof/>
+                <w:webHidden/>
+              </w:rPr>
+              <w:instrText xml:space="preserve"> PAGEREF _Toc146834723 \h </w:instrText>
+            </w:r>
+            <w:r>
+              <w:rPr>
+                <w:noProof/>
+                <w:webHidden/>
+              </w:rPr>
+            </w:r>
+            <w:r>
+              <w:rPr>
+                <w:noProof/>
+                <w:webHidden/>
+              </w:rPr>
+              <w:fldChar w:fldCharType="separate"/>
+            </w:r>
+            <w:r>
+              <w:rPr>
+                <w:noProof/>
+                <w:webHidden/>
+              </w:rPr>
+              <w:t>2</w:t>
+            </w:r>
+            <w:r>
+              <w:rPr>
+                <w:noProof/>
+                <w:webHidden/>
+              </w:rPr>
+              <w:fldChar w:fldCharType="end"/>
+            </w:r>
           </w:hyperlink>
-          <w:r>
+        </w:p>
+        <w:p>
+          <w:pPr>
+            <w:pStyle w:val="TDC1"/>
+            <w:tabs>
+              <w:tab w:val="right" w:leader="dot" w:pos="9019"/>
+            </w:tabs>
             <w:rPr>
-              <w:b/>
+              <w:rFonts w:asciiTheme="minorHAnsi" w:eastAsiaTheme="minorEastAsia" w:hAnsiTheme="minorHAnsi" w:cstheme="minorBidi"/>
+              <w:noProof/>
+              <w:kern w:val="2"/>
+              <w:lang w:val="es-ES"/>
+              <w14:ligatures w14:val="standardContextual"/>
             </w:rPr>
-            <w:tab/>
-          </w:r>
-          <w:r>
-            <w:fldChar w:fldCharType="begin"/>
-          </w:r>
-          <w:r>
-            <w:instrText xml:space="preserve"> PAGEREF _heading=h.3znysh7 \h </w:instrText>
-          </w:r>
-          <w:r>
-            <w:fldChar w:fldCharType="separate"/>
-          </w:r>
+          </w:pPr>
+          <w:hyperlink w:anchor="_Toc146834724" w:history="1">
+            <w:r>
+              <w:rPr>
+                <w:rStyle w:val="Hipervnculo"/>
+                <w:noProof/>
+              </w:rPr>
+              <w:t>Tabla de revisión</w:t>
+            </w:r>
+            <w:r>
+              <w:rPr>
+                <w:noProof/>
+                <w:webHidden/>
+              </w:rPr>
+              <w:tab/>
+            </w:r>
+            <w:r>
+              <w:rPr>
+                <w:noProof/>
+                <w:webHidden/>
+              </w:rPr>
+              <w:fldChar w:fldCharType="begin"/>
+            </w:r>
+            <w:r>
+              <w:rPr>
+                <w:noProof/>
+                <w:webHidden/>
+              </w:rPr>
+              <w:instrText xml:space="preserve"> PAGEREF _Toc146834724 \h </w:instrText>
+            </w:r>
+            <w:r>
+              <w:rPr>
+                <w:noProof/>
+                <w:webHidden/>
+              </w:rPr>
+            </w:r>
+            <w:r>
+              <w:rPr>
+                <w:noProof/>
+                <w:webHidden/>
+              </w:rPr>
+              <w:fldChar w:fldCharType="separate"/>
+            </w:r>
+            <w:r>
+              <w:rPr>
+                <w:noProof/>
+                <w:webHidden/>
+              </w:rPr>
+              <w:t>2</w:t>
+            </w:r>
+            <w:r>
+              <w:rPr>
+                <w:noProof/>
+                <w:webHidden/>
+              </w:rPr>
+              <w:fldChar w:fldCharType="end"/>
+            </w:r>
+          </w:hyperlink>
+        </w:p>
+        <w:p>
+          <w:pPr>
+            <w:pStyle w:val="TDC1"/>
+            <w:tabs>
+              <w:tab w:val="right" w:leader="dot" w:pos="9019"/>
+            </w:tabs>
+            <w:rPr>
+              <w:rFonts w:asciiTheme="minorHAnsi" w:eastAsiaTheme="minorEastAsia" w:hAnsiTheme="minorHAnsi" w:cstheme="minorBidi"/>
+              <w:noProof/>
+              <w:kern w:val="2"/>
+              <w:lang w:val="es-ES"/>
+              <w14:ligatures w14:val="standardContextual"/>
+            </w:rPr>
+          </w:pPr>
+          <w:hyperlink w:anchor="_Toc146834725" w:history="1">
+            <w:r>
+              <w:rPr>
+                <w:rStyle w:val="Hipervnculo"/>
+                <w:noProof/>
+              </w:rPr>
+              <w:t>Introducción</w:t>
+            </w:r>
+            <w:r>
+              <w:rPr>
+                <w:noProof/>
+                <w:webHidden/>
+              </w:rPr>
+              <w:tab/>
+            </w:r>
+            <w:r>
+              <w:rPr>
+                <w:noProof/>
+                <w:webHidden/>
+              </w:rPr>
+              <w:fldChar w:fldCharType="begin"/>
+            </w:r>
+            <w:r>
+              <w:rPr>
+                <w:noProof/>
+                <w:webHidden/>
+              </w:rPr>
+              <w:instrText xml:space="preserve"> PAGEREF _Toc146834725 \h </w:instrText>
+            </w:r>
+            <w:r>
+              <w:rPr>
+                <w:noProof/>
+                <w:webHidden/>
+              </w:rPr>
+            </w:r>
+            <w:r>
+              <w:rPr>
+                <w:noProof/>
+                <w:webHidden/>
+              </w:rPr>
+              <w:fldChar w:fldCharType="separate"/>
+            </w:r>
+            <w:r>
+              <w:rPr>
+                <w:noProof/>
+                <w:webHidden/>
+              </w:rPr>
+              <w:t>3</w:t>
+            </w:r>
+            <w:r>
+              <w:rPr>
+                <w:noProof/>
+                <w:webHidden/>
+              </w:rPr>
+              <w:fldChar w:fldCharType="end"/>
+            </w:r>
+          </w:hyperlink>
+        </w:p>
+        <w:p>
+          <w:pPr>
+            <w:pStyle w:val="TDC1"/>
+            <w:tabs>
+              <w:tab w:val="right" w:leader="dot" w:pos="9019"/>
+            </w:tabs>
+            <w:rPr>
+              <w:rFonts w:asciiTheme="minorHAnsi" w:eastAsiaTheme="minorEastAsia" w:hAnsiTheme="minorHAnsi" w:cstheme="minorBidi"/>
+              <w:noProof/>
+              <w:kern w:val="2"/>
+              <w:lang w:val="es-ES"/>
+              <w14:ligatures w14:val="standardContextual"/>
+            </w:rPr>
+          </w:pPr>
+          <w:hyperlink w:anchor="_Toc146834726" w:history="1">
+            <w:r>
+              <w:rPr>
+                <w:rStyle w:val="Hipervnculo"/>
+                <w:noProof/>
+              </w:rPr>
+              <w:t>Plan de trabajo</w:t>
+            </w:r>
+            <w:r>
+              <w:rPr>
+                <w:noProof/>
+                <w:webHidden/>
+              </w:rPr>
+              <w:tab/>
+            </w:r>
+            <w:r>
+              <w:rPr>
+                <w:noProof/>
+                <w:webHidden/>
+              </w:rPr>
+              <w:fldChar w:fldCharType="begin"/>
+            </w:r>
+            <w:r>
+              <w:rPr>
+                <w:noProof/>
+                <w:webHidden/>
+              </w:rPr>
+              <w:instrText xml:space="preserve"> PAGEREF _Toc146834726 \h </w:instrText>
+            </w:r>
+            <w:r>
+              <w:rPr>
+                <w:noProof/>
+                <w:webHidden/>
+              </w:rPr>
+            </w:r>
+            <w:r>
+              <w:rPr>
+                <w:noProof/>
+                <w:webHidden/>
+              </w:rPr>
+              <w:fldChar w:fldCharType="separate"/>
+            </w:r>
+            <w:r>
+              <w:rPr>
+                <w:noProof/>
+                <w:webHidden/>
+              </w:rPr>
+              <w:t>3</w:t>
+            </w:r>
+            <w:r>
+              <w:rPr>
+                <w:noProof/>
+                <w:webHidden/>
+              </w:rPr>
+              <w:fldChar w:fldCharType="end"/>
+            </w:r>
+          </w:hyperlink>
+        </w:p>
+        <w:p>
+          <w:pPr>
+            <w:pStyle w:val="TDC1"/>
+            <w:tabs>
+              <w:tab w:val="right" w:leader="dot" w:pos="9019"/>
+            </w:tabs>
+            <w:rPr>
+              <w:rFonts w:asciiTheme="minorHAnsi" w:eastAsiaTheme="minorEastAsia" w:hAnsiTheme="minorHAnsi" w:cstheme="minorBidi"/>
+              <w:noProof/>
+              <w:kern w:val="2"/>
+              <w:lang w:val="es-ES"/>
+              <w14:ligatures w14:val="standardContextual"/>
+            </w:rPr>
+          </w:pPr>
+          <w:hyperlink w:anchor="_Toc146834727" w:history="1">
+            <w:r>
+              <w:rPr>
+                <w:rStyle w:val="Hipervnculo"/>
+                <w:noProof/>
+              </w:rPr>
+              <w:t>Reparto de tareas</w:t>
+            </w:r>
+            <w:r>
+              <w:rPr>
+                <w:noProof/>
+                <w:webHidden/>
+              </w:rPr>
+              <w:tab/>
+            </w:r>
+            <w:r>
+              <w:rPr>
+                <w:noProof/>
+                <w:webHidden/>
+              </w:rPr>
+              <w:fldChar w:fldCharType="begin"/>
+            </w:r>
+            <w:r>
+              <w:rPr>
+                <w:noProof/>
+                <w:webHidden/>
+              </w:rPr>
+              <w:instrText xml:space="preserve"> PAGEREF _Toc146834727 \h </w:instrText>
+            </w:r>
+            <w:r>
+              <w:rPr>
+                <w:noProof/>
+                <w:webHidden/>
+              </w:rPr>
+            </w:r>
+            <w:r>
+              <w:rPr>
+                <w:noProof/>
+                <w:webHidden/>
+              </w:rPr>
+              <w:fldChar w:fldCharType="separate"/>
+            </w:r>
+            <w:r>
+              <w:rPr>
+                <w:noProof/>
+                <w:webHidden/>
+              </w:rPr>
+              <w:t>3</w:t>
+            </w:r>
+            <w:r>
+              <w:rPr>
+                <w:noProof/>
+                <w:webHidden/>
+              </w:rPr>
+              <w:fldChar w:fldCharType="end"/>
+            </w:r>
+          </w:hyperlink>
+        </w:p>
+        <w:p>
+          <w:pPr>
+            <w:pStyle w:val="TDC1"/>
+            <w:tabs>
+              <w:tab w:val="right" w:leader="dot" w:pos="9019"/>
+            </w:tabs>
+            <w:rPr>
+              <w:rFonts w:asciiTheme="minorHAnsi" w:eastAsiaTheme="minorEastAsia" w:hAnsiTheme="minorHAnsi" w:cstheme="minorBidi"/>
+              <w:noProof/>
+              <w:kern w:val="2"/>
+              <w:lang w:val="es-ES"/>
+              <w14:ligatures w14:val="standardContextual"/>
+            </w:rPr>
+          </w:pPr>
+          <w:hyperlink w:anchor="_Toc146834728" w:history="1">
+            <w:r>
+              <w:rPr>
+                <w:rStyle w:val="Hipervnculo"/>
+                <w:noProof/>
+              </w:rPr>
+              <w:t>Bibliografía</w:t>
+            </w:r>
+            <w:r>
+              <w:rPr>
+                <w:noProof/>
+                <w:webHidden/>
+              </w:rPr>
+              <w:tab/>
+            </w:r>
+            <w:r>
+              <w:rPr>
+                <w:noProof/>
+                <w:webHidden/>
+              </w:rPr>
+              <w:fldChar w:fldCharType="begin"/>
+            </w:r>
+            <w:r>
+              <w:rPr>
+                <w:noProof/>
+                <w:webHidden/>
+              </w:rPr>
+              <w:instrText xml:space="preserve"> PAGEREF _Toc146834728 \h </w:instrText>
+            </w:r>
+            <w:r>
+              <w:rPr>
+                <w:noProof/>
+                <w:webHidden/>
+              </w:rPr>
+            </w:r>
+            <w:r>
+              <w:rPr>
+                <w:noProof/>
+                <w:webHidden/>
+              </w:rPr>
+              <w:fldChar w:fldCharType="separate"/>
+            </w:r>
+            <w:r>
+              <w:rPr>
+                <w:noProof/>
+                <w:webHidden/>
+              </w:rPr>
+              <w:t>16</w:t>
+            </w:r>
+            <w:r>
+              <w:rPr>
+                <w:noProof/>
+                <w:webHidden/>
+              </w:rPr>
+              <w:fldChar w:fldCharType="end"/>
+            </w:r>
+          </w:hyperlink>
+        </w:p>
+        <w:p>
           <w:r>
             <w:rPr>
               <w:b/>
               <w:bCs/>
-              <w:noProof/>
-              <w:lang w:val="es-ES"/>
             </w:rPr>
-            <w:t>¡Error! Marcador no definido.</w:t>
-          </w:r>
-          <w:r>
-            <w:fldChar w:fldCharType="end"/>
-          </w:r>
-        </w:p>
-        <w:p>
-          <w:pPr>
-            <w:tabs>
-              <w:tab w:val="right" w:pos="9025"/>
-            </w:tabs>
-            <w:spacing w:before="200" w:line="240" w:lineRule="auto"/>
-          </w:pPr>
-          <w:hyperlink w:anchor="_heading=h.2et92p0">
-            <w:r>
-              <w:rPr>
-                <w:b/>
-              </w:rPr>
-              <w:t>Tabla de revisión</w:t>
-            </w:r>
-          </w:hyperlink>
-          <w:r>
-            <w:rPr>
-              <w:b/>
-            </w:rPr>
-            <w:tab/>
-          </w:r>
-          <w:r>
-            <w:fldChar w:fldCharType="begin"/>
-          </w:r>
-          <w:r>
-            <w:instrText xml:space="preserve"> PAGEREF _heading=h.2et92p0 \h </w:instrText>
-          </w:r>
-          <w:r>
-            <w:fldChar w:fldCharType="separate"/>
-          </w:r>
-          <w:r>
-            <w:rPr>
-              <w:b/>
-              <w:bCs/>
-              <w:noProof/>
-              <w:lang w:val="es-ES"/>
-            </w:rPr>
-            <w:t>¡Error! Marcador no definido.</w:t>
-          </w:r>
-          <w:r>
-            <w:fldChar w:fldCharType="end"/>
-          </w:r>
-        </w:p>
-        <w:p>
-          <w:pPr>
-            <w:tabs>
-              <w:tab w:val="right" w:pos="9025"/>
-            </w:tabs>
-            <w:spacing w:before="200" w:line="240" w:lineRule="auto"/>
-          </w:pPr>
-          <w:hyperlink w:anchor="_heading=h.tyjcwt">
-            <w:r>
-              <w:rPr>
-                <w:b/>
-              </w:rPr>
-              <w:t>Introducción</w:t>
-            </w:r>
-          </w:hyperlink>
-          <w:r>
-            <w:rPr>
-              <w:b/>
-            </w:rPr>
-            <w:tab/>
-          </w:r>
-          <w:r>
-            <w:fldChar w:fldCharType="begin"/>
-          </w:r>
-          <w:r>
-            <w:instrText xml:space="preserve"> PAGEREF _heading=h.tyjcwt \h </w:instrText>
-          </w:r>
-          <w:r>
-            <w:fldChar w:fldCharType="separate"/>
-          </w:r>
-          <w:r>
-            <w:rPr>
-              <w:b/>
-              <w:bCs/>
-              <w:noProof/>
-              <w:lang w:val="es-ES"/>
-            </w:rPr>
-            <w:t>¡Error! Marcador no definido.</w:t>
-          </w:r>
-          <w:r>
-            <w:fldChar w:fldCharType="end"/>
-          </w:r>
-        </w:p>
-        <w:p>
-          <w:pPr>
-            <w:tabs>
-              <w:tab w:val="right" w:pos="9025"/>
-            </w:tabs>
-            <w:spacing w:before="200" w:line="240" w:lineRule="auto"/>
-          </w:pPr>
-          <w:hyperlink w:anchor="_heading=h.3dy6vkm">
-            <w:r>
-              <w:rPr>
-                <w:b/>
-              </w:rPr>
-              <w:t>Contenido</w:t>
-            </w:r>
-          </w:hyperlink>
-          <w:r>
-            <w:rPr>
-              <w:b/>
-            </w:rPr>
-            <w:tab/>
-            <w:t>3</w:t>
-          </w:r>
-        </w:p>
-        <w:p>
-          <w:pPr>
-            <w:tabs>
-              <w:tab w:val="right" w:pos="9025"/>
-            </w:tabs>
-            <w:spacing w:before="200" w:after="80" w:line="240" w:lineRule="auto"/>
-          </w:pPr>
-          <w:hyperlink w:anchor="_heading=h.1fob9te">
-            <w:r>
-              <w:rPr>
-                <w:b/>
-              </w:rPr>
-              <w:t>Bibliografía</w:t>
-            </w:r>
-          </w:hyperlink>
-          <w:r>
-            <w:rPr>
-              <w:b/>
-            </w:rPr>
-            <w:tab/>
-            <w:t>9</w:t>
-          </w:r>
-          <w:r>
             <w:fldChar w:fldCharType="end"/>
           </w:r>
         </w:p>
@@ -489,49 +753,62 @@
       <w:pPr>
         <w:jc w:val="both"/>
         <w:rPr>
-          <w:sz w:val="26"/>
-          <w:szCs w:val="26"/>
-        </w:rPr>
-      </w:pPr>
-      <w:r>
-        <w:rPr>
           <w:b/>
           <w:sz w:val="32"/>
           <w:szCs w:val="32"/>
         </w:rPr>
-        <w:lastRenderedPageBreak/>
-        <w:t>Resumen</w:t>
-      </w:r>
-      <w:r>
-        <w:pict w14:anchorId="1A73F187">
-          <v:rect id="_x0000_i1025" style="width:0;height:1.5pt" o:hralign="center" o:hrstd="t" o:hr="t" fillcolor="#a0a0a0" stroked="f"/>
-        </w:pict>
-      </w:r>
-    </w:p>
-    <w:p>
-      <w:pPr>
-        <w:jc w:val="both"/>
+      </w:pPr>
+    </w:p>
+    <w:p>
+      <w:pPr>
+        <w:pStyle w:val="Ttulo1"/>
         <w:rPr>
           <w:sz w:val="26"/>
           <w:szCs w:val="26"/>
         </w:rPr>
       </w:pPr>
-      <w:r>
+      <w:bookmarkStart w:id="2" w:name="_Toc146834723"/>
+      <w:r>
+        <w:t>Resumen</w:t>
+      </w:r>
+      <w:bookmarkEnd w:id="2"/>
+    </w:p>
+    <w:p>
+      <w:pPr>
+        <w:jc w:val="both"/>
         <w:rPr>
           <w:sz w:val="26"/>
           <w:szCs w:val="26"/>
         </w:rPr>
-        <w:t xml:space="preserve">En este documento se puede comprobar cómo hemos gestionado cada tarea grupal, desde su planificación inicial por parte del manager, pasando por su estimación en tiempo y llegando finalmente al coste real de cada tarea desarrollada. Se mostrarán primero las tareas estimadas con los datos del desarrollador </w:t>
-      </w:r>
-      <w:proofErr w:type="gramStart"/>
+      </w:pPr>
       <w:r>
         <w:rPr>
           <w:sz w:val="26"/>
           <w:szCs w:val="26"/>
         </w:rPr>
-        <w:t>encargado</w:t>
-      </w:r>
-      <w:proofErr w:type="gramEnd"/>
+        <w:t xml:space="preserve">En este documento se puede comprobar cómo hemos gestionado cada tarea grupal, desde su planificación inicial por parte del </w:t>
+      </w:r>
+      <w:r>
+        <w:rPr>
+          <w:sz w:val="26"/>
+          <w:szCs w:val="26"/>
+        </w:rPr>
+        <w:t>mánager</w:t>
+      </w:r>
+      <w:r>
+        <w:rPr>
+          <w:sz w:val="26"/>
+          <w:szCs w:val="26"/>
+        </w:rPr>
+        <w:t xml:space="preserve">, pasando por su estimación en tiempo y llegando finalmente al coste real de cada tarea desarrollada. Se mostrarán primero las tareas estimadas con los datos del desarrollador </w:t>
+      </w:r>
+      <w:r>
+        <w:rPr>
+          <w:sz w:val="26"/>
+          <w:szCs w:val="26"/>
+        </w:rPr>
+        <w:t>encargado,</w:t>
+      </w:r>
       <w:r>
         <w:rPr>
           <w:sz w:val="26"/>
@@ -556,15 +833,13 @@
         </w:rPr>
         <w:t xml:space="preserve"> de las horas invertidas en su realización. Por </w:t>
       </w:r>
-      <w:proofErr w:type="gramStart"/>
       <w:r>
         <w:rPr>
           <w:sz w:val="26"/>
           <w:szCs w:val="26"/>
         </w:rPr>
-        <w:t>último</w:t>
-      </w:r>
-      <w:proofErr w:type="gramEnd"/>
+        <w:t>último,</w:t>
+      </w:r>
       <w:r>
         <w:rPr>
           <w:sz w:val="26"/>
@@ -612,14 +887,36 @@
           <w:szCs w:val="28"/>
         </w:rPr>
       </w:pPr>
-      <w:r>
+    </w:p>
+    <w:p>
+      <w:pPr>
+        <w:jc w:val="both"/>
         <w:rPr>
           <w:b/>
           <w:sz w:val="28"/>
           <w:szCs w:val="28"/>
         </w:rPr>
+      </w:pPr>
+    </w:p>
+    <w:p>
+      <w:pPr>
+        <w:jc w:val="both"/>
+        <w:rPr>
+          <w:b/>
+          <w:sz w:val="28"/>
+          <w:szCs w:val="28"/>
+        </w:rPr>
+      </w:pPr>
+    </w:p>
+    <w:p>
+      <w:pPr>
+        <w:pStyle w:val="Ttulo1"/>
+      </w:pPr>
+      <w:bookmarkStart w:id="3" w:name="_Toc146834724"/>
+      <w:r>
         <w:t>Tabla de revisión</w:t>
       </w:r>
+      <w:bookmarkEnd w:id="3"/>
     </w:p>
     <w:p>
       <w:pPr>
@@ -1283,6 +1580,38 @@
     </w:p>
     <w:p>
       <w:pPr>
+        <w:pStyle w:val="Ttulo1"/>
+      </w:pPr>
+      <w:bookmarkStart w:id="4" w:name="_Toc146834725"/>
+      <w:r>
+        <w:t>Introducción</w:t>
+      </w:r>
+      <w:bookmarkEnd w:id="4"/>
+    </w:p>
+    <w:p>
+      <w:pPr>
+        <w:jc w:val="both"/>
+      </w:pPr>
+      <w:r>
+        <w:pict w14:anchorId="0979CB4C">
+          <v:rect id="_x0000_i1027" style="width:0;height:1.5pt" o:hralign="center" o:hrstd="t" o:hr="t" fillcolor="#a0a0a0" stroked="f"/>
+        </w:pict>
+      </w:r>
+    </w:p>
+    <w:p>
+      <w:pPr>
+        <w:jc w:val="both"/>
+        <w:rPr>
+          <w:sz w:val="24"/>
+          <w:szCs w:val="24"/>
+        </w:rPr>
+      </w:pPr>
+      <w:r>
+        <w:t>En este documento se listan las distintas tareas en las que se han dividido todos los requisitos de la primera entrega.</w:t>
+      </w:r>
+    </w:p>
+    <w:p>
+      <w:pPr>
         <w:jc w:val="both"/>
         <w:rPr>
           <w:b/>
@@ -1290,36 +1619,16 @@
           <w:szCs w:val="28"/>
         </w:rPr>
       </w:pPr>
-      <w:r>
+    </w:p>
+    <w:p>
+      <w:pPr>
+        <w:jc w:val="both"/>
         <w:rPr>
           <w:b/>
           <w:sz w:val="28"/>
           <w:szCs w:val="28"/>
         </w:rPr>
-        <w:t>Introducción</w:t>
-      </w:r>
-    </w:p>
-    <w:p>
-      <w:pPr>
-        <w:jc w:val="both"/>
-      </w:pPr>
-      <w:r>
-        <w:pict w14:anchorId="0979CB4C">
-          <v:rect id="_x0000_i1027" style="width:0;height:1.5pt" o:hralign="center" o:hrstd="t" o:hr="t" fillcolor="#a0a0a0" stroked="f"/>
-        </w:pict>
-      </w:r>
-    </w:p>
-    <w:p>
-      <w:pPr>
-        <w:jc w:val="both"/>
-        <w:rPr>
-          <w:sz w:val="24"/>
-          <w:szCs w:val="24"/>
-        </w:rPr>
-      </w:pPr>
-      <w:r>
-        <w:t>En este documento se listan las distintas tareas en las que se han dividido todos los requisitos de la primera entrega.</w:t>
-      </w:r>
+      </w:pPr>
     </w:p>
     <w:p>
       <w:pPr>
@@ -1343,6 +1652,50 @@
     </w:p>
     <w:p>
       <w:pPr>
+        <w:pStyle w:val="Ttulo1"/>
+      </w:pPr>
+      <w:bookmarkStart w:id="5" w:name="_Toc146834726"/>
+      <w:r>
+        <w:t>Plan de trabajo</w:t>
+      </w:r>
+      <w:bookmarkEnd w:id="5"/>
+    </w:p>
+    <w:p>
+      <w:pPr>
+        <w:jc w:val="both"/>
+        <w:rPr>
+          <w:rFonts w:ascii="Calibri" w:eastAsia="Calibri" w:hAnsi="Calibri" w:cs="Calibri"/>
+          <w:color w:val="2F5496"/>
+          <w:sz w:val="32"/>
+          <w:szCs w:val="32"/>
+        </w:rPr>
+      </w:pPr>
+      <w:r>
+        <w:pict w14:anchorId="2078E346">
+          <v:rect id="_x0000_i1028" style="width:0;height:1.5pt" o:hralign="center" o:hrstd="t" o:hr="t" fillcolor="#a0a0a0" stroked="f"/>
+        </w:pict>
+      </w:r>
+    </w:p>
+    <w:p>
+      <w:pPr>
+        <w:jc w:val="both"/>
+        <w:rPr>
+          <w:sz w:val="24"/>
+          <w:szCs w:val="24"/>
+        </w:rPr>
+      </w:pPr>
+      <w:r>
+        <w:t xml:space="preserve">A </w:t>
+      </w:r>
+      <w:r>
+        <w:t>continuación,</w:t>
+      </w:r>
+      <w:r>
+        <w:t xml:space="preserve"> se redactan las tareas, seguido de la organización de tiempos que hemos llevado a cabo para el desarrollo de esta entrega, pues al constar de bastantes documentos, llevamos a cabo una reunión semanal a partir de las cual realizamos un reparto de dichas tareas (de manera consensuada y siempre equitativamente la carga de trabajo entre todos los miembros del equipo), así como proponer fecha de próxima reunión para la cual estas tareas tenían que estar finalizadas.</w:t>
+      </w:r>
+    </w:p>
+    <w:p>
+      <w:pPr>
         <w:jc w:val="both"/>
         <w:rPr>
           <w:b/>
@@ -1363,95 +1716,13 @@
     </w:p>
     <w:p>
       <w:pPr>
-        <w:jc w:val="both"/>
-        <w:rPr>
-          <w:b/>
-          <w:sz w:val="28"/>
-          <w:szCs w:val="28"/>
-        </w:rPr>
-      </w:pPr>
-      <w:r>
-        <w:rPr>
-          <w:b/>
-          <w:sz w:val="28"/>
-          <w:szCs w:val="28"/>
-        </w:rPr>
-        <w:t>Plan de trabajo</w:t>
-      </w:r>
-    </w:p>
-    <w:p>
-      <w:pPr>
-        <w:jc w:val="both"/>
-        <w:rPr>
-          <w:rFonts w:ascii="Calibri" w:eastAsia="Calibri" w:hAnsi="Calibri" w:cs="Calibri"/>
-          <w:color w:val="2F5496"/>
-          <w:sz w:val="32"/>
-          <w:szCs w:val="32"/>
-        </w:rPr>
-      </w:pPr>
-      <w:r>
-        <w:pict w14:anchorId="2078E346">
-          <v:rect id="_x0000_i1028" style="width:0;height:1.5pt" o:hralign="center" o:hrstd="t" o:hr="t" fillcolor="#a0a0a0" stroked="f"/>
-        </w:pict>
-      </w:r>
-    </w:p>
-    <w:p>
-      <w:pPr>
-        <w:jc w:val="both"/>
-        <w:rPr>
-          <w:sz w:val="24"/>
-          <w:szCs w:val="24"/>
-        </w:rPr>
-      </w:pPr>
-      <w:r>
-        <w:t xml:space="preserve">A </w:t>
-      </w:r>
-      <w:proofErr w:type="gramStart"/>
-      <w:r>
-        <w:t>continuación</w:t>
-      </w:r>
-      <w:proofErr w:type="gramEnd"/>
-      <w:r>
-        <w:t xml:space="preserve"> se redactan las tareas, seguido de la organización de tiempos que hemos llevado a cabo para el desarrollo de esta entrega, pues al constar de bastantes documentos, llevamos a cabo una reunión semanal a partir de las cual realizamos un reparto de dichas tareas (de manera consensuada y siempre equitativamente la carga de trabajo entre todos los miembros del equipo), así como proponer fecha de próxima reunión para la cual estas tareas tenían que estar finalizadas.</w:t>
-      </w:r>
-    </w:p>
-    <w:p>
-      <w:pPr>
-        <w:jc w:val="both"/>
-        <w:rPr>
-          <w:b/>
-          <w:sz w:val="28"/>
-          <w:szCs w:val="28"/>
-        </w:rPr>
-      </w:pPr>
-    </w:p>
-    <w:p>
-      <w:pPr>
-        <w:jc w:val="both"/>
-        <w:rPr>
-          <w:b/>
-          <w:sz w:val="28"/>
-          <w:szCs w:val="28"/>
-        </w:rPr>
-      </w:pPr>
-    </w:p>
-    <w:p>
-      <w:pPr>
-        <w:jc w:val="both"/>
-        <w:rPr>
-          <w:b/>
-          <w:sz w:val="28"/>
-          <w:szCs w:val="28"/>
-        </w:rPr>
-      </w:pPr>
-      <w:r>
-        <w:rPr>
-          <w:b/>
-          <w:sz w:val="28"/>
-          <w:szCs w:val="28"/>
-        </w:rPr>
+        <w:pStyle w:val="Ttulo1"/>
+      </w:pPr>
+      <w:bookmarkStart w:id="6" w:name="_Toc146834727"/>
+      <w:r>
         <w:t>Reparto de tareas</w:t>
       </w:r>
+      <w:bookmarkEnd w:id="6"/>
     </w:p>
     <w:p>
       <w:pPr>
@@ -2410,7 +2681,6 @@
               <w:rPr>
                 <w:b/>
               </w:rPr>
-              <w:lastRenderedPageBreak/>
               <w:t>Duración real</w:t>
             </w:r>
           </w:p>
@@ -3391,76 +3661,6 @@
         <w:jc w:val="both"/>
       </w:pPr>
     </w:p>
-    <w:p>
-      <w:pPr>
-        <w:jc w:val="both"/>
-      </w:pPr>
-    </w:p>
-    <w:p>
-      <w:pPr>
-        <w:jc w:val="both"/>
-      </w:pPr>
-    </w:p>
-    <w:p>
-      <w:pPr>
-        <w:jc w:val="both"/>
-      </w:pPr>
-    </w:p>
-    <w:p>
-      <w:pPr>
-        <w:jc w:val="both"/>
-      </w:pPr>
-    </w:p>
-    <w:p>
-      <w:pPr>
-        <w:jc w:val="both"/>
-      </w:pPr>
-    </w:p>
-    <w:p>
-      <w:pPr>
-        <w:jc w:val="both"/>
-      </w:pPr>
-    </w:p>
-    <w:p>
-      <w:pPr>
-        <w:jc w:val="both"/>
-      </w:pPr>
-    </w:p>
-    <w:p>
-      <w:pPr>
-        <w:jc w:val="both"/>
-      </w:pPr>
-    </w:p>
-    <w:p>
-      <w:pPr>
-        <w:jc w:val="both"/>
-      </w:pPr>
-    </w:p>
-    <w:p>
-      <w:pPr>
-        <w:jc w:val="both"/>
-      </w:pPr>
-    </w:p>
-    <w:p>
-      <w:pPr>
-        <w:jc w:val="both"/>
-      </w:pPr>
-    </w:p>
-    <w:p>
-      <w:pPr>
-        <w:jc w:val="both"/>
-      </w:pPr>
-    </w:p>
-    <w:p>
-      <w:pPr>
-        <w:jc w:val="both"/>
-      </w:pPr>
-    </w:p>
-    <w:p>
-      <w:pPr>
-        <w:jc w:val="both"/>
-      </w:pPr>
-    </w:p>
     <w:tbl>
       <w:tblPr>
         <w:tblStyle w:val="aff6"/>
@@ -4529,7 +4729,6 @@
               <w:rPr>
                 <w:b/>
               </w:rPr>
-              <w:lastRenderedPageBreak/>
               <w:t>Identificador</w:t>
             </w:r>
           </w:p>
@@ -5565,7 +5764,6 @@
               <w:rPr>
                 <w:b/>
               </w:rPr>
-              <w:lastRenderedPageBreak/>
               <w:t>Identificador</w:t>
             </w:r>
           </w:p>
@@ -6563,7 +6761,6 @@
               <w:rPr>
                 <w:b/>
               </w:rPr>
-              <w:lastRenderedPageBreak/>
               <w:t>Identificador</w:t>
             </w:r>
           </w:p>
@@ -8652,6 +8849,11 @@
         <w:jc w:val="both"/>
       </w:pPr>
     </w:p>
+    <w:p>
+      <w:pPr>
+        <w:jc w:val="both"/>
+      </w:pPr>
+    </w:p>
     <w:tbl>
       <w:tblPr>
         <w:tblStyle w:val="afff0"/>
@@ -8749,7 +8951,6 @@
               <w:rPr>
                 <w:b/>
               </w:rPr>
-              <w:lastRenderedPageBreak/>
               <w:t>Título</w:t>
             </w:r>
           </w:p>
@@ -8927,21 +9128,7 @@
               <w:rPr>
                 <w:i/>
               </w:rPr>
-              <w:t>@</w:t>
-            </w:r>
-            <w:proofErr w:type="spellStart"/>
-            <w:r>
-              <w:rPr>
-                <w:i/>
-              </w:rPr>
-              <w:t>NotBlank</w:t>
-            </w:r>
-            <w:proofErr w:type="spellEnd"/>
-            <w:r>
-              <w:rPr>
-                <w:i/>
-              </w:rPr>
-              <w:t>.</w:t>
+              <w:t>@NotBlank.</w:t>
             </w:r>
           </w:p>
         </w:tc>
@@ -9223,31 +9410,6 @@
         </w:tc>
       </w:tr>
     </w:tbl>
-    <w:p>
-      <w:pPr>
-        <w:jc w:val="both"/>
-      </w:pPr>
-    </w:p>
-    <w:p>
-      <w:pPr>
-        <w:jc w:val="both"/>
-      </w:pPr>
-    </w:p>
-    <w:p>
-      <w:pPr>
-        <w:jc w:val="both"/>
-      </w:pPr>
-    </w:p>
-    <w:p>
-      <w:pPr>
-        <w:jc w:val="both"/>
-      </w:pPr>
-    </w:p>
-    <w:p>
-      <w:pPr>
-        <w:jc w:val="both"/>
-      </w:pPr>
-    </w:p>
     <w:p>
       <w:pPr>
         <w:jc w:val="both"/>
@@ -9821,6 +9983,26 @@
         <w:jc w:val="both"/>
       </w:pPr>
     </w:p>
+    <w:p>
+      <w:pPr>
+        <w:jc w:val="both"/>
+      </w:pPr>
+    </w:p>
+    <w:p>
+      <w:pPr>
+        <w:jc w:val="both"/>
+      </w:pPr>
+    </w:p>
+    <w:p>
+      <w:pPr>
+        <w:jc w:val="both"/>
+      </w:pPr>
+    </w:p>
+    <w:p>
+      <w:pPr>
+        <w:jc w:val="both"/>
+      </w:pPr>
+    </w:p>
     <w:tbl>
       <w:tblPr>
         <w:tblStyle w:val="afff2"/>
@@ -9918,7 +10100,6 @@
               <w:rPr>
                 <w:b/>
               </w:rPr>
-              <w:lastRenderedPageBreak/>
               <w:t>Título</w:t>
             </w:r>
           </w:p>
@@ -10295,6 +10476,141 @@
         </w:tc>
       </w:tr>
     </w:tbl>
+    <w:p>
+      <w:pPr>
+        <w:jc w:val="both"/>
+      </w:pPr>
+    </w:p>
+    <w:p>
+      <w:pPr>
+        <w:jc w:val="both"/>
+      </w:pPr>
+    </w:p>
+    <w:p>
+      <w:pPr>
+        <w:jc w:val="both"/>
+      </w:pPr>
+    </w:p>
+    <w:p>
+      <w:pPr>
+        <w:jc w:val="both"/>
+      </w:pPr>
+    </w:p>
+    <w:p>
+      <w:pPr>
+        <w:jc w:val="both"/>
+      </w:pPr>
+    </w:p>
+    <w:p>
+      <w:pPr>
+        <w:jc w:val="both"/>
+      </w:pPr>
+    </w:p>
+    <w:p>
+      <w:pPr>
+        <w:jc w:val="both"/>
+      </w:pPr>
+    </w:p>
+    <w:p>
+      <w:pPr>
+        <w:jc w:val="both"/>
+      </w:pPr>
+    </w:p>
+    <w:p>
+      <w:pPr>
+        <w:jc w:val="both"/>
+      </w:pPr>
+    </w:p>
+    <w:p>
+      <w:pPr>
+        <w:jc w:val="both"/>
+      </w:pPr>
+    </w:p>
+    <w:p>
+      <w:pPr>
+        <w:jc w:val="both"/>
+      </w:pPr>
+    </w:p>
+    <w:p>
+      <w:pPr>
+        <w:jc w:val="both"/>
+      </w:pPr>
+    </w:p>
+    <w:p>
+      <w:pPr>
+        <w:jc w:val="both"/>
+      </w:pPr>
+    </w:p>
+    <w:p>
+      <w:pPr>
+        <w:jc w:val="both"/>
+      </w:pPr>
+    </w:p>
+    <w:p>
+      <w:pPr>
+        <w:jc w:val="both"/>
+      </w:pPr>
+    </w:p>
+    <w:p>
+      <w:pPr>
+        <w:jc w:val="both"/>
+      </w:pPr>
+    </w:p>
+    <w:p>
+      <w:pPr>
+        <w:jc w:val="both"/>
+      </w:pPr>
+    </w:p>
+    <w:p>
+      <w:pPr>
+        <w:jc w:val="both"/>
+      </w:pPr>
+    </w:p>
+    <w:p>
+      <w:pPr>
+        <w:jc w:val="both"/>
+      </w:pPr>
+    </w:p>
+    <w:p>
+      <w:pPr>
+        <w:jc w:val="both"/>
+      </w:pPr>
+    </w:p>
+    <w:p>
+      <w:pPr>
+        <w:jc w:val="both"/>
+      </w:pPr>
+    </w:p>
+    <w:p>
+      <w:pPr>
+        <w:jc w:val="both"/>
+      </w:pPr>
+    </w:p>
+    <w:p>
+      <w:pPr>
+        <w:jc w:val="both"/>
+      </w:pPr>
+    </w:p>
+    <w:p>
+      <w:pPr>
+        <w:jc w:val="both"/>
+      </w:pPr>
+    </w:p>
+    <w:p>
+      <w:pPr>
+        <w:jc w:val="both"/>
+      </w:pPr>
+    </w:p>
+    <w:p>
+      <w:pPr>
+        <w:jc w:val="both"/>
+      </w:pPr>
+    </w:p>
+    <w:p>
+      <w:pPr>
+        <w:jc w:val="both"/>
+      </w:pPr>
+    </w:p>
     <w:p>
       <w:pPr>
         <w:jc w:val="both"/>
@@ -10991,7 +11307,6 @@
               <w:rPr>
                 <w:b/>
               </w:rPr>
-              <w:lastRenderedPageBreak/>
               <w:t>Nombre</w:t>
             </w:r>
           </w:p>
@@ -11431,6 +11746,16 @@
         </w:tc>
       </w:tr>
     </w:tbl>
+    <w:p>
+      <w:pPr>
+        <w:jc w:val="both"/>
+      </w:pPr>
+    </w:p>
+    <w:p>
+      <w:pPr>
+        <w:jc w:val="both"/>
+      </w:pPr>
+    </w:p>
     <w:p>
       <w:pPr>
         <w:jc w:val="both"/>
@@ -11690,8 +12015,6 @@
             </w:r>
           </w:p>
         </w:tc>
-        <w:bookmarkStart w:id="2" w:name="_GoBack"/>
-        <w:bookmarkEnd w:id="2"/>
       </w:tr>
       <w:tr>
         <w:tc>
@@ -12464,7 +12787,6 @@
           <w:sz w:val="26"/>
           <w:szCs w:val="26"/>
         </w:rPr>
-        <w:lastRenderedPageBreak/>
         <w:t>A modo de resumen:</w:t>
       </w:r>
     </w:p>
@@ -12900,20 +13222,11 @@
     </w:p>
     <w:p>
       <w:pPr>
+        <w:numPr>
+          <w:ilvl w:val="0"/>
+          <w:numId w:val="6"/>
+        </w:numPr>
         <w:spacing w:after="160" w:line="259" w:lineRule="auto"/>
-        <w:ind w:left="720"/>
-        <w:jc w:val="both"/>
-        <w:rPr>
-          <w:rFonts w:ascii="Calibri" w:eastAsia="Calibri" w:hAnsi="Calibri" w:cs="Calibri"/>
-          <w:sz w:val="24"/>
-          <w:szCs w:val="24"/>
-        </w:rPr>
-      </w:pPr>
-    </w:p>
-    <w:p>
-      <w:pPr>
-        <w:spacing w:after="160" w:line="259" w:lineRule="auto"/>
-        <w:ind w:left="720"/>
         <w:jc w:val="both"/>
         <w:rPr>
           <w:rFonts w:ascii="Calibri" w:eastAsia="Calibri" w:hAnsi="Calibri" w:cs="Calibri"/>
@@ -13129,18 +13442,6 @@
         </w:rPr>
         <w:t>Analista.</w:t>
       </w:r>
-    </w:p>
-    <w:p>
-      <w:pPr>
-        <w:spacing w:after="160" w:line="259" w:lineRule="auto"/>
-        <w:jc w:val="both"/>
-        <w:rPr>
-          <w:rFonts w:ascii="Calibri" w:eastAsia="Calibri" w:hAnsi="Calibri" w:cs="Calibri"/>
-          <w:b/>
-          <w:sz w:val="24"/>
-          <w:szCs w:val="24"/>
-        </w:rPr>
-      </w:pPr>
     </w:p>
     <w:p>
       <w:pPr>
@@ -13366,17 +13667,6 @@
           <w:szCs w:val="24"/>
         </w:rPr>
       </w:pPr>
-    </w:p>
-    <w:p>
-      <w:pPr>
-        <w:spacing w:after="160" w:line="259" w:lineRule="auto"/>
-        <w:jc w:val="both"/>
-        <w:rPr>
-          <w:rFonts w:ascii="Calibri" w:eastAsia="Calibri" w:hAnsi="Calibri" w:cs="Calibri"/>
-          <w:sz w:val="24"/>
-          <w:szCs w:val="24"/>
-        </w:rPr>
-      </w:pPr>
       <w:r>
         <w:rPr>
           <w:rFonts w:ascii="Calibri" w:eastAsia="Calibri" w:hAnsi="Calibri" w:cs="Calibri"/>
@@ -13402,28 +13692,6 @@
         </w:rPr>
         <w:t xml:space="preserve"> del coste del contrato. El coste por trabajador quedaría reflejado en el siguiente resumen:</w:t>
       </w:r>
-    </w:p>
-    <w:p>
-      <w:pPr>
-        <w:spacing w:after="160" w:line="259" w:lineRule="auto"/>
-        <w:jc w:val="both"/>
-        <w:rPr>
-          <w:rFonts w:ascii="Calibri" w:eastAsia="Calibri" w:hAnsi="Calibri" w:cs="Calibri"/>
-          <w:sz w:val="24"/>
-          <w:szCs w:val="24"/>
-        </w:rPr>
-      </w:pPr>
-    </w:p>
-    <w:p>
-      <w:pPr>
-        <w:spacing w:after="160" w:line="259" w:lineRule="auto"/>
-        <w:jc w:val="both"/>
-        <w:rPr>
-          <w:rFonts w:ascii="Calibri" w:eastAsia="Calibri" w:hAnsi="Calibri" w:cs="Calibri"/>
-          <w:sz w:val="24"/>
-          <w:szCs w:val="24"/>
-        </w:rPr>
-      </w:pPr>
     </w:p>
     <w:p>
       <w:pPr>
@@ -14007,28 +14275,6 @@
           <w:szCs w:val="24"/>
         </w:rPr>
       </w:pPr>
-    </w:p>
-    <w:p>
-      <w:pPr>
-        <w:spacing w:after="160" w:line="259" w:lineRule="auto"/>
-        <w:jc w:val="both"/>
-        <w:rPr>
-          <w:rFonts w:ascii="Calibri" w:eastAsia="Calibri" w:hAnsi="Calibri" w:cs="Calibri"/>
-          <w:sz w:val="24"/>
-          <w:szCs w:val="24"/>
-        </w:rPr>
-      </w:pPr>
-    </w:p>
-    <w:p>
-      <w:pPr>
-        <w:spacing w:after="160" w:line="259" w:lineRule="auto"/>
-        <w:jc w:val="both"/>
-        <w:rPr>
-          <w:rFonts w:ascii="Calibri" w:eastAsia="Calibri" w:hAnsi="Calibri" w:cs="Calibri"/>
-          <w:sz w:val="24"/>
-          <w:szCs w:val="24"/>
-        </w:rPr>
-      </w:pPr>
       <w:r>
         <w:rPr>
           <w:rFonts w:ascii="Calibri" w:eastAsia="Calibri" w:hAnsi="Calibri" w:cs="Calibri"/>
@@ -14331,7 +14577,6 @@
           <w:sz w:val="24"/>
           <w:szCs w:val="24"/>
         </w:rPr>
-        <w:lastRenderedPageBreak/>
         <w:t>José Joaquín Rojas Romero</w:t>
       </w:r>
       <w:r>
@@ -14774,6 +15019,65 @@
         </w:rPr>
         <w:t xml:space="preserve">Cabe destacar que el tiempo empleado en estudiar los conocimientos previos se han incluido en el reporte de planificación grupal correspondiente, dejando en el reporte individual el tiempo íntegro necesario para realizar mis tareas específicas de manera individual. </w:t>
       </w:r>
+    </w:p>
+    <w:p>
+      <w:pPr>
+        <w:spacing w:after="160" w:line="259" w:lineRule="auto"/>
+        <w:jc w:val="both"/>
+        <w:rPr>
+          <w:rFonts w:ascii="Calibri" w:eastAsia="Calibri" w:hAnsi="Calibri" w:cs="Calibri"/>
+          <w:sz w:val="24"/>
+          <w:szCs w:val="24"/>
+        </w:rPr>
+      </w:pPr>
+      <w:r>
+        <w:rPr>
+          <w:rFonts w:ascii="Calibri" w:eastAsia="Calibri" w:hAnsi="Calibri" w:cs="Calibri"/>
+          <w:sz w:val="24"/>
+          <w:szCs w:val="24"/>
+        </w:rPr>
+        <w:t xml:space="preserve">El registro del tiempo empleado en todas las anteriores tareas se ha llevado a cabo usando </w:t>
+      </w:r>
+      <w:proofErr w:type="spellStart"/>
+      <w:r>
+        <w:rPr>
+          <w:rFonts w:ascii="Calibri" w:eastAsia="Calibri" w:hAnsi="Calibri" w:cs="Calibri"/>
+          <w:sz w:val="24"/>
+          <w:szCs w:val="24"/>
+        </w:rPr>
+        <w:t>Clockify</w:t>
+      </w:r>
+      <w:proofErr w:type="spellEnd"/>
+      <w:r>
+        <w:rPr>
+          <w:rFonts w:ascii="Calibri" w:eastAsia="Calibri" w:hAnsi="Calibri" w:cs="Calibri"/>
+          <w:sz w:val="24"/>
+          <w:szCs w:val="24"/>
+        </w:rPr>
+        <w:t>. No se añaden costes personales debido a que no ha sido necesario aplicar gastos a nada más, al trabajar en la propia Universidad.</w:t>
+      </w:r>
+    </w:p>
+    <w:p>
+      <w:pPr>
+        <w:spacing w:after="160" w:line="259" w:lineRule="auto"/>
+        <w:jc w:val="both"/>
+        <w:rPr>
+          <w:rFonts w:ascii="Calibri" w:eastAsia="Calibri" w:hAnsi="Calibri" w:cs="Calibri"/>
+          <w:sz w:val="24"/>
+          <w:szCs w:val="24"/>
+        </w:rPr>
+      </w:pPr>
+    </w:p>
+    <w:p>
+      <w:pPr>
+        <w:spacing w:after="160" w:line="259" w:lineRule="auto"/>
+        <w:jc w:val="both"/>
+        <w:rPr>
+          <w:rFonts w:ascii="Calibri" w:eastAsia="Calibri" w:hAnsi="Calibri" w:cs="Calibri"/>
+          <w:sz w:val="24"/>
+          <w:szCs w:val="24"/>
+        </w:rPr>
+      </w:pPr>
     </w:p>
     <w:p>
       <w:pPr>
@@ -14785,32 +15089,6 @@
           <w:szCs w:val="26"/>
         </w:rPr>
       </w:pPr>
-      <w:r>
-        <w:rPr>
-          <w:rFonts w:ascii="Calibri" w:eastAsia="Calibri" w:hAnsi="Calibri" w:cs="Calibri"/>
-          <w:sz w:val="24"/>
-          <w:szCs w:val="24"/>
-        </w:rPr>
-        <w:t xml:space="preserve">El registro del tiempo empleado en todas las anteriores tareas se ha llevado a cabo usando </w:t>
-      </w:r>
-      <w:proofErr w:type="spellStart"/>
-      <w:r>
-        <w:rPr>
-          <w:rFonts w:ascii="Calibri" w:eastAsia="Calibri" w:hAnsi="Calibri" w:cs="Calibri"/>
-          <w:sz w:val="24"/>
-          <w:szCs w:val="24"/>
-        </w:rPr>
-        <w:t>Clockify</w:t>
-      </w:r>
-      <w:proofErr w:type="spellEnd"/>
-      <w:r>
-        <w:rPr>
-          <w:rFonts w:ascii="Calibri" w:eastAsia="Calibri" w:hAnsi="Calibri" w:cs="Calibri"/>
-          <w:sz w:val="24"/>
-          <w:szCs w:val="24"/>
-        </w:rPr>
-        <w:t>. No se añaden costes personales debido a que no ha sido necesario aplicar gastos a nada más, al trabajar en la propia Universidad.</w:t>
-      </w:r>
     </w:p>
     <w:p>
       <w:pPr>
@@ -14884,35 +15162,6 @@
         </w:rPr>
         <w:t>Reunión para preparar la entrega y comprobar su correcta subida. Estuvimos todos los integrantes 1 hora.</w:t>
       </w:r>
-    </w:p>
-    <w:p>
-      <w:pPr>
-        <w:ind w:left="720"/>
-        <w:jc w:val="both"/>
-        <w:rPr>
-          <w:sz w:val="26"/>
-          <w:szCs w:val="26"/>
-        </w:rPr>
-      </w:pPr>
-    </w:p>
-    <w:p>
-      <w:pPr>
-        <w:ind w:left="720"/>
-        <w:jc w:val="both"/>
-        <w:rPr>
-          <w:sz w:val="26"/>
-          <w:szCs w:val="26"/>
-        </w:rPr>
-      </w:pPr>
-    </w:p>
-    <w:p>
-      <w:pPr>
-        <w:ind w:left="720"/>
-        <w:rPr>
-          <w:sz w:val="26"/>
-          <w:szCs w:val="26"/>
-        </w:rPr>
-      </w:pPr>
     </w:p>
     <w:p>
       <w:pPr>
@@ -15119,11 +15368,11 @@
       <w:pPr>
         <w:pStyle w:val="Ttulo1"/>
       </w:pPr>
-      <w:bookmarkStart w:id="3" w:name="_heading=h.1fob9te" w:colFirst="0" w:colLast="0"/>
-      <w:bookmarkEnd w:id="3"/>
+      <w:bookmarkStart w:id="7" w:name="_Toc146834728"/>
       <w:r>
         <w:t>Bibliografía</w:t>
       </w:r>
+      <w:bookmarkEnd w:id="7"/>
     </w:p>
     <w:p>
       <w:pPr>
@@ -15178,7 +15427,6 @@
           <w:sz w:val="24"/>
           <w:szCs w:val="24"/>
         </w:rPr>
-        <w:lastRenderedPageBreak/>
         <w:t xml:space="preserve">S03 - </w:t>
       </w:r>
       <w:proofErr w:type="spellStart"/>
@@ -15236,7 +15484,7 @@
 </file>
 
 <file path=word/endnotes.xml><?xml version="1.0" encoding="utf-8"?>
-<w:endnotes xmlns:wpc="http://schemas.microsoft.com/office/word/2010/wordprocessingCanvas" xmlns:cx="http://schemas.microsoft.com/office/drawing/2014/chartex" xmlns:cx1="http://schemas.microsoft.com/office/drawing/2015/9/8/chartex" xmlns:cx2="http://schemas.microsoft.com/office/drawing/2015/10/21/chartex" xmlns:cx3="http://schemas.microsoft.com/office/drawing/2016/5/9/chartex" xmlns:cx4="http://schemas.microsoft.com/office/drawing/2016/5/10/chartex" xmlns:cx5="http://schemas.microsoft.com/office/drawing/2016/5/11/chartex" xmlns:cx6="http://schemas.microsoft.com/office/drawing/2016/5/12/chartex" xmlns:cx7="http://schemas.microsoft.com/office/drawing/2016/5/13/chartex" xmlns:cx8="http://schemas.microsoft.com/office/drawing/2016/5/14/chartex" xmlns:mc="http://schemas.openxmlformats.org/markup-compatibility/2006" xmlns:aink="http://schemas.microsoft.com/office/drawing/2016/ink" xmlns:am3d="http://schemas.microsoft.com/office/drawing/2017/model3d" xmlns:o="urn:schemas-microsoft-com:office:office" xmlns:r="http://schemas.openxmlformats.org/officeDocument/2006/relationships" xmlns:m="http://schemas.openxmlformats.org/officeDocument/2006/math" xmlns:v="urn:schemas-microsoft-com:vml" xmlns:wp14="http://schemas.microsoft.com/office/word/2010/wordprocessingDrawing" xmlns:wp="http://schemas.openxmlformats.org/drawingml/2006/wordprocessingDrawing" xmlns:w10="urn:schemas-microsoft-com:office:word" xmlns:w="http://schemas.openxmlformats.org/wordprocessingml/2006/main" xmlns:w14="http://schemas.microsoft.com/office/word/2010/wordml" xmlns:w15="http://schemas.microsoft.com/office/word/2012/wordml" xmlns:w16cid="http://schemas.microsoft.com/office/word/2016/wordml/cid" xmlns:w16se="http://schemas.microsoft.com/office/word/2015/wordml/symex" xmlns:wpg="http://schemas.microsoft.com/office/word/2010/wordprocessingGroup" xmlns:wpi="http://schemas.microsoft.com/office/word/2010/wordprocessingInk" xmlns:wne="http://schemas.microsoft.com/office/word/2006/wordml" xmlns:wps="http://schemas.microsoft.com/office/word/2010/wordprocessingShape" mc:Ignorable="w14 w15 w16se w16cid wp14">
+<w:endnotes xmlns:wpc="http://schemas.microsoft.com/office/word/2010/wordprocessingCanvas" xmlns:cx="http://schemas.microsoft.com/office/drawing/2014/chartex" xmlns:cx1="http://schemas.microsoft.com/office/drawing/2015/9/8/chartex" xmlns:cx2="http://schemas.microsoft.com/office/drawing/2015/10/21/chartex" xmlns:cx3="http://schemas.microsoft.com/office/drawing/2016/5/9/chartex" xmlns:cx4="http://schemas.microsoft.com/office/drawing/2016/5/10/chartex" xmlns:cx5="http://schemas.microsoft.com/office/drawing/2016/5/11/chartex" xmlns:cx6="http://schemas.microsoft.com/office/drawing/2016/5/12/chartex" xmlns:cx7="http://schemas.microsoft.com/office/drawing/2016/5/13/chartex" xmlns:cx8="http://schemas.microsoft.com/office/drawing/2016/5/14/chartex" xmlns:mc="http://schemas.openxmlformats.org/markup-compatibility/2006" xmlns:aink="http://schemas.microsoft.com/office/drawing/2016/ink" xmlns:am3d="http://schemas.microsoft.com/office/drawing/2017/model3d" xmlns:o="urn:schemas-microsoft-com:office:office" xmlns:oel="http://schemas.microsoft.com/office/2019/extlst" xmlns:r="http://schemas.openxmlformats.org/officeDocument/2006/relationships" xmlns:m="http://schemas.openxmlformats.org/officeDocument/2006/math" xmlns:v="urn:schemas-microsoft-com:vml" xmlns:wp14="http://schemas.microsoft.com/office/word/2010/wordprocessingDrawing" xmlns:wp="http://schemas.openxmlformats.org/drawingml/2006/wordprocessingDrawing" xmlns:w10="urn:schemas-microsoft-com:office:word" xmlns:w="http://schemas.openxmlformats.org/wordprocessingml/2006/main" xmlns:w14="http://schemas.microsoft.com/office/word/2010/wordml" xmlns:w15="http://schemas.microsoft.com/office/word/2012/wordml" xmlns:w16cex="http://schemas.microsoft.com/office/word/2018/wordml/cex" xmlns:w16cid="http://schemas.microsoft.com/office/word/2016/wordml/cid" xmlns:w16="http://schemas.microsoft.com/office/word/2018/wordml" xmlns:w16sdtdh="http://schemas.microsoft.com/office/word/2020/wordml/sdtdatahash" xmlns:w16se="http://schemas.microsoft.com/office/word/2015/wordml/symex" xmlns:wpg="http://schemas.microsoft.com/office/word/2010/wordprocessingGroup" xmlns:wpi="http://schemas.microsoft.com/office/word/2010/wordprocessingInk" xmlns:wne="http://schemas.microsoft.com/office/word/2006/wordml" xmlns:wps="http://schemas.microsoft.com/office/word/2010/wordprocessingShape" mc:Ignorable="w14 w15 w16se w16cid w16 w16cex w16sdtdh wp14">
   <w:endnote w:type="separator" w:id="-1">
     <w:p>
       <w:pPr>
@@ -15261,7 +15509,7 @@
 </file>
 
 <file path=word/footer1.xml><?xml version="1.0" encoding="utf-8"?>
-<w:ftr xmlns:wpc="http://schemas.microsoft.com/office/word/2010/wordprocessingCanvas" xmlns:cx="http://schemas.microsoft.com/office/drawing/2014/chartex" xmlns:cx1="http://schemas.microsoft.com/office/drawing/2015/9/8/chartex" xmlns:cx2="http://schemas.microsoft.com/office/drawing/2015/10/21/chartex" xmlns:cx3="http://schemas.microsoft.com/office/drawing/2016/5/9/chartex" xmlns:cx4="http://schemas.microsoft.com/office/drawing/2016/5/10/chartex" xmlns:cx5="http://schemas.microsoft.com/office/drawing/2016/5/11/chartex" xmlns:cx6="http://schemas.microsoft.com/office/drawing/2016/5/12/chartex" xmlns:cx7="http://schemas.microsoft.com/office/drawing/2016/5/13/chartex" xmlns:cx8="http://schemas.microsoft.com/office/drawing/2016/5/14/chartex" xmlns:mc="http://schemas.openxmlformats.org/markup-compatibility/2006" xmlns:aink="http://schemas.microsoft.com/office/drawing/2016/ink" xmlns:am3d="http://schemas.microsoft.com/office/drawing/2017/model3d" xmlns:o="urn:schemas-microsoft-com:office:office" xmlns:r="http://schemas.openxmlformats.org/officeDocument/2006/relationships" xmlns:m="http://schemas.openxmlformats.org/officeDocument/2006/math" xmlns:v="urn:schemas-microsoft-com:vml" xmlns:wp14="http://schemas.microsoft.com/office/word/2010/wordprocessingDrawing" xmlns:wp="http://schemas.openxmlformats.org/drawingml/2006/wordprocessingDrawing" xmlns:w10="urn:schemas-microsoft-com:office:word" xmlns:w="http://schemas.openxmlformats.org/wordprocessingml/2006/main" xmlns:w14="http://schemas.microsoft.com/office/word/2010/wordml" xmlns:w15="http://schemas.microsoft.com/office/word/2012/wordml" xmlns:w16cid="http://schemas.microsoft.com/office/word/2016/wordml/cid" xmlns:w16se="http://schemas.microsoft.com/office/word/2015/wordml/symex" xmlns:wpg="http://schemas.microsoft.com/office/word/2010/wordprocessingGroup" xmlns:wpi="http://schemas.microsoft.com/office/word/2010/wordprocessingInk" xmlns:wne="http://schemas.microsoft.com/office/word/2006/wordml" xmlns:wps="http://schemas.microsoft.com/office/word/2010/wordprocessingShape" mc:Ignorable="w14 w15 w16se w16cid wp14">
+<w:ftr xmlns:wpc="http://schemas.microsoft.com/office/word/2010/wordprocessingCanvas" xmlns:cx="http://schemas.microsoft.com/office/drawing/2014/chartex" xmlns:cx1="http://schemas.microsoft.com/office/drawing/2015/9/8/chartex" xmlns:cx2="http://schemas.microsoft.com/office/drawing/2015/10/21/chartex" xmlns:cx3="http://schemas.microsoft.com/office/drawing/2016/5/9/chartex" xmlns:cx4="http://schemas.microsoft.com/office/drawing/2016/5/10/chartex" xmlns:cx5="http://schemas.microsoft.com/office/drawing/2016/5/11/chartex" xmlns:cx6="http://schemas.microsoft.com/office/drawing/2016/5/12/chartex" xmlns:cx7="http://schemas.microsoft.com/office/drawing/2016/5/13/chartex" xmlns:cx8="http://schemas.microsoft.com/office/drawing/2016/5/14/chartex" xmlns:mc="http://schemas.openxmlformats.org/markup-compatibility/2006" xmlns:aink="http://schemas.microsoft.com/office/drawing/2016/ink" xmlns:am3d="http://schemas.microsoft.com/office/drawing/2017/model3d" xmlns:o="urn:schemas-microsoft-com:office:office" xmlns:oel="http://schemas.microsoft.com/office/2019/extlst" xmlns:r="http://schemas.openxmlformats.org/officeDocument/2006/relationships" xmlns:m="http://schemas.openxmlformats.org/officeDocument/2006/math" xmlns:v="urn:schemas-microsoft-com:vml" xmlns:wp14="http://schemas.microsoft.com/office/word/2010/wordprocessingDrawing" xmlns:wp="http://schemas.openxmlformats.org/drawingml/2006/wordprocessingDrawing" xmlns:w10="urn:schemas-microsoft-com:office:word" xmlns:w="http://schemas.openxmlformats.org/wordprocessingml/2006/main" xmlns:w14="http://schemas.microsoft.com/office/word/2010/wordml" xmlns:w15="http://schemas.microsoft.com/office/word/2012/wordml" xmlns:w16cex="http://schemas.microsoft.com/office/word/2018/wordml/cex" xmlns:w16cid="http://schemas.microsoft.com/office/word/2016/wordml/cid" xmlns:w16="http://schemas.microsoft.com/office/word/2018/wordml" xmlns:w16sdtdh="http://schemas.microsoft.com/office/word/2020/wordml/sdtdatahash" xmlns:w16se="http://schemas.microsoft.com/office/word/2015/wordml/symex" xmlns:wpg="http://schemas.microsoft.com/office/word/2010/wordprocessingGroup" xmlns:wpi="http://schemas.microsoft.com/office/word/2010/wordprocessingInk" xmlns:wne="http://schemas.microsoft.com/office/word/2006/wordml" xmlns:wps="http://schemas.microsoft.com/office/word/2010/wordprocessingShape" mc:Ignorable="w14 w15 w16se w16cid w16 w16cex w16sdtdh wp14">
   <w:p>
     <w:pPr>
       <w:jc w:val="right"/>
@@ -15289,7 +15537,7 @@
 </file>
 
 <file path=word/footnotes.xml><?xml version="1.0" encoding="utf-8"?>
-<w:footnotes xmlns:wpc="http://schemas.microsoft.com/office/word/2010/wordprocessingCanvas" xmlns:cx="http://schemas.microsoft.com/office/drawing/2014/chartex" xmlns:cx1="http://schemas.microsoft.com/office/drawing/2015/9/8/chartex" xmlns:cx2="http://schemas.microsoft.com/office/drawing/2015/10/21/chartex" xmlns:cx3="http://schemas.microsoft.com/office/drawing/2016/5/9/chartex" xmlns:cx4="http://schemas.microsoft.com/office/drawing/2016/5/10/chartex" xmlns:cx5="http://schemas.microsoft.com/office/drawing/2016/5/11/chartex" xmlns:cx6="http://schemas.microsoft.com/office/drawing/2016/5/12/chartex" xmlns:cx7="http://schemas.microsoft.com/office/drawing/2016/5/13/chartex" xmlns:cx8="http://schemas.microsoft.com/office/drawing/2016/5/14/chartex" xmlns:mc="http://schemas.openxmlformats.org/markup-compatibility/2006" xmlns:aink="http://schemas.microsoft.com/office/drawing/2016/ink" xmlns:am3d="http://schemas.microsoft.com/office/drawing/2017/model3d" xmlns:o="urn:schemas-microsoft-com:office:office" xmlns:r="http://schemas.openxmlformats.org/officeDocument/2006/relationships" xmlns:m="http://schemas.openxmlformats.org/officeDocument/2006/math" xmlns:v="urn:schemas-microsoft-com:vml" xmlns:wp14="http://schemas.microsoft.com/office/word/2010/wordprocessingDrawing" xmlns:wp="http://schemas.openxmlformats.org/drawingml/2006/wordprocessingDrawing" xmlns:w10="urn:schemas-microsoft-com:office:word" xmlns:w="http://schemas.openxmlformats.org/wordprocessingml/2006/main" xmlns:w14="http://schemas.microsoft.com/office/word/2010/wordml" xmlns:w15="http://schemas.microsoft.com/office/word/2012/wordml" xmlns:w16cid="http://schemas.microsoft.com/office/word/2016/wordml/cid" xmlns:w16se="http://schemas.microsoft.com/office/word/2015/wordml/symex" xmlns:wpg="http://schemas.microsoft.com/office/word/2010/wordprocessingGroup" xmlns:wpi="http://schemas.microsoft.com/office/word/2010/wordprocessingInk" xmlns:wne="http://schemas.microsoft.com/office/word/2006/wordml" xmlns:wps="http://schemas.microsoft.com/office/word/2010/wordprocessingShape" mc:Ignorable="w14 w15 w16se w16cid wp14">
+<w:footnotes xmlns:wpc="http://schemas.microsoft.com/office/word/2010/wordprocessingCanvas" xmlns:cx="http://schemas.microsoft.com/office/drawing/2014/chartex" xmlns:cx1="http://schemas.microsoft.com/office/drawing/2015/9/8/chartex" xmlns:cx2="http://schemas.microsoft.com/office/drawing/2015/10/21/chartex" xmlns:cx3="http://schemas.microsoft.com/office/drawing/2016/5/9/chartex" xmlns:cx4="http://schemas.microsoft.com/office/drawing/2016/5/10/chartex" xmlns:cx5="http://schemas.microsoft.com/office/drawing/2016/5/11/chartex" xmlns:cx6="http://schemas.microsoft.com/office/drawing/2016/5/12/chartex" xmlns:cx7="http://schemas.microsoft.com/office/drawing/2016/5/13/chartex" xmlns:cx8="http://schemas.microsoft.com/office/drawing/2016/5/14/chartex" xmlns:mc="http://schemas.openxmlformats.org/markup-compatibility/2006" xmlns:aink="http://schemas.microsoft.com/office/drawing/2016/ink" xmlns:am3d="http://schemas.microsoft.com/office/drawing/2017/model3d" xmlns:o="urn:schemas-microsoft-com:office:office" xmlns:oel="http://schemas.microsoft.com/office/2019/extlst" xmlns:r="http://schemas.openxmlformats.org/officeDocument/2006/relationships" xmlns:m="http://schemas.openxmlformats.org/officeDocument/2006/math" xmlns:v="urn:schemas-microsoft-com:vml" xmlns:wp14="http://schemas.microsoft.com/office/word/2010/wordprocessingDrawing" xmlns:wp="http://schemas.openxmlformats.org/drawingml/2006/wordprocessingDrawing" xmlns:w10="urn:schemas-microsoft-com:office:word" xmlns:w="http://schemas.openxmlformats.org/wordprocessingml/2006/main" xmlns:w14="http://schemas.microsoft.com/office/word/2010/wordml" xmlns:w15="http://schemas.microsoft.com/office/word/2012/wordml" xmlns:w16cex="http://schemas.microsoft.com/office/word/2018/wordml/cex" xmlns:w16cid="http://schemas.microsoft.com/office/word/2016/wordml/cid" xmlns:w16="http://schemas.microsoft.com/office/word/2018/wordml" xmlns:w16sdtdh="http://schemas.microsoft.com/office/word/2020/wordml/sdtdatahash" xmlns:w16se="http://schemas.microsoft.com/office/word/2015/wordml/symex" xmlns:wpg="http://schemas.microsoft.com/office/word/2010/wordprocessingGroup" xmlns:wpi="http://schemas.microsoft.com/office/word/2010/wordprocessingInk" xmlns:wne="http://schemas.microsoft.com/office/word/2006/wordml" xmlns:wps="http://schemas.microsoft.com/office/word/2010/wordprocessingShape" mc:Ignorable="w14 w15 w16se w16cid w16 w16cex w16sdtdh wp14">
   <w:footnote w:type="separator" w:id="-1">
     <w:p>
       <w:pPr>
@@ -15314,7 +15562,7 @@
 </file>
 
 <file path=word/header1.xml><?xml version="1.0" encoding="utf-8"?>
-<w:hdr xmlns:wpc="http://schemas.microsoft.com/office/word/2010/wordprocessingCanvas" xmlns:cx="http://schemas.microsoft.com/office/drawing/2014/chartex" xmlns:cx1="http://schemas.microsoft.com/office/drawing/2015/9/8/chartex" xmlns:cx2="http://schemas.microsoft.com/office/drawing/2015/10/21/chartex" xmlns:cx3="http://schemas.microsoft.com/office/drawing/2016/5/9/chartex" xmlns:cx4="http://schemas.microsoft.com/office/drawing/2016/5/10/chartex" xmlns:cx5="http://schemas.microsoft.com/office/drawing/2016/5/11/chartex" xmlns:cx6="http://schemas.microsoft.com/office/drawing/2016/5/12/chartex" xmlns:cx7="http://schemas.microsoft.com/office/drawing/2016/5/13/chartex" xmlns:cx8="http://schemas.microsoft.com/office/drawing/2016/5/14/chartex" xmlns:mc="http://schemas.openxmlformats.org/markup-compatibility/2006" xmlns:aink="http://schemas.microsoft.com/office/drawing/2016/ink" xmlns:am3d="http://schemas.microsoft.com/office/drawing/2017/model3d" xmlns:o="urn:schemas-microsoft-com:office:office" xmlns:r="http://schemas.openxmlformats.org/officeDocument/2006/relationships" xmlns:m="http://schemas.openxmlformats.org/officeDocument/2006/math" xmlns:v="urn:schemas-microsoft-com:vml" xmlns:wp14="http://schemas.microsoft.com/office/word/2010/wordprocessingDrawing" xmlns:wp="http://schemas.openxmlformats.org/drawingml/2006/wordprocessingDrawing" xmlns:w10="urn:schemas-microsoft-com:office:word" xmlns:w="http://schemas.openxmlformats.org/wordprocessingml/2006/main" xmlns:w14="http://schemas.microsoft.com/office/word/2010/wordml" xmlns:w15="http://schemas.microsoft.com/office/word/2012/wordml" xmlns:w16cid="http://schemas.microsoft.com/office/word/2016/wordml/cid" xmlns:w16se="http://schemas.microsoft.com/office/word/2015/wordml/symex" xmlns:wpg="http://schemas.microsoft.com/office/word/2010/wordprocessingGroup" xmlns:wpi="http://schemas.microsoft.com/office/word/2010/wordprocessingInk" xmlns:wne="http://schemas.microsoft.com/office/word/2006/wordml" xmlns:wps="http://schemas.microsoft.com/office/word/2010/wordprocessingShape" mc:Ignorable="w14 w15 w16se w16cid wp14">
+<w:hdr xmlns:wpc="http://schemas.microsoft.com/office/word/2010/wordprocessingCanvas" xmlns:cx="http://schemas.microsoft.com/office/drawing/2014/chartex" xmlns:cx1="http://schemas.microsoft.com/office/drawing/2015/9/8/chartex" xmlns:cx2="http://schemas.microsoft.com/office/drawing/2015/10/21/chartex" xmlns:cx3="http://schemas.microsoft.com/office/drawing/2016/5/9/chartex" xmlns:cx4="http://schemas.microsoft.com/office/drawing/2016/5/10/chartex" xmlns:cx5="http://schemas.microsoft.com/office/drawing/2016/5/11/chartex" xmlns:cx6="http://schemas.microsoft.com/office/drawing/2016/5/12/chartex" xmlns:cx7="http://schemas.microsoft.com/office/drawing/2016/5/13/chartex" xmlns:cx8="http://schemas.microsoft.com/office/drawing/2016/5/14/chartex" xmlns:mc="http://schemas.openxmlformats.org/markup-compatibility/2006" xmlns:aink="http://schemas.microsoft.com/office/drawing/2016/ink" xmlns:am3d="http://schemas.microsoft.com/office/drawing/2017/model3d" xmlns:o="urn:schemas-microsoft-com:office:office" xmlns:oel="http://schemas.microsoft.com/office/2019/extlst" xmlns:r="http://schemas.openxmlformats.org/officeDocument/2006/relationships" xmlns:m="http://schemas.openxmlformats.org/officeDocument/2006/math" xmlns:v="urn:schemas-microsoft-com:vml" xmlns:wp14="http://schemas.microsoft.com/office/word/2010/wordprocessingDrawing" xmlns:wp="http://schemas.openxmlformats.org/drawingml/2006/wordprocessingDrawing" xmlns:w10="urn:schemas-microsoft-com:office:word" xmlns:w="http://schemas.openxmlformats.org/wordprocessingml/2006/main" xmlns:w14="http://schemas.microsoft.com/office/word/2010/wordml" xmlns:w15="http://schemas.microsoft.com/office/word/2012/wordml" xmlns:w16cex="http://schemas.microsoft.com/office/word/2018/wordml/cex" xmlns:w16cid="http://schemas.microsoft.com/office/word/2016/wordml/cid" xmlns:w16="http://schemas.microsoft.com/office/word/2018/wordml" xmlns:w16sdtdh="http://schemas.microsoft.com/office/word/2020/wordml/sdtdatahash" xmlns:w16se="http://schemas.microsoft.com/office/word/2015/wordml/symex" xmlns:wpg="http://schemas.microsoft.com/office/word/2010/wordprocessingGroup" xmlns:wpi="http://schemas.microsoft.com/office/word/2010/wordprocessingInk" xmlns:wne="http://schemas.microsoft.com/office/word/2006/wordml" xmlns:wps="http://schemas.microsoft.com/office/word/2010/wordprocessingShape" mc:Ignorable="w14 w15 w16se w16cid w16 w16cex w16sdtdh wp14">
   <w:p>
     <w:pPr>
       <w:rPr>
@@ -15331,7 +15579,25 @@
         <w:sz w:val="18"/>
         <w:szCs w:val="18"/>
       </w:rPr>
-      <w:t>Grupo C1.04.02                                                                                                     Sevilla, 2</w:t>
+      <w:t>Grupo C</w:t>
+    </w:r>
+    <w:r>
+      <w:rPr>
+        <w:b/>
+        <w:i/>
+        <w:sz w:val="18"/>
+        <w:szCs w:val="18"/>
+      </w:rPr>
+      <w:t>3</w:t>
+    </w:r>
+    <w:r>
+      <w:rPr>
+        <w:b/>
+        <w:i/>
+        <w:sz w:val="18"/>
+        <w:szCs w:val="18"/>
+      </w:rPr>
+      <w:t>.04.02                                                                                                     Sevilla, 2</w:t>
     </w:r>
     <w:r>
       <w:rPr>
@@ -15376,7 +15642,7 @@
 </file>
 
 <file path=word/numbering.xml><?xml version="1.0" encoding="utf-8"?>
-<w:numbering xmlns:wpc="http://schemas.microsoft.com/office/word/2010/wordprocessingCanvas" xmlns:cx="http://schemas.microsoft.com/office/drawing/2014/chartex" xmlns:cx1="http://schemas.microsoft.com/office/drawing/2015/9/8/chartex" xmlns:cx2="http://schemas.microsoft.com/office/drawing/2015/10/21/chartex" xmlns:cx3="http://schemas.microsoft.com/office/drawing/2016/5/9/chartex" xmlns:cx4="http://schemas.microsoft.com/office/drawing/2016/5/10/chartex" xmlns:cx5="http://schemas.microsoft.com/office/drawing/2016/5/11/chartex" xmlns:cx6="http://schemas.microsoft.com/office/drawing/2016/5/12/chartex" xmlns:cx7="http://schemas.microsoft.com/office/drawing/2016/5/13/chartex" xmlns:cx8="http://schemas.microsoft.com/office/drawing/2016/5/14/chartex" xmlns:mc="http://schemas.openxmlformats.org/markup-compatibility/2006" xmlns:aink="http://schemas.microsoft.com/office/drawing/2016/ink" xmlns:am3d="http://schemas.microsoft.com/office/drawing/2017/model3d" xmlns:o="urn:schemas-microsoft-com:office:office" xmlns:r="http://schemas.openxmlformats.org/officeDocument/2006/relationships" xmlns:m="http://schemas.openxmlformats.org/officeDocument/2006/math" xmlns:v="urn:schemas-microsoft-com:vml" xmlns:wp14="http://schemas.microsoft.com/office/word/2010/wordprocessingDrawing" xmlns:wp="http://schemas.openxmlformats.org/drawingml/2006/wordprocessingDrawing" xmlns:w10="urn:schemas-microsoft-com:office:word" xmlns:w="http://schemas.openxmlformats.org/wordprocessingml/2006/main" xmlns:w14="http://schemas.microsoft.com/office/word/2010/wordml" xmlns:w15="http://schemas.microsoft.com/office/word/2012/wordml" xmlns:w16cid="http://schemas.microsoft.com/office/word/2016/wordml/cid" xmlns:w16se="http://schemas.microsoft.com/office/word/2015/wordml/symex" xmlns:wpg="http://schemas.microsoft.com/office/word/2010/wordprocessingGroup" xmlns:wpi="http://schemas.microsoft.com/office/word/2010/wordprocessingInk" xmlns:wne="http://schemas.microsoft.com/office/word/2006/wordml" xmlns:wps="http://schemas.microsoft.com/office/word/2010/wordprocessingShape" mc:Ignorable="w14 w15 w16se w16cid wp14">
+<w:numbering xmlns:wpc="http://schemas.microsoft.com/office/word/2010/wordprocessingCanvas" xmlns:cx="http://schemas.microsoft.com/office/drawing/2014/chartex" xmlns:cx1="http://schemas.microsoft.com/office/drawing/2015/9/8/chartex" xmlns:cx2="http://schemas.microsoft.com/office/drawing/2015/10/21/chartex" xmlns:cx3="http://schemas.microsoft.com/office/drawing/2016/5/9/chartex" xmlns:cx4="http://schemas.microsoft.com/office/drawing/2016/5/10/chartex" xmlns:cx5="http://schemas.microsoft.com/office/drawing/2016/5/11/chartex" xmlns:cx6="http://schemas.microsoft.com/office/drawing/2016/5/12/chartex" xmlns:cx7="http://schemas.microsoft.com/office/drawing/2016/5/13/chartex" xmlns:cx8="http://schemas.microsoft.com/office/drawing/2016/5/14/chartex" xmlns:mc="http://schemas.openxmlformats.org/markup-compatibility/2006" xmlns:aink="http://schemas.microsoft.com/office/drawing/2016/ink" xmlns:am3d="http://schemas.microsoft.com/office/drawing/2017/model3d" xmlns:o="urn:schemas-microsoft-com:office:office" xmlns:oel="http://schemas.microsoft.com/office/2019/extlst" xmlns:r="http://schemas.openxmlformats.org/officeDocument/2006/relationships" xmlns:m="http://schemas.openxmlformats.org/officeDocument/2006/math" xmlns:v="urn:schemas-microsoft-com:vml" xmlns:wp14="http://schemas.microsoft.com/office/word/2010/wordprocessingDrawing" xmlns:wp="http://schemas.openxmlformats.org/drawingml/2006/wordprocessingDrawing" xmlns:w10="urn:schemas-microsoft-com:office:word" xmlns:w="http://schemas.openxmlformats.org/wordprocessingml/2006/main" xmlns:w14="http://schemas.microsoft.com/office/word/2010/wordml" xmlns:w15="http://schemas.microsoft.com/office/word/2012/wordml" xmlns:w16cex="http://schemas.microsoft.com/office/word/2018/wordml/cex" xmlns:w16cid="http://schemas.microsoft.com/office/word/2016/wordml/cid" xmlns:w16="http://schemas.microsoft.com/office/word/2018/wordml" xmlns:w16sdtdh="http://schemas.microsoft.com/office/word/2020/wordml/sdtdatahash" xmlns:w16se="http://schemas.microsoft.com/office/word/2015/wordml/symex" xmlns:wpg="http://schemas.microsoft.com/office/word/2010/wordprocessingGroup" xmlns:wpi="http://schemas.microsoft.com/office/word/2010/wordprocessingInk" xmlns:wne="http://schemas.microsoft.com/office/word/2006/wordml" xmlns:wps="http://schemas.microsoft.com/office/word/2010/wordprocessingShape" mc:Ignorable="w14 w15 w16se w16cid w16 w16cex w16sdtdh wp14">
   <w:abstractNum w:abstractNumId="0" w15:restartNumberingAfterBreak="0">
     <w:nsid w:val="013870DB"/>
     <w:multiLevelType w:val="multilevel"/>
@@ -16168,32 +16434,32 @@
       </w:rPr>
     </w:lvl>
   </w:abstractNum>
-  <w:num w:numId="1">
+  <w:num w:numId="1" w16cid:durableId="1308242054">
     <w:abstractNumId w:val="3"/>
   </w:num>
-  <w:num w:numId="2">
+  <w:num w:numId="2" w16cid:durableId="816846410">
     <w:abstractNumId w:val="4"/>
   </w:num>
-  <w:num w:numId="3">
+  <w:num w:numId="3" w16cid:durableId="1828131489">
     <w:abstractNumId w:val="2"/>
   </w:num>
-  <w:num w:numId="4">
+  <w:num w:numId="4" w16cid:durableId="249002754">
     <w:abstractNumId w:val="1"/>
   </w:num>
-  <w:num w:numId="5">
+  <w:num w:numId="5" w16cid:durableId="1288924980">
     <w:abstractNumId w:val="6"/>
   </w:num>
-  <w:num w:numId="6">
+  <w:num w:numId="6" w16cid:durableId="371463148">
     <w:abstractNumId w:val="0"/>
   </w:num>
-  <w:num w:numId="7">
+  <w:num w:numId="7" w16cid:durableId="273439009">
     <w:abstractNumId w:val="5"/>
   </w:num>
 </w:numbering>
 </file>
 
 <file path=word/styles.xml><?xml version="1.0" encoding="utf-8"?>
-<w:styles xmlns:mc="http://schemas.openxmlformats.org/markup-compatibility/2006" xmlns:r="http://schemas.openxmlformats.org/officeDocument/2006/relationships" xmlns:w="http://schemas.openxmlformats.org/wordprocessingml/2006/main" xmlns:w14="http://schemas.microsoft.com/office/word/2010/wordml" xmlns:w15="http://schemas.microsoft.com/office/word/2012/wordml" xmlns:w16cid="http://schemas.microsoft.com/office/word/2016/wordml/cid" xmlns:w16se="http://schemas.microsoft.com/office/word/2015/wordml/symex" mc:Ignorable="w14 w15 w16se w16cid">
+<w:styles xmlns:mc="http://schemas.openxmlformats.org/markup-compatibility/2006" xmlns:r="http://schemas.openxmlformats.org/officeDocument/2006/relationships" xmlns:w="http://schemas.openxmlformats.org/wordprocessingml/2006/main" xmlns:w14="http://schemas.microsoft.com/office/word/2010/wordml" xmlns:w15="http://schemas.microsoft.com/office/word/2012/wordml" xmlns:w16cex="http://schemas.microsoft.com/office/word/2018/wordml/cex" xmlns:w16cid="http://schemas.microsoft.com/office/word/2016/wordml/cid" xmlns:w16="http://schemas.microsoft.com/office/word/2018/wordml" xmlns:w16sdtdh="http://schemas.microsoft.com/office/word/2020/wordml/sdtdatahash" xmlns:w16se="http://schemas.microsoft.com/office/word/2015/wordml/symex" mc:Ignorable="w14 w15 w16se w16cid w16 w16cex w16sdtdh">
   <w:docDefaults>
     <w:rPrDefault>
       <w:rPr>
@@ -16209,7 +16475,7 @@
       </w:pPr>
     </w:pPrDefault>
   </w:docDefaults>
-  <w:latentStyles w:defLockedState="0" w:defUIPriority="99" w:defSemiHidden="0" w:defUnhideWhenUsed="0" w:defQFormat="0" w:count="375">
+  <w:latentStyles w:defLockedState="0" w:defUIPriority="99" w:defSemiHidden="0" w:defUnhideWhenUsed="0" w:defQFormat="0" w:count="376">
     <w:lsdException w:name="Normal" w:uiPriority="0" w:qFormat="1"/>
     <w:lsdException w:name="heading 1" w:uiPriority="9" w:qFormat="1"/>
     <w:lsdException w:name="heading 2" w:semiHidden="1" w:uiPriority="9" w:unhideWhenUsed="1" w:qFormat="1"/>
@@ -16585,6 +16851,7 @@
     <w:lsdException w:name="Smart Hyperlink" w:semiHidden="1" w:unhideWhenUsed="1"/>
     <w:lsdException w:name="Hashtag" w:semiHidden="1" w:unhideWhenUsed="1"/>
     <w:lsdException w:name="Unresolved Mention" w:semiHidden="1" w:unhideWhenUsed="1"/>
+    <w:lsdException w:name="Smart Link" w:semiHidden="1" w:unhideWhenUsed="1"/>
   </w:latentStyles>
   <w:style w:type="paragraph" w:default="1" w:styleId="Normal">
     <w:name w:val="Normal"/>
@@ -17568,6 +17835,58 @@
     <w:uiPriority w:val="99"/>
     <w:rsid w:val="004D04D1"/>
   </w:style>
+  <w:style w:type="paragraph" w:styleId="TtuloTDC">
+    <w:name w:val="TOC Heading"/>
+    <w:basedOn w:val="Ttulo1"/>
+    <w:next w:val="Normal"/>
+    <w:uiPriority w:val="39"/>
+    <w:unhideWhenUsed/>
+    <w:qFormat/>
+    <w:rsid w:val="00B14D03"/>
+    <w:pPr>
+      <w:spacing w:before="240" w:after="0" w:line="259" w:lineRule="auto"/>
+      <w:outlineLvl w:val="9"/>
+    </w:pPr>
+    <w:rPr>
+      <w:rFonts w:asciiTheme="majorHAnsi" w:eastAsiaTheme="majorEastAsia" w:hAnsiTheme="majorHAnsi" w:cstheme="majorBidi"/>
+      <w:color w:val="365F91" w:themeColor="accent1" w:themeShade="BF"/>
+      <w:sz w:val="32"/>
+      <w:szCs w:val="32"/>
+      <w:lang w:val="es-ES"/>
+    </w:rPr>
+  </w:style>
+  <w:style w:type="paragraph" w:styleId="TDC1">
+    <w:name w:val="toc 1"/>
+    <w:basedOn w:val="Normal"/>
+    <w:next w:val="Normal"/>
+    <w:autoRedefine/>
+    <w:uiPriority w:val="39"/>
+    <w:unhideWhenUsed/>
+    <w:rsid w:val="00B14D03"/>
+    <w:pPr>
+      <w:spacing w:after="100"/>
+    </w:pPr>
+  </w:style>
+  <w:style w:type="character" w:styleId="Hipervnculo">
+    <w:name w:val="Hyperlink"/>
+    <w:basedOn w:val="Fuentedeprrafopredeter"/>
+    <w:uiPriority w:val="99"/>
+    <w:unhideWhenUsed/>
+    <w:rsid w:val="00B14D03"/>
+    <w:rPr>
+      <w:color w:val="0000FF" w:themeColor="hyperlink"/>
+      <w:u w:val="single"/>
+    </w:rPr>
+  </w:style>
+  <w:style w:type="paragraph" w:styleId="Sinespaciado">
+    <w:name w:val="No Spacing"/>
+    <w:uiPriority w:val="1"/>
+    <w:qFormat/>
+    <w:rsid w:val="00B14D03"/>
+    <w:pPr>
+      <w:spacing w:line="240" w:lineRule="auto"/>
+    </w:pPr>
+  </w:style>
 </w:styles>
 </file>
 

</xml_diff>

<commit_message>
Planning Report D02 OK!
</commit_message>
<xml_diff>
--- a/reports/Group/D02/Planning Report - D02.docx
+++ b/reports/Group/D02/Planning Report - D02.docx
@@ -41,13 +41,33 @@
     </w:p>
     <w:p>
       <w:pPr>
-        <w:pStyle w:val="Title"/>
+        <w:keepNext w:val="1"/>
+        <w:keepLines w:val="1"/>
+        <w:pageBreakBefore w:val="0"/>
+        <w:widowControl w:val="1"/>
+        <w:pBdr>
+          <w:top w:space="0" w:sz="0" w:val="nil"/>
+          <w:left w:space="0" w:sz="0" w:val="nil"/>
+          <w:bottom w:space="0" w:sz="0" w:val="nil"/>
+          <w:right w:space="0" w:sz="0" w:val="nil"/>
+          <w:between w:space="0" w:sz="0" w:val="nil"/>
+        </w:pBdr>
+        <w:shd w:fill="auto" w:val="clear"/>
+        <w:spacing w:after="60" w:before="0" w:line="276" w:lineRule="auto"/>
+        <w:ind w:left="0" w:right="0" w:firstLine="0"/>
         <w:jc w:val="center"/>
         <w:rPr>
           <w:rFonts w:ascii="Calibri" w:cs="Calibri" w:eastAsia="Calibri" w:hAnsi="Calibri"/>
+          <w:b w:val="0"/>
+          <w:i w:val="0"/>
+          <w:smallCaps w:val="0"/>
+          <w:strike w:val="0"/>
           <w:color w:val="2f5496"/>
           <w:sz w:val="58"/>
           <w:szCs w:val="58"/>
+          <w:u w:val="none"/>
+          <w:shd w:fill="auto" w:val="clear"/>
+          <w:vertAlign w:val="baseline"/>
         </w:rPr>
       </w:pPr>
       <w:bookmarkStart w:colFirst="0" w:colLast="0" w:name="_heading=h.gjdgxs" w:id="0"/>
@@ -60,13 +80,33 @@
     </w:p>
     <w:p>
       <w:pPr>
-        <w:pStyle w:val="Title"/>
+        <w:keepNext w:val="1"/>
+        <w:keepLines w:val="1"/>
+        <w:pageBreakBefore w:val="0"/>
+        <w:widowControl w:val="1"/>
+        <w:pBdr>
+          <w:top w:space="0" w:sz="0" w:val="nil"/>
+          <w:left w:space="0" w:sz="0" w:val="nil"/>
+          <w:bottom w:space="0" w:sz="0" w:val="nil"/>
+          <w:right w:space="0" w:sz="0" w:val="nil"/>
+          <w:between w:space="0" w:sz="0" w:val="nil"/>
+        </w:pBdr>
+        <w:shd w:fill="auto" w:val="clear"/>
+        <w:spacing w:after="60" w:before="0" w:line="276" w:lineRule="auto"/>
+        <w:ind w:left="0" w:right="0" w:firstLine="0"/>
         <w:jc w:val="center"/>
         <w:rPr>
           <w:rFonts w:ascii="Calibri" w:cs="Calibri" w:eastAsia="Calibri" w:hAnsi="Calibri"/>
+          <w:b w:val="0"/>
+          <w:i w:val="0"/>
+          <w:smallCaps w:val="0"/>
+          <w:strike w:val="0"/>
           <w:color w:val="2f5496"/>
           <w:sz w:val="58"/>
           <w:szCs w:val="58"/>
+          <w:u w:val="none"/>
+          <w:shd w:fill="auto" w:val="clear"/>
+          <w:vertAlign w:val="baseline"/>
         </w:rPr>
       </w:pPr>
       <w:bookmarkStart w:colFirst="0" w:colLast="0" w:name="_heading=h.30j0zll" w:id="1"/>
@@ -74,9 +114,16 @@
       <w:r>
         <w:rPr>
           <w:rFonts w:ascii="Calibri" w:cs="Calibri" w:eastAsia="Calibri" w:hAnsi="Calibri"/>
+          <w:b w:val="0"/>
+          <w:i w:val="0"/>
+          <w:smallCaps w:val="0"/>
+          <w:strike w:val="0"/>
           <w:color w:val="2f5496"/>
           <w:sz w:val="58"/>
           <w:szCs w:val="58"/>
+          <w:u w:val="none"/>
+          <w:shd w:fill="auto" w:val="clear"/>
+          <w:vertAlign w:val="baseline"/>
           <w:rtl w:val="0"/>
         </w:rPr>
         <w:t xml:space="preserve">PLANNING REPORT - D02</w:t>
@@ -120,7 +167,7 @@
             <wp:extent cx="1112520" cy="1112520"/>
             <wp:effectExtent b="0" l="0" r="0" t="0"/>
             <wp:wrapTopAndBottom distB="0" distT="0"/>
-            <wp:docPr descr="http://recursoshumanos.us.es/images/marca-dos-tintas_300.gif" id="4" name="image1.gif"/>
+            <wp:docPr descr="http://recursoshumanos.us.es/images/marca-dos-tintas_300.gif" id="5" name="image1.gif"/>
             <a:graphic>
               <a:graphicData uri="http://schemas.openxmlformats.org/drawingml/2006/picture">
                 <pic:pic>
@@ -325,18 +372,55 @@
         <w:rPr>
           <w:rtl w:val="0"/>
         </w:rPr>
-        <w:t xml:space="preserve">24/09/2023</w:t>
-      </w:r>
-    </w:p>
-    <w:p>
-      <w:pPr>
-        <w:pStyle w:val="Heading1"/>
-        <w:rPr/>
+        <w:t xml:space="preserve">28/09/2023</w:t>
+      </w:r>
+    </w:p>
+    <w:p>
+      <w:pPr>
+        <w:keepNext w:val="1"/>
+        <w:keepLines w:val="1"/>
+        <w:pageBreakBefore w:val="0"/>
+        <w:widowControl w:val="1"/>
+        <w:pBdr>
+          <w:top w:space="0" w:sz="0" w:val="nil"/>
+          <w:left w:space="0" w:sz="0" w:val="nil"/>
+          <w:bottom w:space="0" w:sz="0" w:val="nil"/>
+          <w:right w:space="0" w:sz="0" w:val="nil"/>
+          <w:between w:space="0" w:sz="0" w:val="nil"/>
+        </w:pBdr>
+        <w:shd w:fill="auto" w:val="clear"/>
+        <w:spacing w:after="120" w:before="400" w:line="276" w:lineRule="auto"/>
+        <w:ind w:left="0" w:right="0" w:firstLine="0"/>
+        <w:jc w:val="left"/>
+        <w:rPr>
+          <w:rFonts w:ascii="Arial" w:cs="Arial" w:eastAsia="Arial" w:hAnsi="Arial"/>
+          <w:b w:val="0"/>
+          <w:i w:val="0"/>
+          <w:smallCaps w:val="0"/>
+          <w:strike w:val="0"/>
+          <w:color w:val="000000"/>
+          <w:sz w:val="40"/>
+          <w:szCs w:val="40"/>
+          <w:u w:val="none"/>
+          <w:shd w:fill="auto" w:val="clear"/>
+          <w:vertAlign w:val="baseline"/>
+        </w:rPr>
       </w:pPr>
       <w:bookmarkStart w:colFirst="0" w:colLast="0" w:name="_heading=h.2et92p0" w:id="2"/>
       <w:bookmarkEnd w:id="2"/>
       <w:r>
         <w:rPr>
+          <w:rFonts w:ascii="Arial" w:cs="Arial" w:eastAsia="Arial" w:hAnsi="Arial"/>
+          <w:b w:val="0"/>
+          <w:i w:val="0"/>
+          <w:smallCaps w:val="0"/>
+          <w:strike w:val="0"/>
+          <w:color w:val="000000"/>
+          <w:sz w:val="40"/>
+          <w:szCs w:val="40"/>
+          <w:u w:val="none"/>
+          <w:shd w:fill="auto" w:val="clear"/>
+          <w:vertAlign w:val="baseline"/>
           <w:rtl w:val="0"/>
         </w:rPr>
         <w:t xml:space="preserve">Tabla de revisión</w:t>
@@ -1050,16 +1134,50 @@
     </w:p>
     <w:p>
       <w:pPr>
-        <w:pStyle w:val="Heading1"/>
-        <w:rPr>
+        <w:keepNext w:val="1"/>
+        <w:keepLines w:val="1"/>
+        <w:pageBreakBefore w:val="0"/>
+        <w:widowControl w:val="1"/>
+        <w:pBdr>
+          <w:top w:space="0" w:sz="0" w:val="nil"/>
+          <w:left w:space="0" w:sz="0" w:val="nil"/>
+          <w:bottom w:space="0" w:sz="0" w:val="nil"/>
+          <w:right w:space="0" w:sz="0" w:val="nil"/>
+          <w:between w:space="0" w:sz="0" w:val="nil"/>
+        </w:pBdr>
+        <w:shd w:fill="auto" w:val="clear"/>
+        <w:spacing w:after="120" w:before="400" w:line="276" w:lineRule="auto"/>
+        <w:ind w:left="0" w:right="0" w:firstLine="0"/>
+        <w:jc w:val="left"/>
+        <w:rPr>
+          <w:rFonts w:ascii="Arial" w:cs="Arial" w:eastAsia="Arial" w:hAnsi="Arial"/>
+          <w:b w:val="0"/>
+          <w:i w:val="0"/>
+          <w:smallCaps w:val="0"/>
+          <w:strike w:val="0"/>
+          <w:color w:val="000000"/>
           <w:sz w:val="26"/>
           <w:szCs w:val="26"/>
+          <w:u w:val="none"/>
+          <w:shd w:fill="auto" w:val="clear"/>
+          <w:vertAlign w:val="baseline"/>
         </w:rPr>
       </w:pPr>
       <w:bookmarkStart w:colFirst="0" w:colLast="0" w:name="_heading=h.3znysh7" w:id="3"/>
       <w:bookmarkEnd w:id="3"/>
       <w:r>
         <w:rPr>
+          <w:rFonts w:ascii="Arial" w:cs="Arial" w:eastAsia="Arial" w:hAnsi="Arial"/>
+          <w:b w:val="0"/>
+          <w:i w:val="0"/>
+          <w:smallCaps w:val="0"/>
+          <w:strike w:val="0"/>
+          <w:color w:val="000000"/>
+          <w:sz w:val="40"/>
+          <w:szCs w:val="40"/>
+          <w:u w:val="none"/>
+          <w:shd w:fill="auto" w:val="clear"/>
+          <w:vertAlign w:val="baseline"/>
           <w:rtl w:val="0"/>
         </w:rPr>
         <w:t xml:space="preserve">Resumen</w:t>
@@ -1102,11 +1220,6 @@
           <w:rtl w:val="0"/>
         </w:rPr>
         <w:t xml:space="preserve"> de las horas invertidas en su realización. Por último, mostraremos los costes asociados a la estimación en comparación a los costes reales y se completará un listado con la bibliografía empleada al final del documento.</w:t>
-      </w:r>
-      <w:r>
-        <w:rPr>
-          <w:rtl w:val="0"/>
-        </w:rPr>
       </w:r>
     </w:p>
     <w:p>
@@ -1444,13 +1557,50 @@
     </w:p>
     <w:p>
       <w:pPr>
-        <w:pStyle w:val="Heading1"/>
-        <w:rPr/>
+        <w:keepNext w:val="1"/>
+        <w:keepLines w:val="1"/>
+        <w:pageBreakBefore w:val="0"/>
+        <w:widowControl w:val="1"/>
+        <w:pBdr>
+          <w:top w:space="0" w:sz="0" w:val="nil"/>
+          <w:left w:space="0" w:sz="0" w:val="nil"/>
+          <w:bottom w:space="0" w:sz="0" w:val="nil"/>
+          <w:right w:space="0" w:sz="0" w:val="nil"/>
+          <w:between w:space="0" w:sz="0" w:val="nil"/>
+        </w:pBdr>
+        <w:shd w:fill="auto" w:val="clear"/>
+        <w:spacing w:after="120" w:before="400" w:line="276" w:lineRule="auto"/>
+        <w:ind w:left="0" w:right="0" w:firstLine="0"/>
+        <w:jc w:val="left"/>
+        <w:rPr>
+          <w:rFonts w:ascii="Arial" w:cs="Arial" w:eastAsia="Arial" w:hAnsi="Arial"/>
+          <w:b w:val="0"/>
+          <w:i w:val="0"/>
+          <w:smallCaps w:val="0"/>
+          <w:strike w:val="0"/>
+          <w:color w:val="000000"/>
+          <w:sz w:val="40"/>
+          <w:szCs w:val="40"/>
+          <w:u w:val="none"/>
+          <w:shd w:fill="auto" w:val="clear"/>
+          <w:vertAlign w:val="baseline"/>
+        </w:rPr>
       </w:pPr>
       <w:bookmarkStart w:colFirst="0" w:colLast="0" w:name="_heading=h.tyjcwt" w:id="4"/>
       <w:bookmarkEnd w:id="4"/>
       <w:r>
         <w:rPr>
+          <w:rFonts w:ascii="Arial" w:cs="Arial" w:eastAsia="Arial" w:hAnsi="Arial"/>
+          <w:b w:val="0"/>
+          <w:i w:val="0"/>
+          <w:smallCaps w:val="0"/>
+          <w:strike w:val="0"/>
+          <w:color w:val="000000"/>
+          <w:sz w:val="40"/>
+          <w:szCs w:val="40"/>
+          <w:u w:val="none"/>
+          <w:shd w:fill="auto" w:val="clear"/>
+          <w:vertAlign w:val="baseline"/>
           <w:rtl w:val="0"/>
         </w:rPr>
         <w:t xml:space="preserve">Introducción</w:t>
@@ -1554,13 +1704,50 @@
     </w:p>
     <w:p>
       <w:pPr>
-        <w:pStyle w:val="Heading1"/>
-        <w:rPr/>
+        <w:keepNext w:val="1"/>
+        <w:keepLines w:val="1"/>
+        <w:pageBreakBefore w:val="0"/>
+        <w:widowControl w:val="1"/>
+        <w:pBdr>
+          <w:top w:space="0" w:sz="0" w:val="nil"/>
+          <w:left w:space="0" w:sz="0" w:val="nil"/>
+          <w:bottom w:space="0" w:sz="0" w:val="nil"/>
+          <w:right w:space="0" w:sz="0" w:val="nil"/>
+          <w:between w:space="0" w:sz="0" w:val="nil"/>
+        </w:pBdr>
+        <w:shd w:fill="auto" w:val="clear"/>
+        <w:spacing w:after="120" w:before="400" w:line="276" w:lineRule="auto"/>
+        <w:ind w:left="0" w:right="0" w:firstLine="0"/>
+        <w:jc w:val="left"/>
+        <w:rPr>
+          <w:rFonts w:ascii="Arial" w:cs="Arial" w:eastAsia="Arial" w:hAnsi="Arial"/>
+          <w:b w:val="0"/>
+          <w:i w:val="0"/>
+          <w:smallCaps w:val="0"/>
+          <w:strike w:val="0"/>
+          <w:color w:val="000000"/>
+          <w:sz w:val="40"/>
+          <w:szCs w:val="40"/>
+          <w:u w:val="none"/>
+          <w:shd w:fill="auto" w:val="clear"/>
+          <w:vertAlign w:val="baseline"/>
+        </w:rPr>
       </w:pPr>
       <w:bookmarkStart w:colFirst="0" w:colLast="0" w:name="_heading=h.3dy6vkm" w:id="5"/>
       <w:bookmarkEnd w:id="5"/>
       <w:r>
         <w:rPr>
+          <w:rFonts w:ascii="Arial" w:cs="Arial" w:eastAsia="Arial" w:hAnsi="Arial"/>
+          <w:b w:val="0"/>
+          <w:i w:val="0"/>
+          <w:smallCaps w:val="0"/>
+          <w:strike w:val="0"/>
+          <w:color w:val="000000"/>
+          <w:sz w:val="40"/>
+          <w:szCs w:val="40"/>
+          <w:u w:val="none"/>
+          <w:shd w:fill="auto" w:val="clear"/>
+          <w:vertAlign w:val="baseline"/>
           <w:rtl w:val="0"/>
         </w:rPr>
         <w:t xml:space="preserve">Plan de trabajo</w:t>
@@ -1639,13 +1826,50 @@
     </w:p>
     <w:p>
       <w:pPr>
-        <w:pStyle w:val="Heading1"/>
-        <w:rPr/>
+        <w:keepNext w:val="1"/>
+        <w:keepLines w:val="1"/>
+        <w:pageBreakBefore w:val="0"/>
+        <w:widowControl w:val="1"/>
+        <w:pBdr>
+          <w:top w:space="0" w:sz="0" w:val="nil"/>
+          <w:left w:space="0" w:sz="0" w:val="nil"/>
+          <w:bottom w:space="0" w:sz="0" w:val="nil"/>
+          <w:right w:space="0" w:sz="0" w:val="nil"/>
+          <w:between w:space="0" w:sz="0" w:val="nil"/>
+        </w:pBdr>
+        <w:shd w:fill="auto" w:val="clear"/>
+        <w:spacing w:after="120" w:before="400" w:line="276" w:lineRule="auto"/>
+        <w:ind w:left="0" w:right="0" w:firstLine="0"/>
+        <w:jc w:val="left"/>
+        <w:rPr>
+          <w:rFonts w:ascii="Arial" w:cs="Arial" w:eastAsia="Arial" w:hAnsi="Arial"/>
+          <w:b w:val="0"/>
+          <w:i w:val="0"/>
+          <w:smallCaps w:val="0"/>
+          <w:strike w:val="0"/>
+          <w:color w:val="000000"/>
+          <w:sz w:val="40"/>
+          <w:szCs w:val="40"/>
+          <w:u w:val="none"/>
+          <w:shd w:fill="auto" w:val="clear"/>
+          <w:vertAlign w:val="baseline"/>
+        </w:rPr>
       </w:pPr>
       <w:bookmarkStart w:colFirst="0" w:colLast="0" w:name="_heading=h.1t3h5sf" w:id="6"/>
       <w:bookmarkEnd w:id="6"/>
       <w:r>
         <w:rPr>
+          <w:rFonts w:ascii="Arial" w:cs="Arial" w:eastAsia="Arial" w:hAnsi="Arial"/>
+          <w:b w:val="0"/>
+          <w:i w:val="0"/>
+          <w:smallCaps w:val="0"/>
+          <w:strike w:val="0"/>
+          <w:color w:val="000000"/>
+          <w:sz w:val="40"/>
+          <w:szCs w:val="40"/>
+          <w:u w:val="none"/>
+          <w:shd w:fill="auto" w:val="clear"/>
+          <w:vertAlign w:val="baseline"/>
           <w:rtl w:val="0"/>
         </w:rPr>
         <w:t xml:space="preserve">Reparto de tareas</w:t>
@@ -2214,17 +2438,6 @@
         </w:rPr>
       </w:r>
     </w:p>
-    <w:p>
-      <w:pPr>
-        <w:jc w:val="both"/>
-        <w:rPr/>
-      </w:pPr>
-      <w:r>
-        <w:rPr>
-          <w:rtl w:val="0"/>
-        </w:rPr>
-      </w:r>
-    </w:p>
     <w:tbl>
       <w:tblPr>
         <w:tblStyle w:val="Table3"/>
@@ -11329,6 +11542,7 @@
               <w:rPr>
                 <w:rtl w:val="0"/>
               </w:rPr>
+              <w:t xml:space="preserve">02/10/23</w:t>
             </w:r>
           </w:p>
         </w:tc>
@@ -11386,6 +11600,7 @@
               <w:rPr>
                 <w:rtl w:val="0"/>
               </w:rPr>
+              <w:t xml:space="preserve">02/10/23</w:t>
             </w:r>
           </w:p>
         </w:tc>
@@ -11443,6 +11658,7 @@
               <w:rPr>
                 <w:rtl w:val="0"/>
               </w:rPr>
+              <w:t xml:space="preserve">50 min</w:t>
             </w:r>
           </w:p>
         </w:tc>
@@ -11843,7 +12059,7 @@
       <w:pPr>
         <w:numPr>
           <w:ilvl w:val="0"/>
-          <w:numId w:val="1"/>
+          <w:numId w:val="5"/>
         </w:numPr>
         <w:ind w:left="720" w:hanging="360"/>
         <w:jc w:val="both"/>
@@ -11874,7 +12090,7 @@
       <w:pPr>
         <w:numPr>
           <w:ilvl w:val="0"/>
-          <w:numId w:val="1"/>
+          <w:numId w:val="5"/>
         </w:numPr>
         <w:ind w:left="720" w:hanging="360"/>
         <w:jc w:val="both"/>
@@ -12184,7 +12400,7 @@
                 <w:b w:val="1"/>
                 <w:rtl w:val="0"/>
               </w:rPr>
-              <w:t xml:space="preserve">Tiempo empleado en  Rol 1</w:t>
+              <w:t xml:space="preserve">Rol 3</w:t>
             </w:r>
           </w:p>
         </w:tc>
@@ -12202,16 +12418,13 @@
             <w:pPr>
               <w:widowControl w:val="0"/>
               <w:spacing w:line="240" w:lineRule="auto"/>
-              <w:rPr>
-                <w:b w:val="1"/>
-              </w:rPr>
-            </w:pPr>
-            <w:r>
-              <w:rPr>
-                <w:b w:val="1"/>
-                <w:rtl w:val="0"/>
-              </w:rPr>
-              <w:t xml:space="preserve">1h 38min</w:t>
+              <w:rPr/>
+            </w:pPr>
+            <w:r>
+              <w:rPr>
+                <w:rtl w:val="0"/>
+              </w:rPr>
+              <w:t xml:space="preserve">Analista</w:t>
             </w:r>
           </w:p>
         </w:tc>
@@ -12245,7 +12458,7 @@
                 <w:b w:val="1"/>
                 <w:rtl w:val="0"/>
               </w:rPr>
-              <w:t xml:space="preserve">Tiempo empleado en Rol 2</w:t>
+              <w:t xml:space="preserve">Tiempo empleado en  Rol 1</w:t>
             </w:r>
           </w:p>
         </w:tc>
@@ -12272,7 +12485,7 @@
                 <w:b w:val="1"/>
                 <w:rtl w:val="0"/>
               </w:rPr>
-              <w:t xml:space="preserve">289 min (4h y 49min)</w:t>
+              <w:t xml:space="preserve">6h 52min</w:t>
             </w:r>
           </w:p>
         </w:tc>
@@ -12306,7 +12519,7 @@
                 <w:b w:val="1"/>
                 <w:rtl w:val="0"/>
               </w:rPr>
-              <w:t xml:space="preserve">Costes Rol 1</w:t>
+              <w:t xml:space="preserve">Tiempo empleado en Rol 2</w:t>
             </w:r>
           </w:p>
         </w:tc>
@@ -12333,7 +12546,7 @@
                 <w:b w:val="1"/>
                 <w:rtl w:val="0"/>
               </w:rPr>
-              <w:t xml:space="preserve">30€/h -&gt; 56.5€</w:t>
+              <w:t xml:space="preserve">289 min (4h y 49min)</w:t>
             </w:r>
           </w:p>
         </w:tc>
@@ -12367,7 +12580,7 @@
                 <w:b w:val="1"/>
                 <w:rtl w:val="0"/>
               </w:rPr>
-              <w:t xml:space="preserve">Costes Rol 2</w:t>
+              <w:t xml:space="preserve">Tiempo empleado en Rol 3</w:t>
             </w:r>
           </w:p>
         </w:tc>
@@ -12394,7 +12607,7 @@
                 <w:b w:val="1"/>
                 <w:rtl w:val="0"/>
               </w:rPr>
-              <w:t xml:space="preserve">20€/h -&gt; 96.33€</w:t>
+              <w:t xml:space="preserve">45 min</w:t>
             </w:r>
           </w:p>
         </w:tc>
@@ -12428,6 +12641,189 @@
                 <w:b w:val="1"/>
                 <w:rtl w:val="0"/>
               </w:rPr>
+              <w:t xml:space="preserve">Costes Rol 1</w:t>
+            </w:r>
+          </w:p>
+        </w:tc>
+        <w:tc>
+          <w:tcPr>
+            <w:shd w:fill="auto" w:val="clear"/>
+            <w:tcMar>
+              <w:top w:w="100.0" w:type="dxa"/>
+              <w:left w:w="100.0" w:type="dxa"/>
+              <w:bottom w:w="100.0" w:type="dxa"/>
+              <w:right w:w="100.0" w:type="dxa"/>
+            </w:tcMar>
+          </w:tcPr>
+          <w:p>
+            <w:pPr>
+              <w:widowControl w:val="0"/>
+              <w:spacing w:line="240" w:lineRule="auto"/>
+              <w:rPr>
+                <w:b w:val="1"/>
+              </w:rPr>
+            </w:pPr>
+            <w:r>
+              <w:rPr>
+                <w:b w:val="1"/>
+                <w:rtl w:val="0"/>
+              </w:rPr>
+              <w:t xml:space="preserve">30€/h -&gt; 206€</w:t>
+            </w:r>
+          </w:p>
+        </w:tc>
+      </w:tr>
+      <w:tr>
+        <w:trPr>
+          <w:cantSplit w:val="0"/>
+          <w:tblHeader w:val="0"/>
+        </w:trPr>
+        <w:tc>
+          <w:tcPr>
+            <w:shd w:fill="efefef" w:val="clear"/>
+            <w:tcMar>
+              <w:top w:w="100.0" w:type="dxa"/>
+              <w:left w:w="100.0" w:type="dxa"/>
+              <w:bottom w:w="100.0" w:type="dxa"/>
+              <w:right w:w="100.0" w:type="dxa"/>
+            </w:tcMar>
+          </w:tcPr>
+          <w:p>
+            <w:pPr>
+              <w:widowControl w:val="0"/>
+              <w:spacing w:line="240" w:lineRule="auto"/>
+              <w:jc w:val="center"/>
+              <w:rPr>
+                <w:b w:val="1"/>
+              </w:rPr>
+            </w:pPr>
+            <w:r>
+              <w:rPr>
+                <w:b w:val="1"/>
+                <w:rtl w:val="0"/>
+              </w:rPr>
+              <w:t xml:space="preserve">Costes Rol 2</w:t>
+            </w:r>
+          </w:p>
+        </w:tc>
+        <w:tc>
+          <w:tcPr>
+            <w:shd w:fill="auto" w:val="clear"/>
+            <w:tcMar>
+              <w:top w:w="100.0" w:type="dxa"/>
+              <w:left w:w="100.0" w:type="dxa"/>
+              <w:bottom w:w="100.0" w:type="dxa"/>
+              <w:right w:w="100.0" w:type="dxa"/>
+            </w:tcMar>
+          </w:tcPr>
+          <w:p>
+            <w:pPr>
+              <w:widowControl w:val="0"/>
+              <w:spacing w:line="240" w:lineRule="auto"/>
+              <w:rPr>
+                <w:b w:val="1"/>
+              </w:rPr>
+            </w:pPr>
+            <w:r>
+              <w:rPr>
+                <w:b w:val="1"/>
+                <w:rtl w:val="0"/>
+              </w:rPr>
+              <w:t xml:space="preserve">20€/h -&gt; 96.33€</w:t>
+            </w:r>
+          </w:p>
+        </w:tc>
+      </w:tr>
+      <w:tr>
+        <w:trPr>
+          <w:cantSplit w:val="0"/>
+          <w:tblHeader w:val="0"/>
+        </w:trPr>
+        <w:tc>
+          <w:tcPr>
+            <w:shd w:fill="efefef" w:val="clear"/>
+            <w:tcMar>
+              <w:top w:w="100.0" w:type="dxa"/>
+              <w:left w:w="100.0" w:type="dxa"/>
+              <w:bottom w:w="100.0" w:type="dxa"/>
+              <w:right w:w="100.0" w:type="dxa"/>
+            </w:tcMar>
+          </w:tcPr>
+          <w:p>
+            <w:pPr>
+              <w:widowControl w:val="0"/>
+              <w:spacing w:line="240" w:lineRule="auto"/>
+              <w:jc w:val="center"/>
+              <w:rPr>
+                <w:b w:val="1"/>
+              </w:rPr>
+            </w:pPr>
+            <w:r>
+              <w:rPr>
+                <w:b w:val="1"/>
+                <w:rtl w:val="0"/>
+              </w:rPr>
+              <w:t xml:space="preserve">Costes en Rol 3</w:t>
+            </w:r>
+          </w:p>
+        </w:tc>
+        <w:tc>
+          <w:tcPr>
+            <w:shd w:fill="auto" w:val="clear"/>
+            <w:tcMar>
+              <w:top w:w="100.0" w:type="dxa"/>
+              <w:left w:w="100.0" w:type="dxa"/>
+              <w:bottom w:w="100.0" w:type="dxa"/>
+              <w:right w:w="100.0" w:type="dxa"/>
+            </w:tcMar>
+          </w:tcPr>
+          <w:p>
+            <w:pPr>
+              <w:widowControl w:val="0"/>
+              <w:spacing w:line="240" w:lineRule="auto"/>
+              <w:rPr>
+                <w:b w:val="1"/>
+              </w:rPr>
+            </w:pPr>
+            <w:r>
+              <w:rPr>
+                <w:b w:val="1"/>
+                <w:rtl w:val="0"/>
+              </w:rPr>
+              <w:t xml:space="preserve">30€/h -&gt; 22.5€</w:t>
+            </w:r>
+          </w:p>
+        </w:tc>
+      </w:tr>
+      <w:tr>
+        <w:trPr>
+          <w:cantSplit w:val="0"/>
+          <w:tblHeader w:val="0"/>
+        </w:trPr>
+        <w:tc>
+          <w:tcPr>
+            <w:shd w:fill="efefef" w:val="clear"/>
+            <w:tcMar>
+              <w:top w:w="100.0" w:type="dxa"/>
+              <w:left w:w="100.0" w:type="dxa"/>
+              <w:bottom w:w="100.0" w:type="dxa"/>
+              <w:right w:w="100.0" w:type="dxa"/>
+            </w:tcMar>
+          </w:tcPr>
+          <w:p>
+            <w:pPr>
+              <w:widowControl w:val="0"/>
+              <w:spacing w:line="240" w:lineRule="auto"/>
+              <w:jc w:val="center"/>
+              <w:rPr>
+                <w:b w:val="1"/>
+              </w:rPr>
+            </w:pPr>
+            <w:r>
+              <w:rPr>
+                <w:b w:val="1"/>
+                <w:rtl w:val="0"/>
+              </w:rPr>
               <w:t xml:space="preserve">Costes totales</w:t>
             </w:r>
           </w:p>
@@ -12455,7 +12851,7 @@
                 <w:b w:val="1"/>
                 <w:rtl w:val="0"/>
               </w:rPr>
-              <w:t xml:space="preserve">122.73€</w:t>
+              <w:t xml:space="preserve">324.83€</w:t>
             </w:r>
           </w:p>
         </w:tc>
@@ -14172,7 +14568,7 @@
       <w:pPr>
         <w:numPr>
           <w:ilvl w:val="0"/>
-          <w:numId w:val="6"/>
+          <w:numId w:val="3"/>
         </w:numPr>
         <w:ind w:left="720" w:hanging="360"/>
         <w:jc w:val="both"/>
@@ -14208,7 +14604,7 @@
       <w:pPr>
         <w:numPr>
           <w:ilvl w:val="0"/>
-          <w:numId w:val="6"/>
+          <w:numId w:val="3"/>
         </w:numPr>
         <w:ind w:left="720" w:hanging="360"/>
         <w:jc w:val="both"/>
@@ -14232,19 +14628,14 @@
           <w:szCs w:val="26"/>
           <w:rtl w:val="0"/>
         </w:rPr>
-        <w:t xml:space="preserve">(1h 38min) x 30€/h = 56.5€</w:t>
-      </w:r>
-      <w:r>
-        <w:rPr>
-          <w:rtl w:val="0"/>
-        </w:rPr>
+        <w:t xml:space="preserve">(6h 52min) x 30€/h = 206€</w:t>
       </w:r>
     </w:p>
     <w:p>
       <w:pPr>
         <w:numPr>
           <w:ilvl w:val="0"/>
-          <w:numId w:val="6"/>
+          <w:numId w:val="3"/>
         </w:numPr>
         <w:ind w:left="720" w:hanging="360"/>
         <w:jc w:val="both"/>
@@ -14259,7 +14650,7 @@
           <w:szCs w:val="26"/>
           <w:rtl w:val="0"/>
         </w:rPr>
-        <w:t xml:space="preserve">Costes totales estimados de tester…...</w:t>
+        <w:t xml:space="preserve">Costes totales estimados de analista…….</w:t>
       </w:r>
       <w:r>
         <w:rPr>
@@ -14268,24 +14659,39 @@
           <w:szCs w:val="26"/>
           <w:rtl w:val="0"/>
         </w:rPr>
-        <w:t xml:space="preserve">(1h 25min) x 20€/h = 8.33€</w:t>
-      </w:r>
-      <w:r>
-        <w:rPr>
-          <w:rtl w:val="0"/>
-        </w:rPr>
-      </w:r>
-    </w:p>
-    <w:p>
-      <w:pPr>
-        <w:ind w:left="720" w:firstLine="0"/>
-        <w:jc w:val="both"/>
+        <w:t xml:space="preserve">(45 min) x 30€/h = 22.5€</w:t>
+      </w:r>
+    </w:p>
+    <w:p>
+      <w:pPr>
+        <w:numPr>
+          <w:ilvl w:val="0"/>
+          <w:numId w:val="3"/>
+        </w:numPr>
+        <w:ind w:left="720" w:hanging="360"/>
+        <w:jc w:val="both"/>
+        <w:rPr>
+          <w:sz w:val="26"/>
+          <w:szCs w:val="26"/>
+        </w:rPr>
+      </w:pPr>
+      <w:r>
+        <w:rPr>
+          <w:sz w:val="26"/>
+          <w:szCs w:val="26"/>
+          <w:rtl w:val="0"/>
+        </w:rPr>
+        <w:t xml:space="preserve">Costes totales estimados de tester…...</w:t>
+      </w:r>
+      <w:r>
         <w:rPr>
           <w:b w:val="1"/>
           <w:sz w:val="26"/>
           <w:szCs w:val="26"/>
-        </w:rPr>
-      </w:pPr>
+          <w:rtl w:val="0"/>
+        </w:rPr>
+        <w:t xml:space="preserve">(1h 25min) x 20€/h = 8.33€</w:t>
+      </w:r>
       <w:r>
         <w:rPr>
           <w:rtl w:val="0"/>
@@ -14310,78 +14716,14 @@
     </w:p>
     <w:p>
       <w:pPr>
-        <w:ind w:left="720" w:firstLine="720"/>
-        <w:jc w:val="both"/>
-        <w:rPr>
-          <w:sz w:val="26"/>
-          <w:szCs w:val="26"/>
-        </w:rPr>
-      </w:pPr>
-      <w:r>
-        <w:rPr>
-          <w:rtl w:val="0"/>
-        </w:rPr>
-      </w:r>
-    </w:p>
-    <w:p>
-      <w:pPr>
-        <w:ind w:left="720" w:firstLine="720"/>
-        <w:jc w:val="both"/>
-        <w:rPr>
-          <w:sz w:val="26"/>
-          <w:szCs w:val="26"/>
-        </w:rPr>
-      </w:pPr>
-      <w:r>
-        <w:rPr>
-          <w:sz w:val="26"/>
-          <w:szCs w:val="26"/>
-          <w:rtl w:val="0"/>
-        </w:rPr>
-        <w:t xml:space="preserve">Desglose:</w:t>
-      </w:r>
-    </w:p>
-    <w:p>
-      <w:pPr>
-        <w:ind w:left="720" w:firstLine="720"/>
-        <w:jc w:val="both"/>
-        <w:rPr>
-          <w:sz w:val="26"/>
-          <w:szCs w:val="26"/>
-        </w:rPr>
-      </w:pPr>
-      <w:r>
-        <w:rPr>
-          <w:rtl w:val="0"/>
-        </w:rPr>
-      </w:r>
-    </w:p>
-    <w:p>
-      <w:pPr>
-        <w:ind w:left="720" w:firstLine="720"/>
-        <w:jc w:val="both"/>
-        <w:rPr>
-          <w:sz w:val="26"/>
-          <w:szCs w:val="26"/>
-        </w:rPr>
-      </w:pPr>
-      <w:r>
-        <w:rPr>
-          <w:sz w:val="26"/>
-          <w:szCs w:val="26"/>
-          <w:rtl w:val="0"/>
-        </w:rPr>
-        <w:t xml:space="preserve">15 horas 51 min Desarrollo…. </w:t>
-      </w:r>
-      <w:r>
+        <w:ind w:left="720" w:firstLine="0"/>
+        <w:jc w:val="both"/>
         <w:rPr>
           <w:b w:val="1"/>
           <w:sz w:val="26"/>
           <w:szCs w:val="26"/>
-          <w:rtl w:val="0"/>
-        </w:rPr>
-        <w:t xml:space="preserve">317€</w:t>
-      </w:r>
+        </w:rPr>
+      </w:pPr>
       <w:r>
         <w:rPr>
           <w:rtl w:val="0"/>
@@ -14391,6 +14733,21 @@
     <w:p>
       <w:pPr>
         <w:ind w:left="720" w:firstLine="720"/>
+        <w:jc w:val="both"/>
+        <w:rPr>
+          <w:sz w:val="26"/>
+          <w:szCs w:val="26"/>
+        </w:rPr>
+      </w:pPr>
+      <w:r>
+        <w:rPr>
+          <w:rtl w:val="0"/>
+        </w:rPr>
+      </w:r>
+    </w:p>
+    <w:p>
+      <w:pPr>
+        <w:ind w:left="0" w:firstLine="0"/>
         <w:jc w:val="both"/>
         <w:rPr>
           <w:b w:val="1"/>
@@ -14400,48 +14757,8 @@
       </w:pPr>
       <w:r>
         <w:rPr>
-          <w:sz w:val="26"/>
-          <w:szCs w:val="26"/>
-          <w:rtl w:val="0"/>
-        </w:rPr>
-        <w:t xml:space="preserve">1h 38min Manager………….…</w:t>
-      </w:r>
-      <w:r>
-        <w:rPr>
-          <w:b w:val="1"/>
-          <w:sz w:val="26"/>
-          <w:szCs w:val="26"/>
-          <w:rtl w:val="0"/>
-        </w:rPr>
-        <w:t xml:space="preserve">56.5€</w:t>
-      </w:r>
-    </w:p>
-    <w:p>
-      <w:pPr>
-        <w:ind w:left="720" w:firstLine="720"/>
-        <w:jc w:val="both"/>
-        <w:rPr>
-          <w:b w:val="1"/>
-          <w:sz w:val="26"/>
-          <w:szCs w:val="26"/>
-        </w:rPr>
-      </w:pPr>
-      <w:r>
-        <w:rPr>
-          <w:sz w:val="26"/>
-          <w:szCs w:val="26"/>
-          <w:rtl w:val="0"/>
-        </w:rPr>
-        <w:t xml:space="preserve">1 hora 25 min Tester…………..</w:t>
-      </w:r>
-      <w:r>
-        <w:rPr>
-          <w:b w:val="1"/>
-          <w:sz w:val="26"/>
-          <w:szCs w:val="26"/>
-          <w:rtl w:val="0"/>
-        </w:rPr>
-        <w:t xml:space="preserve">8.33€</w:t>
+          <w:rtl w:val="0"/>
+        </w:rPr>
       </w:r>
     </w:p>
     <w:p>
@@ -14506,7 +14823,7 @@
       <w:pPr>
         <w:numPr>
           <w:ilvl w:val="0"/>
-          <w:numId w:val="3"/>
+          <w:numId w:val="7"/>
         </w:numPr>
         <w:spacing w:line="259" w:lineRule="auto"/>
         <w:ind w:left="720" w:hanging="360"/>
@@ -14531,7 +14848,7 @@
       <w:pPr>
         <w:numPr>
           <w:ilvl w:val="0"/>
-          <w:numId w:val="3"/>
+          <w:numId w:val="7"/>
         </w:numPr>
         <w:spacing w:after="160" w:line="259" w:lineRule="auto"/>
         <w:ind w:left="720" w:hanging="360"/>
@@ -14625,7 +14942,7 @@
           <w:szCs w:val="24"/>
           <w:rtl w:val="0"/>
         </w:rPr>
-        <w:t xml:space="preserve">total de 18 horas y 9 minutos</w:t>
+        <w:t xml:space="preserve">total de 24 horas y 53 minutos</w:t>
       </w:r>
       <w:r>
         <w:rPr>
@@ -14703,7 +15020,7 @@
           <w:szCs w:val="24"/>
           <w:rtl w:val="0"/>
         </w:rPr>
-        <w:t xml:space="preserve">1 hora </w:t>
+        <w:t xml:space="preserve">6 horas </w:t>
       </w:r>
       <w:r>
         <w:rPr>
@@ -14722,7 +15039,7 @@
           <w:szCs w:val="24"/>
           <w:rtl w:val="0"/>
         </w:rPr>
-        <w:t xml:space="preserve"> 38 minutos</w:t>
+        <w:t xml:space="preserve"> 52 minutos</w:t>
       </w:r>
       <w:r>
         <w:rPr>
@@ -14762,7 +15079,7 @@
           <w:szCs w:val="24"/>
           <w:rtl w:val="0"/>
         </w:rPr>
-        <w:t xml:space="preserve"> </w:t>
+        <w:t xml:space="preserve">,</w:t>
       </w:r>
       <w:r>
         <w:rPr>
@@ -14771,7 +15088,7 @@
           <w:szCs w:val="24"/>
           <w:rtl w:val="0"/>
         </w:rPr>
-        <w:t xml:space="preserve">y </w:t>
+        <w:t xml:space="preserve"> </w:t>
       </w:r>
       <w:r>
         <w:rPr>
@@ -14781,7 +15098,7 @@
           <w:szCs w:val="24"/>
           <w:rtl w:val="0"/>
         </w:rPr>
-        <w:t xml:space="preserve">1 hora y 25 minutos</w:t>
+        <w:t xml:space="preserve">45 minutos</w:t>
       </w:r>
       <w:r>
         <w:rPr>
@@ -14800,44 +15117,409 @@
           <w:szCs w:val="24"/>
           <w:rtl w:val="0"/>
         </w:rPr>
-        <w:t xml:space="preserve">Analista.</w:t>
-      </w:r>
-    </w:p>
-    <w:p>
-      <w:pPr>
-        <w:spacing w:after="160" w:line="259" w:lineRule="auto"/>
-        <w:jc w:val="both"/>
+        <w:t xml:space="preserve">Analista </w:t>
+      </w:r>
+      <w:r>
+        <w:rPr>
+          <w:rFonts w:ascii="Calibri" w:cs="Calibri" w:eastAsia="Calibri" w:hAnsi="Calibri"/>
+          <w:sz w:val="24"/>
+          <w:szCs w:val="24"/>
+          <w:rtl w:val="0"/>
+        </w:rPr>
+        <w:t xml:space="preserve">y </w:t>
+      </w:r>
+      <w:r>
         <w:rPr>
           <w:rFonts w:ascii="Calibri" w:cs="Calibri" w:eastAsia="Calibri" w:hAnsi="Calibri"/>
           <w:b w:val="1"/>
           <w:sz w:val="24"/>
           <w:szCs w:val="24"/>
-        </w:rPr>
-      </w:pPr>
-      <w:r>
-        <w:rPr>
-          <w:rtl w:val="0"/>
-        </w:rPr>
-      </w:r>
-    </w:p>
-    <w:p>
-      <w:pPr>
-        <w:spacing w:after="160" w:line="259" w:lineRule="auto"/>
-        <w:jc w:val="both"/>
+          <w:rtl w:val="0"/>
+        </w:rPr>
+        <w:t xml:space="preserve">1h 25min</w:t>
+      </w:r>
+      <w:r>
         <w:rPr>
           <w:rFonts w:ascii="Calibri" w:cs="Calibri" w:eastAsia="Calibri" w:hAnsi="Calibri"/>
           <w:sz w:val="24"/>
           <w:szCs w:val="24"/>
-        </w:rPr>
-      </w:pPr>
-      <w:r>
+          <w:rtl w:val="0"/>
+        </w:rPr>
+        <w:t xml:space="preserve"> </w:t>
+      </w:r>
+      <w:r>
+        <w:rPr>
+          <w:rFonts w:ascii="Calibri" w:cs="Calibri" w:eastAsia="Calibri" w:hAnsi="Calibri"/>
+          <w:b w:val="1"/>
+          <w:sz w:val="24"/>
+          <w:szCs w:val="24"/>
+          <w:rtl w:val="0"/>
+        </w:rPr>
+        <w:t xml:space="preserve">bajo el rol de tester.</w:t>
+      </w:r>
+    </w:p>
+    <w:p>
+      <w:pPr>
+        <w:spacing w:after="160" w:line="259" w:lineRule="auto"/>
+        <w:jc w:val="both"/>
+        <w:rPr>
+          <w:rFonts w:ascii="Calibri" w:cs="Calibri" w:eastAsia="Calibri" w:hAnsi="Calibri"/>
+          <w:b w:val="1"/>
+          <w:sz w:val="24"/>
+          <w:szCs w:val="24"/>
+        </w:rPr>
+      </w:pPr>
+      <w:r>
+        <w:rPr>
+          <w:rtl w:val="0"/>
+        </w:rPr>
+      </w:r>
+    </w:p>
+    <w:p>
+      <w:pPr>
+        <w:spacing w:after="160" w:line="259" w:lineRule="auto"/>
+        <w:jc w:val="both"/>
         <w:rPr>
           <w:rFonts w:ascii="Calibri" w:cs="Calibri" w:eastAsia="Calibri" w:hAnsi="Calibri"/>
           <w:sz w:val="24"/>
           <w:szCs w:val="24"/>
+        </w:rPr>
+      </w:pPr>
+      <w:r>
+        <w:rPr>
+          <w:rFonts w:ascii="Calibri" w:cs="Calibri" w:eastAsia="Calibri" w:hAnsi="Calibri"/>
+          <w:sz w:val="24"/>
+          <w:szCs w:val="24"/>
           <w:rtl w:val="0"/>
         </w:rPr>
         <w:t xml:space="preserve">La estimación del coste del contrato contempla el siguiente resumen de costes:</w:t>
+      </w:r>
+    </w:p>
+    <w:p>
+      <w:pPr>
+        <w:numPr>
+          <w:ilvl w:val="0"/>
+          <w:numId w:val="1"/>
+        </w:numPr>
+        <w:spacing w:line="259" w:lineRule="auto"/>
+        <w:ind w:left="720" w:hanging="360"/>
+        <w:jc w:val="both"/>
+        <w:rPr>
+          <w:rFonts w:ascii="Calibri" w:cs="Calibri" w:eastAsia="Calibri" w:hAnsi="Calibri"/>
+          <w:sz w:val="24"/>
+          <w:szCs w:val="24"/>
+        </w:rPr>
+      </w:pPr>
+      <w:r>
+        <w:rPr>
+          <w:rFonts w:ascii="Calibri" w:cs="Calibri" w:eastAsia="Calibri" w:hAnsi="Calibri"/>
+          <w:sz w:val="24"/>
+          <w:szCs w:val="24"/>
+          <w:rtl w:val="0"/>
+        </w:rPr>
+        <w:t xml:space="preserve">15h 51min * 20€/h → </w:t>
+      </w:r>
+      <w:r>
+        <w:rPr>
+          <w:rFonts w:ascii="Calibri" w:cs="Calibri" w:eastAsia="Calibri" w:hAnsi="Calibri"/>
+          <w:b w:val="1"/>
+          <w:sz w:val="24"/>
+          <w:szCs w:val="24"/>
+          <w:rtl w:val="0"/>
+        </w:rPr>
+        <w:t xml:space="preserve">317€ </w:t>
+      </w:r>
+      <w:r>
+        <w:rPr>
+          <w:rFonts w:ascii="Calibri" w:cs="Calibri" w:eastAsia="Calibri" w:hAnsi="Calibri"/>
+          <w:sz w:val="24"/>
+          <w:szCs w:val="24"/>
+          <w:rtl w:val="0"/>
+        </w:rPr>
+        <w:t xml:space="preserve">(</w:t>
+      </w:r>
+      <w:r>
+        <w:rPr>
+          <w:rFonts w:ascii="Calibri" w:cs="Calibri" w:eastAsia="Calibri" w:hAnsi="Calibri"/>
+          <w:i w:val="1"/>
+          <w:sz w:val="24"/>
+          <w:szCs w:val="24"/>
+          <w:rtl w:val="0"/>
+        </w:rPr>
+        <w:t xml:space="preserve">Desarrollador</w:t>
+      </w:r>
+      <w:r>
+        <w:rPr>
+          <w:rFonts w:ascii="Calibri" w:cs="Calibri" w:eastAsia="Calibri" w:hAnsi="Calibri"/>
+          <w:sz w:val="24"/>
+          <w:szCs w:val="24"/>
+          <w:rtl w:val="0"/>
+        </w:rPr>
+        <w:t xml:space="preserve">)</w:t>
+      </w:r>
+    </w:p>
+    <w:p>
+      <w:pPr>
+        <w:numPr>
+          <w:ilvl w:val="0"/>
+          <w:numId w:val="1"/>
+        </w:numPr>
+        <w:spacing w:line="259" w:lineRule="auto"/>
+        <w:ind w:left="720" w:hanging="360"/>
+        <w:jc w:val="both"/>
+        <w:rPr>
+          <w:rFonts w:ascii="Calibri" w:cs="Calibri" w:eastAsia="Calibri" w:hAnsi="Calibri"/>
+          <w:sz w:val="24"/>
+          <w:szCs w:val="24"/>
+        </w:rPr>
+      </w:pPr>
+      <w:r>
+        <w:rPr>
+          <w:rFonts w:ascii="Calibri" w:cs="Calibri" w:eastAsia="Calibri" w:hAnsi="Calibri"/>
+          <w:sz w:val="24"/>
+          <w:szCs w:val="24"/>
+          <w:rtl w:val="0"/>
+        </w:rPr>
+        <w:t xml:space="preserve">6h 52min* 30€/h → </w:t>
+      </w:r>
+      <w:r>
+        <w:rPr>
+          <w:rFonts w:ascii="Calibri" w:cs="Calibri" w:eastAsia="Calibri" w:hAnsi="Calibri"/>
+          <w:b w:val="1"/>
+          <w:sz w:val="24"/>
+          <w:szCs w:val="24"/>
+          <w:rtl w:val="0"/>
+        </w:rPr>
+        <w:t xml:space="preserve">206€ </w:t>
+      </w:r>
+      <w:r>
+        <w:rPr>
+          <w:rFonts w:ascii="Calibri" w:cs="Calibri" w:eastAsia="Calibri" w:hAnsi="Calibri"/>
+          <w:sz w:val="24"/>
+          <w:szCs w:val="24"/>
+          <w:rtl w:val="0"/>
+        </w:rPr>
+        <w:t xml:space="preserve">(</w:t>
+      </w:r>
+      <w:r>
+        <w:rPr>
+          <w:rFonts w:ascii="Calibri" w:cs="Calibri" w:eastAsia="Calibri" w:hAnsi="Calibri"/>
+          <w:i w:val="1"/>
+          <w:sz w:val="24"/>
+          <w:szCs w:val="24"/>
+          <w:rtl w:val="0"/>
+        </w:rPr>
+        <w:t xml:space="preserve">Manager</w:t>
+      </w:r>
+      <w:r>
+        <w:rPr>
+          <w:rFonts w:ascii="Calibri" w:cs="Calibri" w:eastAsia="Calibri" w:hAnsi="Calibri"/>
+          <w:sz w:val="24"/>
+          <w:szCs w:val="24"/>
+          <w:rtl w:val="0"/>
+        </w:rPr>
+        <w:t xml:space="preserve">)</w:t>
+      </w:r>
+    </w:p>
+    <w:p>
+      <w:pPr>
+        <w:numPr>
+          <w:ilvl w:val="0"/>
+          <w:numId w:val="1"/>
+        </w:numPr>
+        <w:spacing w:line="259" w:lineRule="auto"/>
+        <w:ind w:left="720" w:hanging="360"/>
+        <w:jc w:val="both"/>
+        <w:rPr>
+          <w:rFonts w:ascii="Calibri" w:cs="Calibri" w:eastAsia="Calibri" w:hAnsi="Calibri"/>
+          <w:sz w:val="24"/>
+          <w:szCs w:val="24"/>
+          <w:u w:val="none"/>
+        </w:rPr>
+      </w:pPr>
+      <w:r>
+        <w:rPr>
+          <w:rFonts w:ascii="Calibri" w:cs="Calibri" w:eastAsia="Calibri" w:hAnsi="Calibri"/>
+          <w:sz w:val="24"/>
+          <w:szCs w:val="24"/>
+          <w:rtl w:val="0"/>
+        </w:rPr>
+        <w:t xml:space="preserve">45 min * 30/h → </w:t>
+      </w:r>
+      <w:r>
+        <w:rPr>
+          <w:rFonts w:ascii="Calibri" w:cs="Calibri" w:eastAsia="Calibri" w:hAnsi="Calibri"/>
+          <w:b w:val="1"/>
+          <w:sz w:val="24"/>
+          <w:szCs w:val="24"/>
+          <w:rtl w:val="0"/>
+        </w:rPr>
+        <w:t xml:space="preserve">22.5€</w:t>
+      </w:r>
+      <w:r>
+        <w:rPr>
+          <w:rFonts w:ascii="Calibri" w:cs="Calibri" w:eastAsia="Calibri" w:hAnsi="Calibri"/>
+          <w:sz w:val="24"/>
+          <w:szCs w:val="24"/>
+          <w:rtl w:val="0"/>
+        </w:rPr>
+        <w:t xml:space="preserve"> (Analista)</w:t>
+      </w:r>
+    </w:p>
+    <w:p>
+      <w:pPr>
+        <w:numPr>
+          <w:ilvl w:val="0"/>
+          <w:numId w:val="1"/>
+        </w:numPr>
+        <w:spacing w:after="160" w:line="259" w:lineRule="auto"/>
+        <w:ind w:left="720" w:hanging="360"/>
+        <w:jc w:val="both"/>
+        <w:rPr>
+          <w:rFonts w:ascii="Calibri" w:cs="Calibri" w:eastAsia="Calibri" w:hAnsi="Calibri"/>
+          <w:sz w:val="24"/>
+          <w:szCs w:val="24"/>
+        </w:rPr>
+      </w:pPr>
+      <w:r>
+        <w:rPr>
+          <w:rFonts w:ascii="Calibri" w:cs="Calibri" w:eastAsia="Calibri" w:hAnsi="Calibri"/>
+          <w:sz w:val="24"/>
+          <w:szCs w:val="24"/>
+          <w:rtl w:val="0"/>
+        </w:rPr>
+        <w:t xml:space="preserve">1h *25€/h → </w:t>
+      </w:r>
+      <w:r>
+        <w:rPr>
+          <w:rFonts w:ascii="Calibri" w:cs="Calibri" w:eastAsia="Calibri" w:hAnsi="Calibri"/>
+          <w:b w:val="1"/>
+          <w:sz w:val="24"/>
+          <w:szCs w:val="24"/>
+          <w:rtl w:val="0"/>
+        </w:rPr>
+        <w:t xml:space="preserve">28,33€ </w:t>
+      </w:r>
+      <w:r>
+        <w:rPr>
+          <w:rFonts w:ascii="Calibri" w:cs="Calibri" w:eastAsia="Calibri" w:hAnsi="Calibri"/>
+          <w:sz w:val="24"/>
+          <w:szCs w:val="24"/>
+          <w:rtl w:val="0"/>
+        </w:rPr>
+        <w:t xml:space="preserve">(Tester)</w:t>
+      </w:r>
+    </w:p>
+    <w:p>
+      <w:pPr>
+        <w:spacing w:after="160" w:line="259" w:lineRule="auto"/>
+        <w:jc w:val="both"/>
+        <w:rPr>
+          <w:rFonts w:ascii="Calibri" w:cs="Calibri" w:eastAsia="Calibri" w:hAnsi="Calibri"/>
+          <w:sz w:val="24"/>
+          <w:szCs w:val="24"/>
+        </w:rPr>
+      </w:pPr>
+      <w:r>
+        <w:rPr>
+          <w:rtl w:val="0"/>
+        </w:rPr>
+      </w:r>
+    </w:p>
+    <w:p>
+      <w:pPr>
+        <w:spacing w:after="160" w:line="259" w:lineRule="auto"/>
+        <w:jc w:val="both"/>
+        <w:rPr>
+          <w:rFonts w:ascii="Calibri" w:cs="Calibri" w:eastAsia="Calibri" w:hAnsi="Calibri"/>
+          <w:sz w:val="24"/>
+          <w:szCs w:val="24"/>
+        </w:rPr>
+      </w:pPr>
+      <w:r>
+        <w:rPr>
+          <w:rFonts w:ascii="Calibri" w:cs="Calibri" w:eastAsia="Calibri" w:hAnsi="Calibri"/>
+          <w:sz w:val="24"/>
+          <w:szCs w:val="24"/>
+          <w:rtl w:val="0"/>
+        </w:rPr>
+        <w:t xml:space="preserve">Esto suma un </w:t>
+      </w:r>
+      <w:r>
+        <w:rPr>
+          <w:rFonts w:ascii="Calibri" w:cs="Calibri" w:eastAsia="Calibri" w:hAnsi="Calibri"/>
+          <w:b w:val="1"/>
+          <w:sz w:val="24"/>
+          <w:szCs w:val="24"/>
+          <w:rtl w:val="0"/>
+        </w:rPr>
+        <w:t xml:space="preserve">total de 573,83€</w:t>
+      </w:r>
+      <w:r>
+        <w:rPr>
+          <w:rFonts w:ascii="Calibri" w:cs="Calibri" w:eastAsia="Calibri" w:hAnsi="Calibri"/>
+          <w:sz w:val="24"/>
+          <w:szCs w:val="24"/>
+          <w:rtl w:val="0"/>
+        </w:rPr>
+        <w:t xml:space="preserve"> del coste del contrato. El coste por trabajador quedaría reflejado en el siguiente resumen:</w:t>
+      </w:r>
+    </w:p>
+    <w:p>
+      <w:pPr>
+        <w:spacing w:after="160" w:line="259" w:lineRule="auto"/>
+        <w:jc w:val="both"/>
+        <w:rPr>
+          <w:rFonts w:ascii="Calibri" w:cs="Calibri" w:eastAsia="Calibri" w:hAnsi="Calibri"/>
+          <w:sz w:val="24"/>
+          <w:szCs w:val="24"/>
+        </w:rPr>
+      </w:pPr>
+      <w:r>
+        <w:rPr>
+          <w:rtl w:val="0"/>
+        </w:rPr>
+      </w:r>
+    </w:p>
+    <w:p>
+      <w:pPr>
+        <w:spacing w:after="160" w:line="259" w:lineRule="auto"/>
+        <w:jc w:val="both"/>
+        <w:rPr>
+          <w:rFonts w:ascii="Calibri" w:cs="Calibri" w:eastAsia="Calibri" w:hAnsi="Calibri"/>
+          <w:b w:val="1"/>
+          <w:sz w:val="24"/>
+          <w:szCs w:val="24"/>
+        </w:rPr>
+      </w:pPr>
+      <w:r>
+        <w:rPr>
+          <w:rFonts w:ascii="Calibri" w:cs="Calibri" w:eastAsia="Calibri" w:hAnsi="Calibri"/>
+          <w:b w:val="1"/>
+          <w:sz w:val="24"/>
+          <w:szCs w:val="24"/>
+          <w:rtl w:val="0"/>
+        </w:rPr>
+        <w:t xml:space="preserve">José Joaquín Rojas Romero</w:t>
+      </w:r>
+      <w:r>
+        <w:rPr>
+          <w:rFonts w:ascii="Calibri" w:cs="Calibri" w:eastAsia="Calibri" w:hAnsi="Calibri"/>
+          <w:sz w:val="24"/>
+          <w:szCs w:val="24"/>
+          <w:rtl w:val="0"/>
+        </w:rPr>
+        <w:t xml:space="preserve"> - coste de contrato total de </w:t>
+      </w:r>
+      <w:r>
+        <w:rPr>
+          <w:rFonts w:ascii="Calibri" w:cs="Calibri" w:eastAsia="Calibri" w:hAnsi="Calibri"/>
+          <w:b w:val="1"/>
+          <w:sz w:val="24"/>
+          <w:szCs w:val="24"/>
+          <w:rtl w:val="0"/>
+        </w:rPr>
+        <w:t xml:space="preserve">324,83€</w:t>
       </w:r>
     </w:p>
     <w:p>
@@ -14862,7 +15544,7 @@
           <w:szCs w:val="24"/>
           <w:rtl w:val="0"/>
         </w:rPr>
-        <w:t xml:space="preserve">15h 51min * 20€/h → </w:t>
+        <w:t xml:space="preserve">Manager → </w:t>
       </w:r>
       <w:r>
         <w:rPr>
@@ -14872,7 +15554,7 @@
           <w:szCs w:val="24"/>
           <w:rtl w:val="0"/>
         </w:rPr>
-        <w:t xml:space="preserve">317€ </w:t>
+        <w:t xml:space="preserve">6h</w:t>
       </w:r>
       <w:r>
         <w:rPr>
@@ -14881,17 +15563,17 @@
           <w:szCs w:val="24"/>
           <w:rtl w:val="0"/>
         </w:rPr>
-        <w:t xml:space="preserve">(</w:t>
+        <w:t xml:space="preserve"> </w:t>
       </w:r>
       <w:r>
         <w:rPr>
           <w:rFonts w:ascii="Calibri" w:cs="Calibri" w:eastAsia="Calibri" w:hAnsi="Calibri"/>
-          <w:i w:val="1"/>
+          <w:b w:val="1"/>
           <w:sz w:val="24"/>
           <w:szCs w:val="24"/>
           <w:rtl w:val="0"/>
         </w:rPr>
-        <w:t xml:space="preserve">Desarrollador</w:t>
+        <w:t xml:space="preserve">52min</w:t>
       </w:r>
       <w:r>
         <w:rPr>
@@ -14900,7 +15582,221 @@
           <w:szCs w:val="24"/>
           <w:rtl w:val="0"/>
         </w:rPr>
-        <w:t xml:space="preserve">)</w:t>
+        <w:t xml:space="preserve"> que suman un coste de contrato de </w:t>
+      </w:r>
+      <w:r>
+        <w:rPr>
+          <w:rFonts w:ascii="Calibri" w:cs="Calibri" w:eastAsia="Calibri" w:hAnsi="Calibri"/>
+          <w:b w:val="1"/>
+          <w:sz w:val="24"/>
+          <w:szCs w:val="24"/>
+          <w:rtl w:val="0"/>
+        </w:rPr>
+        <w:t xml:space="preserve">206€</w:t>
+      </w:r>
+      <w:r>
+        <w:rPr>
+          <w:rtl w:val="0"/>
+        </w:rPr>
+      </w:r>
+    </w:p>
+    <w:p>
+      <w:pPr>
+        <w:keepNext w:val="0"/>
+        <w:keepLines w:val="0"/>
+        <w:pageBreakBefore w:val="0"/>
+        <w:widowControl w:val="1"/>
+        <w:numPr>
+          <w:ilvl w:val="0"/>
+          <w:numId w:val="4"/>
+        </w:numPr>
+        <w:pBdr>
+          <w:top w:space="0" w:sz="0" w:val="nil"/>
+          <w:left w:space="0" w:sz="0" w:val="nil"/>
+          <w:bottom w:space="0" w:sz="0" w:val="nil"/>
+          <w:right w:space="0" w:sz="0" w:val="nil"/>
+          <w:between w:space="0" w:sz="0" w:val="nil"/>
+        </w:pBdr>
+        <w:shd w:fill="auto" w:val="clear"/>
+        <w:spacing w:after="0" w:before="0" w:line="259" w:lineRule="auto"/>
+        <w:ind w:left="720" w:right="0" w:hanging="360"/>
+        <w:jc w:val="both"/>
+        <w:rPr>
+          <w:rFonts w:ascii="Calibri" w:cs="Calibri" w:eastAsia="Calibri" w:hAnsi="Calibri"/>
+          <w:sz w:val="24"/>
+          <w:szCs w:val="24"/>
+        </w:rPr>
+      </w:pPr>
+      <w:r>
+        <w:rPr>
+          <w:rFonts w:ascii="Calibri" w:cs="Calibri" w:eastAsia="Calibri" w:hAnsi="Calibri"/>
+          <w:sz w:val="24"/>
+          <w:szCs w:val="24"/>
+          <w:rtl w:val="0"/>
+        </w:rPr>
+        <w:t xml:space="preserve">Desarrollador →</w:t>
+      </w:r>
+      <w:r>
+        <w:rPr>
+          <w:rFonts w:ascii="Calibri" w:cs="Calibri" w:eastAsia="Calibri" w:hAnsi="Calibri"/>
+          <w:b w:val="1"/>
+          <w:sz w:val="24"/>
+          <w:szCs w:val="24"/>
+          <w:rtl w:val="0"/>
+        </w:rPr>
+        <w:t xml:space="preserve"> 4h 49min</w:t>
+      </w:r>
+      <w:r>
+        <w:rPr>
+          <w:rFonts w:ascii="Calibri" w:cs="Calibri" w:eastAsia="Calibri" w:hAnsi="Calibri"/>
+          <w:sz w:val="24"/>
+          <w:szCs w:val="24"/>
+          <w:rtl w:val="0"/>
+        </w:rPr>
+        <w:t xml:space="preserve"> que suman un coste de contrato de </w:t>
+      </w:r>
+      <w:r>
+        <w:rPr>
+          <w:rFonts w:ascii="Calibri" w:cs="Calibri" w:eastAsia="Calibri" w:hAnsi="Calibri"/>
+          <w:b w:val="1"/>
+          <w:sz w:val="24"/>
+          <w:szCs w:val="24"/>
+          <w:rtl w:val="0"/>
+        </w:rPr>
+        <w:t xml:space="preserve">96,33€</w:t>
+      </w:r>
+      <w:r>
+        <w:rPr>
+          <w:rFonts w:ascii="Calibri" w:cs="Calibri" w:eastAsia="Calibri" w:hAnsi="Calibri"/>
+          <w:sz w:val="24"/>
+          <w:szCs w:val="24"/>
+          <w:rtl w:val="0"/>
+        </w:rPr>
+        <w:t xml:space="preserve"> </w:t>
+      </w:r>
+    </w:p>
+    <w:p>
+      <w:pPr>
+        <w:keepNext w:val="0"/>
+        <w:keepLines w:val="0"/>
+        <w:pageBreakBefore w:val="0"/>
+        <w:widowControl w:val="1"/>
+        <w:numPr>
+          <w:ilvl w:val="0"/>
+          <w:numId w:val="4"/>
+        </w:numPr>
+        <w:pBdr>
+          <w:top w:space="0" w:sz="0" w:val="nil"/>
+          <w:left w:space="0" w:sz="0" w:val="nil"/>
+          <w:bottom w:space="0" w:sz="0" w:val="nil"/>
+          <w:right w:space="0" w:sz="0" w:val="nil"/>
+          <w:between w:space="0" w:sz="0" w:val="nil"/>
+        </w:pBdr>
+        <w:shd w:fill="auto" w:val="clear"/>
+        <w:spacing w:after="0" w:before="0" w:line="259" w:lineRule="auto"/>
+        <w:ind w:left="720" w:right="0" w:hanging="360"/>
+        <w:jc w:val="both"/>
+        <w:rPr>
+          <w:rFonts w:ascii="Calibri" w:cs="Calibri" w:eastAsia="Calibri" w:hAnsi="Calibri"/>
+          <w:sz w:val="24"/>
+          <w:szCs w:val="24"/>
+        </w:rPr>
+      </w:pPr>
+      <w:r>
+        <w:rPr>
+          <w:rFonts w:ascii="Calibri" w:cs="Calibri" w:eastAsia="Calibri" w:hAnsi="Calibri"/>
+          <w:sz w:val="24"/>
+          <w:szCs w:val="24"/>
+          <w:rtl w:val="0"/>
+        </w:rPr>
+        <w:t xml:space="preserve">Analista → </w:t>
+      </w:r>
+      <w:r>
+        <w:rPr>
+          <w:rFonts w:ascii="Calibri" w:cs="Calibri" w:eastAsia="Calibri" w:hAnsi="Calibri"/>
+          <w:b w:val="1"/>
+          <w:sz w:val="24"/>
+          <w:szCs w:val="24"/>
+          <w:rtl w:val="0"/>
+        </w:rPr>
+        <w:t xml:space="preserve">45 min</w:t>
+      </w:r>
+      <w:r>
+        <w:rPr>
+          <w:rFonts w:ascii="Calibri" w:cs="Calibri" w:eastAsia="Calibri" w:hAnsi="Calibri"/>
+          <w:sz w:val="24"/>
+          <w:szCs w:val="24"/>
+          <w:rtl w:val="0"/>
+        </w:rPr>
+        <w:t xml:space="preserve"> que siman un coste de contrato de</w:t>
+      </w:r>
+      <w:r>
+        <w:rPr>
+          <w:rFonts w:ascii="Calibri" w:cs="Calibri" w:eastAsia="Calibri" w:hAnsi="Calibri"/>
+          <w:b w:val="1"/>
+          <w:sz w:val="24"/>
+          <w:szCs w:val="24"/>
+          <w:rtl w:val="0"/>
+        </w:rPr>
+        <w:t xml:space="preserve"> 22.5€</w:t>
+      </w:r>
+    </w:p>
+    <w:p>
+      <w:pPr>
+        <w:spacing w:after="160" w:line="259" w:lineRule="auto"/>
+        <w:jc w:val="both"/>
+        <w:rPr>
+          <w:rFonts w:ascii="Calibri" w:cs="Calibri" w:eastAsia="Calibri" w:hAnsi="Calibri"/>
+          <w:b w:val="1"/>
+          <w:sz w:val="24"/>
+          <w:szCs w:val="24"/>
+        </w:rPr>
+      </w:pPr>
+      <w:r>
+        <w:rPr>
+          <w:rtl w:val="0"/>
+        </w:rPr>
+      </w:r>
+    </w:p>
+    <w:p>
+      <w:pPr>
+        <w:spacing w:after="160" w:line="259" w:lineRule="auto"/>
+        <w:jc w:val="both"/>
+        <w:rPr>
+          <w:rFonts w:ascii="Calibri" w:cs="Calibri" w:eastAsia="Calibri" w:hAnsi="Calibri"/>
+          <w:b w:val="1"/>
+          <w:sz w:val="24"/>
+          <w:szCs w:val="24"/>
+        </w:rPr>
+      </w:pPr>
+      <w:r>
+        <w:rPr>
+          <w:rFonts w:ascii="Calibri" w:cs="Calibri" w:eastAsia="Calibri" w:hAnsi="Calibri"/>
+          <w:b w:val="1"/>
+          <w:sz w:val="24"/>
+          <w:szCs w:val="24"/>
+          <w:rtl w:val="0"/>
+        </w:rPr>
+        <w:t xml:space="preserve">Miguel Ybarra Manrique</w:t>
+      </w:r>
+      <w:r>
+        <w:rPr>
+          <w:rFonts w:ascii="Calibri" w:cs="Calibri" w:eastAsia="Calibri" w:hAnsi="Calibri"/>
+          <w:sz w:val="24"/>
+          <w:szCs w:val="24"/>
+          <w:rtl w:val="0"/>
+        </w:rPr>
+        <w:t xml:space="preserve"> - coste de contrato total de </w:t>
+      </w:r>
+      <w:r>
+        <w:rPr>
+          <w:rFonts w:ascii="Calibri" w:cs="Calibri" w:eastAsia="Calibri" w:hAnsi="Calibri"/>
+          <w:b w:val="1"/>
+          <w:sz w:val="24"/>
+          <w:szCs w:val="24"/>
+          <w:rtl w:val="0"/>
+        </w:rPr>
+        <w:t xml:space="preserve">30€</w:t>
       </w:r>
     </w:p>
     <w:p>
@@ -14925,7 +15821,7 @@
           <w:szCs w:val="24"/>
           <w:rtl w:val="0"/>
         </w:rPr>
-        <w:t xml:space="preserve">1h 38min* 30€/h → </w:t>
+        <w:t xml:space="preserve">Tester → </w:t>
       </w:r>
       <w:r>
         <w:rPr>
@@ -14935,7 +15831,7 @@
           <w:szCs w:val="24"/>
           <w:rtl w:val="0"/>
         </w:rPr>
-        <w:t xml:space="preserve">49€ </w:t>
+        <w:t xml:space="preserve">40min</w:t>
       </w:r>
       <w:r>
         <w:rPr>
@@ -14944,26 +15840,22 @@
           <w:szCs w:val="24"/>
           <w:rtl w:val="0"/>
         </w:rPr>
-        <w:t xml:space="preserve">(</w:t>
+        <w:t xml:space="preserve"> que suman un total de </w:t>
       </w:r>
       <w:r>
         <w:rPr>
           <w:rFonts w:ascii="Calibri" w:cs="Calibri" w:eastAsia="Calibri" w:hAnsi="Calibri"/>
-          <w:i w:val="1"/>
+          <w:b w:val="1"/>
           <w:sz w:val="24"/>
           <w:szCs w:val="24"/>
           <w:rtl w:val="0"/>
         </w:rPr>
-        <w:t xml:space="preserve">Manager</w:t>
-      </w:r>
-      <w:r>
-        <w:rPr>
-          <w:rFonts w:ascii="Calibri" w:cs="Calibri" w:eastAsia="Calibri" w:hAnsi="Calibri"/>
-          <w:sz w:val="24"/>
-          <w:szCs w:val="24"/>
-          <w:rtl w:val="0"/>
-        </w:rPr>
-        <w:t xml:space="preserve">)</w:t>
+        <w:t xml:space="preserve">13€</w:t>
+      </w:r>
+      <w:r>
+        <w:rPr>
+          <w:rtl w:val="0"/>
+        </w:rPr>
       </w:r>
     </w:p>
     <w:p>
@@ -14988,7 +15880,7 @@
           <w:szCs w:val="24"/>
           <w:rtl w:val="0"/>
         </w:rPr>
-        <w:t xml:space="preserve">1h *25€/h → </w:t>
+        <w:t xml:space="preserve">Desarrollador → </w:t>
       </w:r>
       <w:r>
         <w:rPr>
@@ -14998,7 +15890,7 @@
           <w:szCs w:val="24"/>
           <w:rtl w:val="0"/>
         </w:rPr>
-        <w:t xml:space="preserve">28,33€ </w:t>
+        <w:t xml:space="preserve">50min</w:t>
       </w:r>
       <w:r>
         <w:rPr>
@@ -15007,43 +15899,7 @@
           <w:szCs w:val="24"/>
           <w:rtl w:val="0"/>
         </w:rPr>
-        <w:t xml:space="preserve">(Tester)</w:t>
-      </w:r>
-    </w:p>
-    <w:p>
-      <w:pPr>
-        <w:spacing w:after="160" w:line="259" w:lineRule="auto"/>
-        <w:jc w:val="both"/>
-        <w:rPr>
-          <w:rFonts w:ascii="Calibri" w:cs="Calibri" w:eastAsia="Calibri" w:hAnsi="Calibri"/>
-          <w:sz w:val="24"/>
-          <w:szCs w:val="24"/>
-        </w:rPr>
-      </w:pPr>
-      <w:r>
-        <w:rPr>
-          <w:rtl w:val="0"/>
-        </w:rPr>
-      </w:r>
-    </w:p>
-    <w:p>
-      <w:pPr>
-        <w:spacing w:after="160" w:line="259" w:lineRule="auto"/>
-        <w:jc w:val="both"/>
-        <w:rPr>
-          <w:rFonts w:ascii="Calibri" w:cs="Calibri" w:eastAsia="Calibri" w:hAnsi="Calibri"/>
-          <w:sz w:val="24"/>
-          <w:szCs w:val="24"/>
-        </w:rPr>
-      </w:pPr>
-      <w:r>
-        <w:rPr>
-          <w:rFonts w:ascii="Calibri" w:cs="Calibri" w:eastAsia="Calibri" w:hAnsi="Calibri"/>
-          <w:sz w:val="24"/>
-          <w:szCs w:val="24"/>
-          <w:rtl w:val="0"/>
-        </w:rPr>
-        <w:t xml:space="preserve">Esto suma un </w:t>
+        <w:t xml:space="preserve"> que suma un total de </w:t>
       </w:r>
       <w:r>
         <w:rPr>
@@ -15053,16 +15909,12 @@
           <w:szCs w:val="24"/>
           <w:rtl w:val="0"/>
         </w:rPr>
-        <w:t xml:space="preserve">total de 394,33€</w:t>
-      </w:r>
-      <w:r>
-        <w:rPr>
-          <w:rFonts w:ascii="Calibri" w:cs="Calibri" w:eastAsia="Calibri" w:hAnsi="Calibri"/>
-          <w:sz w:val="24"/>
-          <w:szCs w:val="24"/>
-          <w:rtl w:val="0"/>
-        </w:rPr>
-        <w:t xml:space="preserve"> del coste del contrato. El coste por trabajador quedaría reflejado en el siguiente resumen:</w:t>
+        <w:t xml:space="preserve">17€</w:t>
+      </w:r>
+      <w:r>
+        <w:rPr>
+          <w:rtl w:val="0"/>
+        </w:rPr>
       </w:r>
     </w:p>
     <w:p>
@@ -15100,7 +15952,7 @@
           <w:szCs w:val="24"/>
           <w:rtl w:val="0"/>
         </w:rPr>
-        <w:t xml:space="preserve">José Joaquín Rojas Romero</w:t>
+        <w:t xml:space="preserve">José Antonio Reina Muñoz</w:t>
       </w:r>
       <w:r>
         <w:rPr>
@@ -15119,14 +15971,14 @@
           <w:szCs w:val="24"/>
           <w:rtl w:val="0"/>
         </w:rPr>
-        <w:t xml:space="preserve">145,33€</w:t>
+        <w:t xml:space="preserve">22.5€</w:t>
       </w:r>
     </w:p>
     <w:p>
       <w:pPr>
         <w:numPr>
           <w:ilvl w:val="0"/>
-          <w:numId w:val="7"/>
+          <w:numId w:val="4"/>
         </w:numPr>
         <w:spacing w:line="259" w:lineRule="auto"/>
         <w:ind w:left="720" w:hanging="360"/>
@@ -15144,7 +15996,32 @@
           <w:szCs w:val="24"/>
           <w:rtl w:val="0"/>
         </w:rPr>
-        <w:t xml:space="preserve">Manager → </w:t>
+        <w:t xml:space="preserve">Analista→ no procede</w:t>
+      </w:r>
+    </w:p>
+    <w:p>
+      <w:pPr>
+        <w:numPr>
+          <w:ilvl w:val="0"/>
+          <w:numId w:val="4"/>
+        </w:numPr>
+        <w:spacing w:after="160" w:line="259" w:lineRule="auto"/>
+        <w:ind w:left="720" w:hanging="360"/>
+        <w:jc w:val="both"/>
+        <w:rPr>
+          <w:rFonts w:ascii="Calibri" w:cs="Calibri" w:eastAsia="Calibri" w:hAnsi="Calibri"/>
+          <w:sz w:val="24"/>
+          <w:szCs w:val="24"/>
+        </w:rPr>
+      </w:pPr>
+      <w:r>
+        <w:rPr>
+          <w:rFonts w:ascii="Calibri" w:cs="Calibri" w:eastAsia="Calibri" w:hAnsi="Calibri"/>
+          <w:sz w:val="24"/>
+          <w:szCs w:val="24"/>
+          <w:rtl w:val="0"/>
+        </w:rPr>
+        <w:t xml:space="preserve">Desarrollador → </w:t>
       </w:r>
       <w:r>
         <w:rPr>
@@ -15154,7 +16031,7 @@
           <w:szCs w:val="24"/>
           <w:rtl w:val="0"/>
         </w:rPr>
-        <w:t xml:space="preserve">1h</w:t>
+        <w:t xml:space="preserve">4h 16min</w:t>
       </w:r>
       <w:r>
         <w:rPr>
@@ -15163,7 +16040,7 @@
           <w:szCs w:val="24"/>
           <w:rtl w:val="0"/>
         </w:rPr>
-        <w:t xml:space="preserve"> </w:t>
+        <w:t xml:space="preserve"> que suman un total de </w:t>
       </w:r>
       <w:r>
         <w:rPr>
@@ -15173,57 +16050,25 @@
           <w:szCs w:val="24"/>
           <w:rtl w:val="0"/>
         </w:rPr>
-        <w:t xml:space="preserve">38min</w:t>
-      </w:r>
-      <w:r>
-        <w:rPr>
-          <w:rFonts w:ascii="Calibri" w:cs="Calibri" w:eastAsia="Calibri" w:hAnsi="Calibri"/>
-          <w:sz w:val="24"/>
-          <w:szCs w:val="24"/>
-          <w:rtl w:val="0"/>
-        </w:rPr>
-        <w:t xml:space="preserve"> que suman un coste de contrato de </w:t>
-      </w:r>
-      <w:r>
+        <w:t xml:space="preserve">22,5€</w:t>
+      </w:r>
+      <w:r>
+        <w:rPr>
+          <w:rtl w:val="0"/>
+        </w:rPr>
+      </w:r>
+    </w:p>
+    <w:p>
+      <w:pPr>
+        <w:spacing w:after="160" w:line="259" w:lineRule="auto"/>
+        <w:jc w:val="both"/>
         <w:rPr>
           <w:rFonts w:ascii="Calibri" w:cs="Calibri" w:eastAsia="Calibri" w:hAnsi="Calibri"/>
           <w:b w:val="1"/>
           <w:sz w:val="24"/>
           <w:szCs w:val="24"/>
-          <w:rtl w:val="0"/>
-        </w:rPr>
-        <w:t xml:space="preserve">49€</w:t>
-      </w:r>
-      <w:r>
-        <w:rPr>
-          <w:rtl w:val="0"/>
-        </w:rPr>
-      </w:r>
-    </w:p>
-    <w:p>
-      <w:pPr>
-        <w:numPr>
-          <w:ilvl w:val="0"/>
-          <w:numId w:val="7"/>
-        </w:numPr>
-        <w:spacing w:after="160" w:line="259" w:lineRule="auto"/>
-        <w:ind w:left="720" w:hanging="360"/>
-        <w:jc w:val="both"/>
-        <w:rPr>
-          <w:rFonts w:ascii="Calibri" w:cs="Calibri" w:eastAsia="Calibri" w:hAnsi="Calibri"/>
-          <w:sz w:val="24"/>
-          <w:szCs w:val="24"/>
-        </w:rPr>
-      </w:pPr>
-      <w:r>
-        <w:rPr>
-          <w:rFonts w:ascii="Calibri" w:cs="Calibri" w:eastAsia="Calibri" w:hAnsi="Calibri"/>
-          <w:sz w:val="24"/>
-          <w:szCs w:val="24"/>
-          <w:rtl w:val="0"/>
-        </w:rPr>
-        <w:t xml:space="preserve">Desarrollador → </w:t>
-      </w:r>
+        </w:rPr>
+      </w:pPr>
       <w:r>
         <w:rPr>
           <w:rFonts w:ascii="Calibri" w:cs="Calibri" w:eastAsia="Calibri" w:hAnsi="Calibri"/>
@@ -15232,7 +16077,7 @@
           <w:szCs w:val="24"/>
           <w:rtl w:val="0"/>
         </w:rPr>
-        <w:t xml:space="preserve">4h 49min </w:t>
+        <w:t xml:space="preserve">Samuel Albalat Ortiz</w:t>
       </w:r>
       <w:r>
         <w:rPr>
@@ -15241,7 +16086,7 @@
           <w:szCs w:val="24"/>
           <w:rtl w:val="0"/>
         </w:rPr>
-        <w:t xml:space="preserve">que suman un coste de contrato de </w:t>
+        <w:t xml:space="preserve"> - coste de contrato total de </w:t>
       </w:r>
       <w:r>
         <w:rPr>
@@ -15251,56 +16096,24 @@
           <w:szCs w:val="24"/>
           <w:rtl w:val="0"/>
         </w:rPr>
-        <w:t xml:space="preserve">96,33€</w:t>
-      </w:r>
-      <w:r>
+        <w:t xml:space="preserve">92€</w:t>
+      </w:r>
+    </w:p>
+    <w:p>
+      <w:pPr>
+        <w:numPr>
+          <w:ilvl w:val="0"/>
+          <w:numId w:val="4"/>
+        </w:numPr>
+        <w:spacing w:line="259" w:lineRule="auto"/>
+        <w:ind w:left="720" w:hanging="360"/>
+        <w:jc w:val="both"/>
         <w:rPr>
           <w:rFonts w:ascii="Calibri" w:cs="Calibri" w:eastAsia="Calibri" w:hAnsi="Calibri"/>
           <w:sz w:val="24"/>
           <w:szCs w:val="24"/>
-          <w:rtl w:val="0"/>
-        </w:rPr>
-        <w:t xml:space="preserve"> </w:t>
-      </w:r>
-    </w:p>
-    <w:p>
-      <w:pPr>
-        <w:spacing w:after="160" w:line="259" w:lineRule="auto"/>
-        <w:jc w:val="both"/>
-        <w:rPr>
-          <w:rFonts w:ascii="Calibri" w:cs="Calibri" w:eastAsia="Calibri" w:hAnsi="Calibri"/>
-          <w:b w:val="1"/>
-          <w:sz w:val="24"/>
-          <w:szCs w:val="24"/>
-        </w:rPr>
-      </w:pPr>
-      <w:r>
-        <w:rPr>
-          <w:rtl w:val="0"/>
-        </w:rPr>
-      </w:r>
-    </w:p>
-    <w:p>
-      <w:pPr>
-        <w:spacing w:after="160" w:line="259" w:lineRule="auto"/>
-        <w:jc w:val="both"/>
-        <w:rPr>
-          <w:rFonts w:ascii="Calibri" w:cs="Calibri" w:eastAsia="Calibri" w:hAnsi="Calibri"/>
-          <w:b w:val="1"/>
-          <w:sz w:val="24"/>
-          <w:szCs w:val="24"/>
-        </w:rPr>
-      </w:pPr>
-      <w:r>
-        <w:rPr>
-          <w:rFonts w:ascii="Calibri" w:cs="Calibri" w:eastAsia="Calibri" w:hAnsi="Calibri"/>
-          <w:b w:val="1"/>
-          <w:sz w:val="24"/>
-          <w:szCs w:val="24"/>
-          <w:rtl w:val="0"/>
-        </w:rPr>
-        <w:t xml:space="preserve">Miguel Ybarra Manrique</w:t>
-      </w:r>
+        </w:rPr>
+      </w:pPr>
       <w:r>
         <w:rPr>
           <w:rFonts w:ascii="Calibri" w:cs="Calibri" w:eastAsia="Calibri" w:hAnsi="Calibri"/>
@@ -15308,365 +16121,14 @@
           <w:szCs w:val="24"/>
           <w:rtl w:val="0"/>
         </w:rPr>
-        <w:t xml:space="preserve"> - coste de contrato total de </w:t>
-      </w:r>
-      <w:r>
-        <w:rPr>
-          <w:rFonts w:ascii="Calibri" w:cs="Calibri" w:eastAsia="Calibri" w:hAnsi="Calibri"/>
-          <w:b w:val="1"/>
-          <w:sz w:val="24"/>
-          <w:szCs w:val="24"/>
-          <w:rtl w:val="0"/>
-        </w:rPr>
-        <w:t xml:space="preserve">30€</w:t>
+        <w:t xml:space="preserve">Analista→ no procede</w:t>
       </w:r>
     </w:p>
     <w:p>
       <w:pPr>
         <w:numPr>
           <w:ilvl w:val="0"/>
-          <w:numId w:val="7"/>
-        </w:numPr>
-        <w:spacing w:line="259" w:lineRule="auto"/>
-        <w:ind w:left="720" w:hanging="360"/>
-        <w:jc w:val="both"/>
-        <w:rPr>
-          <w:rFonts w:ascii="Calibri" w:cs="Calibri" w:eastAsia="Calibri" w:hAnsi="Calibri"/>
-          <w:sz w:val="24"/>
-          <w:szCs w:val="24"/>
-        </w:rPr>
-      </w:pPr>
-      <w:r>
-        <w:rPr>
-          <w:rFonts w:ascii="Calibri" w:cs="Calibri" w:eastAsia="Calibri" w:hAnsi="Calibri"/>
-          <w:sz w:val="24"/>
-          <w:szCs w:val="24"/>
-          <w:rtl w:val="0"/>
-        </w:rPr>
-        <w:t xml:space="preserve">Tester → </w:t>
-      </w:r>
-      <w:r>
-        <w:rPr>
-          <w:rFonts w:ascii="Calibri" w:cs="Calibri" w:eastAsia="Calibri" w:hAnsi="Calibri"/>
-          <w:b w:val="1"/>
-          <w:sz w:val="24"/>
-          <w:szCs w:val="24"/>
-          <w:rtl w:val="0"/>
-        </w:rPr>
-        <w:t xml:space="preserve">40min</w:t>
-      </w:r>
-      <w:r>
-        <w:rPr>
-          <w:rFonts w:ascii="Calibri" w:cs="Calibri" w:eastAsia="Calibri" w:hAnsi="Calibri"/>
-          <w:sz w:val="24"/>
-          <w:szCs w:val="24"/>
-          <w:rtl w:val="0"/>
-        </w:rPr>
-        <w:t xml:space="preserve"> que suman un total de </w:t>
-      </w:r>
-      <w:r>
-        <w:rPr>
-          <w:rFonts w:ascii="Calibri" w:cs="Calibri" w:eastAsia="Calibri" w:hAnsi="Calibri"/>
-          <w:b w:val="1"/>
-          <w:sz w:val="24"/>
-          <w:szCs w:val="24"/>
-          <w:rtl w:val="0"/>
-        </w:rPr>
-        <w:t xml:space="preserve">13€</w:t>
-      </w:r>
-      <w:r>
-        <w:rPr>
-          <w:rtl w:val="0"/>
-        </w:rPr>
-      </w:r>
-    </w:p>
-    <w:p>
-      <w:pPr>
-        <w:numPr>
-          <w:ilvl w:val="0"/>
-          <w:numId w:val="7"/>
-        </w:numPr>
-        <w:spacing w:after="160" w:line="259" w:lineRule="auto"/>
-        <w:ind w:left="720" w:hanging="360"/>
-        <w:jc w:val="both"/>
-        <w:rPr>
-          <w:rFonts w:ascii="Calibri" w:cs="Calibri" w:eastAsia="Calibri" w:hAnsi="Calibri"/>
-          <w:sz w:val="24"/>
-          <w:szCs w:val="24"/>
-        </w:rPr>
-      </w:pPr>
-      <w:r>
-        <w:rPr>
-          <w:rFonts w:ascii="Calibri" w:cs="Calibri" w:eastAsia="Calibri" w:hAnsi="Calibri"/>
-          <w:sz w:val="24"/>
-          <w:szCs w:val="24"/>
-          <w:rtl w:val="0"/>
-        </w:rPr>
-        <w:t xml:space="preserve">Desarrollador → </w:t>
-      </w:r>
-      <w:r>
-        <w:rPr>
-          <w:rFonts w:ascii="Calibri" w:cs="Calibri" w:eastAsia="Calibri" w:hAnsi="Calibri"/>
-          <w:b w:val="1"/>
-          <w:sz w:val="24"/>
-          <w:szCs w:val="24"/>
-          <w:rtl w:val="0"/>
-        </w:rPr>
-        <w:t xml:space="preserve">50min</w:t>
-      </w:r>
-      <w:r>
-        <w:rPr>
-          <w:rFonts w:ascii="Calibri" w:cs="Calibri" w:eastAsia="Calibri" w:hAnsi="Calibri"/>
-          <w:sz w:val="24"/>
-          <w:szCs w:val="24"/>
-          <w:rtl w:val="0"/>
-        </w:rPr>
-        <w:t xml:space="preserve"> que suma un total de </w:t>
-      </w:r>
-      <w:r>
-        <w:rPr>
-          <w:rFonts w:ascii="Calibri" w:cs="Calibri" w:eastAsia="Calibri" w:hAnsi="Calibri"/>
-          <w:b w:val="1"/>
-          <w:sz w:val="24"/>
-          <w:szCs w:val="24"/>
-          <w:rtl w:val="0"/>
-        </w:rPr>
-        <w:t xml:space="preserve">17€</w:t>
-      </w:r>
-      <w:r>
-        <w:rPr>
-          <w:rtl w:val="0"/>
-        </w:rPr>
-      </w:r>
-    </w:p>
-    <w:p>
-      <w:pPr>
-        <w:spacing w:after="160" w:line="259" w:lineRule="auto"/>
-        <w:jc w:val="both"/>
-        <w:rPr>
-          <w:rFonts w:ascii="Calibri" w:cs="Calibri" w:eastAsia="Calibri" w:hAnsi="Calibri"/>
-          <w:sz w:val="24"/>
-          <w:szCs w:val="24"/>
-        </w:rPr>
-      </w:pPr>
-      <w:r>
-        <w:rPr>
-          <w:rtl w:val="0"/>
-        </w:rPr>
-      </w:r>
-    </w:p>
-    <w:p>
-      <w:pPr>
-        <w:spacing w:after="160" w:line="259" w:lineRule="auto"/>
-        <w:jc w:val="both"/>
-        <w:rPr>
-          <w:rFonts w:ascii="Calibri" w:cs="Calibri" w:eastAsia="Calibri" w:hAnsi="Calibri"/>
-          <w:b w:val="1"/>
-          <w:sz w:val="24"/>
-          <w:szCs w:val="24"/>
-        </w:rPr>
-      </w:pPr>
-      <w:r>
-        <w:rPr>
-          <w:rFonts w:ascii="Calibri" w:cs="Calibri" w:eastAsia="Calibri" w:hAnsi="Calibri"/>
-          <w:b w:val="1"/>
-          <w:sz w:val="24"/>
-          <w:szCs w:val="24"/>
-          <w:rtl w:val="0"/>
-        </w:rPr>
-        <w:t xml:space="preserve">José Antonio Reina Muñoz</w:t>
-      </w:r>
-      <w:r>
-        <w:rPr>
-          <w:rFonts w:ascii="Calibri" w:cs="Calibri" w:eastAsia="Calibri" w:hAnsi="Calibri"/>
-          <w:sz w:val="24"/>
-          <w:szCs w:val="24"/>
-          <w:rtl w:val="0"/>
-        </w:rPr>
-        <w:t xml:space="preserve"> - coste de contrato total de </w:t>
-      </w:r>
-      <w:r>
-        <w:rPr>
-          <w:rFonts w:ascii="Calibri" w:cs="Calibri" w:eastAsia="Calibri" w:hAnsi="Calibri"/>
-          <w:b w:val="1"/>
-          <w:sz w:val="24"/>
-          <w:szCs w:val="24"/>
-          <w:rtl w:val="0"/>
-        </w:rPr>
-        <w:t xml:space="preserve">22.5€</w:t>
-      </w:r>
-    </w:p>
-    <w:p>
-      <w:pPr>
-        <w:numPr>
-          <w:ilvl w:val="0"/>
-          <w:numId w:val="7"/>
-        </w:numPr>
-        <w:spacing w:line="259" w:lineRule="auto"/>
-        <w:ind w:left="720" w:hanging="360"/>
-        <w:jc w:val="both"/>
-        <w:rPr>
-          <w:rFonts w:ascii="Calibri" w:cs="Calibri" w:eastAsia="Calibri" w:hAnsi="Calibri"/>
-          <w:sz w:val="24"/>
-          <w:szCs w:val="24"/>
-        </w:rPr>
-      </w:pPr>
-      <w:r>
-        <w:rPr>
-          <w:rFonts w:ascii="Calibri" w:cs="Calibri" w:eastAsia="Calibri" w:hAnsi="Calibri"/>
-          <w:sz w:val="24"/>
-          <w:szCs w:val="24"/>
-          <w:rtl w:val="0"/>
-        </w:rPr>
-        <w:t xml:space="preserve">Analista→ no procede</w:t>
-      </w:r>
-    </w:p>
-    <w:p>
-      <w:pPr>
-        <w:numPr>
-          <w:ilvl w:val="0"/>
-          <w:numId w:val="7"/>
-        </w:numPr>
-        <w:spacing w:after="160" w:line="259" w:lineRule="auto"/>
-        <w:ind w:left="720" w:hanging="360"/>
-        <w:jc w:val="both"/>
-        <w:rPr>
-          <w:rFonts w:ascii="Calibri" w:cs="Calibri" w:eastAsia="Calibri" w:hAnsi="Calibri"/>
-          <w:sz w:val="24"/>
-          <w:szCs w:val="24"/>
-        </w:rPr>
-      </w:pPr>
-      <w:r>
-        <w:rPr>
-          <w:rFonts w:ascii="Calibri" w:cs="Calibri" w:eastAsia="Calibri" w:hAnsi="Calibri"/>
-          <w:sz w:val="24"/>
-          <w:szCs w:val="24"/>
-          <w:rtl w:val="0"/>
-        </w:rPr>
-        <w:t xml:space="preserve">Desarrollador → </w:t>
-      </w:r>
-      <w:r>
-        <w:rPr>
-          <w:rFonts w:ascii="Calibri" w:cs="Calibri" w:eastAsia="Calibri" w:hAnsi="Calibri"/>
-          <w:b w:val="1"/>
-          <w:sz w:val="24"/>
-          <w:szCs w:val="24"/>
-          <w:rtl w:val="0"/>
-        </w:rPr>
-        <w:t xml:space="preserve">4h 16min</w:t>
-      </w:r>
-      <w:r>
-        <w:rPr>
-          <w:rFonts w:ascii="Calibri" w:cs="Calibri" w:eastAsia="Calibri" w:hAnsi="Calibri"/>
-          <w:sz w:val="24"/>
-          <w:szCs w:val="24"/>
-          <w:rtl w:val="0"/>
-        </w:rPr>
-        <w:t xml:space="preserve"> que suman un total de </w:t>
-      </w:r>
-      <w:r>
-        <w:rPr>
-          <w:rFonts w:ascii="Calibri" w:cs="Calibri" w:eastAsia="Calibri" w:hAnsi="Calibri"/>
-          <w:b w:val="1"/>
-          <w:sz w:val="24"/>
-          <w:szCs w:val="24"/>
-          <w:rtl w:val="0"/>
-        </w:rPr>
-        <w:t xml:space="preserve">22,5€</w:t>
-      </w:r>
-      <w:r>
-        <w:rPr>
-          <w:rtl w:val="0"/>
-        </w:rPr>
-      </w:r>
-    </w:p>
-    <w:p>
-      <w:pPr>
-        <w:spacing w:after="160" w:line="259" w:lineRule="auto"/>
-        <w:jc w:val="both"/>
-        <w:rPr>
-          <w:rFonts w:ascii="Calibri" w:cs="Calibri" w:eastAsia="Calibri" w:hAnsi="Calibri"/>
-          <w:sz w:val="24"/>
-          <w:szCs w:val="24"/>
-        </w:rPr>
-      </w:pPr>
-      <w:r>
-        <w:rPr>
-          <w:rtl w:val="0"/>
-        </w:rPr>
-      </w:r>
-    </w:p>
-    <w:p>
-      <w:pPr>
-        <w:spacing w:after="160" w:line="259" w:lineRule="auto"/>
-        <w:jc w:val="both"/>
-        <w:rPr>
-          <w:rFonts w:ascii="Calibri" w:cs="Calibri" w:eastAsia="Calibri" w:hAnsi="Calibri"/>
-          <w:b w:val="1"/>
-          <w:sz w:val="24"/>
-          <w:szCs w:val="24"/>
-        </w:rPr>
-      </w:pPr>
-      <w:r>
-        <w:rPr>
-          <w:rFonts w:ascii="Calibri" w:cs="Calibri" w:eastAsia="Calibri" w:hAnsi="Calibri"/>
-          <w:b w:val="1"/>
-          <w:sz w:val="24"/>
-          <w:szCs w:val="24"/>
-          <w:rtl w:val="0"/>
-        </w:rPr>
-        <w:t xml:space="preserve">Samuel Albalat Ortiz</w:t>
-      </w:r>
-      <w:r>
-        <w:rPr>
-          <w:rFonts w:ascii="Calibri" w:cs="Calibri" w:eastAsia="Calibri" w:hAnsi="Calibri"/>
-          <w:sz w:val="24"/>
-          <w:szCs w:val="24"/>
-          <w:rtl w:val="0"/>
-        </w:rPr>
-        <w:t xml:space="preserve"> - coste de contrato total de </w:t>
-      </w:r>
-      <w:r>
-        <w:rPr>
-          <w:rFonts w:ascii="Calibri" w:cs="Calibri" w:eastAsia="Calibri" w:hAnsi="Calibri"/>
-          <w:b w:val="1"/>
-          <w:sz w:val="24"/>
-          <w:szCs w:val="24"/>
-          <w:rtl w:val="0"/>
-        </w:rPr>
-        <w:t xml:space="preserve">92€</w:t>
-      </w:r>
-    </w:p>
-    <w:p>
-      <w:pPr>
-        <w:numPr>
-          <w:ilvl w:val="0"/>
-          <w:numId w:val="7"/>
-        </w:numPr>
-        <w:spacing w:line="259" w:lineRule="auto"/>
-        <w:ind w:left="720" w:hanging="360"/>
-        <w:jc w:val="both"/>
-        <w:rPr>
-          <w:rFonts w:ascii="Calibri" w:cs="Calibri" w:eastAsia="Calibri" w:hAnsi="Calibri"/>
-          <w:sz w:val="24"/>
-          <w:szCs w:val="24"/>
-        </w:rPr>
-      </w:pPr>
-      <w:r>
-        <w:rPr>
-          <w:rFonts w:ascii="Calibri" w:cs="Calibri" w:eastAsia="Calibri" w:hAnsi="Calibri"/>
-          <w:sz w:val="24"/>
-          <w:szCs w:val="24"/>
-          <w:rtl w:val="0"/>
-        </w:rPr>
-        <w:t xml:space="preserve">Analista→ no procede</w:t>
-      </w:r>
-    </w:p>
-    <w:p>
-      <w:pPr>
-        <w:numPr>
-          <w:ilvl w:val="0"/>
-          <w:numId w:val="7"/>
+          <w:numId w:val="4"/>
         </w:numPr>
         <w:spacing w:after="160" w:line="259" w:lineRule="auto"/>
         <w:ind w:left="720" w:hanging="360"/>
@@ -16068,7 +16530,7 @@
           <w:szCs w:val="24"/>
           <w:rtl w:val="0"/>
         </w:rPr>
-        <w:t xml:space="preserve">145,33€</w:t>
+        <w:t xml:space="preserve">324,33€</w:t>
       </w:r>
       <w:r>
         <w:rPr>
@@ -16087,7 +16549,7 @@
           <w:szCs w:val="24"/>
           <w:rtl w:val="0"/>
         </w:rPr>
-        <w:t xml:space="preserve">15,98€ </w:t>
+        <w:t xml:space="preserve">35,73€ </w:t>
       </w:r>
       <w:r>
         <w:rPr>
@@ -16106,7 +16568,7 @@
           <w:szCs w:val="24"/>
           <w:rtl w:val="0"/>
         </w:rPr>
-        <w:t xml:space="preserve">Total 161,31€</w:t>
+        <w:t xml:space="preserve">Total 360.56€</w:t>
       </w:r>
     </w:p>
     <w:p>
@@ -16416,7 +16878,7 @@
           <w:szCs w:val="24"/>
           <w:rtl w:val="0"/>
         </w:rPr>
-        <w:t xml:space="preserve">356,8€ </w:t>
+        <w:t xml:space="preserve">520,88€ </w:t>
       </w:r>
       <w:r>
         <w:rPr>
@@ -16502,24 +16964,126 @@
     </w:p>
     <w:p>
       <w:pPr>
-        <w:spacing w:after="160" w:line="259" w:lineRule="auto"/>
-        <w:jc w:val="both"/>
-        <w:rPr>
-          <w:rFonts w:ascii="Calibri" w:cs="Calibri" w:eastAsia="Calibri" w:hAnsi="Calibri"/>
-          <w:sz w:val="24"/>
-          <w:szCs w:val="24"/>
-        </w:rPr>
-      </w:pPr>
-      <w:r>
-        <w:rPr>
-          <w:rtl w:val="0"/>
-        </w:rPr>
-      </w:r>
-    </w:p>
-    <w:p>
-      <w:pPr>
-        <w:spacing w:after="160" w:line="259" w:lineRule="auto"/>
-        <w:jc w:val="both"/>
+        <w:rPr>
+          <w:sz w:val="26"/>
+          <w:szCs w:val="26"/>
+        </w:rPr>
+      </w:pPr>
+      <w:r>
+        <w:rPr>
+          <w:rtl w:val="0"/>
+        </w:rPr>
+      </w:r>
+    </w:p>
+    <w:p>
+      <w:pPr>
+        <w:numPr>
+          <w:ilvl w:val="0"/>
+          <w:numId w:val="2"/>
+        </w:numPr>
+        <w:ind w:left="720" w:hanging="360"/>
+        <w:jc w:val="both"/>
+        <w:rPr>
+          <w:sz w:val="26"/>
+          <w:szCs w:val="26"/>
+        </w:rPr>
+      </w:pPr>
+      <w:r>
+        <w:rPr>
+          <w:sz w:val="26"/>
+          <w:szCs w:val="26"/>
+          <w:rtl w:val="0"/>
+        </w:rPr>
+        <w:t xml:space="preserve">Repaso de documentación en el último </w:t>
+      </w:r>
+      <w:r>
+        <w:rPr>
+          <w:i w:val="1"/>
+          <w:sz w:val="26"/>
+          <w:szCs w:val="26"/>
+          <w:rtl w:val="0"/>
+        </w:rPr>
+        <w:t xml:space="preserve">Follow Up</w:t>
+      </w:r>
+      <w:r>
+        <w:rPr>
+          <w:sz w:val="26"/>
+          <w:szCs w:val="26"/>
+          <w:rtl w:val="0"/>
+        </w:rPr>
+        <w:t xml:space="preserve">. Estuvimos todos los integrantes las 2 horas retocando el código y documentación.</w:t>
+      </w:r>
+    </w:p>
+    <w:p>
+      <w:pPr>
+        <w:numPr>
+          <w:ilvl w:val="0"/>
+          <w:numId w:val="2"/>
+        </w:numPr>
+        <w:ind w:left="720" w:hanging="360"/>
+        <w:jc w:val="both"/>
+        <w:rPr>
+          <w:sz w:val="26"/>
+          <w:szCs w:val="26"/>
+        </w:rPr>
+      </w:pPr>
+      <w:r>
+        <w:rPr>
+          <w:sz w:val="26"/>
+          <w:szCs w:val="26"/>
+          <w:rtl w:val="0"/>
+        </w:rPr>
+        <w:t xml:space="preserve">Reunión para preparar la entrega y comprobar su correcta subida. Estuvimos todos los integrantes 1 hora.</w:t>
+      </w:r>
+    </w:p>
+    <w:p>
+      <w:pPr>
+        <w:rPr>
+          <w:sz w:val="26"/>
+          <w:szCs w:val="26"/>
+        </w:rPr>
+      </w:pPr>
+      <w:r>
+        <w:rPr>
+          <w:rtl w:val="0"/>
+        </w:rPr>
+      </w:r>
+    </w:p>
+    <w:p>
+      <w:pPr>
+        <w:rPr>
+          <w:sz w:val="26"/>
+          <w:szCs w:val="26"/>
+        </w:rPr>
+      </w:pPr>
+      <w:r>
+        <w:rPr>
+          <w:sz w:val="26"/>
+          <w:szCs w:val="26"/>
+          <w:rtl w:val="0"/>
+        </w:rPr>
+        <w:t xml:space="preserve">Horas estimadas totales de tareas secundarias</w:t>
+      </w:r>
+      <w:r>
+        <w:rPr>
+          <w:sz w:val="26"/>
+          <w:szCs w:val="26"/>
+          <w:u w:val="single"/>
+          <w:rtl w:val="0"/>
+        </w:rPr>
+        <w:t xml:space="preserve"> por integrante</w:t>
+      </w:r>
+      <w:r>
+        <w:rPr>
+          <w:sz w:val="26"/>
+          <w:szCs w:val="26"/>
+          <w:rtl w:val="0"/>
+        </w:rPr>
+        <w:t xml:space="preserve"> (5): </w:t>
+      </w:r>
+    </w:p>
+    <w:p>
+      <w:pPr>
         <w:rPr>
           <w:b w:val="1"/>
           <w:sz w:val="26"/>
@@ -16528,43 +17092,85 @@
       </w:pPr>
       <w:r>
         <w:rPr>
-          <w:rtl w:val="0"/>
-        </w:rPr>
-      </w:r>
-    </w:p>
-    <w:p>
-      <w:pPr>
-        <w:rPr>
+          <w:b w:val="1"/>
           <w:sz w:val="26"/>
           <w:szCs w:val="26"/>
-        </w:rPr>
-      </w:pPr>
-      <w:r>
-        <w:rPr>
-          <w:rtl w:val="0"/>
-        </w:rPr>
-      </w:r>
-    </w:p>
-    <w:p>
-      <w:pPr>
-        <w:numPr>
-          <w:ilvl w:val="0"/>
-          <w:numId w:val="5"/>
-        </w:numPr>
-        <w:ind w:left="720" w:hanging="360"/>
-        <w:jc w:val="both"/>
-        <w:rPr>
+          <w:rtl w:val="0"/>
+        </w:rPr>
+        <w:t xml:space="preserve">3 horas </w:t>
+      </w:r>
+    </w:p>
+    <w:p>
+      <w:pPr>
+        <w:rPr>
+          <w:b w:val="1"/>
           <w:sz w:val="26"/>
           <w:szCs w:val="26"/>
         </w:rPr>
       </w:pPr>
       <w:r>
         <w:rPr>
+          <w:rtl w:val="0"/>
+        </w:rPr>
+      </w:r>
+    </w:p>
+    <w:p>
+      <w:pPr>
+        <w:rPr>
           <w:sz w:val="26"/>
           <w:szCs w:val="26"/>
-          <w:rtl w:val="0"/>
-        </w:rPr>
-        <w:t xml:space="preserve">Repaso de documentación en el último </w:t>
+        </w:rPr>
+      </w:pPr>
+      <w:r>
+        <w:rPr>
+          <w:sz w:val="26"/>
+          <w:szCs w:val="26"/>
+          <w:rtl w:val="0"/>
+        </w:rPr>
+        <w:t xml:space="preserve">Horas estimadas (desarrollo) totales de tareas secundarias </w:t>
+      </w:r>
+      <w:r>
+        <w:rPr>
+          <w:sz w:val="26"/>
+          <w:szCs w:val="26"/>
+          <w:u w:val="single"/>
+          <w:rtl w:val="0"/>
+        </w:rPr>
+        <w:t xml:space="preserve">en total</w:t>
+      </w:r>
+      <w:r>
+        <w:rPr>
+          <w:sz w:val="26"/>
+          <w:szCs w:val="26"/>
+          <w:rtl w:val="0"/>
+        </w:rPr>
+        <w:t xml:space="preserve">: </w:t>
+      </w:r>
+    </w:p>
+    <w:p>
+      <w:pPr>
+        <w:rPr>
+          <w:b w:val="1"/>
+          <w:sz w:val="26"/>
+          <w:szCs w:val="26"/>
+        </w:rPr>
+      </w:pPr>
+      <w:r>
+        <w:rPr>
+          <w:b w:val="1"/>
+          <w:sz w:val="26"/>
+          <w:szCs w:val="26"/>
+          <w:rtl w:val="0"/>
+        </w:rPr>
+        <w:t xml:space="preserve">12 horas </w:t>
+      </w:r>
+      <w:r>
+        <w:rPr>
+          <w:sz w:val="26"/>
+          <w:szCs w:val="26"/>
+          <w:rtl w:val="0"/>
+        </w:rPr>
+        <w:t xml:space="preserve">(</w:t>
       </w:r>
       <w:r>
         <w:rPr>
@@ -16573,228 +17179,8 @@
           <w:szCs w:val="26"/>
           <w:rtl w:val="0"/>
         </w:rPr>
-        <w:t xml:space="preserve">Follow Up</w:t>
-      </w:r>
-      <w:r>
-        <w:rPr>
-          <w:sz w:val="26"/>
-          <w:szCs w:val="26"/>
-          <w:rtl w:val="0"/>
-        </w:rPr>
-        <w:t xml:space="preserve">. Estuvimos todos los integrantes las 2 horas retocando el código y documentación.</w:t>
-      </w:r>
-    </w:p>
-    <w:p>
-      <w:pPr>
-        <w:numPr>
-          <w:ilvl w:val="0"/>
-          <w:numId w:val="5"/>
-        </w:numPr>
-        <w:ind w:left="720" w:hanging="360"/>
-        <w:jc w:val="both"/>
-        <w:rPr>
-          <w:sz w:val="26"/>
-          <w:szCs w:val="26"/>
-        </w:rPr>
-      </w:pPr>
-      <w:r>
-        <w:rPr>
-          <w:sz w:val="26"/>
-          <w:szCs w:val="26"/>
-          <w:rtl w:val="0"/>
-        </w:rPr>
-        <w:t xml:space="preserve">Reunión para preparar la entrega y comprobar su correcta subida. Estuvimos todos los integrantes 1 hora.</w:t>
-      </w:r>
-    </w:p>
-    <w:p>
-      <w:pPr>
-        <w:rPr>
-          <w:sz w:val="26"/>
-          <w:szCs w:val="26"/>
-        </w:rPr>
-      </w:pPr>
-      <w:r>
-        <w:rPr>
-          <w:rtl w:val="0"/>
-        </w:rPr>
-      </w:r>
-    </w:p>
-    <w:p>
-      <w:pPr>
-        <w:rPr>
-          <w:sz w:val="26"/>
-          <w:szCs w:val="26"/>
-        </w:rPr>
-      </w:pPr>
-      <w:r>
-        <w:rPr>
-          <w:sz w:val="26"/>
-          <w:szCs w:val="26"/>
-          <w:rtl w:val="0"/>
-        </w:rPr>
-        <w:t xml:space="preserve">Horas estimadas totales de tareas secundarias</w:t>
-      </w:r>
-      <w:r>
-        <w:rPr>
-          <w:sz w:val="26"/>
-          <w:szCs w:val="26"/>
-          <w:u w:val="single"/>
-          <w:rtl w:val="0"/>
-        </w:rPr>
-        <w:t xml:space="preserve"> por integrante</w:t>
-      </w:r>
-      <w:r>
-        <w:rPr>
-          <w:sz w:val="26"/>
-          <w:szCs w:val="26"/>
-          <w:rtl w:val="0"/>
-        </w:rPr>
-        <w:t xml:space="preserve"> (5): </w:t>
-      </w:r>
-    </w:p>
-    <w:p>
-      <w:pPr>
-        <w:rPr>
-          <w:b w:val="1"/>
-          <w:sz w:val="26"/>
-          <w:szCs w:val="26"/>
-        </w:rPr>
-      </w:pPr>
-      <w:r>
-        <w:rPr>
-          <w:b w:val="1"/>
-          <w:sz w:val="26"/>
-          <w:szCs w:val="26"/>
-          <w:rtl w:val="0"/>
-        </w:rPr>
-        <w:t xml:space="preserve">3 horas </w:t>
-      </w:r>
-    </w:p>
-    <w:p>
-      <w:pPr>
-        <w:rPr>
-          <w:b w:val="1"/>
-          <w:sz w:val="26"/>
-          <w:szCs w:val="26"/>
-        </w:rPr>
-      </w:pPr>
-      <w:r>
-        <w:rPr>
-          <w:rtl w:val="0"/>
-        </w:rPr>
-      </w:r>
-    </w:p>
-    <w:p>
-      <w:pPr>
-        <w:rPr>
-          <w:sz w:val="26"/>
-          <w:szCs w:val="26"/>
-        </w:rPr>
-      </w:pPr>
-      <w:r>
-        <w:rPr>
-          <w:sz w:val="26"/>
-          <w:szCs w:val="26"/>
-          <w:rtl w:val="0"/>
-        </w:rPr>
-        <w:t xml:space="preserve">Horas estimadas totales de tareas secundarias </w:t>
-      </w:r>
-      <w:r>
-        <w:rPr>
-          <w:sz w:val="26"/>
-          <w:szCs w:val="26"/>
-          <w:u w:val="single"/>
-          <w:rtl w:val="0"/>
-        </w:rPr>
-        <w:t xml:space="preserve">en total</w:t>
-      </w:r>
-      <w:r>
-        <w:rPr>
-          <w:sz w:val="26"/>
-          <w:szCs w:val="26"/>
-          <w:rtl w:val="0"/>
-        </w:rPr>
-        <w:t xml:space="preserve">: </w:t>
-      </w:r>
-    </w:p>
-    <w:p>
-      <w:pPr>
-        <w:rPr>
-          <w:sz w:val="26"/>
-          <w:szCs w:val="26"/>
-        </w:rPr>
-      </w:pPr>
-      <w:r>
-        <w:rPr>
-          <w:b w:val="1"/>
-          <w:sz w:val="26"/>
-          <w:szCs w:val="26"/>
-          <w:rtl w:val="0"/>
-        </w:rPr>
-        <w:t xml:space="preserve">12 horas </w:t>
-      </w:r>
-      <w:r>
-        <w:rPr>
-          <w:sz w:val="26"/>
-          <w:szCs w:val="26"/>
-          <w:rtl w:val="0"/>
-        </w:rPr>
-        <w:t xml:space="preserve">(</w:t>
-      </w:r>
-      <w:r>
-        <w:rPr>
-          <w:i w:val="1"/>
-          <w:sz w:val="26"/>
-          <w:szCs w:val="26"/>
-          <w:rtl w:val="0"/>
-        </w:rPr>
         <w:t xml:space="preserve">horas de tareas por integrante x4</w:t>
       </w:r>
-      <w:r>
-        <w:rPr>
-          <w:sz w:val="26"/>
-          <w:szCs w:val="26"/>
-          <w:rtl w:val="0"/>
-        </w:rPr>
-        <w:t xml:space="preserve">)</w:t>
-      </w:r>
-    </w:p>
-    <w:p>
-      <w:pPr>
-        <w:rPr>
-          <w:sz w:val="26"/>
-          <w:szCs w:val="26"/>
-        </w:rPr>
-      </w:pPr>
-      <w:r>
-        <w:rPr>
-          <w:rtl w:val="0"/>
-        </w:rPr>
-      </w:r>
-    </w:p>
-    <w:p>
-      <w:pPr>
-        <w:rPr>
-          <w:sz w:val="26"/>
-          <w:szCs w:val="26"/>
-        </w:rPr>
-      </w:pPr>
-      <w:r>
-        <w:rPr>
-          <w:sz w:val="26"/>
-          <w:szCs w:val="26"/>
-          <w:rtl w:val="0"/>
-        </w:rPr>
-        <w:t xml:space="preserve">Horas finales tras terminar el trabajo en total:  </w:t>
-      </w:r>
-    </w:p>
-    <w:p>
-      <w:pPr>
-        <w:rPr>
-          <w:sz w:val="26"/>
-          <w:szCs w:val="26"/>
-        </w:rPr>
-      </w:pPr>
       <w:sdt>
         <w:sdtPr>
           <w:tag w:val="goog_rdk_0"/>
@@ -16803,30 +17189,165 @@
           <w:r>
             <w:rPr>
               <w:rFonts w:ascii="Arial Unicode MS" w:cs="Arial Unicode MS" w:eastAsia="Arial Unicode MS" w:hAnsi="Arial Unicode MS"/>
-              <w:b w:val="1"/>
               <w:sz w:val="26"/>
               <w:szCs w:val="26"/>
               <w:rtl w:val="0"/>
             </w:rPr>
-            <w:t xml:space="preserve">18 horas 9 minutos + 77 horas 50 minutos = 95 horas 59 minutosCORREGIR ←</w:t>
+            <w:t xml:space="preserve">) → </w:t>
           </w:r>
         </w:sdtContent>
       </w:sdt>
       <w:r>
         <w:rPr>
-          <w:rtl w:val="0"/>
-        </w:rPr>
-      </w:r>
-    </w:p>
-    <w:p>
-      <w:pPr>
-        <w:pStyle w:val="Heading1"/>
-        <w:rPr/>
+          <w:b w:val="1"/>
+          <w:sz w:val="26"/>
+          <w:szCs w:val="26"/>
+          <w:rtl w:val="0"/>
+        </w:rPr>
+        <w:t xml:space="preserve">240€</w:t>
+      </w:r>
+    </w:p>
+    <w:p>
+      <w:pPr>
+        <w:rPr>
+          <w:sz w:val="26"/>
+          <w:szCs w:val="26"/>
+        </w:rPr>
+      </w:pPr>
+      <w:r>
+        <w:rPr>
+          <w:rtl w:val="0"/>
+        </w:rPr>
+      </w:r>
+    </w:p>
+    <w:p>
+      <w:pPr>
+        <w:rPr>
+          <w:sz w:val="26"/>
+          <w:szCs w:val="26"/>
+        </w:rPr>
+      </w:pPr>
+      <w:r>
+        <w:rPr>
+          <w:sz w:val="26"/>
+          <w:szCs w:val="26"/>
+          <w:rtl w:val="0"/>
+        </w:rPr>
+        <w:t xml:space="preserve">Horas finales tras terminar el trabajo en total:  </w:t>
+      </w:r>
+    </w:p>
+    <w:p>
+      <w:pPr>
+        <w:rPr>
+          <w:b w:val="1"/>
+          <w:sz w:val="26"/>
+          <w:szCs w:val="26"/>
+        </w:rPr>
+      </w:pPr>
+      <w:r>
+        <w:rPr>
+          <w:b w:val="1"/>
+          <w:sz w:val="26"/>
+          <w:szCs w:val="26"/>
+          <w:rtl w:val="0"/>
+        </w:rPr>
+        <w:t xml:space="preserve">12 h + 24 h 53 min = 36 horas 53 minutos</w:t>
+      </w:r>
+    </w:p>
+    <w:p>
+      <w:pPr>
+        <w:rPr>
+          <w:b w:val="1"/>
+          <w:sz w:val="26"/>
+          <w:szCs w:val="26"/>
+        </w:rPr>
+      </w:pPr>
+      <w:r>
+        <w:rPr>
+          <w:rtl w:val="0"/>
+        </w:rPr>
+      </w:r>
+    </w:p>
+    <w:p>
+      <w:pPr>
+        <w:rPr>
+          <w:sz w:val="26"/>
+          <w:szCs w:val="26"/>
+        </w:rPr>
+      </w:pPr>
+      <w:r>
+        <w:rPr>
+          <w:sz w:val="26"/>
+          <w:szCs w:val="26"/>
+          <w:rtl w:val="0"/>
+        </w:rPr>
+        <w:t xml:space="preserve">Coste total del proyecto sobre las horas finales:  </w:t>
+      </w:r>
+    </w:p>
+    <w:p>
+      <w:pPr>
+        <w:rPr>
+          <w:b w:val="1"/>
+          <w:sz w:val="26"/>
+          <w:szCs w:val="26"/>
+        </w:rPr>
+      </w:pPr>
+      <w:r>
+        <w:rPr>
+          <w:b w:val="1"/>
+          <w:sz w:val="26"/>
+          <w:szCs w:val="26"/>
+          <w:rtl w:val="0"/>
+        </w:rPr>
+        <w:t xml:space="preserve">520.88€ + 240€ = 760.88€</w:t>
+      </w:r>
+    </w:p>
+    <w:p>
+      <w:pPr>
+        <w:keepNext w:val="1"/>
+        <w:keepLines w:val="1"/>
+        <w:pageBreakBefore w:val="0"/>
+        <w:widowControl w:val="1"/>
+        <w:pBdr>
+          <w:top w:space="0" w:sz="0" w:val="nil"/>
+          <w:left w:space="0" w:sz="0" w:val="nil"/>
+          <w:bottom w:space="0" w:sz="0" w:val="nil"/>
+          <w:right w:space="0" w:sz="0" w:val="nil"/>
+          <w:between w:space="0" w:sz="0" w:val="nil"/>
+        </w:pBdr>
+        <w:shd w:fill="auto" w:val="clear"/>
+        <w:spacing w:after="120" w:before="400" w:line="276" w:lineRule="auto"/>
+        <w:ind w:left="0" w:right="0" w:firstLine="0"/>
+        <w:jc w:val="left"/>
+        <w:rPr>
+          <w:rFonts w:ascii="Arial" w:cs="Arial" w:eastAsia="Arial" w:hAnsi="Arial"/>
+          <w:b w:val="0"/>
+          <w:i w:val="0"/>
+          <w:smallCaps w:val="0"/>
+          <w:strike w:val="0"/>
+          <w:color w:val="000000"/>
+          <w:sz w:val="40"/>
+          <w:szCs w:val="40"/>
+          <w:u w:val="none"/>
+          <w:shd w:fill="auto" w:val="clear"/>
+          <w:vertAlign w:val="baseline"/>
+        </w:rPr>
       </w:pPr>
       <w:bookmarkStart w:colFirst="0" w:colLast="0" w:name="_heading=h.4d34og8" w:id="7"/>
       <w:bookmarkEnd w:id="7"/>
       <w:r>
         <w:rPr>
+          <w:rFonts w:ascii="Arial" w:cs="Arial" w:eastAsia="Arial" w:hAnsi="Arial"/>
+          <w:b w:val="0"/>
+          <w:i w:val="0"/>
+          <w:smallCaps w:val="0"/>
+          <w:strike w:val="0"/>
+          <w:color w:val="000000"/>
+          <w:sz w:val="40"/>
+          <w:szCs w:val="40"/>
+          <w:u w:val="none"/>
+          <w:shd w:fill="auto" w:val="clear"/>
+          <w:vertAlign w:val="baseline"/>
           <w:rtl w:val="0"/>
         </w:rPr>
         <w:t xml:space="preserve">Bibliografía</w:t>
@@ -16836,7 +17357,7 @@
       <w:pPr>
         <w:numPr>
           <w:ilvl w:val="0"/>
-          <w:numId w:val="2"/>
+          <w:numId w:val="6"/>
         </w:numPr>
         <w:ind w:left="720" w:hanging="360"/>
         <w:jc w:val="both"/>
@@ -16858,7 +17379,7 @@
       <w:pPr>
         <w:numPr>
           <w:ilvl w:val="0"/>
-          <w:numId w:val="2"/>
+          <w:numId w:val="6"/>
         </w:numPr>
         <w:ind w:left="720" w:hanging="360"/>
         <w:jc w:val="both"/>
@@ -16941,7 +17462,7 @@
     <w:lvl w:ilvl="0">
       <w:start w:val="1"/>
       <w:numFmt w:val="bullet"/>
-      <w:lvlText w:val="-"/>
+      <w:lvlText w:val="●"/>
       <w:lvlJc w:val="left"/>
       <w:pPr>
         <w:ind w:left="720" w:hanging="360"/>
@@ -16953,7 +17474,7 @@
     <w:lvl w:ilvl="1">
       <w:start w:val="1"/>
       <w:numFmt w:val="bullet"/>
-      <w:lvlText w:val="-"/>
+      <w:lvlText w:val="○"/>
       <w:lvlJc w:val="left"/>
       <w:pPr>
         <w:ind w:left="1440" w:hanging="360"/>
@@ -16965,7 +17486,7 @@
     <w:lvl w:ilvl="2">
       <w:start w:val="1"/>
       <w:numFmt w:val="bullet"/>
-      <w:lvlText w:val="-"/>
+      <w:lvlText w:val="■"/>
       <w:lvlJc w:val="left"/>
       <w:pPr>
         <w:ind w:left="2160" w:hanging="360"/>
@@ -16977,7 +17498,7 @@
     <w:lvl w:ilvl="3">
       <w:start w:val="1"/>
       <w:numFmt w:val="bullet"/>
-      <w:lvlText w:val="-"/>
+      <w:lvlText w:val="●"/>
       <w:lvlJc w:val="left"/>
       <w:pPr>
         <w:ind w:left="2880" w:hanging="360"/>
@@ -16989,7 +17510,7 @@
     <w:lvl w:ilvl="4">
       <w:start w:val="1"/>
       <w:numFmt w:val="bullet"/>
-      <w:lvlText w:val="-"/>
+      <w:lvlText w:val="○"/>
       <w:lvlJc w:val="left"/>
       <w:pPr>
         <w:ind w:left="3600" w:hanging="360"/>
@@ -17001,7 +17522,7 @@
     <w:lvl w:ilvl="5">
       <w:start w:val="1"/>
       <w:numFmt w:val="bullet"/>
-      <w:lvlText w:val="-"/>
+      <w:lvlText w:val="■"/>
       <w:lvlJc w:val="left"/>
       <w:pPr>
         <w:ind w:left="4320" w:hanging="360"/>
@@ -17013,7 +17534,7 @@
     <w:lvl w:ilvl="6">
       <w:start w:val="1"/>
       <w:numFmt w:val="bullet"/>
-      <w:lvlText w:val="-"/>
+      <w:lvlText w:val="●"/>
       <w:lvlJc w:val="left"/>
       <w:pPr>
         <w:ind w:left="5040" w:hanging="360"/>
@@ -17025,7 +17546,7 @@
     <w:lvl w:ilvl="7">
       <w:start w:val="1"/>
       <w:numFmt w:val="bullet"/>
-      <w:lvlText w:val="-"/>
+      <w:lvlText w:val="○"/>
       <w:lvlJc w:val="left"/>
       <w:pPr>
         <w:ind w:left="5760" w:hanging="360"/>
@@ -17037,7 +17558,7 @@
     <w:lvl w:ilvl="8">
       <w:start w:val="1"/>
       <w:numFmt w:val="bullet"/>
-      <w:lvlText w:val="-"/>
+      <w:lvlText w:val="■"/>
       <w:lvlJc w:val="left"/>
       <w:pPr>
         <w:ind w:left="6480" w:hanging="360"/>
@@ -17491,7 +18012,7 @@
     <w:lvl w:ilvl="0">
       <w:start w:val="1"/>
       <w:numFmt w:val="bullet"/>
-      <w:lvlText w:val="●"/>
+      <w:lvlText w:val="-"/>
       <w:lvlJc w:val="left"/>
       <w:pPr>
         <w:ind w:left="720" w:hanging="360"/>
@@ -17503,7 +18024,7 @@
     <w:lvl w:ilvl="1">
       <w:start w:val="1"/>
       <w:numFmt w:val="bullet"/>
-      <w:lvlText w:val="○"/>
+      <w:lvlText w:val="-"/>
       <w:lvlJc w:val="left"/>
       <w:pPr>
         <w:ind w:left="1440" w:hanging="360"/>
@@ -17515,7 +18036,7 @@
     <w:lvl w:ilvl="2">
       <w:start w:val="1"/>
       <w:numFmt w:val="bullet"/>
-      <w:lvlText w:val="■"/>
+      <w:lvlText w:val="-"/>
       <w:lvlJc w:val="left"/>
       <w:pPr>
         <w:ind w:left="2160" w:hanging="360"/>
@@ -17527,7 +18048,7 @@
     <w:lvl w:ilvl="3">
       <w:start w:val="1"/>
       <w:numFmt w:val="bullet"/>
-      <w:lvlText w:val="●"/>
+      <w:lvlText w:val="-"/>
       <w:lvlJc w:val="left"/>
       <w:pPr>
         <w:ind w:left="2880" w:hanging="360"/>
@@ -17539,7 +18060,7 @@
     <w:lvl w:ilvl="4">
       <w:start w:val="1"/>
       <w:numFmt w:val="bullet"/>
-      <w:lvlText w:val="○"/>
+      <w:lvlText w:val="-"/>
       <w:lvlJc w:val="left"/>
       <w:pPr>
         <w:ind w:left="3600" w:hanging="360"/>
@@ -17551,7 +18072,7 @@
     <w:lvl w:ilvl="5">
       <w:start w:val="1"/>
       <w:numFmt w:val="bullet"/>
-      <w:lvlText w:val="■"/>
+      <w:lvlText w:val="-"/>
       <w:lvlJc w:val="left"/>
       <w:pPr>
         <w:ind w:left="4320" w:hanging="360"/>
@@ -17563,7 +18084,7 @@
     <w:lvl w:ilvl="6">
       <w:start w:val="1"/>
       <w:numFmt w:val="bullet"/>
-      <w:lvlText w:val="●"/>
+      <w:lvlText w:val="-"/>
       <w:lvlJc w:val="left"/>
       <w:pPr>
         <w:ind w:left="5040" w:hanging="360"/>
@@ -17575,7 +18096,7 @@
     <w:lvl w:ilvl="7">
       <w:start w:val="1"/>
       <w:numFmt w:val="bullet"/>
-      <w:lvlText w:val="○"/>
+      <w:lvlText w:val="-"/>
       <w:lvlJc w:val="left"/>
       <w:pPr>
         <w:ind w:left="5760" w:hanging="360"/>
@@ -17587,7 +18108,7 @@
     <w:lvl w:ilvl="8">
       <w:start w:val="1"/>
       <w:numFmt w:val="bullet"/>
-      <w:lvlText w:val="■"/>
+      <w:lvlText w:val="-"/>
       <w:lvlJc w:val="left"/>
       <w:pPr>
         <w:ind w:left="6480" w:hanging="360"/>
@@ -17748,6 +18269,111 @@
       </w:pPr>
     </w:pPrDefault>
   </w:docDefaults>
+  <w:style w:type="paragraph" w:styleId="Normal" w:default="1">
+    <w:name w:val="normal"/>
+  </w:style>
+  <w:style w:type="table" w:styleId="TableNormal" w:default="1">
+    <w:name w:val="Table Normal"/>
+  </w:style>
+  <w:style w:type="paragraph" w:styleId="Heading1">
+    <w:name w:val="heading 1"/>
+    <w:basedOn w:val="Normal"/>
+    <w:next w:val="Normal"/>
+    <w:pPr>
+      <w:keepNext w:val="1"/>
+      <w:keepLines w:val="1"/>
+      <w:spacing w:after="120" w:before="400" w:lineRule="auto"/>
+    </w:pPr>
+    <w:rPr>
+      <w:sz w:val="40"/>
+      <w:szCs w:val="40"/>
+    </w:rPr>
+  </w:style>
+  <w:style w:type="paragraph" w:styleId="Heading2">
+    <w:name w:val="heading 2"/>
+    <w:basedOn w:val="Normal"/>
+    <w:next w:val="Normal"/>
+    <w:pPr>
+      <w:keepNext w:val="1"/>
+      <w:keepLines w:val="1"/>
+      <w:spacing w:after="120" w:before="360" w:lineRule="auto"/>
+    </w:pPr>
+    <w:rPr>
+      <w:sz w:val="32"/>
+      <w:szCs w:val="32"/>
+    </w:rPr>
+  </w:style>
+  <w:style w:type="paragraph" w:styleId="Heading3">
+    <w:name w:val="heading 3"/>
+    <w:basedOn w:val="Normal"/>
+    <w:next w:val="Normal"/>
+    <w:pPr>
+      <w:keepNext w:val="1"/>
+      <w:keepLines w:val="1"/>
+      <w:spacing w:after="80" w:before="320" w:lineRule="auto"/>
+    </w:pPr>
+    <w:rPr>
+      <w:color w:val="434343"/>
+      <w:sz w:val="28"/>
+      <w:szCs w:val="28"/>
+    </w:rPr>
+  </w:style>
+  <w:style w:type="paragraph" w:styleId="Heading4">
+    <w:name w:val="heading 4"/>
+    <w:basedOn w:val="Normal"/>
+    <w:next w:val="Normal"/>
+    <w:pPr>
+      <w:keepNext w:val="1"/>
+      <w:keepLines w:val="1"/>
+      <w:spacing w:after="80" w:before="280" w:lineRule="auto"/>
+    </w:pPr>
+    <w:rPr>
+      <w:color w:val="666666"/>
+      <w:sz w:val="24"/>
+      <w:szCs w:val="24"/>
+    </w:rPr>
+  </w:style>
+  <w:style w:type="paragraph" w:styleId="Heading5">
+    <w:name w:val="heading 5"/>
+    <w:basedOn w:val="Normal"/>
+    <w:next w:val="Normal"/>
+    <w:pPr>
+      <w:keepNext w:val="1"/>
+      <w:keepLines w:val="1"/>
+      <w:spacing w:after="80" w:before="240" w:lineRule="auto"/>
+    </w:pPr>
+    <w:rPr>
+      <w:color w:val="666666"/>
+    </w:rPr>
+  </w:style>
+  <w:style w:type="paragraph" w:styleId="Heading6">
+    <w:name w:val="heading 6"/>
+    <w:basedOn w:val="Normal"/>
+    <w:next w:val="Normal"/>
+    <w:pPr>
+      <w:keepNext w:val="1"/>
+      <w:keepLines w:val="1"/>
+      <w:spacing w:after="80" w:before="240" w:lineRule="auto"/>
+    </w:pPr>
+    <w:rPr>
+      <w:i w:val="1"/>
+      <w:color w:val="666666"/>
+    </w:rPr>
+  </w:style>
+  <w:style w:type="paragraph" w:styleId="Title">
+    <w:name w:val="Title"/>
+    <w:basedOn w:val="Normal"/>
+    <w:next w:val="Normal"/>
+    <w:pPr>
+      <w:keepNext w:val="1"/>
+      <w:keepLines w:val="1"/>
+      <w:spacing w:after="60" w:lineRule="auto"/>
+    </w:pPr>
+    <w:rPr>
+      <w:sz w:val="52"/>
+      <w:szCs w:val="52"/>
+    </w:rPr>
+  </w:style>
   <w:style w:type="paragraph" w:styleId="Normal" w:default="1">
     <w:name w:val="normal"/>
   </w:style>
@@ -19188,6 +19814,307 @@
       </w:tblCellMar>
     </w:tblPr>
   </w:style>
+  <w:style w:type="paragraph" w:styleId="Subtitle">
+    <w:name w:val="Subtitle"/>
+    <w:basedOn w:val="Normal"/>
+    <w:next w:val="Normal"/>
+    <w:pPr>
+      <w:keepNext w:val="1"/>
+      <w:keepLines w:val="1"/>
+      <w:spacing w:after="320" w:lineRule="auto"/>
+    </w:pPr>
+    <w:rPr>
+      <w:color w:val="666666"/>
+      <w:sz w:val="30"/>
+      <w:szCs w:val="30"/>
+    </w:rPr>
+  </w:style>
+  <w:style w:type="table" w:styleId="Table1">
+    <w:basedOn w:val="TableNormal"/>
+    <w:tblPr>
+      <w:tblStyleRowBandSize w:val="1"/>
+      <w:tblStyleColBandSize w:val="1"/>
+      <w:tblCellMar>
+        <w:top w:w="100.0" w:type="dxa"/>
+        <w:left w:w="100.0" w:type="dxa"/>
+        <w:bottom w:w="100.0" w:type="dxa"/>
+        <w:right w:w="100.0" w:type="dxa"/>
+      </w:tblCellMar>
+    </w:tblPr>
+  </w:style>
+  <w:style w:type="table" w:styleId="Table2">
+    <w:basedOn w:val="TableNormal"/>
+    <w:tblPr>
+      <w:tblStyleRowBandSize w:val="1"/>
+      <w:tblStyleColBandSize w:val="1"/>
+      <w:tblCellMar>
+        <w:top w:w="100.0" w:type="dxa"/>
+        <w:left w:w="100.0" w:type="dxa"/>
+        <w:bottom w:w="100.0" w:type="dxa"/>
+        <w:right w:w="100.0" w:type="dxa"/>
+      </w:tblCellMar>
+    </w:tblPr>
+  </w:style>
+  <w:style w:type="table" w:styleId="Table3">
+    <w:basedOn w:val="TableNormal"/>
+    <w:tblPr>
+      <w:tblStyleRowBandSize w:val="1"/>
+      <w:tblStyleColBandSize w:val="1"/>
+      <w:tblCellMar>
+        <w:top w:w="100.0" w:type="dxa"/>
+        <w:left w:w="100.0" w:type="dxa"/>
+        <w:bottom w:w="100.0" w:type="dxa"/>
+        <w:right w:w="100.0" w:type="dxa"/>
+      </w:tblCellMar>
+    </w:tblPr>
+  </w:style>
+  <w:style w:type="table" w:styleId="Table4">
+    <w:basedOn w:val="TableNormal"/>
+    <w:tblPr>
+      <w:tblStyleRowBandSize w:val="1"/>
+      <w:tblStyleColBandSize w:val="1"/>
+      <w:tblCellMar>
+        <w:top w:w="100.0" w:type="dxa"/>
+        <w:left w:w="100.0" w:type="dxa"/>
+        <w:bottom w:w="100.0" w:type="dxa"/>
+        <w:right w:w="100.0" w:type="dxa"/>
+      </w:tblCellMar>
+    </w:tblPr>
+  </w:style>
+  <w:style w:type="table" w:styleId="Table5">
+    <w:basedOn w:val="TableNormal"/>
+    <w:tblPr>
+      <w:tblStyleRowBandSize w:val="1"/>
+      <w:tblStyleColBandSize w:val="1"/>
+      <w:tblCellMar>
+        <w:top w:w="100.0" w:type="dxa"/>
+        <w:left w:w="100.0" w:type="dxa"/>
+        <w:bottom w:w="100.0" w:type="dxa"/>
+        <w:right w:w="100.0" w:type="dxa"/>
+      </w:tblCellMar>
+    </w:tblPr>
+  </w:style>
+  <w:style w:type="table" w:styleId="Table6">
+    <w:basedOn w:val="TableNormal"/>
+    <w:tblPr>
+      <w:tblStyleRowBandSize w:val="1"/>
+      <w:tblStyleColBandSize w:val="1"/>
+      <w:tblCellMar>
+        <w:top w:w="100.0" w:type="dxa"/>
+        <w:left w:w="100.0" w:type="dxa"/>
+        <w:bottom w:w="100.0" w:type="dxa"/>
+        <w:right w:w="100.0" w:type="dxa"/>
+      </w:tblCellMar>
+    </w:tblPr>
+  </w:style>
+  <w:style w:type="table" w:styleId="Table7">
+    <w:basedOn w:val="TableNormal"/>
+    <w:tblPr>
+      <w:tblStyleRowBandSize w:val="1"/>
+      <w:tblStyleColBandSize w:val="1"/>
+      <w:tblCellMar>
+        <w:top w:w="100.0" w:type="dxa"/>
+        <w:left w:w="100.0" w:type="dxa"/>
+        <w:bottom w:w="100.0" w:type="dxa"/>
+        <w:right w:w="100.0" w:type="dxa"/>
+      </w:tblCellMar>
+    </w:tblPr>
+  </w:style>
+  <w:style w:type="table" w:styleId="Table8">
+    <w:basedOn w:val="TableNormal"/>
+    <w:tblPr>
+      <w:tblStyleRowBandSize w:val="1"/>
+      <w:tblStyleColBandSize w:val="1"/>
+      <w:tblCellMar>
+        <w:top w:w="100.0" w:type="dxa"/>
+        <w:left w:w="100.0" w:type="dxa"/>
+        <w:bottom w:w="100.0" w:type="dxa"/>
+        <w:right w:w="100.0" w:type="dxa"/>
+      </w:tblCellMar>
+    </w:tblPr>
+  </w:style>
+  <w:style w:type="table" w:styleId="Table9">
+    <w:basedOn w:val="TableNormal"/>
+    <w:tblPr>
+      <w:tblStyleRowBandSize w:val="1"/>
+      <w:tblStyleColBandSize w:val="1"/>
+      <w:tblCellMar>
+        <w:top w:w="100.0" w:type="dxa"/>
+        <w:left w:w="100.0" w:type="dxa"/>
+        <w:bottom w:w="100.0" w:type="dxa"/>
+        <w:right w:w="100.0" w:type="dxa"/>
+      </w:tblCellMar>
+    </w:tblPr>
+  </w:style>
+  <w:style w:type="table" w:styleId="Table10">
+    <w:basedOn w:val="TableNormal"/>
+    <w:tblPr>
+      <w:tblStyleRowBandSize w:val="1"/>
+      <w:tblStyleColBandSize w:val="1"/>
+      <w:tblCellMar>
+        <w:top w:w="100.0" w:type="dxa"/>
+        <w:left w:w="100.0" w:type="dxa"/>
+        <w:bottom w:w="100.0" w:type="dxa"/>
+        <w:right w:w="100.0" w:type="dxa"/>
+      </w:tblCellMar>
+    </w:tblPr>
+  </w:style>
+  <w:style w:type="table" w:styleId="Table11">
+    <w:basedOn w:val="TableNormal"/>
+    <w:tblPr>
+      <w:tblStyleRowBandSize w:val="1"/>
+      <w:tblStyleColBandSize w:val="1"/>
+      <w:tblCellMar>
+        <w:top w:w="100.0" w:type="dxa"/>
+        <w:left w:w="100.0" w:type="dxa"/>
+        <w:bottom w:w="100.0" w:type="dxa"/>
+        <w:right w:w="100.0" w:type="dxa"/>
+      </w:tblCellMar>
+    </w:tblPr>
+  </w:style>
+  <w:style w:type="table" w:styleId="Table12">
+    <w:basedOn w:val="TableNormal"/>
+    <w:tblPr>
+      <w:tblStyleRowBandSize w:val="1"/>
+      <w:tblStyleColBandSize w:val="1"/>
+      <w:tblCellMar>
+        <w:top w:w="100.0" w:type="dxa"/>
+        <w:left w:w="100.0" w:type="dxa"/>
+        <w:bottom w:w="100.0" w:type="dxa"/>
+        <w:right w:w="100.0" w:type="dxa"/>
+      </w:tblCellMar>
+    </w:tblPr>
+  </w:style>
+  <w:style w:type="table" w:styleId="Table13">
+    <w:basedOn w:val="TableNormal"/>
+    <w:tblPr>
+      <w:tblStyleRowBandSize w:val="1"/>
+      <w:tblStyleColBandSize w:val="1"/>
+      <w:tblCellMar>
+        <w:top w:w="100.0" w:type="dxa"/>
+        <w:left w:w="100.0" w:type="dxa"/>
+        <w:bottom w:w="100.0" w:type="dxa"/>
+        <w:right w:w="100.0" w:type="dxa"/>
+      </w:tblCellMar>
+    </w:tblPr>
+  </w:style>
+  <w:style w:type="table" w:styleId="Table14">
+    <w:basedOn w:val="TableNormal"/>
+    <w:tblPr>
+      <w:tblStyleRowBandSize w:val="1"/>
+      <w:tblStyleColBandSize w:val="1"/>
+      <w:tblCellMar>
+        <w:top w:w="100.0" w:type="dxa"/>
+        <w:left w:w="100.0" w:type="dxa"/>
+        <w:bottom w:w="100.0" w:type="dxa"/>
+        <w:right w:w="100.0" w:type="dxa"/>
+      </w:tblCellMar>
+    </w:tblPr>
+  </w:style>
+  <w:style w:type="table" w:styleId="Table15">
+    <w:basedOn w:val="TableNormal"/>
+    <w:tblPr>
+      <w:tblStyleRowBandSize w:val="1"/>
+      <w:tblStyleColBandSize w:val="1"/>
+      <w:tblCellMar>
+        <w:top w:w="100.0" w:type="dxa"/>
+        <w:left w:w="100.0" w:type="dxa"/>
+        <w:bottom w:w="100.0" w:type="dxa"/>
+        <w:right w:w="100.0" w:type="dxa"/>
+      </w:tblCellMar>
+    </w:tblPr>
+  </w:style>
+  <w:style w:type="table" w:styleId="Table16">
+    <w:basedOn w:val="TableNormal"/>
+    <w:tblPr>
+      <w:tblStyleRowBandSize w:val="1"/>
+      <w:tblStyleColBandSize w:val="1"/>
+      <w:tblCellMar>
+        <w:top w:w="100.0" w:type="dxa"/>
+        <w:left w:w="100.0" w:type="dxa"/>
+        <w:bottom w:w="100.0" w:type="dxa"/>
+        <w:right w:w="100.0" w:type="dxa"/>
+      </w:tblCellMar>
+    </w:tblPr>
+  </w:style>
+  <w:style w:type="table" w:styleId="Table17">
+    <w:basedOn w:val="TableNormal"/>
+    <w:tblPr>
+      <w:tblStyleRowBandSize w:val="1"/>
+      <w:tblStyleColBandSize w:val="1"/>
+      <w:tblCellMar>
+        <w:top w:w="100.0" w:type="dxa"/>
+        <w:left w:w="100.0" w:type="dxa"/>
+        <w:bottom w:w="100.0" w:type="dxa"/>
+        <w:right w:w="100.0" w:type="dxa"/>
+      </w:tblCellMar>
+    </w:tblPr>
+  </w:style>
+  <w:style w:type="table" w:styleId="Table18">
+    <w:basedOn w:val="TableNormal"/>
+    <w:tblPr>
+      <w:tblStyleRowBandSize w:val="1"/>
+      <w:tblStyleColBandSize w:val="1"/>
+      <w:tblCellMar>
+        <w:top w:w="100.0" w:type="dxa"/>
+        <w:left w:w="100.0" w:type="dxa"/>
+        <w:bottom w:w="100.0" w:type="dxa"/>
+        <w:right w:w="100.0" w:type="dxa"/>
+      </w:tblCellMar>
+    </w:tblPr>
+  </w:style>
+  <w:style w:type="table" w:styleId="Table19">
+    <w:basedOn w:val="TableNormal"/>
+    <w:tblPr>
+      <w:tblStyleRowBandSize w:val="1"/>
+      <w:tblStyleColBandSize w:val="1"/>
+      <w:tblCellMar>
+        <w:top w:w="100.0" w:type="dxa"/>
+        <w:left w:w="100.0" w:type="dxa"/>
+        <w:bottom w:w="100.0" w:type="dxa"/>
+        <w:right w:w="100.0" w:type="dxa"/>
+      </w:tblCellMar>
+    </w:tblPr>
+  </w:style>
+  <w:style w:type="table" w:styleId="Table20">
+    <w:basedOn w:val="TableNormal"/>
+    <w:tblPr>
+      <w:tblStyleRowBandSize w:val="1"/>
+      <w:tblStyleColBandSize w:val="1"/>
+      <w:tblCellMar>
+        <w:top w:w="100.0" w:type="dxa"/>
+        <w:left w:w="100.0" w:type="dxa"/>
+        <w:bottom w:w="100.0" w:type="dxa"/>
+        <w:right w:w="100.0" w:type="dxa"/>
+      </w:tblCellMar>
+    </w:tblPr>
+  </w:style>
+  <w:style w:type="table" w:styleId="Table21">
+    <w:basedOn w:val="TableNormal"/>
+    <w:tblPr>
+      <w:tblStyleRowBandSize w:val="1"/>
+      <w:tblStyleColBandSize w:val="1"/>
+      <w:tblCellMar>
+        <w:top w:w="100.0" w:type="dxa"/>
+        <w:left w:w="100.0" w:type="dxa"/>
+        <w:bottom w:w="100.0" w:type="dxa"/>
+        <w:right w:w="100.0" w:type="dxa"/>
+      </w:tblCellMar>
+    </w:tblPr>
+  </w:style>
+  <w:style w:type="table" w:styleId="Table22">
+    <w:basedOn w:val="TableNormal"/>
+    <w:tblPr>
+      <w:tblStyleRowBandSize w:val="1"/>
+      <w:tblStyleColBandSize w:val="1"/>
+      <w:tblCellMar>
+        <w:top w:w="100.0" w:type="dxa"/>
+        <w:left w:w="100.0" w:type="dxa"/>
+        <w:bottom w:w="100.0" w:type="dxa"/>
+        <w:right w:w="100.0" w:type="dxa"/>
+      </w:tblCellMar>
+    </w:tblPr>
+  </w:style>
 </w:styles>
 </file>
 
@@ -19513,7 +20440,7 @@
 
 <file path=customXML/item1.xml><?xml version="1.0" encoding="utf-8"?>
 <go:gDocsCustomXmlDataStorage xmlns:go="http://customooxmlschemas.google.com/" xmlns:r="http://schemas.openxmlformats.org/officeDocument/2006/relationships" uri="GoogleDocsCustomDataVersion2">
-  <go:docsCustomData xmlns:go="http://customooxmlschemas.google.com/" roundtripDataSignature="AMtx7miKXUvjJhdDoe1ZvQlHvozBRmDr/Q==">CgMxLjAaHQoBMBIYChYIB0ISEhBBcmlhbCBVbmljb2RlIE1TMghoLmdqZGd4czIJaC4zMGowemxsMgloLjJldDkycDAyCWguM3pueXNoNzIIaC50eWpjd3QyCWguM2R5NnZrbTIJaC4xdDNoNXNmMgloLjRkMzRvZzg4AHIhMWtkUXU2N01lVzBtWFhVSmFJc0Fwc3VVRTA3djNMcnFJ</go:docsCustomData>
+  <go:docsCustomData xmlns:go="http://customooxmlschemas.google.com/" roundtripDataSignature="AMtx7mjyRpZPrQDt6nkw2ibHgJHfptgItg==">CgMxLjAaHQoBMBIYChYIB0ISEhBBcmlhbCBVbmljb2RlIE1TMghoLmdqZGd4czIJaC4zMGowemxsMgloLjJldDkycDAyCWguM3pueXNoNzIIaC50eWpjd3QyCWguM2R5NnZrbTIJaC4xdDNoNXNmMgloLjRkMzRvZzg4AHIhMWI1bFpEMThrTDQxT3ZwcDlUVFZBeEptbkd3MElHb2E0</go:docsCustomData>
 </go:gDocsCustomXmlDataStorage>
 </file>
 

</xml_diff>

<commit_message>
Planning Report D02 Final OK!
</commit_message>
<xml_diff>
--- a/reports/Group/D02/Planning Report - D02.docx
+++ b/reports/Group/D02/Planning Report - D02.docx
@@ -167,7 +167,7 @@
             <wp:extent cx="1112520" cy="1112520"/>
             <wp:effectExtent b="0" l="0" r="0" t="0"/>
             <wp:wrapTopAndBottom distB="0" distT="0"/>
-            <wp:docPr descr="http://recursoshumanos.us.es/images/marca-dos-tintas_300.gif" id="6" name="image1.gif"/>
+            <wp:docPr descr="http://recursoshumanos.us.es/images/marca-dos-tintas_300.gif" id="7" name="image1.gif"/>
             <a:graphic>
               <a:graphicData uri="http://schemas.openxmlformats.org/drawingml/2006/picture">
                 <pic:pic>
@@ -373,6 +373,96 @@
           <w:rtl w:val="0"/>
         </w:rPr>
         <w:t xml:space="preserve">28/09/2023</w:t>
+      </w:r>
+    </w:p>
+    <w:p>
+      <w:pPr>
+        <w:rPr/>
+      </w:pPr>
+      <w:r>
+        <w:rPr>
+          <w:rtl w:val="0"/>
+        </w:rPr>
+      </w:r>
+    </w:p>
+    <w:p>
+      <w:pPr>
+        <w:rPr/>
+      </w:pPr>
+      <w:r>
+        <w:rPr>
+          <w:rtl w:val="0"/>
+        </w:rPr>
+      </w:r>
+    </w:p>
+    <w:p>
+      <w:pPr>
+        <w:rPr/>
+      </w:pPr>
+      <w:r>
+        <w:rPr>
+          <w:rtl w:val="0"/>
+        </w:rPr>
+      </w:r>
+    </w:p>
+    <w:p>
+      <w:pPr>
+        <w:rPr/>
+      </w:pPr>
+      <w:r>
+        <w:rPr>
+          <w:rtl w:val="0"/>
+        </w:rPr>
+      </w:r>
+    </w:p>
+    <w:p>
+      <w:pPr>
+        <w:rPr/>
+      </w:pPr>
+      <w:r>
+        <w:rPr>
+          <w:rtl w:val="0"/>
+        </w:rPr>
+      </w:r>
+    </w:p>
+    <w:p>
+      <w:pPr>
+        <w:rPr/>
+      </w:pPr>
+      <w:r>
+        <w:rPr>
+          <w:rtl w:val="0"/>
+        </w:rPr>
+      </w:r>
+    </w:p>
+    <w:p>
+      <w:pPr>
+        <w:rPr/>
+      </w:pPr>
+      <w:r>
+        <w:rPr>
+          <w:rtl w:val="0"/>
+        </w:rPr>
+      </w:r>
+    </w:p>
+    <w:p>
+      <w:pPr>
+        <w:rPr/>
+      </w:pPr>
+      <w:r>
+        <w:rPr>
+          <w:rtl w:val="0"/>
+        </w:rPr>
+      </w:r>
+    </w:p>
+    <w:p>
+      <w:pPr>
+        <w:rPr/>
+      </w:pPr>
+      <w:r>
+        <w:rPr>
+          <w:rtl w:val="0"/>
+        </w:rPr>
       </w:r>
     </w:p>
     <w:p>
@@ -497,7 +587,7 @@
         </w:trPr>
         <w:tc>
           <w:tcPr>
-            <w:shd w:fill="auto" w:val="clear"/>
+            <w:shd w:fill="a4c2f4" w:val="clear"/>
             <w:tcMar>
               <w:top w:w="100.0" w:type="dxa"/>
               <w:left w:w="100.0" w:type="dxa"/>
@@ -528,7 +618,7 @@
         </w:tc>
         <w:tc>
           <w:tcPr>
-            <w:shd w:fill="auto" w:val="clear"/>
+            <w:shd w:fill="a4c2f4" w:val="clear"/>
             <w:tcMar>
               <w:top w:w="100.0" w:type="dxa"/>
               <w:left w:w="100.0" w:type="dxa"/>
@@ -559,7 +649,7 @@
         </w:tc>
         <w:tc>
           <w:tcPr>
-            <w:shd w:fill="auto" w:val="clear"/>
+            <w:shd w:fill="a4c2f4" w:val="clear"/>
             <w:tcMar>
               <w:top w:w="100.0" w:type="dxa"/>
               <w:left w:w="100.0" w:type="dxa"/>
@@ -596,7 +686,7 @@
         </w:trPr>
         <w:tc>
           <w:tcPr>
-            <w:shd w:fill="auto" w:val="clear"/>
+            <w:shd w:fill="efefef" w:val="clear"/>
             <w:tcMar>
               <w:top w:w="100.0" w:type="dxa"/>
               <w:left w:w="100.0" w:type="dxa"/>
@@ -620,7 +710,7 @@
         </w:tc>
         <w:tc>
           <w:tcPr>
-            <w:shd w:fill="auto" w:val="clear"/>
+            <w:shd w:fill="efefef" w:val="clear"/>
             <w:tcMar>
               <w:top w:w="100.0" w:type="dxa"/>
               <w:left w:w="100.0" w:type="dxa"/>
@@ -674,7 +764,7 @@
         </w:trPr>
         <w:tc>
           <w:tcPr>
-            <w:shd w:fill="auto" w:val="clear"/>
+            <w:shd w:fill="efefef" w:val="clear"/>
             <w:tcMar>
               <w:top w:w="100.0" w:type="dxa"/>
               <w:left w:w="100.0" w:type="dxa"/>
@@ -698,7 +788,7 @@
         </w:tc>
         <w:tc>
           <w:tcPr>
-            <w:shd w:fill="auto" w:val="clear"/>
+            <w:shd w:fill="efefef" w:val="clear"/>
             <w:tcMar>
               <w:top w:w="100.0" w:type="dxa"/>
               <w:left w:w="100.0" w:type="dxa"/>
@@ -752,7 +842,7 @@
         </w:trPr>
         <w:tc>
           <w:tcPr>
-            <w:shd w:fill="auto" w:val="clear"/>
+            <w:shd w:fill="efefef" w:val="clear"/>
             <w:tcMar>
               <w:top w:w="100.0" w:type="dxa"/>
               <w:left w:w="100.0" w:type="dxa"/>
@@ -776,7 +866,7 @@
         </w:tc>
         <w:tc>
           <w:tcPr>
-            <w:shd w:fill="auto" w:val="clear"/>
+            <w:shd w:fill="efefef" w:val="clear"/>
             <w:tcMar>
               <w:top w:w="100.0" w:type="dxa"/>
               <w:left w:w="100.0" w:type="dxa"/>
@@ -869,7 +959,7 @@
         </w:trPr>
         <w:tc>
           <w:tcPr>
-            <w:shd w:fill="auto" w:val="clear"/>
+            <w:shd w:fill="efefef" w:val="clear"/>
             <w:tcMar>
               <w:top w:w="100.0" w:type="dxa"/>
               <w:left w:w="100.0" w:type="dxa"/>
@@ -893,7 +983,7 @@
         </w:tc>
         <w:tc>
           <w:tcPr>
-            <w:shd w:fill="auto" w:val="clear"/>
+            <w:shd w:fill="efefef" w:val="clear"/>
             <w:tcMar>
               <w:top w:w="100.0" w:type="dxa"/>
               <w:left w:w="100.0" w:type="dxa"/>
@@ -960,7 +1050,7 @@
         </w:trPr>
         <w:tc>
           <w:tcPr>
-            <w:shd w:fill="auto" w:val="clear"/>
+            <w:shd w:fill="efefef" w:val="clear"/>
             <w:tcMar>
               <w:top w:w="100.0" w:type="dxa"/>
               <w:left w:w="100.0" w:type="dxa"/>
@@ -984,7 +1074,7 @@
         </w:tc>
         <w:tc>
           <w:tcPr>
-            <w:shd w:fill="auto" w:val="clear"/>
+            <w:shd w:fill="efefef" w:val="clear"/>
             <w:tcMar>
               <w:top w:w="100.0" w:type="dxa"/>
               <w:left w:w="100.0" w:type="dxa"/>
@@ -1047,7 +1137,7 @@
         </w:trPr>
         <w:tc>
           <w:tcPr>
-            <w:shd w:fill="auto" w:val="clear"/>
+            <w:shd w:fill="efefef" w:val="clear"/>
             <w:tcMar>
               <w:top w:w="100.0" w:type="dxa"/>
               <w:left w:w="100.0" w:type="dxa"/>
@@ -1071,7 +1161,7 @@
         </w:tc>
         <w:tc>
           <w:tcPr>
-            <w:shd w:fill="auto" w:val="clear"/>
+            <w:shd w:fill="efefef" w:val="clear"/>
             <w:tcMar>
               <w:top w:w="100.0" w:type="dxa"/>
               <w:left w:w="100.0" w:type="dxa"/>
@@ -1119,19 +1209,6 @@
         </w:tc>
       </w:tr>
     </w:tbl>
-    <w:p>
-      <w:pPr>
-        <w:rPr>
-          <w:sz w:val="40"/>
-          <w:szCs w:val="40"/>
-        </w:rPr>
-      </w:pPr>
-      <w:r>
-        <w:rPr>
-          <w:rtl w:val="0"/>
-        </w:rPr>
-      </w:r>
-    </w:p>
     <w:p>
       <w:pPr>
         <w:keepNext w:val="1"/>
@@ -1180,7 +1257,32 @@
           <w:vertAlign w:val="baseline"/>
           <w:rtl w:val="0"/>
         </w:rPr>
-        <w:t xml:space="preserve">Resumen</w:t>
+        <w:t xml:space="preserve">Resum</w:t>
+      </w:r>
+      <w:r>
+        <w:rPr>
+          <w:sz w:val="40"/>
+          <w:szCs w:val="40"/>
+          <w:rtl w:val="0"/>
+        </w:rPr>
+        <w:t xml:space="preserve">e</w:t>
+      </w:r>
+      <w:r>
+        <w:rPr>
+          <w:rFonts w:ascii="Arial" w:cs="Arial" w:eastAsia="Arial" w:hAnsi="Arial"/>
+          <w:b w:val="0"/>
+          <w:i w:val="0"/>
+          <w:smallCaps w:val="0"/>
+          <w:strike w:val="0"/>
+          <w:color w:val="000000"/>
+          <w:sz w:val="40"/>
+          <w:szCs w:val="40"/>
+          <w:u w:val="none"/>
+          <w:shd w:fill="auto" w:val="clear"/>
+          <w:vertAlign w:val="baseline"/>
+          <w:rtl w:val="0"/>
+        </w:rPr>
+        <w:t xml:space="preserve">n</w:t>
       </w:r>
       <w:r>
         <w:rPr>
@@ -1220,36 +1322,6 @@
           <w:rtl w:val="0"/>
         </w:rPr>
         <w:t xml:space="preserve"> de las horas invertidas en su realización. Por último, mostraremos los costes asociados a la estimación en comparación a los costes reales y se completará un listado con la bibliografía empleada al final del documento.</w:t>
-      </w:r>
-    </w:p>
-    <w:p>
-      <w:pPr>
-        <w:jc w:val="both"/>
-        <w:rPr>
-          <w:b w:val="1"/>
-          <w:sz w:val="28"/>
-          <w:szCs w:val="28"/>
-        </w:rPr>
-      </w:pPr>
-      <w:r>
-        <w:rPr>
-          <w:rtl w:val="0"/>
-        </w:rPr>
-      </w:r>
-    </w:p>
-    <w:p>
-      <w:pPr>
-        <w:jc w:val="both"/>
-        <w:rPr>
-          <w:b w:val="1"/>
-          <w:sz w:val="28"/>
-          <w:szCs w:val="28"/>
-        </w:rPr>
-      </w:pPr>
-      <w:r>
-        <w:rPr>
-          <w:rtl w:val="0"/>
-        </w:rPr>
       </w:r>
     </w:p>
     <w:p>
@@ -1467,79 +1539,6 @@
         </w:p>
       </w:sdtContent>
     </w:sdt>
-    <w:p>
-      <w:pPr>
-        <w:jc w:val="both"/>
-        <w:rPr>
-          <w:b w:val="1"/>
-          <w:sz w:val="28"/>
-          <w:szCs w:val="28"/>
-        </w:rPr>
-      </w:pPr>
-      <w:r>
-        <w:rPr>
-          <w:rtl w:val="0"/>
-        </w:rPr>
-      </w:r>
-    </w:p>
-    <w:p>
-      <w:pPr>
-        <w:jc w:val="both"/>
-        <w:rPr>
-          <w:b w:val="1"/>
-          <w:sz w:val="28"/>
-          <w:szCs w:val="28"/>
-        </w:rPr>
-      </w:pPr>
-      <w:r>
-        <w:rPr>
-          <w:rtl w:val="0"/>
-        </w:rPr>
-      </w:r>
-    </w:p>
-    <w:p>
-      <w:pPr>
-        <w:jc w:val="both"/>
-        <w:rPr>
-          <w:b w:val="1"/>
-          <w:sz w:val="28"/>
-          <w:szCs w:val="28"/>
-        </w:rPr>
-      </w:pPr>
-      <w:r>
-        <w:rPr>
-          <w:rtl w:val="0"/>
-        </w:rPr>
-      </w:r>
-    </w:p>
-    <w:p>
-      <w:pPr>
-        <w:rPr>
-          <w:sz w:val="30"/>
-          <w:szCs w:val="30"/>
-        </w:rPr>
-      </w:pPr>
-      <w:r>
-        <w:rPr>
-          <w:rtl w:val="0"/>
-        </w:rPr>
-      </w:r>
-    </w:p>
-    <w:p>
-      <w:pPr>
-        <w:jc w:val="both"/>
-        <w:rPr>
-          <w:b w:val="1"/>
-          <w:sz w:val="28"/>
-          <w:szCs w:val="28"/>
-        </w:rPr>
-      </w:pPr>
-      <w:r>
-        <w:rPr>
-          <w:rtl w:val="0"/>
-        </w:rPr>
-      </w:r>
-    </w:p>
     <w:p>
       <w:pPr>
         <w:jc w:val="both"/>
@@ -1935,7 +1934,7 @@
         </w:trPr>
         <w:tc>
           <w:tcPr>
-            <w:shd w:fill="b7b7b7" w:val="clear"/>
+            <w:shd w:fill="a4c2f4" w:val="clear"/>
             <w:tcMar>
               <w:top w:w="100.0" w:type="dxa"/>
               <w:left w:w="100.0" w:type="dxa"/>
@@ -1963,7 +1962,7 @@
         </w:tc>
         <w:tc>
           <w:tcPr>
-            <w:shd w:fill="b7b7b7" w:val="clear"/>
+            <w:shd w:fill="a4c2f4" w:val="clear"/>
             <w:tcMar>
               <w:top w:w="100.0" w:type="dxa"/>
               <w:left w:w="100.0" w:type="dxa"/>
@@ -2416,17 +2415,6 @@
         </w:tc>
       </w:tr>
     </w:tbl>
-    <w:p>
-      <w:pPr>
-        <w:jc w:val="both"/>
-        <w:rPr/>
-      </w:pPr>
-      <w:r>
-        <w:rPr>
-          <w:rtl w:val="0"/>
-        </w:rPr>
-      </w:r>
-    </w:p>
     <w:p>
       <w:pPr>
         <w:jc w:val="both"/>
@@ -2471,7 +2459,7 @@
         </w:trPr>
         <w:tc>
           <w:tcPr>
-            <w:shd w:fill="b7b7b7" w:val="clear"/>
+            <w:shd w:fill="a4c2f4" w:val="clear"/>
             <w:tcMar>
               <w:top w:w="100.0" w:type="dxa"/>
               <w:left w:w="100.0" w:type="dxa"/>
@@ -2499,7 +2487,7 @@
         </w:tc>
         <w:tc>
           <w:tcPr>
-            <w:shd w:fill="b7b7b7" w:val="clear"/>
+            <w:shd w:fill="a4c2f4" w:val="clear"/>
             <w:tcMar>
               <w:top w:w="100.0" w:type="dxa"/>
               <w:left w:w="100.0" w:type="dxa"/>
@@ -2996,7 +2984,7 @@
         </w:trPr>
         <w:tc>
           <w:tcPr>
-            <w:shd w:fill="b7b7b7" w:val="clear"/>
+            <w:shd w:fill="a4c2f4" w:val="clear"/>
             <w:tcMar>
               <w:top w:w="100.0" w:type="dxa"/>
               <w:left w:w="100.0" w:type="dxa"/>
@@ -3024,7 +3012,7 @@
         </w:tc>
         <w:tc>
           <w:tcPr>
-            <w:shd w:fill="b7b7b7" w:val="clear"/>
+            <w:shd w:fill="a4c2f4" w:val="clear"/>
             <w:tcMar>
               <w:top w:w="100.0" w:type="dxa"/>
               <w:left w:w="100.0" w:type="dxa"/>
@@ -3521,7 +3509,7 @@
         </w:trPr>
         <w:tc>
           <w:tcPr>
-            <w:shd w:fill="b7b7b7" w:val="clear"/>
+            <w:shd w:fill="a4c2f4" w:val="clear"/>
             <w:tcMar>
               <w:top w:w="100.0" w:type="dxa"/>
               <w:left w:w="100.0" w:type="dxa"/>
@@ -3549,7 +3537,7 @@
         </w:tc>
         <w:tc>
           <w:tcPr>
-            <w:shd w:fill="b7b7b7" w:val="clear"/>
+            <w:shd w:fill="a4c2f4" w:val="clear"/>
             <w:tcMar>
               <w:top w:w="100.0" w:type="dxa"/>
               <w:left w:w="100.0" w:type="dxa"/>
@@ -4046,7 +4034,7 @@
         </w:trPr>
         <w:tc>
           <w:tcPr>
-            <w:shd w:fill="b7b7b7" w:val="clear"/>
+            <w:shd w:fill="a4c2f4" w:val="clear"/>
             <w:tcMar>
               <w:top w:w="100.0" w:type="dxa"/>
               <w:left w:w="100.0" w:type="dxa"/>
@@ -4074,7 +4062,7 @@
         </w:tc>
         <w:tc>
           <w:tcPr>
-            <w:shd w:fill="b7b7b7" w:val="clear"/>
+            <w:shd w:fill="a4c2f4" w:val="clear"/>
             <w:tcMar>
               <w:top w:w="100.0" w:type="dxa"/>
               <w:left w:w="100.0" w:type="dxa"/>
@@ -4582,7 +4570,7 @@
         </w:trPr>
         <w:tc>
           <w:tcPr>
-            <w:shd w:fill="b7b7b7" w:val="clear"/>
+            <w:shd w:fill="a4c2f4" w:val="clear"/>
             <w:tcMar>
               <w:top w:w="100.0" w:type="dxa"/>
               <w:left w:w="100.0" w:type="dxa"/>
@@ -4610,7 +4598,7 @@
         </w:tc>
         <w:tc>
           <w:tcPr>
-            <w:shd w:fill="b7b7b7" w:val="clear"/>
+            <w:shd w:fill="a4c2f4" w:val="clear"/>
             <w:tcMar>
               <w:top w:w="100.0" w:type="dxa"/>
               <w:left w:w="100.0" w:type="dxa"/>
@@ -5261,7 +5249,7 @@
         </w:trPr>
         <w:tc>
           <w:tcPr>
-            <w:shd w:fill="b7b7b7" w:val="clear"/>
+            <w:shd w:fill="a4c2f4" w:val="clear"/>
             <w:tcMar>
               <w:top w:w="100.0" w:type="dxa"/>
               <w:left w:w="100.0" w:type="dxa"/>
@@ -5289,7 +5277,7 @@
         </w:tc>
         <w:tc>
           <w:tcPr>
-            <w:shd w:fill="b7b7b7" w:val="clear"/>
+            <w:shd w:fill="a4c2f4" w:val="clear"/>
             <w:tcMar>
               <w:top w:w="100.0" w:type="dxa"/>
               <w:left w:w="100.0" w:type="dxa"/>
@@ -5820,7 +5808,7 @@
         </w:trPr>
         <w:tc>
           <w:tcPr>
-            <w:shd w:fill="b7b7b7" w:val="clear"/>
+            <w:shd w:fill="a4c2f4" w:val="clear"/>
             <w:tcMar>
               <w:top w:w="100.0" w:type="dxa"/>
               <w:left w:w="100.0" w:type="dxa"/>
@@ -5848,7 +5836,7 @@
         </w:tc>
         <w:tc>
           <w:tcPr>
-            <w:shd w:fill="b7b7b7" w:val="clear"/>
+            <w:shd w:fill="a4c2f4" w:val="clear"/>
             <w:tcMar>
               <w:top w:w="100.0" w:type="dxa"/>
               <w:left w:w="100.0" w:type="dxa"/>
@@ -6466,7 +6454,7 @@
         </w:trPr>
         <w:tc>
           <w:tcPr>
-            <w:shd w:fill="b7b7b7" w:val="clear"/>
+            <w:shd w:fill="a4c2f4" w:val="clear"/>
             <w:tcMar>
               <w:top w:w="100.0" w:type="dxa"/>
               <w:left w:w="100.0" w:type="dxa"/>
@@ -6494,7 +6482,7 @@
         </w:tc>
         <w:tc>
           <w:tcPr>
-            <w:shd w:fill="b7b7b7" w:val="clear"/>
+            <w:shd w:fill="a4c2f4" w:val="clear"/>
             <w:tcMar>
               <w:top w:w="100.0" w:type="dxa"/>
               <w:left w:w="100.0" w:type="dxa"/>
@@ -6986,7 +6974,7 @@
         </w:trPr>
         <w:tc>
           <w:tcPr>
-            <w:shd w:fill="b7b7b7" w:val="clear"/>
+            <w:shd w:fill="a4c2f4" w:val="clear"/>
             <w:tcMar>
               <w:top w:w="100.0" w:type="dxa"/>
               <w:left w:w="100.0" w:type="dxa"/>
@@ -7014,7 +7002,7 @@
         </w:tc>
         <w:tc>
           <w:tcPr>
-            <w:shd w:fill="b7b7b7" w:val="clear"/>
+            <w:shd w:fill="a4c2f4" w:val="clear"/>
             <w:tcMar>
               <w:top w:w="100.0" w:type="dxa"/>
               <w:left w:w="100.0" w:type="dxa"/>
@@ -7676,7 +7664,7 @@
         </w:trPr>
         <w:tc>
           <w:tcPr>
-            <w:shd w:fill="b7b7b7" w:val="clear"/>
+            <w:shd w:fill="a4c2f4" w:val="clear"/>
             <w:tcMar>
               <w:top w:w="100.0" w:type="dxa"/>
               <w:left w:w="100.0" w:type="dxa"/>
@@ -7704,7 +7692,7 @@
         </w:tc>
         <w:tc>
           <w:tcPr>
-            <w:shd w:fill="b7b7b7" w:val="clear"/>
+            <w:shd w:fill="a4c2f4" w:val="clear"/>
             <w:tcMar>
               <w:top w:w="100.0" w:type="dxa"/>
               <w:left w:w="100.0" w:type="dxa"/>
@@ -8256,7 +8244,7 @@
         </w:trPr>
         <w:tc>
           <w:tcPr>
-            <w:shd w:fill="b7b7b7" w:val="clear"/>
+            <w:shd w:fill="a4c2f4" w:val="clear"/>
             <w:tcMar>
               <w:top w:w="100.0" w:type="dxa"/>
               <w:left w:w="100.0" w:type="dxa"/>
@@ -8284,7 +8272,7 @@
         </w:tc>
         <w:tc>
           <w:tcPr>
-            <w:shd w:fill="b7b7b7" w:val="clear"/>
+            <w:shd w:fill="a4c2f4" w:val="clear"/>
             <w:tcMar>
               <w:top w:w="100.0" w:type="dxa"/>
               <w:left w:w="100.0" w:type="dxa"/>
@@ -8869,7 +8857,7 @@
         </w:trPr>
         <w:tc>
           <w:tcPr>
-            <w:shd w:fill="b7b7b7" w:val="clear"/>
+            <w:shd w:fill="a4c2f4" w:val="clear"/>
             <w:tcMar>
               <w:top w:w="100.0" w:type="dxa"/>
               <w:left w:w="100.0" w:type="dxa"/>
@@ -8897,7 +8885,7 @@
         </w:tc>
         <w:tc>
           <w:tcPr>
-            <w:shd w:fill="b7b7b7" w:val="clear"/>
+            <w:shd w:fill="a4c2f4" w:val="clear"/>
             <w:tcMar>
               <w:top w:w="100.0" w:type="dxa"/>
               <w:left w:w="100.0" w:type="dxa"/>
@@ -9440,7 +9428,7 @@
         </w:trPr>
         <w:tc>
           <w:tcPr>
-            <w:shd w:fill="b7b7b7" w:val="clear"/>
+            <w:shd w:fill="a4c2f4" w:val="clear"/>
             <w:tcMar>
               <w:top w:w="100.0" w:type="dxa"/>
               <w:left w:w="100.0" w:type="dxa"/>
@@ -9468,7 +9456,7 @@
         </w:tc>
         <w:tc>
           <w:tcPr>
-            <w:shd w:fill="b7b7b7" w:val="clear"/>
+            <w:shd w:fill="a4c2f4" w:val="clear"/>
             <w:tcMar>
               <w:top w:w="100.0" w:type="dxa"/>
               <w:left w:w="100.0" w:type="dxa"/>
@@ -9921,17 +9909,6 @@
         </w:tc>
       </w:tr>
     </w:tbl>
-    <w:p>
-      <w:pPr>
-        <w:jc w:val="both"/>
-        <w:rPr/>
-      </w:pPr>
-      <w:r>
-        <w:rPr>
-          <w:rtl w:val="0"/>
-        </w:rPr>
-      </w:r>
-    </w:p>
     <w:p>
       <w:pPr>
         <w:jc w:val="both"/>
@@ -10031,7 +10008,7 @@
         </w:trPr>
         <w:tc>
           <w:tcPr>
-            <w:shd w:fill="b7b7b7" w:val="clear"/>
+            <w:shd w:fill="a4c2f4" w:val="clear"/>
             <w:tcMar>
               <w:top w:w="100.0" w:type="dxa"/>
               <w:left w:w="100.0" w:type="dxa"/>
@@ -10059,7 +10036,7 @@
         </w:tc>
         <w:tc>
           <w:tcPr>
-            <w:shd w:fill="b7b7b7" w:val="clear"/>
+            <w:shd w:fill="a4c2f4" w:val="clear"/>
             <w:tcMar>
               <w:top w:w="100.0" w:type="dxa"/>
               <w:left w:w="100.0" w:type="dxa"/>
@@ -10576,7 +10553,7 @@
         </w:trPr>
         <w:tc>
           <w:tcPr>
-            <w:shd w:fill="b7b7b7" w:val="clear"/>
+            <w:shd w:fill="a4c2f4" w:val="clear"/>
             <w:tcMar>
               <w:top w:w="100.0" w:type="dxa"/>
               <w:left w:w="100.0" w:type="dxa"/>
@@ -10604,7 +10581,7 @@
         </w:tc>
         <w:tc>
           <w:tcPr>
-            <w:shd w:fill="b7b7b7" w:val="clear"/>
+            <w:shd w:fill="a4c2f4" w:val="clear"/>
             <w:tcMar>
               <w:top w:w="100.0" w:type="dxa"/>
               <w:left w:w="100.0" w:type="dxa"/>
@@ -11209,7 +11186,7 @@
         </w:trPr>
         <w:tc>
           <w:tcPr>
-            <w:shd w:fill="b7b7b7" w:val="clear"/>
+            <w:shd w:fill="a4c2f4" w:val="clear"/>
             <w:tcMar>
               <w:top w:w="100.0" w:type="dxa"/>
               <w:left w:w="100.0" w:type="dxa"/>
@@ -11237,7 +11214,7 @@
         </w:tc>
         <w:tc>
           <w:tcPr>
-            <w:shd w:fill="b7b7b7" w:val="clear"/>
+            <w:shd w:fill="a4c2f4" w:val="clear"/>
             <w:tcMar>
               <w:top w:w="100.0" w:type="dxa"/>
               <w:left w:w="100.0" w:type="dxa"/>
@@ -11752,7 +11729,7 @@
         </w:trPr>
         <w:tc>
           <w:tcPr>
-            <w:shd w:fill="b7b7b7" w:val="clear"/>
+            <w:shd w:fill="a4c2f4" w:val="clear"/>
             <w:tcMar>
               <w:top w:w="100.0" w:type="dxa"/>
               <w:left w:w="100.0" w:type="dxa"/>
@@ -11780,7 +11757,7 @@
         </w:tc>
         <w:tc>
           <w:tcPr>
-            <w:shd w:fill="b7b7b7" w:val="clear"/>
+            <w:shd w:fill="a4c2f4" w:val="clear"/>
             <w:tcMar>
               <w:top w:w="100.0" w:type="dxa"/>
               <w:left w:w="100.0" w:type="dxa"/>
@@ -12320,6 +12297,17 @@
     <w:p>
       <w:pPr>
         <w:jc w:val="both"/>
+        <w:rPr/>
+      </w:pPr>
+      <w:r>
+        <w:rPr>
+          <w:rtl w:val="0"/>
+        </w:rPr>
+      </w:r>
+    </w:p>
+    <w:p>
+      <w:pPr>
+        <w:jc w:val="both"/>
         <w:rPr>
           <w:sz w:val="26"/>
           <w:szCs w:val="26"/>
@@ -12393,7 +12381,7 @@
       <w:pPr>
         <w:numPr>
           <w:ilvl w:val="0"/>
-          <w:numId w:val="2"/>
+          <w:numId w:val="6"/>
         </w:numPr>
         <w:ind w:left="720" w:hanging="360"/>
         <w:jc w:val="both"/>
@@ -12424,7 +12412,7 @@
       <w:pPr>
         <w:numPr>
           <w:ilvl w:val="0"/>
-          <w:numId w:val="2"/>
+          <w:numId w:val="6"/>
         </w:numPr>
         <w:ind w:left="720" w:hanging="360"/>
         <w:jc w:val="both"/>
@@ -12535,7 +12523,7 @@
         </w:trPr>
         <w:tc>
           <w:tcPr>
-            <w:shd w:fill="b7b7b7" w:val="clear"/>
+            <w:shd w:fill="b6d7a8" w:val="clear"/>
             <w:tcMar>
               <w:top w:w="100.0" w:type="dxa"/>
               <w:left w:w="100.0" w:type="dxa"/>
@@ -12563,7 +12551,7 @@
         </w:tc>
         <w:tc>
           <w:tcPr>
-            <w:shd w:fill="b7b7b7" w:val="clear"/>
+            <w:shd w:fill="b6d7a8" w:val="clear"/>
             <w:tcMar>
               <w:top w:w="100.0" w:type="dxa"/>
               <w:left w:w="100.0" w:type="dxa"/>
@@ -13235,7 +13223,7 @@
         </w:trPr>
         <w:tc>
           <w:tcPr>
-            <w:shd w:fill="b7b7b7" w:val="clear"/>
+            <w:shd w:fill="b6d7a8" w:val="clear"/>
             <w:tcMar>
               <w:top w:w="100.0" w:type="dxa"/>
               <w:left w:w="100.0" w:type="dxa"/>
@@ -13263,7 +13251,7 @@
         </w:tc>
         <w:tc>
           <w:tcPr>
-            <w:shd w:fill="b7b7b7" w:val="clear"/>
+            <w:shd w:fill="b6d7a8" w:val="clear"/>
             <w:tcMar>
               <w:top w:w="100.0" w:type="dxa"/>
               <w:left w:w="100.0" w:type="dxa"/>
@@ -13712,50 +13700,6 @@
         </w:tc>
       </w:tr>
     </w:tbl>
-    <w:p>
-      <w:pPr>
-        <w:jc w:val="both"/>
-        <w:rPr/>
-      </w:pPr>
-      <w:r>
-        <w:rPr>
-          <w:rtl w:val="0"/>
-        </w:rPr>
-      </w:r>
-    </w:p>
-    <w:p>
-      <w:pPr>
-        <w:jc w:val="both"/>
-        <w:rPr/>
-      </w:pPr>
-      <w:r>
-        <w:rPr>
-          <w:rtl w:val="0"/>
-        </w:rPr>
-      </w:r>
-    </w:p>
-    <w:p>
-      <w:pPr>
-        <w:jc w:val="both"/>
-        <w:rPr/>
-      </w:pPr>
-      <w:r>
-        <w:rPr>
-          <w:rtl w:val="0"/>
-        </w:rPr>
-      </w:r>
-    </w:p>
-    <w:p>
-      <w:pPr>
-        <w:jc w:val="both"/>
-        <w:rPr/>
-      </w:pPr>
-      <w:r>
-        <w:rPr>
-          <w:rtl w:val="0"/>
-        </w:rPr>
-      </w:r>
-    </w:p>
     <w:p>
       <w:pPr>
         <w:jc w:val="both"/>
@@ -13800,7 +13744,7 @@
         </w:trPr>
         <w:tc>
           <w:tcPr>
-            <w:shd w:fill="b7b7b7" w:val="clear"/>
+            <w:shd w:fill="b6d7a8" w:val="clear"/>
             <w:tcMar>
               <w:top w:w="100.0" w:type="dxa"/>
               <w:left w:w="100.0" w:type="dxa"/>
@@ -13828,7 +13772,7 @@
         </w:tc>
         <w:tc>
           <w:tcPr>
-            <w:shd w:fill="b7b7b7" w:val="clear"/>
+            <w:shd w:fill="b6d7a8" w:val="clear"/>
             <w:tcMar>
               <w:top w:w="100.0" w:type="dxa"/>
               <w:left w:w="100.0" w:type="dxa"/>
@@ -14350,7 +14294,7 @@
         </w:trPr>
         <w:tc>
           <w:tcPr>
-            <w:shd w:fill="b7b7b7" w:val="clear"/>
+            <w:shd w:fill="b6d7a8" w:val="clear"/>
             <w:tcMar>
               <w:top w:w="100.0" w:type="dxa"/>
               <w:left w:w="100.0" w:type="dxa"/>
@@ -14378,7 +14322,7 @@
         </w:tc>
         <w:tc>
           <w:tcPr>
-            <w:shd w:fill="b7b7b7" w:val="clear"/>
+            <w:shd w:fill="b6d7a8" w:val="clear"/>
             <w:tcMar>
               <w:top w:w="100.0" w:type="dxa"/>
               <w:left w:w="100.0" w:type="dxa"/>
@@ -14885,282 +14829,19 @@
       <w:pPr>
         <w:jc w:val="both"/>
         <w:rPr>
-          <w:sz w:val="26"/>
-          <w:szCs w:val="26"/>
-        </w:rPr>
-      </w:pPr>
-      <w:r>
-        <w:rPr>
-          <w:sz w:val="26"/>
-          <w:szCs w:val="26"/>
+          <w:rFonts w:ascii="Calibri" w:cs="Calibri" w:eastAsia="Calibri" w:hAnsi="Calibri"/>
+          <w:sz w:val="24"/>
+          <w:szCs w:val="24"/>
+        </w:rPr>
+      </w:pPr>
+      <w:r>
+        <w:rPr>
+          <w:rFonts w:ascii="Calibri" w:cs="Calibri" w:eastAsia="Calibri" w:hAnsi="Calibri"/>
+          <w:sz w:val="24"/>
+          <w:szCs w:val="24"/>
           <w:rtl w:val="0"/>
         </w:rPr>
         <w:t xml:space="preserve">A modo de resumen:</w:t>
-      </w:r>
-    </w:p>
-    <w:p>
-      <w:pPr>
-        <w:numPr>
-          <w:ilvl w:val="0"/>
-          <w:numId w:val="7"/>
-        </w:numPr>
-        <w:ind w:left="720" w:hanging="360"/>
-        <w:jc w:val="both"/>
-        <w:rPr>
-          <w:sz w:val="26"/>
-          <w:szCs w:val="26"/>
-        </w:rPr>
-      </w:pPr>
-      <w:r>
-        <w:rPr>
-          <w:sz w:val="26"/>
-          <w:szCs w:val="26"/>
-          <w:rtl w:val="0"/>
-        </w:rPr>
-        <w:t xml:space="preserve">Costes totales estimados de desarrollo….</w:t>
-      </w:r>
-      <w:r>
-        <w:rPr>
-          <w:b w:val="1"/>
-          <w:sz w:val="26"/>
-          <w:szCs w:val="26"/>
-          <w:rtl w:val="0"/>
-        </w:rPr>
-        <w:t xml:space="preserve">(15h 51min) x 20€/h = 317€  </w:t>
-      </w:r>
-      <w:r>
-        <w:rPr>
-          <w:rtl w:val="0"/>
-        </w:rPr>
-      </w:r>
-    </w:p>
-    <w:p>
-      <w:pPr>
-        <w:numPr>
-          <w:ilvl w:val="0"/>
-          <w:numId w:val="7"/>
-        </w:numPr>
-        <w:ind w:left="720" w:hanging="360"/>
-        <w:jc w:val="both"/>
-        <w:rPr>
-          <w:sz w:val="26"/>
-          <w:szCs w:val="26"/>
-        </w:rPr>
-      </w:pPr>
-      <w:r>
-        <w:rPr>
-          <w:sz w:val="26"/>
-          <w:szCs w:val="26"/>
-          <w:rtl w:val="0"/>
-        </w:rPr>
-        <w:t xml:space="preserve">Costes totales estimados de manager…...</w:t>
-      </w:r>
-      <w:r>
-        <w:rPr>
-          <w:b w:val="1"/>
-          <w:sz w:val="26"/>
-          <w:szCs w:val="26"/>
-          <w:rtl w:val="0"/>
-        </w:rPr>
-        <w:t xml:space="preserve">(6h 52min) x 30€/h = 206€</w:t>
-      </w:r>
-      <w:r>
-        <w:rPr>
-          <w:rtl w:val="0"/>
-        </w:rPr>
-      </w:r>
-    </w:p>
-    <w:p>
-      <w:pPr>
-        <w:numPr>
-          <w:ilvl w:val="0"/>
-          <w:numId w:val="7"/>
-        </w:numPr>
-        <w:ind w:left="720" w:hanging="360"/>
-        <w:jc w:val="both"/>
-        <w:rPr>
-          <w:sz w:val="26"/>
-          <w:szCs w:val="26"/>
-        </w:rPr>
-      </w:pPr>
-      <w:r>
-        <w:rPr>
-          <w:sz w:val="26"/>
-          <w:szCs w:val="26"/>
-          <w:rtl w:val="0"/>
-        </w:rPr>
-        <w:t xml:space="preserve">Costes totales estimados de analista…….</w:t>
-      </w:r>
-      <w:r>
-        <w:rPr>
-          <w:b w:val="1"/>
-          <w:sz w:val="26"/>
-          <w:szCs w:val="26"/>
-          <w:rtl w:val="0"/>
-        </w:rPr>
-        <w:t xml:space="preserve">(45 min) x 30€/h = 22.5€</w:t>
-      </w:r>
-      <w:r>
-        <w:rPr>
-          <w:rtl w:val="0"/>
-        </w:rPr>
-      </w:r>
-    </w:p>
-    <w:p>
-      <w:pPr>
-        <w:numPr>
-          <w:ilvl w:val="0"/>
-          <w:numId w:val="7"/>
-        </w:numPr>
-        <w:ind w:left="720" w:hanging="360"/>
-        <w:jc w:val="both"/>
-        <w:rPr>
-          <w:sz w:val="26"/>
-          <w:szCs w:val="26"/>
-        </w:rPr>
-      </w:pPr>
-      <w:r>
-        <w:rPr>
-          <w:sz w:val="26"/>
-          <w:szCs w:val="26"/>
-          <w:rtl w:val="0"/>
-        </w:rPr>
-        <w:t xml:space="preserve">Costes totales estimados de tester…...</w:t>
-      </w:r>
-      <w:r>
-        <w:rPr>
-          <w:b w:val="1"/>
-          <w:sz w:val="26"/>
-          <w:szCs w:val="26"/>
-          <w:rtl w:val="0"/>
-        </w:rPr>
-        <w:t xml:space="preserve">(1h 25min) x 20€/h = 8.33€</w:t>
-      </w:r>
-      <w:r>
-        <w:rPr>
-          <w:rtl w:val="0"/>
-        </w:rPr>
-      </w:r>
-    </w:p>
-    <w:p>
-      <w:pPr>
-        <w:ind w:left="720" w:firstLine="0"/>
-        <w:jc w:val="both"/>
-        <w:rPr>
-          <w:b w:val="1"/>
-          <w:sz w:val="26"/>
-          <w:szCs w:val="26"/>
-        </w:rPr>
-      </w:pPr>
-      <w:r>
-        <w:rPr>
-          <w:rtl w:val="0"/>
-        </w:rPr>
-      </w:r>
-    </w:p>
-    <w:p>
-      <w:pPr>
-        <w:ind w:left="720" w:firstLine="0"/>
-        <w:jc w:val="both"/>
-        <w:rPr>
-          <w:b w:val="1"/>
-          <w:sz w:val="26"/>
-          <w:szCs w:val="26"/>
-        </w:rPr>
-      </w:pPr>
-      <w:r>
-        <w:rPr>
-          <w:rtl w:val="0"/>
-        </w:rPr>
-      </w:r>
-    </w:p>
-    <w:p>
-      <w:pPr>
-        <w:ind w:left="720" w:firstLine="720"/>
-        <w:jc w:val="both"/>
-        <w:rPr>
-          <w:sz w:val="26"/>
-          <w:szCs w:val="26"/>
-        </w:rPr>
-      </w:pPr>
-      <w:r>
-        <w:rPr>
-          <w:rtl w:val="0"/>
-        </w:rPr>
-      </w:r>
-    </w:p>
-    <w:p>
-      <w:pPr>
-        <w:ind w:left="0" w:firstLine="0"/>
-        <w:jc w:val="both"/>
-        <w:rPr>
-          <w:b w:val="1"/>
-          <w:sz w:val="26"/>
-          <w:szCs w:val="26"/>
-        </w:rPr>
-      </w:pPr>
-      <w:r>
-        <w:rPr>
-          <w:rtl w:val="0"/>
-        </w:rPr>
-      </w:r>
-    </w:p>
-    <w:p>
-      <w:pPr>
-        <w:ind w:left="720" w:firstLine="720"/>
-        <w:jc w:val="both"/>
-        <w:rPr>
-          <w:b w:val="1"/>
-          <w:sz w:val="26"/>
-          <w:szCs w:val="26"/>
-        </w:rPr>
-      </w:pPr>
-      <w:r>
-        <w:rPr>
-          <w:rtl w:val="0"/>
-        </w:rPr>
-      </w:r>
-    </w:p>
-    <w:p>
-      <w:pPr>
-        <w:spacing w:after="160" w:line="259" w:lineRule="auto"/>
-        <w:jc w:val="both"/>
-        <w:rPr>
-          <w:rFonts w:ascii="Calibri" w:cs="Calibri" w:eastAsia="Calibri" w:hAnsi="Calibri"/>
-          <w:b w:val="1"/>
-          <w:sz w:val="24"/>
-          <w:szCs w:val="24"/>
-        </w:rPr>
-      </w:pPr>
-      <w:r>
-        <w:rPr>
-          <w:rFonts w:ascii="Calibri" w:cs="Calibri" w:eastAsia="Calibri" w:hAnsi="Calibri"/>
-          <w:b w:val="1"/>
-          <w:sz w:val="24"/>
-          <w:szCs w:val="24"/>
-          <w:rtl w:val="0"/>
-        </w:rPr>
-        <w:t xml:space="preserve">COSTE Y TIEMPO DE LA ENTREGA:</w:t>
-      </w:r>
-    </w:p>
-    <w:p>
-      <w:pPr>
-        <w:spacing w:after="160" w:line="259" w:lineRule="auto"/>
-        <w:jc w:val="both"/>
-        <w:rPr>
-          <w:rFonts w:ascii="Calibri" w:cs="Calibri" w:eastAsia="Calibri" w:hAnsi="Calibri"/>
-          <w:sz w:val="24"/>
-          <w:szCs w:val="24"/>
-        </w:rPr>
-      </w:pPr>
-      <w:r>
-        <w:rPr>
-          <w:rFonts w:ascii="Calibri" w:cs="Calibri" w:eastAsia="Calibri" w:hAnsi="Calibri"/>
-          <w:sz w:val="24"/>
-          <w:szCs w:val="24"/>
-          <w:rtl w:val="0"/>
-        </w:rPr>
-        <w:t xml:space="preserve">Costes estimados según el rol desempeñado:</w:t>
       </w:r>
     </w:p>
     <w:p>
@@ -15169,23 +14850,36 @@
           <w:ilvl w:val="0"/>
           <w:numId w:val="4"/>
         </w:numPr>
-        <w:spacing w:line="259" w:lineRule="auto"/>
         <w:ind w:left="720" w:hanging="360"/>
         <w:jc w:val="both"/>
         <w:rPr>
-          <w:rFonts w:ascii="Calibri" w:cs="Calibri" w:eastAsia="Calibri" w:hAnsi="Calibri"/>
-          <w:sz w:val="24"/>
-          <w:szCs w:val="24"/>
-        </w:rPr>
-      </w:pPr>
-      <w:r>
-        <w:rPr>
-          <w:rFonts w:ascii="Calibri" w:cs="Calibri" w:eastAsia="Calibri" w:hAnsi="Calibri"/>
-          <w:sz w:val="24"/>
-          <w:szCs w:val="24"/>
-          <w:rtl w:val="0"/>
-        </w:rPr>
-        <w:t xml:space="preserve">Desarrollador/Tester base: 20€/h</w:t>
+          <w:sz w:val="24"/>
+          <w:szCs w:val="24"/>
+        </w:rPr>
+      </w:pPr>
+      <w:r>
+        <w:rPr>
+          <w:rFonts w:ascii="Calibri" w:cs="Calibri" w:eastAsia="Calibri" w:hAnsi="Calibri"/>
+          <w:sz w:val="24"/>
+          <w:szCs w:val="24"/>
+          <w:rtl w:val="0"/>
+        </w:rPr>
+        <w:t xml:space="preserve">Costes totales estimados de desarrollo….</w:t>
+      </w:r>
+      <w:r>
+        <w:rPr>
+          <w:rFonts w:ascii="Calibri" w:cs="Calibri" w:eastAsia="Calibri" w:hAnsi="Calibri"/>
+          <w:b w:val="1"/>
+          <w:sz w:val="24"/>
+          <w:szCs w:val="24"/>
+          <w:rtl w:val="0"/>
+        </w:rPr>
+        <w:t xml:space="preserve">(15h 51min) x 20€/h = 317€  </w:t>
+      </w:r>
+      <w:r>
+        <w:rPr>
+          <w:rtl w:val="0"/>
+        </w:rPr>
       </w:r>
     </w:p>
     <w:p>
@@ -15194,6 +14888,219 @@
           <w:ilvl w:val="0"/>
           <w:numId w:val="4"/>
         </w:numPr>
+        <w:ind w:left="720" w:hanging="360"/>
+        <w:jc w:val="both"/>
+        <w:rPr>
+          <w:sz w:val="24"/>
+          <w:szCs w:val="24"/>
+        </w:rPr>
+      </w:pPr>
+      <w:r>
+        <w:rPr>
+          <w:rFonts w:ascii="Calibri" w:cs="Calibri" w:eastAsia="Calibri" w:hAnsi="Calibri"/>
+          <w:sz w:val="24"/>
+          <w:szCs w:val="24"/>
+          <w:rtl w:val="0"/>
+        </w:rPr>
+        <w:t xml:space="preserve">Costes totales estimados de manager…...</w:t>
+      </w:r>
+      <w:r>
+        <w:rPr>
+          <w:rFonts w:ascii="Calibri" w:cs="Calibri" w:eastAsia="Calibri" w:hAnsi="Calibri"/>
+          <w:b w:val="1"/>
+          <w:sz w:val="24"/>
+          <w:szCs w:val="24"/>
+          <w:rtl w:val="0"/>
+        </w:rPr>
+        <w:t xml:space="preserve">(6h 52min) x 30€/h = 206€</w:t>
+      </w:r>
+      <w:r>
+        <w:rPr>
+          <w:rtl w:val="0"/>
+        </w:rPr>
+      </w:r>
+    </w:p>
+    <w:p>
+      <w:pPr>
+        <w:numPr>
+          <w:ilvl w:val="0"/>
+          <w:numId w:val="4"/>
+        </w:numPr>
+        <w:ind w:left="720" w:hanging="360"/>
+        <w:jc w:val="both"/>
+        <w:rPr>
+          <w:sz w:val="24"/>
+          <w:szCs w:val="24"/>
+        </w:rPr>
+      </w:pPr>
+      <w:r>
+        <w:rPr>
+          <w:rFonts w:ascii="Calibri" w:cs="Calibri" w:eastAsia="Calibri" w:hAnsi="Calibri"/>
+          <w:sz w:val="24"/>
+          <w:szCs w:val="24"/>
+          <w:rtl w:val="0"/>
+        </w:rPr>
+        <w:t xml:space="preserve">Costes totales estimados de analista……..</w:t>
+      </w:r>
+      <w:r>
+        <w:rPr>
+          <w:rFonts w:ascii="Calibri" w:cs="Calibri" w:eastAsia="Calibri" w:hAnsi="Calibri"/>
+          <w:b w:val="1"/>
+          <w:sz w:val="24"/>
+          <w:szCs w:val="24"/>
+          <w:rtl w:val="0"/>
+        </w:rPr>
+        <w:t xml:space="preserve">(45 min) x 30€/h = 22.5€</w:t>
+      </w:r>
+      <w:r>
+        <w:rPr>
+          <w:rtl w:val="0"/>
+        </w:rPr>
+      </w:r>
+    </w:p>
+    <w:p>
+      <w:pPr>
+        <w:numPr>
+          <w:ilvl w:val="0"/>
+          <w:numId w:val="4"/>
+        </w:numPr>
+        <w:ind w:left="720" w:hanging="360"/>
+        <w:jc w:val="both"/>
+        <w:rPr>
+          <w:sz w:val="24"/>
+          <w:szCs w:val="24"/>
+        </w:rPr>
+      </w:pPr>
+      <w:r>
+        <w:rPr>
+          <w:rFonts w:ascii="Calibri" w:cs="Calibri" w:eastAsia="Calibri" w:hAnsi="Calibri"/>
+          <w:sz w:val="24"/>
+          <w:szCs w:val="24"/>
+          <w:rtl w:val="0"/>
+        </w:rPr>
+        <w:t xml:space="preserve">Costes totales estimados de tester………..</w:t>
+      </w:r>
+      <w:r>
+        <w:rPr>
+          <w:rFonts w:ascii="Calibri" w:cs="Calibri" w:eastAsia="Calibri" w:hAnsi="Calibri"/>
+          <w:b w:val="1"/>
+          <w:sz w:val="24"/>
+          <w:szCs w:val="24"/>
+          <w:rtl w:val="0"/>
+        </w:rPr>
+        <w:t xml:space="preserve">(1h 25min) x 20€/h = 8.33€</w:t>
+      </w:r>
+      <w:r>
+        <w:rPr>
+          <w:rtl w:val="0"/>
+        </w:rPr>
+      </w:r>
+    </w:p>
+    <w:p>
+      <w:pPr>
+        <w:ind w:left="720" w:firstLine="0"/>
+        <w:jc w:val="both"/>
+        <w:rPr>
+          <w:b w:val="1"/>
+          <w:sz w:val="26"/>
+          <w:szCs w:val="26"/>
+        </w:rPr>
+      </w:pPr>
+      <w:r>
+        <w:rPr>
+          <w:rtl w:val="0"/>
+        </w:rPr>
+      </w:r>
+    </w:p>
+    <w:p>
+      <w:pPr>
+        <w:ind w:left="720" w:firstLine="0"/>
+        <w:jc w:val="both"/>
+        <w:rPr>
+          <w:b w:val="1"/>
+          <w:sz w:val="26"/>
+          <w:szCs w:val="26"/>
+        </w:rPr>
+      </w:pPr>
+      <w:r>
+        <w:rPr>
+          <w:rtl w:val="0"/>
+        </w:rPr>
+      </w:r>
+    </w:p>
+    <w:p>
+      <w:pPr>
+        <w:spacing w:after="160" w:line="259" w:lineRule="auto"/>
+        <w:jc w:val="both"/>
+        <w:rPr>
+          <w:rFonts w:ascii="Calibri" w:cs="Calibri" w:eastAsia="Calibri" w:hAnsi="Calibri"/>
+          <w:b w:val="1"/>
+          <w:sz w:val="24"/>
+          <w:szCs w:val="24"/>
+        </w:rPr>
+      </w:pPr>
+      <w:r>
+        <w:rPr>
+          <w:rFonts w:ascii="Calibri" w:cs="Calibri" w:eastAsia="Calibri" w:hAnsi="Calibri"/>
+          <w:b w:val="1"/>
+          <w:sz w:val="24"/>
+          <w:szCs w:val="24"/>
+          <w:rtl w:val="0"/>
+        </w:rPr>
+        <w:t xml:space="preserve">COSTE Y TIEMPO DE LA ENTREGA:</w:t>
+      </w:r>
+    </w:p>
+    <w:p>
+      <w:pPr>
+        <w:spacing w:after="160" w:line="259" w:lineRule="auto"/>
+        <w:jc w:val="both"/>
+        <w:rPr>
+          <w:rFonts w:ascii="Calibri" w:cs="Calibri" w:eastAsia="Calibri" w:hAnsi="Calibri"/>
+          <w:sz w:val="24"/>
+          <w:szCs w:val="24"/>
+        </w:rPr>
+      </w:pPr>
+      <w:r>
+        <w:rPr>
+          <w:rFonts w:ascii="Calibri" w:cs="Calibri" w:eastAsia="Calibri" w:hAnsi="Calibri"/>
+          <w:sz w:val="24"/>
+          <w:szCs w:val="24"/>
+          <w:rtl w:val="0"/>
+        </w:rPr>
+        <w:t xml:space="preserve">Costes estimados según el rol desempeñado:</w:t>
+      </w:r>
+    </w:p>
+    <w:p>
+      <w:pPr>
+        <w:numPr>
+          <w:ilvl w:val="0"/>
+          <w:numId w:val="1"/>
+        </w:numPr>
+        <w:spacing w:line="259" w:lineRule="auto"/>
+        <w:ind w:left="720" w:hanging="360"/>
+        <w:jc w:val="both"/>
+        <w:rPr>
+          <w:rFonts w:ascii="Calibri" w:cs="Calibri" w:eastAsia="Calibri" w:hAnsi="Calibri"/>
+          <w:sz w:val="24"/>
+          <w:szCs w:val="24"/>
+        </w:rPr>
+      </w:pPr>
+      <w:r>
+        <w:rPr>
+          <w:rFonts w:ascii="Calibri" w:cs="Calibri" w:eastAsia="Calibri" w:hAnsi="Calibri"/>
+          <w:sz w:val="24"/>
+          <w:szCs w:val="24"/>
+          <w:rtl w:val="0"/>
+        </w:rPr>
+        <w:t xml:space="preserve">Desarrollador/Tester base: 20€/h</w:t>
+      </w:r>
+    </w:p>
+    <w:p>
+      <w:pPr>
+        <w:numPr>
+          <w:ilvl w:val="0"/>
+          <w:numId w:val="1"/>
+        </w:numPr>
         <w:spacing w:after="160" w:line="259" w:lineRule="auto"/>
         <w:ind w:left="720" w:hanging="360"/>
         <w:jc w:val="both"/>
@@ -15216,23 +15123,7 @@
     <w:p>
       <w:pPr>
         <w:spacing w:after="160" w:line="259" w:lineRule="auto"/>
-        <w:ind w:left="720" w:firstLine="0"/>
-        <w:jc w:val="both"/>
-        <w:rPr>
-          <w:rFonts w:ascii="Calibri" w:cs="Calibri" w:eastAsia="Calibri" w:hAnsi="Calibri"/>
-          <w:sz w:val="24"/>
-          <w:szCs w:val="24"/>
-        </w:rPr>
-      </w:pPr>
-      <w:r>
-        <w:rPr>
-          <w:rtl w:val="0"/>
-        </w:rPr>
-      </w:r>
-    </w:p>
-    <w:p>
-      <w:pPr>
-        <w:spacing w:after="160" w:line="259" w:lineRule="auto"/>
+        <w:ind w:left="0" w:firstLine="0"/>
         <w:jc w:val="both"/>
         <w:rPr>
           <w:rFonts w:ascii="Calibri" w:cs="Calibri" w:eastAsia="Calibri" w:hAnsi="Calibri"/>
@@ -15537,6 +15428,338 @@
           <w:rtl w:val="0"/>
         </w:rPr>
         <w:t xml:space="preserve">La estimación del coste del contrato contempla el siguiente resumen de costes:</w:t>
+      </w:r>
+    </w:p>
+    <w:p>
+      <w:pPr>
+        <w:numPr>
+          <w:ilvl w:val="0"/>
+          <w:numId w:val="2"/>
+        </w:numPr>
+        <w:spacing w:line="259" w:lineRule="auto"/>
+        <w:ind w:left="720" w:hanging="360"/>
+        <w:jc w:val="both"/>
+        <w:rPr>
+          <w:rFonts w:ascii="Calibri" w:cs="Calibri" w:eastAsia="Calibri" w:hAnsi="Calibri"/>
+          <w:sz w:val="24"/>
+          <w:szCs w:val="24"/>
+        </w:rPr>
+      </w:pPr>
+      <w:r>
+        <w:rPr>
+          <w:rFonts w:ascii="Calibri" w:cs="Calibri" w:eastAsia="Calibri" w:hAnsi="Calibri"/>
+          <w:sz w:val="24"/>
+          <w:szCs w:val="24"/>
+          <w:rtl w:val="0"/>
+        </w:rPr>
+        <w:t xml:space="preserve">15h 51min * 20€/h → </w:t>
+      </w:r>
+      <w:r>
+        <w:rPr>
+          <w:rFonts w:ascii="Calibri" w:cs="Calibri" w:eastAsia="Calibri" w:hAnsi="Calibri"/>
+          <w:b w:val="1"/>
+          <w:sz w:val="24"/>
+          <w:szCs w:val="24"/>
+          <w:rtl w:val="0"/>
+        </w:rPr>
+        <w:t xml:space="preserve">317€ </w:t>
+      </w:r>
+      <w:r>
+        <w:rPr>
+          <w:rFonts w:ascii="Calibri" w:cs="Calibri" w:eastAsia="Calibri" w:hAnsi="Calibri"/>
+          <w:sz w:val="24"/>
+          <w:szCs w:val="24"/>
+          <w:rtl w:val="0"/>
+        </w:rPr>
+        <w:t xml:space="preserve">(</w:t>
+      </w:r>
+      <w:r>
+        <w:rPr>
+          <w:rFonts w:ascii="Calibri" w:cs="Calibri" w:eastAsia="Calibri" w:hAnsi="Calibri"/>
+          <w:i w:val="1"/>
+          <w:sz w:val="24"/>
+          <w:szCs w:val="24"/>
+          <w:rtl w:val="0"/>
+        </w:rPr>
+        <w:t xml:space="preserve">Desarrollador</w:t>
+      </w:r>
+      <w:r>
+        <w:rPr>
+          <w:rFonts w:ascii="Calibri" w:cs="Calibri" w:eastAsia="Calibri" w:hAnsi="Calibri"/>
+          <w:sz w:val="24"/>
+          <w:szCs w:val="24"/>
+          <w:rtl w:val="0"/>
+        </w:rPr>
+        <w:t xml:space="preserve">)</w:t>
+      </w:r>
+    </w:p>
+    <w:p>
+      <w:pPr>
+        <w:numPr>
+          <w:ilvl w:val="0"/>
+          <w:numId w:val="2"/>
+        </w:numPr>
+        <w:spacing w:line="259" w:lineRule="auto"/>
+        <w:ind w:left="720" w:hanging="360"/>
+        <w:jc w:val="both"/>
+        <w:rPr>
+          <w:rFonts w:ascii="Calibri" w:cs="Calibri" w:eastAsia="Calibri" w:hAnsi="Calibri"/>
+          <w:sz w:val="24"/>
+          <w:szCs w:val="24"/>
+        </w:rPr>
+      </w:pPr>
+      <w:r>
+        <w:rPr>
+          <w:rFonts w:ascii="Calibri" w:cs="Calibri" w:eastAsia="Calibri" w:hAnsi="Calibri"/>
+          <w:sz w:val="24"/>
+          <w:szCs w:val="24"/>
+          <w:rtl w:val="0"/>
+        </w:rPr>
+        <w:t xml:space="preserve">6h 52min* 30€/h → </w:t>
+      </w:r>
+      <w:r>
+        <w:rPr>
+          <w:rFonts w:ascii="Calibri" w:cs="Calibri" w:eastAsia="Calibri" w:hAnsi="Calibri"/>
+          <w:b w:val="1"/>
+          <w:sz w:val="24"/>
+          <w:szCs w:val="24"/>
+          <w:rtl w:val="0"/>
+        </w:rPr>
+        <w:t xml:space="preserve">206€ </w:t>
+      </w:r>
+      <w:r>
+        <w:rPr>
+          <w:rFonts w:ascii="Calibri" w:cs="Calibri" w:eastAsia="Calibri" w:hAnsi="Calibri"/>
+          <w:sz w:val="24"/>
+          <w:szCs w:val="24"/>
+          <w:rtl w:val="0"/>
+        </w:rPr>
+        <w:t xml:space="preserve">(</w:t>
+      </w:r>
+      <w:r>
+        <w:rPr>
+          <w:rFonts w:ascii="Calibri" w:cs="Calibri" w:eastAsia="Calibri" w:hAnsi="Calibri"/>
+          <w:i w:val="1"/>
+          <w:sz w:val="24"/>
+          <w:szCs w:val="24"/>
+          <w:rtl w:val="0"/>
+        </w:rPr>
+        <w:t xml:space="preserve">Manager</w:t>
+      </w:r>
+      <w:r>
+        <w:rPr>
+          <w:rFonts w:ascii="Calibri" w:cs="Calibri" w:eastAsia="Calibri" w:hAnsi="Calibri"/>
+          <w:sz w:val="24"/>
+          <w:szCs w:val="24"/>
+          <w:rtl w:val="0"/>
+        </w:rPr>
+        <w:t xml:space="preserve">)</w:t>
+      </w:r>
+    </w:p>
+    <w:p>
+      <w:pPr>
+        <w:numPr>
+          <w:ilvl w:val="0"/>
+          <w:numId w:val="2"/>
+        </w:numPr>
+        <w:spacing w:line="259" w:lineRule="auto"/>
+        <w:ind w:left="720" w:hanging="360"/>
+        <w:jc w:val="both"/>
+        <w:rPr>
+          <w:rFonts w:ascii="Calibri" w:cs="Calibri" w:eastAsia="Calibri" w:hAnsi="Calibri"/>
+          <w:sz w:val="24"/>
+          <w:szCs w:val="24"/>
+          <w:u w:val="none"/>
+        </w:rPr>
+      </w:pPr>
+      <w:r>
+        <w:rPr>
+          <w:rFonts w:ascii="Calibri" w:cs="Calibri" w:eastAsia="Calibri" w:hAnsi="Calibri"/>
+          <w:sz w:val="24"/>
+          <w:szCs w:val="24"/>
+          <w:rtl w:val="0"/>
+        </w:rPr>
+        <w:t xml:space="preserve">45 min * 30/h → </w:t>
+      </w:r>
+      <w:r>
+        <w:rPr>
+          <w:rFonts w:ascii="Calibri" w:cs="Calibri" w:eastAsia="Calibri" w:hAnsi="Calibri"/>
+          <w:b w:val="1"/>
+          <w:sz w:val="24"/>
+          <w:szCs w:val="24"/>
+          <w:rtl w:val="0"/>
+        </w:rPr>
+        <w:t xml:space="preserve">22.5€</w:t>
+      </w:r>
+      <w:r>
+        <w:rPr>
+          <w:rFonts w:ascii="Calibri" w:cs="Calibri" w:eastAsia="Calibri" w:hAnsi="Calibri"/>
+          <w:sz w:val="24"/>
+          <w:szCs w:val="24"/>
+          <w:rtl w:val="0"/>
+        </w:rPr>
+        <w:t xml:space="preserve"> (Analista)</w:t>
+      </w:r>
+      <w:r>
+        <w:rPr>
+          <w:rtl w:val="0"/>
+        </w:rPr>
+      </w:r>
+    </w:p>
+    <w:p>
+      <w:pPr>
+        <w:numPr>
+          <w:ilvl w:val="0"/>
+          <w:numId w:val="2"/>
+        </w:numPr>
+        <w:spacing w:after="160" w:line="259" w:lineRule="auto"/>
+        <w:ind w:left="720" w:hanging="360"/>
+        <w:jc w:val="both"/>
+        <w:rPr>
+          <w:rFonts w:ascii="Calibri" w:cs="Calibri" w:eastAsia="Calibri" w:hAnsi="Calibri"/>
+          <w:sz w:val="24"/>
+          <w:szCs w:val="24"/>
+        </w:rPr>
+      </w:pPr>
+      <w:r>
+        <w:rPr>
+          <w:rFonts w:ascii="Calibri" w:cs="Calibri" w:eastAsia="Calibri" w:hAnsi="Calibri"/>
+          <w:sz w:val="24"/>
+          <w:szCs w:val="24"/>
+          <w:rtl w:val="0"/>
+        </w:rPr>
+        <w:t xml:space="preserve">1h *25€/h → </w:t>
+      </w:r>
+      <w:r>
+        <w:rPr>
+          <w:rFonts w:ascii="Calibri" w:cs="Calibri" w:eastAsia="Calibri" w:hAnsi="Calibri"/>
+          <w:b w:val="1"/>
+          <w:sz w:val="24"/>
+          <w:szCs w:val="24"/>
+          <w:rtl w:val="0"/>
+        </w:rPr>
+        <w:t xml:space="preserve">28,33€ </w:t>
+      </w:r>
+      <w:r>
+        <w:rPr>
+          <w:rFonts w:ascii="Calibri" w:cs="Calibri" w:eastAsia="Calibri" w:hAnsi="Calibri"/>
+          <w:sz w:val="24"/>
+          <w:szCs w:val="24"/>
+          <w:rtl w:val="0"/>
+        </w:rPr>
+        <w:t xml:space="preserve">(Tester)</w:t>
+      </w:r>
+    </w:p>
+    <w:p>
+      <w:pPr>
+        <w:spacing w:after="160" w:line="259" w:lineRule="auto"/>
+        <w:jc w:val="both"/>
+        <w:rPr>
+          <w:rFonts w:ascii="Calibri" w:cs="Calibri" w:eastAsia="Calibri" w:hAnsi="Calibri"/>
+          <w:sz w:val="24"/>
+          <w:szCs w:val="24"/>
+        </w:rPr>
+      </w:pPr>
+      <w:r>
+        <w:rPr>
+          <w:rtl w:val="0"/>
+        </w:rPr>
+      </w:r>
+    </w:p>
+    <w:p>
+      <w:pPr>
+        <w:spacing w:after="160" w:line="259" w:lineRule="auto"/>
+        <w:jc w:val="both"/>
+        <w:rPr>
+          <w:rFonts w:ascii="Calibri" w:cs="Calibri" w:eastAsia="Calibri" w:hAnsi="Calibri"/>
+          <w:sz w:val="24"/>
+          <w:szCs w:val="24"/>
+        </w:rPr>
+      </w:pPr>
+      <w:r>
+        <w:rPr>
+          <w:rFonts w:ascii="Calibri" w:cs="Calibri" w:eastAsia="Calibri" w:hAnsi="Calibri"/>
+          <w:sz w:val="24"/>
+          <w:szCs w:val="24"/>
+          <w:rtl w:val="0"/>
+        </w:rPr>
+        <w:t xml:space="preserve">Esto suma un </w:t>
+      </w:r>
+      <w:r>
+        <w:rPr>
+          <w:rFonts w:ascii="Calibri" w:cs="Calibri" w:eastAsia="Calibri" w:hAnsi="Calibri"/>
+          <w:b w:val="1"/>
+          <w:sz w:val="24"/>
+          <w:szCs w:val="24"/>
+          <w:rtl w:val="0"/>
+        </w:rPr>
+        <w:t xml:space="preserve">total de 573,83€</w:t>
+      </w:r>
+      <w:r>
+        <w:rPr>
+          <w:rFonts w:ascii="Calibri" w:cs="Calibri" w:eastAsia="Calibri" w:hAnsi="Calibri"/>
+          <w:sz w:val="24"/>
+          <w:szCs w:val="24"/>
+          <w:rtl w:val="0"/>
+        </w:rPr>
+        <w:t xml:space="preserve"> del coste del contrato. El coste por trabajador quedaría reflejado en el siguiente resumen:</w:t>
+      </w:r>
+    </w:p>
+    <w:p>
+      <w:pPr>
+        <w:spacing w:after="160" w:line="259" w:lineRule="auto"/>
+        <w:jc w:val="both"/>
+        <w:rPr>
+          <w:rFonts w:ascii="Calibri" w:cs="Calibri" w:eastAsia="Calibri" w:hAnsi="Calibri"/>
+          <w:sz w:val="24"/>
+          <w:szCs w:val="24"/>
+        </w:rPr>
+      </w:pPr>
+      <w:r>
+        <w:rPr>
+          <w:rtl w:val="0"/>
+        </w:rPr>
+      </w:r>
+    </w:p>
+    <w:p>
+      <w:pPr>
+        <w:spacing w:after="160" w:line="259" w:lineRule="auto"/>
+        <w:jc w:val="both"/>
+        <w:rPr>
+          <w:rFonts w:ascii="Calibri" w:cs="Calibri" w:eastAsia="Calibri" w:hAnsi="Calibri"/>
+          <w:b w:val="1"/>
+          <w:sz w:val="24"/>
+          <w:szCs w:val="24"/>
+        </w:rPr>
+      </w:pPr>
+      <w:r>
+        <w:rPr>
+          <w:rFonts w:ascii="Calibri" w:cs="Calibri" w:eastAsia="Calibri" w:hAnsi="Calibri"/>
+          <w:b w:val="1"/>
+          <w:sz w:val="24"/>
+          <w:szCs w:val="24"/>
+          <w:rtl w:val="0"/>
+        </w:rPr>
+        <w:t xml:space="preserve">José Joaquín Rojas Romero</w:t>
+      </w:r>
+      <w:r>
+        <w:rPr>
+          <w:rFonts w:ascii="Calibri" w:cs="Calibri" w:eastAsia="Calibri" w:hAnsi="Calibri"/>
+          <w:sz w:val="24"/>
+          <w:szCs w:val="24"/>
+          <w:rtl w:val="0"/>
+        </w:rPr>
+        <w:t xml:space="preserve"> - coste de contrato total de </w:t>
+      </w:r>
+      <w:r>
+        <w:rPr>
+          <w:rFonts w:ascii="Calibri" w:cs="Calibri" w:eastAsia="Calibri" w:hAnsi="Calibri"/>
+          <w:b w:val="1"/>
+          <w:sz w:val="24"/>
+          <w:szCs w:val="24"/>
+          <w:rtl w:val="0"/>
+        </w:rPr>
+        <w:t xml:space="preserve">324,83€</w:t>
       </w:r>
     </w:p>
     <w:p>
@@ -15561,338 +15784,6 @@
           <w:szCs w:val="24"/>
           <w:rtl w:val="0"/>
         </w:rPr>
-        <w:t xml:space="preserve">15h 51min * 20€/h → </w:t>
-      </w:r>
-      <w:r>
-        <w:rPr>
-          <w:rFonts w:ascii="Calibri" w:cs="Calibri" w:eastAsia="Calibri" w:hAnsi="Calibri"/>
-          <w:b w:val="1"/>
-          <w:sz w:val="24"/>
-          <w:szCs w:val="24"/>
-          <w:rtl w:val="0"/>
-        </w:rPr>
-        <w:t xml:space="preserve">317€ </w:t>
-      </w:r>
-      <w:r>
-        <w:rPr>
-          <w:rFonts w:ascii="Calibri" w:cs="Calibri" w:eastAsia="Calibri" w:hAnsi="Calibri"/>
-          <w:sz w:val="24"/>
-          <w:szCs w:val="24"/>
-          <w:rtl w:val="0"/>
-        </w:rPr>
-        <w:t xml:space="preserve">(</w:t>
-      </w:r>
-      <w:r>
-        <w:rPr>
-          <w:rFonts w:ascii="Calibri" w:cs="Calibri" w:eastAsia="Calibri" w:hAnsi="Calibri"/>
-          <w:i w:val="1"/>
-          <w:sz w:val="24"/>
-          <w:szCs w:val="24"/>
-          <w:rtl w:val="0"/>
-        </w:rPr>
-        <w:t xml:space="preserve">Desarrollador</w:t>
-      </w:r>
-      <w:r>
-        <w:rPr>
-          <w:rFonts w:ascii="Calibri" w:cs="Calibri" w:eastAsia="Calibri" w:hAnsi="Calibri"/>
-          <w:sz w:val="24"/>
-          <w:szCs w:val="24"/>
-          <w:rtl w:val="0"/>
-        </w:rPr>
-        <w:t xml:space="preserve">)</w:t>
-      </w:r>
-    </w:p>
-    <w:p>
-      <w:pPr>
-        <w:numPr>
-          <w:ilvl w:val="0"/>
-          <w:numId w:val="5"/>
-        </w:numPr>
-        <w:spacing w:line="259" w:lineRule="auto"/>
-        <w:ind w:left="720" w:hanging="360"/>
-        <w:jc w:val="both"/>
-        <w:rPr>
-          <w:rFonts w:ascii="Calibri" w:cs="Calibri" w:eastAsia="Calibri" w:hAnsi="Calibri"/>
-          <w:sz w:val="24"/>
-          <w:szCs w:val="24"/>
-        </w:rPr>
-      </w:pPr>
-      <w:r>
-        <w:rPr>
-          <w:rFonts w:ascii="Calibri" w:cs="Calibri" w:eastAsia="Calibri" w:hAnsi="Calibri"/>
-          <w:sz w:val="24"/>
-          <w:szCs w:val="24"/>
-          <w:rtl w:val="0"/>
-        </w:rPr>
-        <w:t xml:space="preserve">6h 52min* 30€/h → </w:t>
-      </w:r>
-      <w:r>
-        <w:rPr>
-          <w:rFonts w:ascii="Calibri" w:cs="Calibri" w:eastAsia="Calibri" w:hAnsi="Calibri"/>
-          <w:b w:val="1"/>
-          <w:sz w:val="24"/>
-          <w:szCs w:val="24"/>
-          <w:rtl w:val="0"/>
-        </w:rPr>
-        <w:t xml:space="preserve">206€ </w:t>
-      </w:r>
-      <w:r>
-        <w:rPr>
-          <w:rFonts w:ascii="Calibri" w:cs="Calibri" w:eastAsia="Calibri" w:hAnsi="Calibri"/>
-          <w:sz w:val="24"/>
-          <w:szCs w:val="24"/>
-          <w:rtl w:val="0"/>
-        </w:rPr>
-        <w:t xml:space="preserve">(</w:t>
-      </w:r>
-      <w:r>
-        <w:rPr>
-          <w:rFonts w:ascii="Calibri" w:cs="Calibri" w:eastAsia="Calibri" w:hAnsi="Calibri"/>
-          <w:i w:val="1"/>
-          <w:sz w:val="24"/>
-          <w:szCs w:val="24"/>
-          <w:rtl w:val="0"/>
-        </w:rPr>
-        <w:t xml:space="preserve">Manager</w:t>
-      </w:r>
-      <w:r>
-        <w:rPr>
-          <w:rFonts w:ascii="Calibri" w:cs="Calibri" w:eastAsia="Calibri" w:hAnsi="Calibri"/>
-          <w:sz w:val="24"/>
-          <w:szCs w:val="24"/>
-          <w:rtl w:val="0"/>
-        </w:rPr>
-        <w:t xml:space="preserve">)</w:t>
-      </w:r>
-    </w:p>
-    <w:p>
-      <w:pPr>
-        <w:numPr>
-          <w:ilvl w:val="0"/>
-          <w:numId w:val="5"/>
-        </w:numPr>
-        <w:spacing w:line="259" w:lineRule="auto"/>
-        <w:ind w:left="720" w:hanging="360"/>
-        <w:jc w:val="both"/>
-        <w:rPr>
-          <w:rFonts w:ascii="Calibri" w:cs="Calibri" w:eastAsia="Calibri" w:hAnsi="Calibri"/>
-          <w:sz w:val="24"/>
-          <w:szCs w:val="24"/>
-          <w:u w:val="none"/>
-        </w:rPr>
-      </w:pPr>
-      <w:r>
-        <w:rPr>
-          <w:rFonts w:ascii="Calibri" w:cs="Calibri" w:eastAsia="Calibri" w:hAnsi="Calibri"/>
-          <w:sz w:val="24"/>
-          <w:szCs w:val="24"/>
-          <w:rtl w:val="0"/>
-        </w:rPr>
-        <w:t xml:space="preserve">45 min * 30/h → </w:t>
-      </w:r>
-      <w:r>
-        <w:rPr>
-          <w:rFonts w:ascii="Calibri" w:cs="Calibri" w:eastAsia="Calibri" w:hAnsi="Calibri"/>
-          <w:b w:val="1"/>
-          <w:sz w:val="24"/>
-          <w:szCs w:val="24"/>
-          <w:rtl w:val="0"/>
-        </w:rPr>
-        <w:t xml:space="preserve">22.5€</w:t>
-      </w:r>
-      <w:r>
-        <w:rPr>
-          <w:rFonts w:ascii="Calibri" w:cs="Calibri" w:eastAsia="Calibri" w:hAnsi="Calibri"/>
-          <w:sz w:val="24"/>
-          <w:szCs w:val="24"/>
-          <w:rtl w:val="0"/>
-        </w:rPr>
-        <w:t xml:space="preserve"> (Analista)</w:t>
-      </w:r>
-      <w:r>
-        <w:rPr>
-          <w:rtl w:val="0"/>
-        </w:rPr>
-      </w:r>
-    </w:p>
-    <w:p>
-      <w:pPr>
-        <w:numPr>
-          <w:ilvl w:val="0"/>
-          <w:numId w:val="5"/>
-        </w:numPr>
-        <w:spacing w:after="160" w:line="259" w:lineRule="auto"/>
-        <w:ind w:left="720" w:hanging="360"/>
-        <w:jc w:val="both"/>
-        <w:rPr>
-          <w:rFonts w:ascii="Calibri" w:cs="Calibri" w:eastAsia="Calibri" w:hAnsi="Calibri"/>
-          <w:sz w:val="24"/>
-          <w:szCs w:val="24"/>
-        </w:rPr>
-      </w:pPr>
-      <w:r>
-        <w:rPr>
-          <w:rFonts w:ascii="Calibri" w:cs="Calibri" w:eastAsia="Calibri" w:hAnsi="Calibri"/>
-          <w:sz w:val="24"/>
-          <w:szCs w:val="24"/>
-          <w:rtl w:val="0"/>
-        </w:rPr>
-        <w:t xml:space="preserve">1h *25€/h → </w:t>
-      </w:r>
-      <w:r>
-        <w:rPr>
-          <w:rFonts w:ascii="Calibri" w:cs="Calibri" w:eastAsia="Calibri" w:hAnsi="Calibri"/>
-          <w:b w:val="1"/>
-          <w:sz w:val="24"/>
-          <w:szCs w:val="24"/>
-          <w:rtl w:val="0"/>
-        </w:rPr>
-        <w:t xml:space="preserve">28,33€ </w:t>
-      </w:r>
-      <w:r>
-        <w:rPr>
-          <w:rFonts w:ascii="Calibri" w:cs="Calibri" w:eastAsia="Calibri" w:hAnsi="Calibri"/>
-          <w:sz w:val="24"/>
-          <w:szCs w:val="24"/>
-          <w:rtl w:val="0"/>
-        </w:rPr>
-        <w:t xml:space="preserve">(Tester)</w:t>
-      </w:r>
-    </w:p>
-    <w:p>
-      <w:pPr>
-        <w:spacing w:after="160" w:line="259" w:lineRule="auto"/>
-        <w:jc w:val="both"/>
-        <w:rPr>
-          <w:rFonts w:ascii="Calibri" w:cs="Calibri" w:eastAsia="Calibri" w:hAnsi="Calibri"/>
-          <w:sz w:val="24"/>
-          <w:szCs w:val="24"/>
-        </w:rPr>
-      </w:pPr>
-      <w:r>
-        <w:rPr>
-          <w:rtl w:val="0"/>
-        </w:rPr>
-      </w:r>
-    </w:p>
-    <w:p>
-      <w:pPr>
-        <w:spacing w:after="160" w:line="259" w:lineRule="auto"/>
-        <w:jc w:val="both"/>
-        <w:rPr>
-          <w:rFonts w:ascii="Calibri" w:cs="Calibri" w:eastAsia="Calibri" w:hAnsi="Calibri"/>
-          <w:sz w:val="24"/>
-          <w:szCs w:val="24"/>
-        </w:rPr>
-      </w:pPr>
-      <w:r>
-        <w:rPr>
-          <w:rFonts w:ascii="Calibri" w:cs="Calibri" w:eastAsia="Calibri" w:hAnsi="Calibri"/>
-          <w:sz w:val="24"/>
-          <w:szCs w:val="24"/>
-          <w:rtl w:val="0"/>
-        </w:rPr>
-        <w:t xml:space="preserve">Esto suma un </w:t>
-      </w:r>
-      <w:r>
-        <w:rPr>
-          <w:rFonts w:ascii="Calibri" w:cs="Calibri" w:eastAsia="Calibri" w:hAnsi="Calibri"/>
-          <w:b w:val="1"/>
-          <w:sz w:val="24"/>
-          <w:szCs w:val="24"/>
-          <w:rtl w:val="0"/>
-        </w:rPr>
-        <w:t xml:space="preserve">total de 573,83€</w:t>
-      </w:r>
-      <w:r>
-        <w:rPr>
-          <w:rFonts w:ascii="Calibri" w:cs="Calibri" w:eastAsia="Calibri" w:hAnsi="Calibri"/>
-          <w:sz w:val="24"/>
-          <w:szCs w:val="24"/>
-          <w:rtl w:val="0"/>
-        </w:rPr>
-        <w:t xml:space="preserve"> del coste del contrato. El coste por trabajador quedaría reflejado en el siguiente resumen:</w:t>
-      </w:r>
-    </w:p>
-    <w:p>
-      <w:pPr>
-        <w:spacing w:after="160" w:line="259" w:lineRule="auto"/>
-        <w:jc w:val="both"/>
-        <w:rPr>
-          <w:rFonts w:ascii="Calibri" w:cs="Calibri" w:eastAsia="Calibri" w:hAnsi="Calibri"/>
-          <w:sz w:val="24"/>
-          <w:szCs w:val="24"/>
-        </w:rPr>
-      </w:pPr>
-      <w:r>
-        <w:rPr>
-          <w:rtl w:val="0"/>
-        </w:rPr>
-      </w:r>
-    </w:p>
-    <w:p>
-      <w:pPr>
-        <w:spacing w:after="160" w:line="259" w:lineRule="auto"/>
-        <w:jc w:val="both"/>
-        <w:rPr>
-          <w:rFonts w:ascii="Calibri" w:cs="Calibri" w:eastAsia="Calibri" w:hAnsi="Calibri"/>
-          <w:b w:val="1"/>
-          <w:sz w:val="24"/>
-          <w:szCs w:val="24"/>
-        </w:rPr>
-      </w:pPr>
-      <w:r>
-        <w:rPr>
-          <w:rFonts w:ascii="Calibri" w:cs="Calibri" w:eastAsia="Calibri" w:hAnsi="Calibri"/>
-          <w:b w:val="1"/>
-          <w:sz w:val="24"/>
-          <w:szCs w:val="24"/>
-          <w:rtl w:val="0"/>
-        </w:rPr>
-        <w:t xml:space="preserve">José Joaquín Rojas Romero</w:t>
-      </w:r>
-      <w:r>
-        <w:rPr>
-          <w:rFonts w:ascii="Calibri" w:cs="Calibri" w:eastAsia="Calibri" w:hAnsi="Calibri"/>
-          <w:sz w:val="24"/>
-          <w:szCs w:val="24"/>
-          <w:rtl w:val="0"/>
-        </w:rPr>
-        <w:t xml:space="preserve"> - coste de contrato total de </w:t>
-      </w:r>
-      <w:r>
-        <w:rPr>
-          <w:rFonts w:ascii="Calibri" w:cs="Calibri" w:eastAsia="Calibri" w:hAnsi="Calibri"/>
-          <w:b w:val="1"/>
-          <w:sz w:val="24"/>
-          <w:szCs w:val="24"/>
-          <w:rtl w:val="0"/>
-        </w:rPr>
-        <w:t xml:space="preserve">324,83€</w:t>
-      </w:r>
-    </w:p>
-    <w:p>
-      <w:pPr>
-        <w:numPr>
-          <w:ilvl w:val="0"/>
-          <w:numId w:val="1"/>
-        </w:numPr>
-        <w:spacing w:line="259" w:lineRule="auto"/>
-        <w:ind w:left="720" w:hanging="360"/>
-        <w:jc w:val="both"/>
-        <w:rPr>
-          <w:rFonts w:ascii="Calibri" w:cs="Calibri" w:eastAsia="Calibri" w:hAnsi="Calibri"/>
-          <w:sz w:val="24"/>
-          <w:szCs w:val="24"/>
-        </w:rPr>
-      </w:pPr>
-      <w:r>
-        <w:rPr>
-          <w:rFonts w:ascii="Calibri" w:cs="Calibri" w:eastAsia="Calibri" w:hAnsi="Calibri"/>
-          <w:sz w:val="24"/>
-          <w:szCs w:val="24"/>
-          <w:rtl w:val="0"/>
-        </w:rPr>
         <w:t xml:space="preserve">Manager → </w:t>
       </w:r>
       <w:r>
@@ -15957,7 +15848,7 @@
         <w:widowControl w:val="1"/>
         <w:numPr>
           <w:ilvl w:val="0"/>
-          <w:numId w:val="1"/>
+          <w:numId w:val="5"/>
         </w:numPr>
         <w:pBdr>
           <w:top w:space="0" w:sz="0" w:val="nil"/>
@@ -16032,7 +15923,7 @@
         <w:widowControl w:val="1"/>
         <w:numPr>
           <w:ilvl w:val="0"/>
-          <w:numId w:val="1"/>
+          <w:numId w:val="5"/>
         </w:numPr>
         <w:pBdr>
           <w:top w:space="0" w:sz="0" w:val="nil"/>
@@ -16157,7 +16048,7 @@
       <w:pPr>
         <w:numPr>
           <w:ilvl w:val="0"/>
-          <w:numId w:val="1"/>
+          <w:numId w:val="5"/>
         </w:numPr>
         <w:spacing w:line="259" w:lineRule="auto"/>
         <w:ind w:left="720" w:hanging="360"/>
@@ -16216,7 +16107,7 @@
       <w:pPr>
         <w:numPr>
           <w:ilvl w:val="0"/>
-          <w:numId w:val="1"/>
+          <w:numId w:val="5"/>
         </w:numPr>
         <w:spacing w:after="160" w:line="259" w:lineRule="auto"/>
         <w:ind w:left="720" w:hanging="360"/>
@@ -16332,7 +16223,7 @@
       <w:pPr>
         <w:numPr>
           <w:ilvl w:val="0"/>
-          <w:numId w:val="1"/>
+          <w:numId w:val="5"/>
         </w:numPr>
         <w:spacing w:line="259" w:lineRule="auto"/>
         <w:ind w:left="720" w:hanging="360"/>
@@ -16357,7 +16248,7 @@
       <w:pPr>
         <w:numPr>
           <w:ilvl w:val="0"/>
-          <w:numId w:val="1"/>
+          <w:numId w:val="5"/>
         </w:numPr>
         <w:spacing w:after="160" w:line="259" w:lineRule="auto"/>
         <w:ind w:left="720" w:hanging="360"/>
@@ -16457,7 +16348,7 @@
       <w:pPr>
         <w:numPr>
           <w:ilvl w:val="0"/>
-          <w:numId w:val="1"/>
+          <w:numId w:val="5"/>
         </w:numPr>
         <w:spacing w:line="259" w:lineRule="auto"/>
         <w:ind w:left="720" w:hanging="360"/>
@@ -16482,7 +16373,7 @@
       <w:pPr>
         <w:numPr>
           <w:ilvl w:val="0"/>
-          <w:numId w:val="1"/>
+          <w:numId w:val="5"/>
         </w:numPr>
         <w:spacing w:after="160" w:line="259" w:lineRule="auto"/>
         <w:ind w:left="720" w:hanging="360"/>
@@ -16549,107 +16440,8 @@
       </w:pPr>
       <w:r>
         <w:rPr>
-          <w:rFonts w:ascii="Calibri" w:cs="Calibri" w:eastAsia="Calibri" w:hAnsi="Calibri"/>
-          <w:sz w:val="24"/>
-          <w:szCs w:val="24"/>
-          <w:rtl w:val="0"/>
-        </w:rPr>
-        <w:t xml:space="preserve">Se ha establecido un </w:t>
-      </w:r>
-      <w:r>
-        <w:rPr>
-          <w:rFonts w:ascii="Calibri" w:cs="Calibri" w:eastAsia="Calibri" w:hAnsi="Calibri"/>
-          <w:b w:val="1"/>
-          <w:sz w:val="24"/>
-          <w:szCs w:val="24"/>
-          <w:rtl w:val="0"/>
-        </w:rPr>
-        <w:t xml:space="preserve">modelo de amortización lineal a 3 años (36 meses)</w:t>
-      </w:r>
-      <w:r>
-        <w:rPr>
-          <w:rFonts w:ascii="Calibri" w:cs="Calibri" w:eastAsia="Calibri" w:hAnsi="Calibri"/>
-          <w:sz w:val="24"/>
-          <w:szCs w:val="24"/>
-          <w:rtl w:val="0"/>
-        </w:rPr>
-        <w:t xml:space="preserve"> con el que cuantificar la devaluación del equipo informático empleado en el desarrollo del proyecto. Si contamos con un </w:t>
-      </w:r>
-      <w:r>
-        <w:rPr>
-          <w:rFonts w:ascii="Calibri" w:cs="Calibri" w:eastAsia="Calibri" w:hAnsi="Calibri"/>
-          <w:b w:val="1"/>
-          <w:sz w:val="24"/>
-          <w:szCs w:val="24"/>
-          <w:rtl w:val="0"/>
-        </w:rPr>
-        <w:t xml:space="preserve">valor de adquisición </w:t>
-      </w:r>
-      <w:r>
-        <w:rPr>
-          <w:rFonts w:ascii="Calibri" w:cs="Calibri" w:eastAsia="Calibri" w:hAnsi="Calibri"/>
-          <w:sz w:val="24"/>
-          <w:szCs w:val="24"/>
-          <w:rtl w:val="0"/>
-        </w:rPr>
-        <w:t xml:space="preserve">individual medio de un equipo de desarrollo valorado en  </w:t>
-      </w:r>
-      <w:r>
-        <w:rPr>
-          <w:rFonts w:ascii="Calibri" w:cs="Calibri" w:eastAsia="Calibri" w:hAnsi="Calibri"/>
-          <w:b w:val="1"/>
-          <w:sz w:val="24"/>
-          <w:szCs w:val="24"/>
-          <w:rtl w:val="0"/>
-        </w:rPr>
-        <w:t xml:space="preserve">2000€, </w:t>
-      </w:r>
-      <w:r>
-        <w:rPr>
-          <w:rFonts w:ascii="Calibri" w:cs="Calibri" w:eastAsia="Calibri" w:hAnsi="Calibri"/>
-          <w:sz w:val="24"/>
-          <w:szCs w:val="24"/>
-          <w:rtl w:val="0"/>
-        </w:rPr>
-        <w:t xml:space="preserve">el cual será empleado durante los </w:t>
-      </w:r>
-      <w:r>
-        <w:rPr>
-          <w:rFonts w:ascii="Calibri" w:cs="Calibri" w:eastAsia="Calibri" w:hAnsi="Calibri"/>
-          <w:sz w:val="24"/>
-          <w:szCs w:val="24"/>
-          <w:u w:val="single"/>
-          <w:rtl w:val="0"/>
-        </w:rPr>
-        <w:t xml:space="preserve">cuatro meses</w:t>
-      </w:r>
-      <w:r>
-        <w:rPr>
-          <w:rFonts w:ascii="Calibri" w:cs="Calibri" w:eastAsia="Calibri" w:hAnsi="Calibri"/>
-          <w:sz w:val="24"/>
-          <w:szCs w:val="24"/>
-          <w:rtl w:val="0"/>
-        </w:rPr>
-        <w:t xml:space="preserve"> que dura el proyecto, podemos obtener el coeficiente de amortización lineal asociado al coste total del </w:t>
-      </w:r>
-      <w:r>
-        <w:rPr>
-          <w:rFonts w:ascii="Calibri" w:cs="Calibri" w:eastAsia="Calibri" w:hAnsi="Calibri"/>
-          <w:i w:val="1"/>
-          <w:sz w:val="24"/>
-          <w:szCs w:val="24"/>
-          <w:rtl w:val="0"/>
-        </w:rPr>
-        <w:t xml:space="preserve">setup</w:t>
-      </w:r>
-      <w:r>
-        <w:rPr>
-          <w:rFonts w:ascii="Calibri" w:cs="Calibri" w:eastAsia="Calibri" w:hAnsi="Calibri"/>
-          <w:sz w:val="24"/>
-          <w:szCs w:val="24"/>
-          <w:rtl w:val="0"/>
-        </w:rPr>
-        <w:t xml:space="preserve"> siguiendo la siguiente fórmula: </w:t>
+          <w:rtl w:val="0"/>
+        </w:rPr>
       </w:r>
     </w:p>
     <w:p>
@@ -16681,6 +16473,137 @@
       <w:r>
         <w:rPr>
           <w:rFonts w:ascii="Calibri" w:cs="Calibri" w:eastAsia="Calibri" w:hAnsi="Calibri"/>
+          <w:sz w:val="24"/>
+          <w:szCs w:val="24"/>
+          <w:rtl w:val="0"/>
+        </w:rPr>
+        <w:t xml:space="preserve">Se ha establecido un </w:t>
+      </w:r>
+      <w:r>
+        <w:rPr>
+          <w:rFonts w:ascii="Calibri" w:cs="Calibri" w:eastAsia="Calibri" w:hAnsi="Calibri"/>
+          <w:b w:val="1"/>
+          <w:sz w:val="24"/>
+          <w:szCs w:val="24"/>
+          <w:rtl w:val="0"/>
+        </w:rPr>
+        <w:t xml:space="preserve">modelo de amortización lineal a 3 años (36 meses)</w:t>
+      </w:r>
+      <w:r>
+        <w:rPr>
+          <w:rFonts w:ascii="Calibri" w:cs="Calibri" w:eastAsia="Calibri" w:hAnsi="Calibri"/>
+          <w:sz w:val="24"/>
+          <w:szCs w:val="24"/>
+          <w:rtl w:val="0"/>
+        </w:rPr>
+        <w:t xml:space="preserve"> con el que cuantificar la devaluación del equipo informático empleado en el desarrollo del proyecto. Si contamos con un </w:t>
+      </w:r>
+      <w:r>
+        <w:rPr>
+          <w:rFonts w:ascii="Calibri" w:cs="Calibri" w:eastAsia="Calibri" w:hAnsi="Calibri"/>
+          <w:b w:val="1"/>
+          <w:sz w:val="24"/>
+          <w:szCs w:val="24"/>
+          <w:rtl w:val="0"/>
+        </w:rPr>
+        <w:t xml:space="preserve">valor de adquisición </w:t>
+      </w:r>
+      <w:r>
+        <w:rPr>
+          <w:rFonts w:ascii="Calibri" w:cs="Calibri" w:eastAsia="Calibri" w:hAnsi="Calibri"/>
+          <w:sz w:val="24"/>
+          <w:szCs w:val="24"/>
+          <w:rtl w:val="0"/>
+        </w:rPr>
+        <w:t xml:space="preserve">individual medio de un equipo de desarrollo valorado en  </w:t>
+      </w:r>
+      <w:r>
+        <w:rPr>
+          <w:rFonts w:ascii="Calibri" w:cs="Calibri" w:eastAsia="Calibri" w:hAnsi="Calibri"/>
+          <w:b w:val="1"/>
+          <w:sz w:val="24"/>
+          <w:szCs w:val="24"/>
+          <w:rtl w:val="0"/>
+        </w:rPr>
+        <w:t xml:space="preserve">2000€, </w:t>
+      </w:r>
+      <w:r>
+        <w:rPr>
+          <w:rFonts w:ascii="Calibri" w:cs="Calibri" w:eastAsia="Calibri" w:hAnsi="Calibri"/>
+          <w:sz w:val="24"/>
+          <w:szCs w:val="24"/>
+          <w:rtl w:val="0"/>
+        </w:rPr>
+        <w:t xml:space="preserve">el cual será empleado durante los </w:t>
+      </w:r>
+      <w:r>
+        <w:rPr>
+          <w:rFonts w:ascii="Calibri" w:cs="Calibri" w:eastAsia="Calibri" w:hAnsi="Calibri"/>
+          <w:sz w:val="24"/>
+          <w:szCs w:val="24"/>
+          <w:u w:val="single"/>
+          <w:rtl w:val="0"/>
+        </w:rPr>
+        <w:t xml:space="preserve">cuatro meses</w:t>
+      </w:r>
+      <w:r>
+        <w:rPr>
+          <w:rFonts w:ascii="Calibri" w:cs="Calibri" w:eastAsia="Calibri" w:hAnsi="Calibri"/>
+          <w:sz w:val="24"/>
+          <w:szCs w:val="24"/>
+          <w:rtl w:val="0"/>
+        </w:rPr>
+        <w:t xml:space="preserve"> que dura el proyecto, podemos obtener el coeficiente de amortización lineal asociado al coste total del </w:t>
+      </w:r>
+      <w:r>
+        <w:rPr>
+          <w:rFonts w:ascii="Calibri" w:cs="Calibri" w:eastAsia="Calibri" w:hAnsi="Calibri"/>
+          <w:i w:val="1"/>
+          <w:sz w:val="24"/>
+          <w:szCs w:val="24"/>
+          <w:rtl w:val="0"/>
+        </w:rPr>
+        <w:t xml:space="preserve">setup</w:t>
+      </w:r>
+      <w:r>
+        <w:rPr>
+          <w:rFonts w:ascii="Calibri" w:cs="Calibri" w:eastAsia="Calibri" w:hAnsi="Calibri"/>
+          <w:sz w:val="24"/>
+          <w:szCs w:val="24"/>
+          <w:rtl w:val="0"/>
+        </w:rPr>
+        <w:t xml:space="preserve"> siguiendo la siguiente fórmula: </w:t>
+      </w:r>
+    </w:p>
+    <w:p>
+      <w:pPr>
+        <w:spacing w:after="160" w:line="259" w:lineRule="auto"/>
+        <w:jc w:val="both"/>
+        <w:rPr>
+          <w:rFonts w:ascii="Calibri" w:cs="Calibri" w:eastAsia="Calibri" w:hAnsi="Calibri"/>
+          <w:sz w:val="24"/>
+          <w:szCs w:val="24"/>
+        </w:rPr>
+      </w:pPr>
+      <w:r>
+        <w:rPr>
+          <w:rtl w:val="0"/>
+        </w:rPr>
+      </w:r>
+    </w:p>
+    <w:p>
+      <w:pPr>
+        <w:spacing w:after="160" w:line="259" w:lineRule="auto"/>
+        <w:jc w:val="both"/>
+        <w:rPr>
+          <w:rFonts w:ascii="Calibri" w:cs="Calibri" w:eastAsia="Calibri" w:hAnsi="Calibri"/>
+          <w:sz w:val="24"/>
+          <w:szCs w:val="24"/>
+        </w:rPr>
+      </w:pPr>
+      <w:r>
+        <w:rPr>
+          <w:rFonts w:ascii="Calibri" w:cs="Calibri" w:eastAsia="Calibri" w:hAnsi="Calibri"/>
           <w:b w:val="1"/>
           <w:i w:val="1"/>
           <w:sz w:val="24"/>
@@ -17377,7 +17300,7 @@
       <w:pPr>
         <w:numPr>
           <w:ilvl w:val="0"/>
-          <w:numId w:val="6"/>
+          <w:numId w:val="3"/>
         </w:numPr>
         <w:ind w:left="720" w:hanging="360"/>
         <w:jc w:val="both"/>
@@ -17416,7 +17339,7 @@
       <w:pPr>
         <w:numPr>
           <w:ilvl w:val="0"/>
-          <w:numId w:val="6"/>
+          <w:numId w:val="3"/>
         </w:numPr>
         <w:ind w:left="720" w:hanging="360"/>
         <w:jc w:val="both"/>
@@ -17755,7 +17678,7 @@
       <w:pPr>
         <w:numPr>
           <w:ilvl w:val="0"/>
-          <w:numId w:val="3"/>
+          <w:numId w:val="7"/>
         </w:numPr>
         <w:ind w:left="720" w:hanging="360"/>
         <w:jc w:val="both"/>
@@ -17777,7 +17700,7 @@
       <w:pPr>
         <w:numPr>
           <w:ilvl w:val="0"/>
-          <w:numId w:val="3"/>
+          <w:numId w:val="7"/>
         </w:numPr>
         <w:ind w:left="720" w:hanging="360"/>
         <w:jc w:val="both"/>
@@ -17970,7 +17893,7 @@
     <w:lvl w:ilvl="0">
       <w:start w:val="1"/>
       <w:numFmt w:val="bullet"/>
-      <w:lvlText w:val="-"/>
+      <w:lvlText w:val="●"/>
       <w:lvlJc w:val="left"/>
       <w:pPr>
         <w:ind w:left="720" w:hanging="360"/>
@@ -17982,7 +17905,7 @@
     <w:lvl w:ilvl="1">
       <w:start w:val="1"/>
       <w:numFmt w:val="bullet"/>
-      <w:lvlText w:val="-"/>
+      <w:lvlText w:val="○"/>
       <w:lvlJc w:val="left"/>
       <w:pPr>
         <w:ind w:left="1440" w:hanging="360"/>
@@ -17994,7 +17917,7 @@
     <w:lvl w:ilvl="2">
       <w:start w:val="1"/>
       <w:numFmt w:val="bullet"/>
-      <w:lvlText w:val="-"/>
+      <w:lvlText w:val="■"/>
       <w:lvlJc w:val="left"/>
       <w:pPr>
         <w:ind w:left="2160" w:hanging="360"/>
@@ -18006,7 +17929,7 @@
     <w:lvl w:ilvl="3">
       <w:start w:val="1"/>
       <w:numFmt w:val="bullet"/>
-      <w:lvlText w:val="-"/>
+      <w:lvlText w:val="●"/>
       <w:lvlJc w:val="left"/>
       <w:pPr>
         <w:ind w:left="2880" w:hanging="360"/>
@@ -18018,7 +17941,7 @@
     <w:lvl w:ilvl="4">
       <w:start w:val="1"/>
       <w:numFmt w:val="bullet"/>
-      <w:lvlText w:val="-"/>
+      <w:lvlText w:val="○"/>
       <w:lvlJc w:val="left"/>
       <w:pPr>
         <w:ind w:left="3600" w:hanging="360"/>
@@ -18030,7 +17953,7 @@
     <w:lvl w:ilvl="5">
       <w:start w:val="1"/>
       <w:numFmt w:val="bullet"/>
-      <w:lvlText w:val="-"/>
+      <w:lvlText w:val="■"/>
       <w:lvlJc w:val="left"/>
       <w:pPr>
         <w:ind w:left="4320" w:hanging="360"/>
@@ -18042,7 +17965,7 @@
     <w:lvl w:ilvl="6">
       <w:start w:val="1"/>
       <w:numFmt w:val="bullet"/>
-      <w:lvlText w:val="-"/>
+      <w:lvlText w:val="●"/>
       <w:lvlJc w:val="left"/>
       <w:pPr>
         <w:ind w:left="5040" w:hanging="360"/>
@@ -18054,7 +17977,7 @@
     <w:lvl w:ilvl="7">
       <w:start w:val="1"/>
       <w:numFmt w:val="bullet"/>
-      <w:lvlText w:val="-"/>
+      <w:lvlText w:val="○"/>
       <w:lvlJc w:val="left"/>
       <w:pPr>
         <w:ind w:left="5760" w:hanging="360"/>
@@ -18066,7 +17989,7 @@
     <w:lvl w:ilvl="8">
       <w:start w:val="1"/>
       <w:numFmt w:val="bullet"/>
-      <w:lvlText w:val="-"/>
+      <w:lvlText w:val="■"/>
       <w:lvlJc w:val="left"/>
       <w:pPr>
         <w:ind w:left="6480" w:hanging="360"/>
@@ -18520,7 +18443,7 @@
     <w:lvl w:ilvl="0">
       <w:start w:val="1"/>
       <w:numFmt w:val="bullet"/>
-      <w:lvlText w:val="●"/>
+      <w:lvlText w:val="-"/>
       <w:lvlJc w:val="left"/>
       <w:pPr>
         <w:ind w:left="720" w:hanging="360"/>
@@ -18532,7 +18455,7 @@
     <w:lvl w:ilvl="1">
       <w:start w:val="1"/>
       <w:numFmt w:val="bullet"/>
-      <w:lvlText w:val="○"/>
+      <w:lvlText w:val="-"/>
       <w:lvlJc w:val="left"/>
       <w:pPr>
         <w:ind w:left="1440" w:hanging="360"/>
@@ -18544,7 +18467,7 @@
     <w:lvl w:ilvl="2">
       <w:start w:val="1"/>
       <w:numFmt w:val="bullet"/>
-      <w:lvlText w:val="■"/>
+      <w:lvlText w:val="-"/>
       <w:lvlJc w:val="left"/>
       <w:pPr>
         <w:ind w:left="2160" w:hanging="360"/>
@@ -18556,7 +18479,7 @@
     <w:lvl w:ilvl="3">
       <w:start w:val="1"/>
       <w:numFmt w:val="bullet"/>
-      <w:lvlText w:val="●"/>
+      <w:lvlText w:val="-"/>
       <w:lvlJc w:val="left"/>
       <w:pPr>
         <w:ind w:left="2880" w:hanging="360"/>
@@ -18568,7 +18491,7 @@
     <w:lvl w:ilvl="4">
       <w:start w:val="1"/>
       <w:numFmt w:val="bullet"/>
-      <w:lvlText w:val="○"/>
+      <w:lvlText w:val="-"/>
       <w:lvlJc w:val="left"/>
       <w:pPr>
         <w:ind w:left="3600" w:hanging="360"/>
@@ -18580,7 +18503,7 @@
     <w:lvl w:ilvl="5">
       <w:start w:val="1"/>
       <w:numFmt w:val="bullet"/>
-      <w:lvlText w:val="■"/>
+      <w:lvlText w:val="-"/>
       <w:lvlJc w:val="left"/>
       <w:pPr>
         <w:ind w:left="4320" w:hanging="360"/>
@@ -18592,7 +18515,7 @@
     <w:lvl w:ilvl="6">
       <w:start w:val="1"/>
       <w:numFmt w:val="bullet"/>
-      <w:lvlText w:val="●"/>
+      <w:lvlText w:val="-"/>
       <w:lvlJc w:val="left"/>
       <w:pPr>
         <w:ind w:left="5040" w:hanging="360"/>
@@ -18604,7 +18527,7 @@
     <w:lvl w:ilvl="7">
       <w:start w:val="1"/>
       <w:numFmt w:val="bullet"/>
-      <w:lvlText w:val="○"/>
+      <w:lvlText w:val="-"/>
       <w:lvlJc w:val="left"/>
       <w:pPr>
         <w:ind w:left="5760" w:hanging="360"/>
@@ -18616,7 +18539,7 @@
     <w:lvl w:ilvl="8">
       <w:start w:val="1"/>
       <w:numFmt w:val="bullet"/>
-      <w:lvlText w:val="■"/>
+      <w:lvlText w:val="-"/>
       <w:lvlJc w:val="left"/>
       <w:pPr>
         <w:ind w:left="6480" w:hanging="360"/>
@@ -18667,6 +18590,111 @@
       </w:pPr>
     </w:pPrDefault>
   </w:docDefaults>
+  <w:style w:type="paragraph" w:styleId="Normal" w:default="1">
+    <w:name w:val="normal"/>
+  </w:style>
+  <w:style w:type="table" w:styleId="TableNormal" w:default="1">
+    <w:name w:val="Table Normal"/>
+  </w:style>
+  <w:style w:type="paragraph" w:styleId="Heading1">
+    <w:name w:val="heading 1"/>
+    <w:basedOn w:val="Normal"/>
+    <w:next w:val="Normal"/>
+    <w:pPr>
+      <w:keepNext w:val="1"/>
+      <w:keepLines w:val="1"/>
+      <w:spacing w:after="120" w:before="400" w:lineRule="auto"/>
+    </w:pPr>
+    <w:rPr>
+      <w:sz w:val="40"/>
+      <w:szCs w:val="40"/>
+    </w:rPr>
+  </w:style>
+  <w:style w:type="paragraph" w:styleId="Heading2">
+    <w:name w:val="heading 2"/>
+    <w:basedOn w:val="Normal"/>
+    <w:next w:val="Normal"/>
+    <w:pPr>
+      <w:keepNext w:val="1"/>
+      <w:keepLines w:val="1"/>
+      <w:spacing w:after="120" w:before="360" w:lineRule="auto"/>
+    </w:pPr>
+    <w:rPr>
+      <w:sz w:val="32"/>
+      <w:szCs w:val="32"/>
+    </w:rPr>
+  </w:style>
+  <w:style w:type="paragraph" w:styleId="Heading3">
+    <w:name w:val="heading 3"/>
+    <w:basedOn w:val="Normal"/>
+    <w:next w:val="Normal"/>
+    <w:pPr>
+      <w:keepNext w:val="1"/>
+      <w:keepLines w:val="1"/>
+      <w:spacing w:after="80" w:before="320" w:lineRule="auto"/>
+    </w:pPr>
+    <w:rPr>
+      <w:color w:val="434343"/>
+      <w:sz w:val="28"/>
+      <w:szCs w:val="28"/>
+    </w:rPr>
+  </w:style>
+  <w:style w:type="paragraph" w:styleId="Heading4">
+    <w:name w:val="heading 4"/>
+    <w:basedOn w:val="Normal"/>
+    <w:next w:val="Normal"/>
+    <w:pPr>
+      <w:keepNext w:val="1"/>
+      <w:keepLines w:val="1"/>
+      <w:spacing w:after="80" w:before="280" w:lineRule="auto"/>
+    </w:pPr>
+    <w:rPr>
+      <w:color w:val="666666"/>
+      <w:sz w:val="24"/>
+      <w:szCs w:val="24"/>
+    </w:rPr>
+  </w:style>
+  <w:style w:type="paragraph" w:styleId="Heading5">
+    <w:name w:val="heading 5"/>
+    <w:basedOn w:val="Normal"/>
+    <w:next w:val="Normal"/>
+    <w:pPr>
+      <w:keepNext w:val="1"/>
+      <w:keepLines w:val="1"/>
+      <w:spacing w:after="80" w:before="240" w:lineRule="auto"/>
+    </w:pPr>
+    <w:rPr>
+      <w:color w:val="666666"/>
+    </w:rPr>
+  </w:style>
+  <w:style w:type="paragraph" w:styleId="Heading6">
+    <w:name w:val="heading 6"/>
+    <w:basedOn w:val="Normal"/>
+    <w:next w:val="Normal"/>
+    <w:pPr>
+      <w:keepNext w:val="1"/>
+      <w:keepLines w:val="1"/>
+      <w:spacing w:after="80" w:before="240" w:lineRule="auto"/>
+    </w:pPr>
+    <w:rPr>
+      <w:i w:val="1"/>
+      <w:color w:val="666666"/>
+    </w:rPr>
+  </w:style>
+  <w:style w:type="paragraph" w:styleId="Title">
+    <w:name w:val="Title"/>
+    <w:basedOn w:val="Normal"/>
+    <w:next w:val="Normal"/>
+    <w:pPr>
+      <w:keepNext w:val="1"/>
+      <w:keepLines w:val="1"/>
+      <w:spacing w:after="60" w:lineRule="auto"/>
+    </w:pPr>
+    <w:rPr>
+      <w:sz w:val="52"/>
+      <w:szCs w:val="52"/>
+    </w:rPr>
+  </w:style>
   <w:style w:type="paragraph" w:styleId="Normal" w:default="1">
     <w:name w:val="normal"/>
   </w:style>
@@ -20932,6 +20960,320 @@
       </w:tblCellMar>
     </w:tblPr>
   </w:style>
+  <w:style w:type="paragraph" w:styleId="Subtitle">
+    <w:name w:val="Subtitle"/>
+    <w:basedOn w:val="Normal"/>
+    <w:next w:val="Normal"/>
+    <w:pPr>
+      <w:keepNext w:val="1"/>
+      <w:keepLines w:val="1"/>
+      <w:spacing w:after="320" w:lineRule="auto"/>
+    </w:pPr>
+    <w:rPr>
+      <w:color w:val="666666"/>
+      <w:sz w:val="30"/>
+      <w:szCs w:val="30"/>
+    </w:rPr>
+  </w:style>
+  <w:style w:type="table" w:styleId="Table1">
+    <w:basedOn w:val="TableNormal"/>
+    <w:tblPr>
+      <w:tblStyleRowBandSize w:val="1"/>
+      <w:tblStyleColBandSize w:val="1"/>
+      <w:tblCellMar>
+        <w:top w:w="100.0" w:type="dxa"/>
+        <w:left w:w="100.0" w:type="dxa"/>
+        <w:bottom w:w="100.0" w:type="dxa"/>
+        <w:right w:w="100.0" w:type="dxa"/>
+      </w:tblCellMar>
+    </w:tblPr>
+  </w:style>
+  <w:style w:type="table" w:styleId="Table2">
+    <w:basedOn w:val="TableNormal"/>
+    <w:tblPr>
+      <w:tblStyleRowBandSize w:val="1"/>
+      <w:tblStyleColBandSize w:val="1"/>
+      <w:tblCellMar>
+        <w:top w:w="100.0" w:type="dxa"/>
+        <w:left w:w="100.0" w:type="dxa"/>
+        <w:bottom w:w="100.0" w:type="dxa"/>
+        <w:right w:w="100.0" w:type="dxa"/>
+      </w:tblCellMar>
+    </w:tblPr>
+  </w:style>
+  <w:style w:type="table" w:styleId="Table3">
+    <w:basedOn w:val="TableNormal"/>
+    <w:tblPr>
+      <w:tblStyleRowBandSize w:val="1"/>
+      <w:tblStyleColBandSize w:val="1"/>
+      <w:tblCellMar>
+        <w:top w:w="100.0" w:type="dxa"/>
+        <w:left w:w="100.0" w:type="dxa"/>
+        <w:bottom w:w="100.0" w:type="dxa"/>
+        <w:right w:w="100.0" w:type="dxa"/>
+      </w:tblCellMar>
+    </w:tblPr>
+  </w:style>
+  <w:style w:type="table" w:styleId="Table4">
+    <w:basedOn w:val="TableNormal"/>
+    <w:tblPr>
+      <w:tblStyleRowBandSize w:val="1"/>
+      <w:tblStyleColBandSize w:val="1"/>
+      <w:tblCellMar>
+        <w:top w:w="100.0" w:type="dxa"/>
+        <w:left w:w="100.0" w:type="dxa"/>
+        <w:bottom w:w="100.0" w:type="dxa"/>
+        <w:right w:w="100.0" w:type="dxa"/>
+      </w:tblCellMar>
+    </w:tblPr>
+  </w:style>
+  <w:style w:type="table" w:styleId="Table5">
+    <w:basedOn w:val="TableNormal"/>
+    <w:tblPr>
+      <w:tblStyleRowBandSize w:val="1"/>
+      <w:tblStyleColBandSize w:val="1"/>
+      <w:tblCellMar>
+        <w:top w:w="100.0" w:type="dxa"/>
+        <w:left w:w="100.0" w:type="dxa"/>
+        <w:bottom w:w="100.0" w:type="dxa"/>
+        <w:right w:w="100.0" w:type="dxa"/>
+      </w:tblCellMar>
+    </w:tblPr>
+  </w:style>
+  <w:style w:type="table" w:styleId="Table6">
+    <w:basedOn w:val="TableNormal"/>
+    <w:tblPr>
+      <w:tblStyleRowBandSize w:val="1"/>
+      <w:tblStyleColBandSize w:val="1"/>
+      <w:tblCellMar>
+        <w:top w:w="100.0" w:type="dxa"/>
+        <w:left w:w="100.0" w:type="dxa"/>
+        <w:bottom w:w="100.0" w:type="dxa"/>
+        <w:right w:w="100.0" w:type="dxa"/>
+      </w:tblCellMar>
+    </w:tblPr>
+  </w:style>
+  <w:style w:type="table" w:styleId="Table7">
+    <w:basedOn w:val="TableNormal"/>
+    <w:tblPr>
+      <w:tblStyleRowBandSize w:val="1"/>
+      <w:tblStyleColBandSize w:val="1"/>
+      <w:tblCellMar>
+        <w:top w:w="100.0" w:type="dxa"/>
+        <w:left w:w="100.0" w:type="dxa"/>
+        <w:bottom w:w="100.0" w:type="dxa"/>
+        <w:right w:w="100.0" w:type="dxa"/>
+      </w:tblCellMar>
+    </w:tblPr>
+  </w:style>
+  <w:style w:type="table" w:styleId="Table8">
+    <w:basedOn w:val="TableNormal"/>
+    <w:tblPr>
+      <w:tblStyleRowBandSize w:val="1"/>
+      <w:tblStyleColBandSize w:val="1"/>
+      <w:tblCellMar>
+        <w:top w:w="100.0" w:type="dxa"/>
+        <w:left w:w="100.0" w:type="dxa"/>
+        <w:bottom w:w="100.0" w:type="dxa"/>
+        <w:right w:w="100.0" w:type="dxa"/>
+      </w:tblCellMar>
+    </w:tblPr>
+  </w:style>
+  <w:style w:type="table" w:styleId="Table9">
+    <w:basedOn w:val="TableNormal"/>
+    <w:tblPr>
+      <w:tblStyleRowBandSize w:val="1"/>
+      <w:tblStyleColBandSize w:val="1"/>
+      <w:tblCellMar>
+        <w:top w:w="100.0" w:type="dxa"/>
+        <w:left w:w="100.0" w:type="dxa"/>
+        <w:bottom w:w="100.0" w:type="dxa"/>
+        <w:right w:w="100.0" w:type="dxa"/>
+      </w:tblCellMar>
+    </w:tblPr>
+  </w:style>
+  <w:style w:type="table" w:styleId="Table10">
+    <w:basedOn w:val="TableNormal"/>
+    <w:tblPr>
+      <w:tblStyleRowBandSize w:val="1"/>
+      <w:tblStyleColBandSize w:val="1"/>
+      <w:tblCellMar>
+        <w:top w:w="100.0" w:type="dxa"/>
+        <w:left w:w="100.0" w:type="dxa"/>
+        <w:bottom w:w="100.0" w:type="dxa"/>
+        <w:right w:w="100.0" w:type="dxa"/>
+      </w:tblCellMar>
+    </w:tblPr>
+  </w:style>
+  <w:style w:type="table" w:styleId="Table11">
+    <w:basedOn w:val="TableNormal"/>
+    <w:tblPr>
+      <w:tblStyleRowBandSize w:val="1"/>
+      <w:tblStyleColBandSize w:val="1"/>
+      <w:tblCellMar>
+        <w:top w:w="100.0" w:type="dxa"/>
+        <w:left w:w="100.0" w:type="dxa"/>
+        <w:bottom w:w="100.0" w:type="dxa"/>
+        <w:right w:w="100.0" w:type="dxa"/>
+      </w:tblCellMar>
+    </w:tblPr>
+  </w:style>
+  <w:style w:type="table" w:styleId="Table12">
+    <w:basedOn w:val="TableNormal"/>
+    <w:tblPr>
+      <w:tblStyleRowBandSize w:val="1"/>
+      <w:tblStyleColBandSize w:val="1"/>
+      <w:tblCellMar>
+        <w:top w:w="100.0" w:type="dxa"/>
+        <w:left w:w="100.0" w:type="dxa"/>
+        <w:bottom w:w="100.0" w:type="dxa"/>
+        <w:right w:w="100.0" w:type="dxa"/>
+      </w:tblCellMar>
+    </w:tblPr>
+  </w:style>
+  <w:style w:type="table" w:styleId="Table13">
+    <w:basedOn w:val="TableNormal"/>
+    <w:tblPr>
+      <w:tblStyleRowBandSize w:val="1"/>
+      <w:tblStyleColBandSize w:val="1"/>
+      <w:tblCellMar>
+        <w:top w:w="100.0" w:type="dxa"/>
+        <w:left w:w="100.0" w:type="dxa"/>
+        <w:bottom w:w="100.0" w:type="dxa"/>
+        <w:right w:w="100.0" w:type="dxa"/>
+      </w:tblCellMar>
+    </w:tblPr>
+  </w:style>
+  <w:style w:type="table" w:styleId="Table14">
+    <w:basedOn w:val="TableNormal"/>
+    <w:tblPr>
+      <w:tblStyleRowBandSize w:val="1"/>
+      <w:tblStyleColBandSize w:val="1"/>
+      <w:tblCellMar>
+        <w:top w:w="100.0" w:type="dxa"/>
+        <w:left w:w="100.0" w:type="dxa"/>
+        <w:bottom w:w="100.0" w:type="dxa"/>
+        <w:right w:w="100.0" w:type="dxa"/>
+      </w:tblCellMar>
+    </w:tblPr>
+  </w:style>
+  <w:style w:type="table" w:styleId="Table15">
+    <w:basedOn w:val="TableNormal"/>
+    <w:tblPr>
+      <w:tblStyleRowBandSize w:val="1"/>
+      <w:tblStyleColBandSize w:val="1"/>
+      <w:tblCellMar>
+        <w:top w:w="100.0" w:type="dxa"/>
+        <w:left w:w="100.0" w:type="dxa"/>
+        <w:bottom w:w="100.0" w:type="dxa"/>
+        <w:right w:w="100.0" w:type="dxa"/>
+      </w:tblCellMar>
+    </w:tblPr>
+  </w:style>
+  <w:style w:type="table" w:styleId="Table16">
+    <w:basedOn w:val="TableNormal"/>
+    <w:tblPr>
+      <w:tblStyleRowBandSize w:val="1"/>
+      <w:tblStyleColBandSize w:val="1"/>
+      <w:tblCellMar>
+        <w:top w:w="100.0" w:type="dxa"/>
+        <w:left w:w="100.0" w:type="dxa"/>
+        <w:bottom w:w="100.0" w:type="dxa"/>
+        <w:right w:w="100.0" w:type="dxa"/>
+      </w:tblCellMar>
+    </w:tblPr>
+  </w:style>
+  <w:style w:type="table" w:styleId="Table17">
+    <w:basedOn w:val="TableNormal"/>
+    <w:tblPr>
+      <w:tblStyleRowBandSize w:val="1"/>
+      <w:tblStyleColBandSize w:val="1"/>
+      <w:tblCellMar>
+        <w:top w:w="100.0" w:type="dxa"/>
+        <w:left w:w="100.0" w:type="dxa"/>
+        <w:bottom w:w="100.0" w:type="dxa"/>
+        <w:right w:w="100.0" w:type="dxa"/>
+      </w:tblCellMar>
+    </w:tblPr>
+  </w:style>
+  <w:style w:type="table" w:styleId="Table18">
+    <w:basedOn w:val="TableNormal"/>
+    <w:tblPr>
+      <w:tblStyleRowBandSize w:val="1"/>
+      <w:tblStyleColBandSize w:val="1"/>
+      <w:tblCellMar>
+        <w:top w:w="100.0" w:type="dxa"/>
+        <w:left w:w="100.0" w:type="dxa"/>
+        <w:bottom w:w="100.0" w:type="dxa"/>
+        <w:right w:w="100.0" w:type="dxa"/>
+      </w:tblCellMar>
+    </w:tblPr>
+  </w:style>
+  <w:style w:type="table" w:styleId="Table19">
+    <w:basedOn w:val="TableNormal"/>
+    <w:tblPr>
+      <w:tblStyleRowBandSize w:val="1"/>
+      <w:tblStyleColBandSize w:val="1"/>
+      <w:tblCellMar>
+        <w:top w:w="100.0" w:type="dxa"/>
+        <w:left w:w="100.0" w:type="dxa"/>
+        <w:bottom w:w="100.0" w:type="dxa"/>
+        <w:right w:w="100.0" w:type="dxa"/>
+      </w:tblCellMar>
+    </w:tblPr>
+  </w:style>
+  <w:style w:type="table" w:styleId="Table20">
+    <w:basedOn w:val="TableNormal"/>
+    <w:tblPr>
+      <w:tblStyleRowBandSize w:val="1"/>
+      <w:tblStyleColBandSize w:val="1"/>
+      <w:tblCellMar>
+        <w:top w:w="100.0" w:type="dxa"/>
+        <w:left w:w="100.0" w:type="dxa"/>
+        <w:bottom w:w="100.0" w:type="dxa"/>
+        <w:right w:w="100.0" w:type="dxa"/>
+      </w:tblCellMar>
+    </w:tblPr>
+  </w:style>
+  <w:style w:type="table" w:styleId="Table21">
+    <w:basedOn w:val="TableNormal"/>
+    <w:tblPr>
+      <w:tblStyleRowBandSize w:val="1"/>
+      <w:tblStyleColBandSize w:val="1"/>
+      <w:tblCellMar>
+        <w:top w:w="100.0" w:type="dxa"/>
+        <w:left w:w="100.0" w:type="dxa"/>
+        <w:bottom w:w="100.0" w:type="dxa"/>
+        <w:right w:w="100.0" w:type="dxa"/>
+      </w:tblCellMar>
+    </w:tblPr>
+  </w:style>
+  <w:style w:type="table" w:styleId="Table22">
+    <w:basedOn w:val="TableNormal"/>
+    <w:tblPr>
+      <w:tblStyleRowBandSize w:val="1"/>
+      <w:tblStyleColBandSize w:val="1"/>
+      <w:tblCellMar>
+        <w:top w:w="100.0" w:type="dxa"/>
+        <w:left w:w="100.0" w:type="dxa"/>
+        <w:bottom w:w="100.0" w:type="dxa"/>
+        <w:right w:w="100.0" w:type="dxa"/>
+      </w:tblCellMar>
+    </w:tblPr>
+  </w:style>
+  <w:style w:type="table" w:styleId="Table23">
+    <w:basedOn w:val="TableNormal"/>
+    <w:tblPr>
+      <w:tblStyleRowBandSize w:val="1"/>
+      <w:tblStyleColBandSize w:val="1"/>
+      <w:tblCellMar>
+        <w:top w:w="100.0" w:type="dxa"/>
+        <w:left w:w="100.0" w:type="dxa"/>
+        <w:bottom w:w="100.0" w:type="dxa"/>
+        <w:right w:w="100.0" w:type="dxa"/>
+      </w:tblCellMar>
+    </w:tblPr>
+  </w:style>
 </w:styles>
 </file>
 
@@ -21257,7 +21599,7 @@
 
 <file path=customXML/item1.xml><?xml version="1.0" encoding="utf-8"?>
 <go:gDocsCustomXmlDataStorage xmlns:go="http://customooxmlschemas.google.com/" xmlns:r="http://schemas.openxmlformats.org/officeDocument/2006/relationships" uri="GoogleDocsCustomDataVersion2">
-  <go:docsCustomData xmlns:go="http://customooxmlschemas.google.com/" roundtripDataSignature="AMtx7mg1QhO9+z/7WPMjVbUba7Jy5GhXZg==">CgMxLjAaHQoBMBIYChYIB0ISEhBBcmlhbCBVbmljb2RlIE1TMghoLmdqZGd4czIJaC4zMGowemxsMgloLjJldDkycDAyCWguM3pueXNoNzIIaC50eWpjd3QyCWguM2R5NnZrbTIJaC4xdDNoNXNmMgloLjRkMzRvZzg4AHIhMXpWSm91TUtVek1Xa09aNXZZbTF6WG1iOVZGQllJbHhS</go:docsCustomData>
+  <go:docsCustomData xmlns:go="http://customooxmlschemas.google.com/" roundtripDataSignature="AMtx7mgwkQko2eYwqVRD7t1Yk2cC1Xk1DA==">CgMxLjAaHQoBMBIYChYIB0ISEhBBcmlhbCBVbmljb2RlIE1TMghoLmdqZGd4czIJaC4zMGowemxsMgloLjJldDkycDAyCWguM3pueXNoNzIIaC50eWpjd3QyCWguM2R5NnZrbTIJaC4xdDNoNXNmMgloLjRkMzRvZzg4AHIhMUYyUGFTYVp2eFp5SHpPNE9oX0NMM0lzaXUwenpYSUNu</go:docsCustomData>
 </go:gDocsCustomXmlDataStorage>
 </file>
 

</xml_diff>